<commit_message>
Doku: edit Docu, Browsertest, UseCase
</commit_message>
<xml_diff>
--- a/notes/Doku/2048 MultiplayerDoku.docx
+++ b/notes/Doku/2048 MultiplayerDoku.docx
@@ -2052,6 +2052,24 @@
           <w:sz w:val="20"/>
           <w:szCs w:val="20"/>
         </w:rPr>
+        <w:t>Betriebssystem deiner Wahl</w:t>
+      </w:r>
+    </w:p>
+    <w:p>
+      <w:pPr>
+        <w:spacing w:after="0"/>
+        <w:rPr>
+          <w:rFonts w:ascii="Arial" w:hAnsi="Arial" w:cs="Arial"/>
+          <w:sz w:val="20"/>
+          <w:szCs w:val="20"/>
+        </w:rPr>
+      </w:pPr>
+      <w:r>
+        <w:rPr>
+          <w:rFonts w:ascii="Arial" w:hAnsi="Arial" w:cs="Arial"/>
+          <w:sz w:val="20"/>
+          <w:szCs w:val="20"/>
+        </w:rPr>
         <w:t>.Net Core 2.1</w:t>
       </w:r>
     </w:p>
@@ -2243,6 +2261,57 @@
           <w:u w:val="single"/>
         </w:rPr>
       </w:pPr>
+      <w:r>
+        <w:rPr>
+          <w:rFonts w:ascii="Arial" w:hAnsi="Arial" w:cs="Arial"/>
+          <w:noProof/>
+          <w:sz w:val="20"/>
+          <w:szCs w:val="20"/>
+          <w:u w:val="single"/>
+          <w:lang w:eastAsia="de-DE"/>
+        </w:rPr>
+        <w:drawing>
+          <wp:inline distT="0" distB="0" distL="0" distR="0">
+            <wp:extent cx="5711483" cy="3805311"/>
+            <wp:effectExtent l="0" t="0" r="3810" b="5080"/>
+            <wp:docPr id="2" name="Grafik 2"/>
+            <wp:cNvGraphicFramePr>
+              <a:graphicFrameLocks xmlns:a="http://schemas.openxmlformats.org/drawingml/2006/main" noChangeAspect="1"/>
+            </wp:cNvGraphicFramePr>
+            <a:graphic xmlns:a="http://schemas.openxmlformats.org/drawingml/2006/main">
+              <a:graphicData uri="http://schemas.openxmlformats.org/drawingml/2006/picture">
+                <pic:pic xmlns:pic="http://schemas.openxmlformats.org/drawingml/2006/picture">
+                  <pic:nvPicPr>
+                    <pic:cNvPr id="0" name="UseCaseDiagramm.jpg"/>
+                    <pic:cNvPicPr/>
+                  </pic:nvPicPr>
+                  <pic:blipFill>
+                    <a:blip r:embed="rId9">
+                      <a:extLst>
+                        <a:ext uri="{28A0092B-C50C-407E-A947-70E740481C1C}">
+                          <a14:useLocalDpi xmlns:a14="http://schemas.microsoft.com/office/drawing/2010/main" val="0"/>
+                        </a:ext>
+                      </a:extLst>
+                    </a:blip>
+                    <a:stretch>
+                      <a:fillRect/>
+                    </a:stretch>
+                  </pic:blipFill>
+                  <pic:spPr>
+                    <a:xfrm>
+                      <a:off x="0" y="0"/>
+                      <a:ext cx="5711915" cy="3805599"/>
+                    </a:xfrm>
+                    <a:prstGeom prst="rect">
+                      <a:avLst/>
+                    </a:prstGeom>
+                  </pic:spPr>
+                </pic:pic>
+              </a:graphicData>
+            </a:graphic>
+          </wp:inline>
+        </w:drawing>
+      </w:r>
       <w:r>
         <w:rPr>
           <w:rFonts w:ascii="Arial" w:hAnsi="Arial" w:cs="Arial"/>
@@ -2434,15 +2503,15 @@
         <w:tblLook w:val="04A0" w:firstRow="1" w:lastRow="0" w:firstColumn="1" w:lastColumn="0" w:noHBand="0" w:noVBand="1"/>
       </w:tblPr>
       <w:tblGrid>
-        <w:gridCol w:w="2303"/>
-        <w:gridCol w:w="2303"/>
-        <w:gridCol w:w="2303"/>
-        <w:gridCol w:w="2303"/>
+        <w:gridCol w:w="983"/>
+        <w:gridCol w:w="2953"/>
+        <w:gridCol w:w="2551"/>
+        <w:gridCol w:w="2725"/>
       </w:tblGrid>
       <w:tr>
         <w:tc>
           <w:tcPr>
-            <w:tcW w:w="2303" w:type="dxa"/>
+            <w:tcW w:w="983" w:type="dxa"/>
           </w:tcPr>
           <w:p>
             <w:pPr>
@@ -2464,7 +2533,7 @@
         </w:tc>
         <w:tc>
           <w:tcPr>
-            <w:tcW w:w="2303" w:type="dxa"/>
+            <w:tcW w:w="2953" w:type="dxa"/>
           </w:tcPr>
           <w:p>
             <w:pPr>
@@ -2486,7 +2555,7 @@
         </w:tc>
         <w:tc>
           <w:tcPr>
-            <w:tcW w:w="2303" w:type="dxa"/>
+            <w:tcW w:w="2551" w:type="dxa"/>
           </w:tcPr>
           <w:p>
             <w:pPr>
@@ -2508,7 +2577,7 @@
         </w:tc>
         <w:tc>
           <w:tcPr>
-            <w:tcW w:w="2303" w:type="dxa"/>
+            <w:tcW w:w="2725" w:type="dxa"/>
           </w:tcPr>
           <w:p>
             <w:pPr>
@@ -2525,6 +2594,14 @@
                 <w:szCs w:val="20"/>
               </w:rPr>
               <w:t>Nachbedingung</w:t>
+            </w:r>
+            <w:r>
+              <w:rPr>
+                <w:rFonts w:ascii="Arial" w:hAnsi="Arial" w:cs="Arial"/>
+                <w:sz w:val="20"/>
+                <w:szCs w:val="20"/>
+              </w:rPr>
+              <w:t xml:space="preserve"> ( Ergebnis)</w:t>
             </w:r>
           </w:p>
         </w:tc>
@@ -2532,23 +2609,30 @@
       <w:tr>
         <w:tc>
           <w:tcPr>
-            <w:tcW w:w="2303" w:type="dxa"/>
+            <w:tcW w:w="983" w:type="dxa"/>
           </w:tcPr>
           <w:p>
             <w:pPr>
+              <w:jc w:val="center"/>
               <w:rPr>
                 <w:rFonts w:ascii="Arial" w:hAnsi="Arial" w:cs="Arial"/>
                 <w:sz w:val="20"/>
                 <w:szCs w:val="20"/>
               </w:rPr>
             </w:pPr>
-            <w:bookmarkStart w:id="6" w:name="_GoBack"/>
-            <w:bookmarkEnd w:id="6"/>
+            <w:r>
+              <w:rPr>
+                <w:rFonts w:ascii="Arial" w:hAnsi="Arial" w:cs="Arial"/>
+                <w:sz w:val="20"/>
+                <w:szCs w:val="20"/>
+              </w:rPr>
+              <w:t>1</w:t>
+            </w:r>
           </w:p>
         </w:tc>
         <w:tc>
           <w:tcPr>
-            <w:tcW w:w="2303" w:type="dxa"/>
+            <w:tcW w:w="2953" w:type="dxa"/>
           </w:tcPr>
           <w:p>
             <w:pPr>
@@ -2558,11 +2642,19 @@
                 <w:szCs w:val="20"/>
               </w:rPr>
             </w:pPr>
+            <w:r>
+              <w:rPr>
+                <w:rFonts w:ascii="Arial" w:hAnsi="Arial" w:cs="Arial"/>
+                <w:sz w:val="20"/>
+                <w:szCs w:val="20"/>
+              </w:rPr>
+              <w:t>3 Mitspieler mit je 3 bis 4 Browserfenstern</w:t>
+            </w:r>
           </w:p>
         </w:tc>
         <w:tc>
           <w:tcPr>
-            <w:tcW w:w="2303" w:type="dxa"/>
+            <w:tcW w:w="2551" w:type="dxa"/>
           </w:tcPr>
           <w:p>
             <w:pPr>
@@ -2572,11 +2664,91 @@
                 <w:szCs w:val="20"/>
               </w:rPr>
             </w:pPr>
+            <w:r>
+              <w:rPr>
+                <w:rFonts w:ascii="Arial" w:hAnsi="Arial" w:cs="Arial"/>
+                <w:sz w:val="20"/>
+                <w:szCs w:val="20"/>
+              </w:rPr>
+              <w:t xml:space="preserve">Spiel mit 10 </w:t>
+            </w:r>
+            <w:r>
+              <w:rPr>
+                <w:rFonts w:ascii="Arial" w:hAnsi="Arial" w:cs="Arial"/>
+                <w:sz w:val="20"/>
+                <w:szCs w:val="20"/>
+              </w:rPr>
+              <w:t>Mitspieler</w:t>
+            </w:r>
+            <w:r>
+              <w:rPr>
+                <w:rFonts w:ascii="Arial" w:hAnsi="Arial" w:cs="Arial"/>
+                <w:sz w:val="20"/>
+                <w:szCs w:val="20"/>
+              </w:rPr>
+              <w:t>n</w:t>
+            </w:r>
+            <w:r>
+              <w:rPr>
+                <w:rFonts w:ascii="Arial" w:hAnsi="Arial" w:cs="Arial"/>
+                <w:sz w:val="20"/>
+                <w:szCs w:val="20"/>
+              </w:rPr>
+              <w:t xml:space="preserve"> </w:t>
+            </w:r>
+            <w:r>
+              <w:rPr>
+                <w:rFonts w:ascii="Arial" w:hAnsi="Arial" w:cs="Arial"/>
+                <w:sz w:val="20"/>
+                <w:szCs w:val="20"/>
+              </w:rPr>
+              <w:t xml:space="preserve">mit </w:t>
+            </w:r>
+            <w:r>
+              <w:rPr>
+                <w:rFonts w:ascii="Arial" w:hAnsi="Arial" w:cs="Arial"/>
+                <w:sz w:val="20"/>
+                <w:szCs w:val="20"/>
+              </w:rPr>
+              <w:t>einer</w:t>
+            </w:r>
+            <w:r>
+              <w:rPr>
+                <w:rFonts w:ascii="Arial" w:hAnsi="Arial" w:cs="Arial"/>
+                <w:sz w:val="20"/>
+                <w:szCs w:val="20"/>
+              </w:rPr>
+              <w:t xml:space="preserve"> Minute </w:t>
+            </w:r>
+            <w:r>
+              <w:rPr>
+                <w:rFonts w:ascii="Arial" w:hAnsi="Arial" w:cs="Arial"/>
+                <w:sz w:val="20"/>
+                <w:szCs w:val="20"/>
+              </w:rPr>
+              <w:t xml:space="preserve">Spielzeit </w:t>
+            </w:r>
+            <w:r>
+              <w:rPr>
+                <w:rFonts w:ascii="Arial" w:hAnsi="Arial" w:cs="Arial"/>
+                <w:sz w:val="20"/>
+                <w:szCs w:val="20"/>
+              </w:rPr>
+              <w:t>durchführen</w:t>
+            </w:r>
+            <w:r>
+              <w:rPr>
+                <w:rFonts w:ascii="Arial" w:hAnsi="Arial" w:cs="Arial"/>
+                <w:sz w:val="20"/>
+                <w:szCs w:val="20"/>
+              </w:rPr>
+              <w:t xml:space="preserve"> </w:t>
+            </w:r>
           </w:p>
         </w:tc>
         <w:tc>
           <w:tcPr>
-            <w:tcW w:w="2303" w:type="dxa"/>
+            <w:tcW w:w="2725" w:type="dxa"/>
           </w:tcPr>
           <w:p>
             <w:pPr>
@@ -2586,27 +2758,44 @@
                 <w:szCs w:val="20"/>
               </w:rPr>
             </w:pPr>
+            <w:r>
+              <w:rPr>
+                <w:rFonts w:ascii="Arial" w:hAnsi="Arial" w:cs="Arial"/>
+                <w:sz w:val="20"/>
+                <w:szCs w:val="20"/>
+              </w:rPr>
+              <w:t>Eine absteigende Ergebnisliste mit allen Mitspielern</w:t>
+            </w:r>
           </w:p>
         </w:tc>
       </w:tr>
       <w:tr>
         <w:tc>
           <w:tcPr>
-            <w:tcW w:w="2303" w:type="dxa"/>
+            <w:tcW w:w="983" w:type="dxa"/>
           </w:tcPr>
           <w:p>
             <w:pPr>
+              <w:jc w:val="center"/>
               <w:rPr>
                 <w:rFonts w:ascii="Arial" w:hAnsi="Arial" w:cs="Arial"/>
                 <w:sz w:val="20"/>
                 <w:szCs w:val="20"/>
               </w:rPr>
             </w:pPr>
+            <w:r>
+              <w:rPr>
+                <w:rFonts w:ascii="Arial" w:hAnsi="Arial" w:cs="Arial"/>
+                <w:sz w:val="20"/>
+                <w:szCs w:val="20"/>
+              </w:rPr>
+              <w:t>2</w:t>
+            </w:r>
           </w:p>
         </w:tc>
         <w:tc>
           <w:tcPr>
-            <w:tcW w:w="2303" w:type="dxa"/>
+            <w:tcW w:w="2953" w:type="dxa"/>
           </w:tcPr>
           <w:p>
             <w:pPr>
@@ -2616,11 +2805,35 @@
                 <w:szCs w:val="20"/>
               </w:rPr>
             </w:pPr>
+            <w:r>
+              <w:rPr>
+                <w:rFonts w:ascii="Arial" w:hAnsi="Arial" w:cs="Arial"/>
+                <w:sz w:val="20"/>
+                <w:szCs w:val="20"/>
+              </w:rPr>
+              <w:t>3 Browserfenster im</w:t>
+            </w:r>
+            <w:r>
+              <w:rPr>
+                <w:rFonts w:ascii="Arial" w:hAnsi="Arial" w:cs="Arial"/>
+                <w:sz w:val="20"/>
+                <w:szCs w:val="20"/>
+              </w:rPr>
+              <w:t xml:space="preserve"> dem </w:t>
+            </w:r>
+            <w:r>
+              <w:rPr>
+                <w:rFonts w:ascii="Arial" w:hAnsi="Arial" w:cs="Arial"/>
+                <w:sz w:val="20"/>
+                <w:szCs w:val="20"/>
+              </w:rPr>
+              <w:t xml:space="preserve"> Opera Browser</w:t>
+            </w:r>
           </w:p>
         </w:tc>
         <w:tc>
           <w:tcPr>
-            <w:tcW w:w="2303" w:type="dxa"/>
+            <w:tcW w:w="2551" w:type="dxa"/>
           </w:tcPr>
           <w:p>
             <w:pPr>
@@ -2630,11 +2843,315 @@
                 <w:szCs w:val="20"/>
               </w:rPr>
             </w:pPr>
+            <w:r>
+              <w:rPr>
+                <w:rFonts w:ascii="Arial" w:hAnsi="Arial" w:cs="Arial"/>
+                <w:sz w:val="20"/>
+                <w:szCs w:val="20"/>
+              </w:rPr>
+              <w:t xml:space="preserve">Spiel mit </w:t>
+            </w:r>
+            <w:r>
+              <w:rPr>
+                <w:rFonts w:ascii="Arial" w:hAnsi="Arial" w:cs="Arial"/>
+                <w:sz w:val="20"/>
+                <w:szCs w:val="20"/>
+              </w:rPr>
+              <w:t>3</w:t>
+            </w:r>
+            <w:r>
+              <w:rPr>
+                <w:rFonts w:ascii="Arial" w:hAnsi="Arial" w:cs="Arial"/>
+                <w:sz w:val="20"/>
+                <w:szCs w:val="20"/>
+              </w:rPr>
+              <w:t xml:space="preserve"> </w:t>
+            </w:r>
+            <w:r>
+              <w:rPr>
+                <w:rFonts w:ascii="Arial" w:hAnsi="Arial" w:cs="Arial"/>
+                <w:sz w:val="20"/>
+                <w:szCs w:val="20"/>
+              </w:rPr>
+              <w:t>Browserfenstern</w:t>
+            </w:r>
+            <w:r>
+              <w:rPr>
+                <w:rFonts w:ascii="Arial" w:hAnsi="Arial" w:cs="Arial"/>
+                <w:sz w:val="20"/>
+                <w:szCs w:val="20"/>
+              </w:rPr>
+              <w:t xml:space="preserve"> mit </w:t>
+            </w:r>
+            <w:r>
+              <w:rPr>
+                <w:rFonts w:ascii="Arial" w:hAnsi="Arial" w:cs="Arial"/>
+                <w:sz w:val="20"/>
+                <w:szCs w:val="20"/>
+              </w:rPr>
+              <w:t>zwei</w:t>
+            </w:r>
+            <w:r>
+              <w:rPr>
+                <w:rFonts w:ascii="Arial" w:hAnsi="Arial" w:cs="Arial"/>
+                <w:sz w:val="20"/>
+                <w:szCs w:val="20"/>
+              </w:rPr>
+              <w:t xml:space="preserve"> Minute Spielzeit durchführen</w:t>
+            </w:r>
           </w:p>
         </w:tc>
         <w:tc>
           <w:tcPr>
-            <w:tcW w:w="2303" w:type="dxa"/>
+            <w:tcW w:w="2725" w:type="dxa"/>
+          </w:tcPr>
+          <w:p>
+            <w:pPr>
+              <w:rPr>
+                <w:rFonts w:ascii="Arial" w:hAnsi="Arial" w:cs="Arial"/>
+                <w:sz w:val="20"/>
+                <w:szCs w:val="20"/>
+              </w:rPr>
+            </w:pPr>
+            <w:r>
+              <w:rPr>
+                <w:rFonts w:ascii="Arial" w:hAnsi="Arial" w:cs="Arial"/>
+                <w:sz w:val="20"/>
+                <w:szCs w:val="20"/>
+              </w:rPr>
+              <w:t>Eine absteigende Ergebnisliste mit allen Mitspielern</w:t>
+            </w:r>
+          </w:p>
+        </w:tc>
+      </w:tr>
+      <w:tr>
+        <w:tc>
+          <w:tcPr>
+            <w:tcW w:w="983" w:type="dxa"/>
+          </w:tcPr>
+          <w:p>
+            <w:pPr>
+              <w:jc w:val="center"/>
+              <w:rPr>
+                <w:rFonts w:ascii="Arial" w:hAnsi="Arial" w:cs="Arial"/>
+                <w:sz w:val="20"/>
+                <w:szCs w:val="20"/>
+              </w:rPr>
+            </w:pPr>
+            <w:r>
+              <w:rPr>
+                <w:rFonts w:ascii="Arial" w:hAnsi="Arial" w:cs="Arial"/>
+                <w:sz w:val="20"/>
+                <w:szCs w:val="20"/>
+              </w:rPr>
+              <w:t>3</w:t>
+            </w:r>
+          </w:p>
+        </w:tc>
+        <w:tc>
+          <w:tcPr>
+            <w:tcW w:w="2953" w:type="dxa"/>
+          </w:tcPr>
+          <w:p>
+            <w:pPr>
+              <w:rPr>
+                <w:rFonts w:ascii="Arial" w:hAnsi="Arial" w:cs="Arial"/>
+                <w:sz w:val="20"/>
+                <w:szCs w:val="20"/>
+              </w:rPr>
+            </w:pPr>
+            <w:r>
+              <w:rPr>
+                <w:rFonts w:ascii="Arial" w:hAnsi="Arial" w:cs="Arial"/>
+                <w:sz w:val="20"/>
+                <w:szCs w:val="20"/>
+              </w:rPr>
+              <w:t xml:space="preserve">3 Browserfenster im </w:t>
+            </w:r>
+            <w:r>
+              <w:rPr>
+                <w:rFonts w:ascii="Arial" w:hAnsi="Arial" w:cs="Arial"/>
+                <w:sz w:val="20"/>
+                <w:szCs w:val="20"/>
+              </w:rPr>
+              <w:t>dem Microsoft Edge</w:t>
+            </w:r>
+            <w:r>
+              <w:rPr>
+                <w:rFonts w:ascii="Arial" w:hAnsi="Arial" w:cs="Arial"/>
+                <w:sz w:val="20"/>
+                <w:szCs w:val="20"/>
+              </w:rPr>
+              <w:t xml:space="preserve"> Browser</w:t>
+            </w:r>
+          </w:p>
+        </w:tc>
+        <w:tc>
+          <w:tcPr>
+            <w:tcW w:w="2551" w:type="dxa"/>
+          </w:tcPr>
+          <w:p>
+            <w:pPr>
+              <w:rPr>
+                <w:rFonts w:ascii="Arial" w:hAnsi="Arial" w:cs="Arial"/>
+                <w:sz w:val="20"/>
+                <w:szCs w:val="20"/>
+              </w:rPr>
+            </w:pPr>
+            <w:r>
+              <w:rPr>
+                <w:rFonts w:ascii="Arial" w:hAnsi="Arial" w:cs="Arial"/>
+                <w:sz w:val="20"/>
+                <w:szCs w:val="20"/>
+              </w:rPr>
+              <w:t>Spiel mit 3 Browserfenstern mit zwei Minute Spielzeit durchführen</w:t>
+            </w:r>
+          </w:p>
+        </w:tc>
+        <w:tc>
+          <w:tcPr>
+            <w:tcW w:w="2725" w:type="dxa"/>
+          </w:tcPr>
+          <w:p>
+            <w:pPr>
+              <w:rPr>
+                <w:rFonts w:ascii="Arial" w:hAnsi="Arial" w:cs="Arial"/>
+                <w:sz w:val="20"/>
+                <w:szCs w:val="20"/>
+              </w:rPr>
+            </w:pPr>
+            <w:r>
+              <w:rPr>
+                <w:rFonts w:ascii="Arial" w:hAnsi="Arial" w:cs="Arial"/>
+                <w:sz w:val="20"/>
+                <w:szCs w:val="20"/>
+              </w:rPr>
+              <w:t>Eine absteigende Ergebnisliste mit allen Mitspielern</w:t>
+            </w:r>
+            <w:bookmarkStart w:id="6" w:name="_GoBack"/>
+            <w:bookmarkEnd w:id="6"/>
+          </w:p>
+        </w:tc>
+      </w:tr>
+      <w:tr>
+        <w:tc>
+          <w:tcPr>
+            <w:tcW w:w="983" w:type="dxa"/>
+          </w:tcPr>
+          <w:p>
+            <w:pPr>
+              <w:jc w:val="center"/>
+              <w:rPr>
+                <w:rFonts w:ascii="Arial" w:hAnsi="Arial" w:cs="Arial"/>
+                <w:sz w:val="20"/>
+                <w:szCs w:val="20"/>
+              </w:rPr>
+            </w:pPr>
+            <w:r>
+              <w:rPr>
+                <w:rFonts w:ascii="Arial" w:hAnsi="Arial" w:cs="Arial"/>
+                <w:sz w:val="20"/>
+                <w:szCs w:val="20"/>
+              </w:rPr>
+              <w:t>X</w:t>
+            </w:r>
+          </w:p>
+        </w:tc>
+        <w:tc>
+          <w:tcPr>
+            <w:tcW w:w="2953" w:type="dxa"/>
+          </w:tcPr>
+          <w:p>
+            <w:pPr>
+              <w:rPr>
+                <w:rFonts w:ascii="Arial" w:hAnsi="Arial" w:cs="Arial"/>
+                <w:sz w:val="20"/>
+                <w:szCs w:val="20"/>
+              </w:rPr>
+            </w:pPr>
+            <w:r>
+              <w:rPr>
+                <w:rFonts w:ascii="Arial" w:hAnsi="Arial" w:cs="Arial"/>
+                <w:sz w:val="20"/>
+                <w:szCs w:val="20"/>
+              </w:rPr>
+              <w:t>24 Mitspieler mit je einem Browserfenster</w:t>
+            </w:r>
+          </w:p>
+        </w:tc>
+        <w:tc>
+          <w:tcPr>
+            <w:tcW w:w="2551" w:type="dxa"/>
+          </w:tcPr>
+          <w:p>
+            <w:pPr>
+              <w:rPr>
+                <w:rFonts w:ascii="Arial" w:hAnsi="Arial" w:cs="Arial"/>
+                <w:sz w:val="20"/>
+                <w:szCs w:val="20"/>
+              </w:rPr>
+            </w:pPr>
+            <w:r>
+              <w:rPr>
+                <w:rFonts w:ascii="Arial" w:hAnsi="Arial" w:cs="Arial"/>
+                <w:sz w:val="20"/>
+                <w:szCs w:val="20"/>
+              </w:rPr>
+              <w:t xml:space="preserve">Spiel mit 24 </w:t>
+            </w:r>
+            <w:r>
+              <w:rPr>
+                <w:rFonts w:ascii="Arial" w:hAnsi="Arial" w:cs="Arial"/>
+                <w:sz w:val="20"/>
+                <w:szCs w:val="20"/>
+              </w:rPr>
+              <w:t>Mitspieler</w:t>
+            </w:r>
+            <w:r>
+              <w:rPr>
+                <w:rFonts w:ascii="Arial" w:hAnsi="Arial" w:cs="Arial"/>
+                <w:sz w:val="20"/>
+                <w:szCs w:val="20"/>
+              </w:rPr>
+              <w:t xml:space="preserve">n </w:t>
+            </w:r>
+            <w:r>
+              <w:rPr>
+                <w:rFonts w:ascii="Arial" w:hAnsi="Arial" w:cs="Arial"/>
+                <w:sz w:val="20"/>
+                <w:szCs w:val="20"/>
+              </w:rPr>
+              <w:t xml:space="preserve">mit </w:t>
+            </w:r>
+            <w:r>
+              <w:rPr>
+                <w:rFonts w:ascii="Arial" w:hAnsi="Arial" w:cs="Arial"/>
+                <w:sz w:val="20"/>
+                <w:szCs w:val="20"/>
+              </w:rPr>
+              <w:t xml:space="preserve">zwei Minuten </w:t>
+            </w:r>
+            <w:r>
+              <w:rPr>
+                <w:rFonts w:ascii="Arial" w:hAnsi="Arial" w:cs="Arial"/>
+                <w:sz w:val="20"/>
+                <w:szCs w:val="20"/>
+              </w:rPr>
+              <w:t xml:space="preserve">Spielzeit </w:t>
+            </w:r>
+            <w:r>
+              <w:rPr>
+                <w:rFonts w:ascii="Arial" w:hAnsi="Arial" w:cs="Arial"/>
+                <w:sz w:val="20"/>
+                <w:szCs w:val="20"/>
+              </w:rPr>
+              <w:t>durchführen</w:t>
+            </w:r>
+          </w:p>
+        </w:tc>
+        <w:tc>
+          <w:tcPr>
+            <w:tcW w:w="2725" w:type="dxa"/>
           </w:tcPr>
           <w:p>
             <w:pPr>
@@ -2902,7 +3419,7 @@
                     <pic:cNvPicPr/>
                   </pic:nvPicPr>
                   <pic:blipFill rotWithShape="1">
-                    <a:blip r:embed="rId9" cstate="print">
+                    <a:blip r:embed="rId10" cstate="print">
                       <a:extLst>
                         <a:ext uri="{28A0092B-C50C-407E-A947-70E740481C1C}">
                           <a14:useLocalDpi xmlns:a14="http://schemas.microsoft.com/office/drawing/2010/main" val="0"/>
@@ -3019,7 +3536,7 @@
       <w:bookmarkEnd w:id="9"/>
     </w:p>
     <w:sectPr>
-      <w:footerReference w:type="default" r:id="rId10"/>
+      <w:footerReference w:type="default" r:id="rId11"/>
       <w:pgSz w:w="11906" w:h="16838"/>
       <w:pgMar w:top="1417" w:right="1417" w:bottom="1134" w:left="1417" w:header="708" w:footer="708" w:gutter="0"/>
       <w:cols w:space="708"/>
@@ -4370,7 +4887,7 @@
 </file>
 
 <file path=customXml/itemProps1.xml><?xml version="1.0" encoding="utf-8"?>
-<ds:datastoreItem xmlns:ds="http://schemas.openxmlformats.org/officeDocument/2006/customXml" ds:itemID="{44A71441-E9BF-4720-B0D6-3A095D1F3762}">
+<ds:datastoreItem xmlns:ds="http://schemas.openxmlformats.org/officeDocument/2006/customXml" ds:itemID="{060FD4F8-813D-4613-876B-DB3F8C19CBA7}">
   <ds:schemaRefs>
     <ds:schemaRef ds:uri="http://schemas.openxmlformats.org/officeDocument/2006/bibliography"/>
   </ds:schemaRefs>

</xml_diff>

<commit_message>
Doku: edited Introduction,added Swagger Restendpoints
</commit_message>
<xml_diff>
--- a/notes/Doku/2048 MultiplayerDoku.docx
+++ b/notes/Doku/2048 MultiplayerDoku.docx
@@ -1,6 +1,6 @@
 
 <file path=word/document.xml><?xml version="1.0" encoding="utf-8"?>
-<w:document xmlns:wpc="http://schemas.microsoft.com/office/word/2010/wordprocessingCanvas" xmlns:mc="http://schemas.openxmlformats.org/markup-compatibility/2006" xmlns:o="urn:schemas-microsoft-com:office:office" xmlns:r="http://schemas.openxmlformats.org/officeDocument/2006/relationships" xmlns:m="http://schemas.openxmlformats.org/officeDocument/2006/math" xmlns:v="urn:schemas-microsoft-com:vml" xmlns:wp14="http://schemas.microsoft.com/office/word/2010/wordprocessingDrawing" xmlns:wp="http://schemas.openxmlformats.org/drawingml/2006/wordprocessingDrawing" xmlns:w10="urn:schemas-microsoft-com:office:word" xmlns:w="http://schemas.openxmlformats.org/wordprocessingml/2006/main" xmlns:w14="http://schemas.microsoft.com/office/word/2010/wordml" xmlns:wpg="http://schemas.microsoft.com/office/word/2010/wordprocessingGroup" xmlns:wpi="http://schemas.microsoft.com/office/word/2010/wordprocessingInk" xmlns:wne="http://schemas.microsoft.com/office/word/2006/wordml" xmlns:wps="http://schemas.microsoft.com/office/word/2010/wordprocessingShape" mc:Ignorable="w14 wp14">
+<w:document xmlns:wpc="http://schemas.microsoft.com/office/word/2010/wordprocessingCanvas" xmlns:cx="http://schemas.microsoft.com/office/drawing/2014/chartex" xmlns:cx1="http://schemas.microsoft.com/office/drawing/2015/9/8/chartex" xmlns:mc="http://schemas.openxmlformats.org/markup-compatibility/2006" xmlns:o="urn:schemas-microsoft-com:office:office" xmlns:r="http://schemas.openxmlformats.org/officeDocument/2006/relationships" xmlns:m="http://schemas.openxmlformats.org/officeDocument/2006/math" xmlns:v="urn:schemas-microsoft-com:vml" xmlns:wp14="http://schemas.microsoft.com/office/word/2010/wordprocessingDrawing" xmlns:wp="http://schemas.openxmlformats.org/drawingml/2006/wordprocessingDrawing" xmlns:w10="urn:schemas-microsoft-com:office:word" xmlns:w="http://schemas.openxmlformats.org/wordprocessingml/2006/main" xmlns:w14="http://schemas.microsoft.com/office/word/2010/wordml" xmlns:w15="http://schemas.microsoft.com/office/word/2012/wordml" xmlns:w16se="http://schemas.microsoft.com/office/word/2015/wordml/symex" xmlns:wpg="http://schemas.microsoft.com/office/word/2010/wordprocessingGroup" xmlns:wpi="http://schemas.microsoft.com/office/word/2010/wordprocessingInk" xmlns:wne="http://schemas.microsoft.com/office/word/2006/wordml" xmlns:wps="http://schemas.microsoft.com/office/word/2010/wordprocessingShape" mc:Ignorable="w14 w15 w16se wp14">
   <w:body>
     <w:p>
       <w:pPr>
@@ -640,7 +640,7 @@
       <w:sdtContent>
         <w:p>
           <w:pPr>
-            <w:pStyle w:val="Inhaltsverzeichnisberschrift"/>
+            <w:pStyle w:val="TOCHeading"/>
             <w:rPr>
               <w:rFonts w:ascii="Arial" w:hAnsi="Arial" w:cs="Arial"/>
               <w:sz w:val="20"/>
@@ -658,7 +658,7 @@
         </w:p>
         <w:p>
           <w:pPr>
-            <w:pStyle w:val="Verzeichnis1"/>
+            <w:pStyle w:val="TOC1"/>
             <w:tabs>
               <w:tab w:val="right" w:leader="dot" w:pos="9062"/>
             </w:tabs>
@@ -779,7 +779,7 @@
         </w:p>
         <w:p>
           <w:pPr>
-            <w:pStyle w:val="Verzeichnis1"/>
+            <w:pStyle w:val="TOC1"/>
             <w:tabs>
               <w:tab w:val="right" w:leader="dot" w:pos="9062"/>
             </w:tabs>
@@ -876,7 +876,7 @@
         </w:p>
         <w:p>
           <w:pPr>
-            <w:pStyle w:val="Verzeichnis1"/>
+            <w:pStyle w:val="TOC1"/>
             <w:tabs>
               <w:tab w:val="right" w:leader="dot" w:pos="9062"/>
             </w:tabs>
@@ -973,7 +973,7 @@
         </w:p>
         <w:p>
           <w:pPr>
-            <w:pStyle w:val="Verzeichnis1"/>
+            <w:pStyle w:val="TOC1"/>
             <w:tabs>
               <w:tab w:val="right" w:leader="dot" w:pos="9062"/>
             </w:tabs>
@@ -1070,7 +1070,7 @@
         </w:p>
         <w:p>
           <w:pPr>
-            <w:pStyle w:val="Verzeichnis1"/>
+            <w:pStyle w:val="TOC1"/>
             <w:tabs>
               <w:tab w:val="right" w:leader="dot" w:pos="9062"/>
             </w:tabs>
@@ -1167,7 +1167,7 @@
         </w:p>
         <w:p>
           <w:pPr>
-            <w:pStyle w:val="Verzeichnis1"/>
+            <w:pStyle w:val="TOC1"/>
             <w:tabs>
               <w:tab w:val="right" w:leader="dot" w:pos="9062"/>
             </w:tabs>
@@ -1264,7 +1264,7 @@
         </w:p>
         <w:p>
           <w:pPr>
-            <w:pStyle w:val="Verzeichnis1"/>
+            <w:pStyle w:val="TOC1"/>
             <w:tabs>
               <w:tab w:val="right" w:leader="dot" w:pos="9062"/>
             </w:tabs>
@@ -1403,7 +1403,7 @@
     </w:p>
     <w:p>
       <w:pPr>
-        <w:pStyle w:val="berschrift1"/>
+        <w:pStyle w:val="Heading1"/>
         <w:rPr>
           <w:rFonts w:ascii="Arial" w:hAnsi="Arial" w:cs="Arial"/>
           <w:sz w:val="20"/>
@@ -1429,91 +1429,42 @@
         <w:spacing w:after="0"/>
         <w:rPr>
           <w:rFonts w:ascii="Arial" w:hAnsi="Arial" w:cs="Arial"/>
-          <w:sz w:val="20"/>
-          <w:szCs w:val="20"/>
-        </w:rPr>
-      </w:pPr>
-      <w:r>
-        <w:rPr>
-          <w:rFonts w:ascii="Arial" w:hAnsi="Arial" w:cs="Arial"/>
-          <w:sz w:val="20"/>
-          <w:szCs w:val="20"/>
-        </w:rPr>
-        <w:t xml:space="preserve">Kurze Beschreibung des </w:t>
-      </w:r>
-      <w:proofErr w:type="spellStart"/>
-      <w:r>
-        <w:rPr>
-          <w:rFonts w:ascii="Arial" w:hAnsi="Arial" w:cs="Arial"/>
-          <w:sz w:val="20"/>
-          <w:szCs w:val="20"/>
-        </w:rPr>
-        <w:t>SPiels</w:t>
-      </w:r>
-      <w:proofErr w:type="spellEnd"/>
-      <w:r>
-        <w:rPr>
-          <w:rFonts w:ascii="Arial" w:hAnsi="Arial" w:cs="Arial"/>
-          <w:sz w:val="20"/>
-          <w:szCs w:val="20"/>
-        </w:rPr>
-        <w:t xml:space="preserve">(Regelwerk </w:t>
-      </w:r>
-      <w:proofErr w:type="spellStart"/>
-      <w:r>
-        <w:rPr>
-          <w:rFonts w:ascii="Arial" w:hAnsi="Arial" w:cs="Arial"/>
-          <w:sz w:val="20"/>
-          <w:szCs w:val="20"/>
-        </w:rPr>
-        <w:t>ect</w:t>
-      </w:r>
-      <w:proofErr w:type="spellEnd"/>
-      <w:r>
-        <w:rPr>
-          <w:rFonts w:ascii="Arial" w:hAnsi="Arial" w:cs="Arial"/>
-          <w:sz w:val="20"/>
-          <w:szCs w:val="20"/>
-        </w:rPr>
-        <w:t>)</w:t>
-      </w:r>
-    </w:p>
-    <w:p>
-      <w:pPr>
-        <w:spacing w:after="0"/>
-        <w:rPr>
-          <w:rFonts w:ascii="Arial" w:hAnsi="Arial" w:cs="Arial"/>
-          <w:sz w:val="20"/>
-          <w:szCs w:val="20"/>
-        </w:rPr>
-      </w:pPr>
-      <w:r>
-        <w:rPr>
-          <w:rFonts w:ascii="Arial" w:hAnsi="Arial" w:cs="Arial"/>
-          <w:sz w:val="20"/>
-          <w:szCs w:val="20"/>
-        </w:rPr>
-        <w:t xml:space="preserve">Bei 2048 </w:t>
-      </w:r>
-      <w:r>
-        <w:rPr>
-          <w:rFonts w:ascii="Arial" w:hAnsi="Arial" w:cs="Arial"/>
-          <w:sz w:val="20"/>
-          <w:szCs w:val="20"/>
-        </w:rPr>
-        <w:t xml:space="preserve">- </w:t>
-      </w:r>
-      <w:r>
-        <w:rPr>
-          <w:rFonts w:ascii="Arial" w:hAnsi="Arial" w:cs="Arial"/>
-          <w:sz w:val="20"/>
-          <w:szCs w:val="20"/>
-        </w:rPr>
-        <w:t>Multiplayer handelt es sich um die Anwendung 2048 als Multiplayer.</w:t>
-      </w:r>
-      <w:r>
-        <w:rPr>
-          <w:rFonts w:ascii="Arial" w:hAnsi="Arial" w:cs="Arial"/>
+          <w:color w:val="FF0000"/>
+          <w:sz w:val="20"/>
+          <w:szCs w:val="20"/>
+        </w:rPr>
+      </w:pPr>
+      <w:r>
+        <w:rPr>
+          <w:rFonts w:ascii="Arial" w:hAnsi="Arial" w:cs="Arial"/>
+          <w:color w:val="FF0000"/>
+          <w:sz w:val="20"/>
+          <w:szCs w:val="20"/>
+        </w:rPr>
+        <w:t>Kurze Beschreibung des S</w:t>
+      </w:r>
+      <w:r>
+        <w:rPr>
+          <w:rFonts w:ascii="Arial" w:hAnsi="Arial" w:cs="Arial"/>
+          <w:color w:val="FF0000"/>
+          <w:sz w:val="20"/>
+          <w:szCs w:val="20"/>
+        </w:rPr>
+        <w:t>p</w:t>
+      </w:r>
+      <w:r>
+        <w:rPr>
+          <w:rFonts w:ascii="Arial" w:hAnsi="Arial" w:cs="Arial"/>
+          <w:color w:val="FF0000"/>
+          <w:sz w:val="20"/>
+          <w:szCs w:val="20"/>
+        </w:rPr>
+        <w:t>iels</w:t>
+      </w:r>
+      <w:r>
+        <w:rPr>
+          <w:rFonts w:ascii="Arial" w:hAnsi="Arial" w:cs="Arial"/>
+          <w:color w:val="FF0000"/>
           <w:sz w:val="20"/>
           <w:szCs w:val="20"/>
         </w:rPr>
@@ -1522,138 +1473,45 @@
       <w:r>
         <w:rPr>
           <w:rFonts w:ascii="Arial" w:hAnsi="Arial" w:cs="Arial"/>
-          <w:sz w:val="20"/>
-          <w:szCs w:val="20"/>
-        </w:rPr>
-        <w:t xml:space="preserve">Ein Spielfeld besteht aus </w:t>
-      </w:r>
-      <w:r>
-        <w:rPr>
-          <w:rFonts w:ascii="Arial" w:hAnsi="Arial" w:cs="Arial"/>
-          <w:sz w:val="20"/>
-          <w:szCs w:val="20"/>
-        </w:rPr>
-        <w:t xml:space="preserve"> </w:t>
-      </w:r>
-      <w:r>
-        <w:rPr>
-          <w:rFonts w:ascii="Arial" w:hAnsi="Arial" w:cs="Arial"/>
-          <w:sz w:val="20"/>
-          <w:szCs w:val="20"/>
-        </w:rPr>
-        <w:t xml:space="preserve">4x4 Feldern.  </w:t>
-      </w:r>
-      <w:r>
-        <w:rPr>
-          <w:rFonts w:ascii="Arial" w:hAnsi="Arial" w:cs="Arial"/>
-          <w:sz w:val="20"/>
-          <w:szCs w:val="20"/>
-        </w:rPr>
-        <w:t xml:space="preserve">Während des Spiels sind </w:t>
-      </w:r>
-      <w:r>
-        <w:rPr>
-          <w:rFonts w:ascii="Arial" w:hAnsi="Arial" w:cs="Arial"/>
-          <w:sz w:val="20"/>
-          <w:szCs w:val="20"/>
-        </w:rPr>
-        <w:t xml:space="preserve">Zahlen von 2 bis 2048 möglich. </w:t>
-      </w:r>
-      <w:r>
-        <w:rPr>
-          <w:rFonts w:ascii="Arial" w:hAnsi="Arial" w:cs="Arial"/>
-          <w:sz w:val="20"/>
-          <w:szCs w:val="20"/>
-        </w:rPr>
-        <w:t>Sind</w:t>
-      </w:r>
-      <w:r>
-        <w:rPr>
-          <w:rFonts w:ascii="Arial" w:hAnsi="Arial" w:cs="Arial"/>
-          <w:sz w:val="20"/>
-          <w:szCs w:val="20"/>
-        </w:rPr>
-        <w:t xml:space="preserve"> zwei Spieler aktiv in einer Session sind, werden die Spielzüge live </w:t>
-      </w:r>
-      <w:r>
-        <w:rPr>
-          <w:rFonts w:ascii="Arial" w:hAnsi="Arial" w:cs="Arial"/>
-          <w:sz w:val="20"/>
-          <w:szCs w:val="20"/>
-        </w:rPr>
-        <w:t xml:space="preserve">zum anderen Spieler </w:t>
-      </w:r>
-      <w:r>
-        <w:rPr>
-          <w:rFonts w:ascii="Arial" w:hAnsi="Arial" w:cs="Arial"/>
-          <w:sz w:val="20"/>
-          <w:szCs w:val="20"/>
-        </w:rPr>
-        <w:t xml:space="preserve">übertragen. </w:t>
-      </w:r>
-      <w:r>
-        <w:rPr>
-          <w:rFonts w:ascii="Arial" w:hAnsi="Arial" w:cs="Arial"/>
-          <w:sz w:val="20"/>
-          <w:szCs w:val="20"/>
-        </w:rPr>
-        <w:t>Ist ein Spiel zu</w:t>
-      </w:r>
-      <w:r>
-        <w:rPr>
-          <w:rFonts w:ascii="Arial" w:hAnsi="Arial" w:cs="Arial"/>
-          <w:sz w:val="20"/>
-          <w:szCs w:val="20"/>
-        </w:rPr>
-        <w:t xml:space="preserve"> Ende erscheint ein Popup Fenster </w:t>
-      </w:r>
-      <w:r>
-        <w:rPr>
-          <w:rFonts w:ascii="Arial" w:hAnsi="Arial" w:cs="Arial"/>
-          <w:sz w:val="20"/>
-          <w:szCs w:val="20"/>
-        </w:rPr>
-        <w:t xml:space="preserve">mit den </w:t>
-      </w:r>
-      <w:r>
-        <w:rPr>
-          <w:rFonts w:ascii="Arial" w:hAnsi="Arial" w:cs="Arial"/>
-          <w:sz w:val="20"/>
-          <w:szCs w:val="20"/>
-        </w:rPr>
-        <w:t>Spielernamen und deren E</w:t>
-      </w:r>
-      <w:r>
-        <w:rPr>
-          <w:rFonts w:ascii="Arial" w:hAnsi="Arial" w:cs="Arial"/>
-          <w:sz w:val="20"/>
-          <w:szCs w:val="20"/>
-        </w:rPr>
-        <w:t>rgebnisse</w:t>
-      </w:r>
-      <w:r>
-        <w:rPr>
-          <w:rFonts w:ascii="Arial" w:hAnsi="Arial" w:cs="Arial"/>
-          <w:sz w:val="20"/>
-          <w:szCs w:val="20"/>
-        </w:rPr>
-        <w:t>.</w:t>
-      </w:r>
-      <w:r>
-        <w:rPr>
-          <w:rFonts w:ascii="Arial" w:hAnsi="Arial" w:cs="Arial"/>
-          <w:sz w:val="20"/>
-          <w:szCs w:val="20"/>
-        </w:rPr>
-        <w:t xml:space="preserve"> Es gibt ein Admin und normale User</w:t>
-      </w:r>
-      <w:r>
-        <w:rPr>
-          <w:rFonts w:ascii="Arial" w:hAnsi="Arial" w:cs="Arial"/>
-          <w:sz w:val="20"/>
-          <w:szCs w:val="20"/>
-        </w:rPr>
-        <w:t>.</w:t>
+          <w:color w:val="FF0000"/>
+          <w:sz w:val="20"/>
+          <w:szCs w:val="20"/>
+        </w:rPr>
+        <w:t>(Regelwerk ect)</w:t>
+      </w:r>
+    </w:p>
+    <w:p>
+      <w:pPr>
+        <w:spacing w:after="0"/>
+        <w:rPr>
+          <w:rFonts w:ascii="Arial" w:hAnsi="Arial" w:cs="Arial"/>
+          <w:sz w:val="20"/>
+          <w:szCs w:val="20"/>
+        </w:rPr>
+      </w:pPr>
+      <w:r>
+        <w:rPr>
+          <w:rFonts w:ascii="Arial" w:hAnsi="Arial" w:cs="Arial"/>
+          <w:sz w:val="20"/>
+          <w:szCs w:val="20"/>
+        </w:rPr>
+        <w:t>Bei 2048 - Multiplayer handelt es sich um die Anwendung 2048 als Multipl</w:t>
+      </w:r>
+      <w:r>
+        <w:rPr>
+          <w:rFonts w:ascii="Arial" w:hAnsi="Arial" w:cs="Arial"/>
+          <w:sz w:val="20"/>
+          <w:szCs w:val="20"/>
+        </w:rPr>
+        <w:t>ayer. Ein Spielfeld besteht aus</w:t>
+      </w:r>
+      <w:r>
+        <w:rPr>
+          <w:rFonts w:ascii="Arial" w:hAnsi="Arial" w:cs="Arial"/>
+          <w:sz w:val="20"/>
+          <w:szCs w:val="20"/>
+        </w:rPr>
+        <w:t xml:space="preserve"> 4x4 Feldern. Sind mindestens zwei Spieler aktiv in einer Session, werden die Spielzüge zwischen den Spielern übertragen. Ist ein Spiel zu Ende erscheint eine nach den Ergebnissen geordnete Liste mit den Spielernamen und deren Ergebnissen. Es gibt einen Admin und normale User.</w:t>
       </w:r>
     </w:p>
     <w:p>
@@ -1703,34 +1561,44 @@
           <w:sz w:val="20"/>
           <w:szCs w:val="20"/>
         </w:rPr>
-        <w:t xml:space="preserve">Zu Anfang einer Session gibt sich jeder Spieler einen Namen. Anschließend wird das Spiel vom Administrator gestartet. Nur er hat diese Möglichkeit. </w:t>
-      </w:r>
-      <w:r>
-        <w:rPr>
-          <w:rFonts w:ascii="Arial" w:hAnsi="Arial" w:cs="Arial"/>
-          <w:sz w:val="20"/>
-          <w:szCs w:val="20"/>
-        </w:rPr>
-        <w:t>Der Admin erkennt man an einem roten Banner mit der Aufschrift „Admin“</w:t>
-      </w:r>
-      <w:r>
-        <w:rPr>
-          <w:rFonts w:ascii="Arial" w:hAnsi="Arial" w:cs="Arial"/>
-          <w:sz w:val="20"/>
-          <w:szCs w:val="20"/>
-        </w:rPr>
-        <w:t>, der bei der Startseite rechts oben ist.</w:t>
-      </w:r>
-    </w:p>
-    <w:p>
-      <w:pPr>
-        <w:spacing w:after="0"/>
-        <w:rPr>
-          <w:rFonts w:ascii="Arial" w:hAnsi="Arial" w:cs="Arial"/>
-          <w:sz w:val="20"/>
-          <w:szCs w:val="20"/>
-        </w:rPr>
-      </w:pPr>
+        <w:t xml:space="preserve">Der erste Spieler, der sich mit dem Server verbindet wird der Admin. Dieser muss warten, bis </w:t>
+      </w:r>
+      <w:r>
+        <w:rPr>
+          <w:rFonts w:ascii="Arial" w:hAnsi="Arial" w:cs="Arial"/>
+          <w:sz w:val="20"/>
+          <w:szCs w:val="20"/>
+        </w:rPr>
+        <w:t>sich jeder Spie</w:t>
+      </w:r>
+      <w:r>
+        <w:rPr>
+          <w:rFonts w:ascii="Arial" w:hAnsi="Arial" w:cs="Arial"/>
+          <w:sz w:val="20"/>
+          <w:szCs w:val="20"/>
+        </w:rPr>
+        <w:t>ler mit einem Namen registriert hat</w:t>
+      </w:r>
+      <w:r>
+        <w:rPr>
+          <w:rFonts w:ascii="Arial" w:hAnsi="Arial" w:cs="Arial"/>
+          <w:sz w:val="20"/>
+          <w:szCs w:val="20"/>
+        </w:rPr>
+        <w:t>. Jeder Name darf nur einmal vorhanden sein. Spieler ohne Namen werden vom Server zu Beginn des Spiels ausgeschlossen. Anschließend wird das Spiel vom Administrator gestartet, indem er sich selbst mit einem Namen registriert. Nur er hat diese Möglichkeit. Den Admin erkennt man an einem roten Banner mit der Aufschrift „Admin“ oben rechts.</w:t>
+      </w:r>
+    </w:p>
+    <w:p>
+      <w:pPr>
+        <w:spacing w:after="0"/>
+        <w:rPr>
+          <w:rFonts w:ascii="Arial" w:hAnsi="Arial" w:cs="Arial"/>
+          <w:sz w:val="20"/>
+          <w:szCs w:val="20"/>
+        </w:rPr>
+      </w:pPr>
+      <w:bookmarkStart w:id="1" w:name="_GoBack"/>
+      <w:bookmarkEnd w:id="1"/>
     </w:p>
     <w:p>
       <w:pPr>
@@ -1777,52 +1645,14 @@
           <w:szCs w:val="20"/>
         </w:rPr>
       </w:pPr>
-      <w:proofErr w:type="gramStart"/>
-      <w:r>
-        <w:rPr>
-          <w:rFonts w:ascii="Arial" w:hAnsi="Arial" w:cs="Arial"/>
-          <w:sz w:val="20"/>
-          <w:szCs w:val="20"/>
-        </w:rPr>
-        <w:t>Websocket</w:t>
-      </w:r>
-      <w:proofErr w:type="gramEnd"/>
-      <w:r>
-        <w:rPr>
-          <w:rFonts w:ascii="Arial" w:hAnsi="Arial" w:cs="Arial"/>
-          <w:sz w:val="20"/>
-          <w:szCs w:val="20"/>
-        </w:rPr>
-        <w:t xml:space="preserve">, </w:t>
-      </w:r>
-      <w:proofErr w:type="spellStart"/>
-      <w:r>
-        <w:rPr>
-          <w:rFonts w:ascii="Arial" w:hAnsi="Arial" w:cs="Arial"/>
-          <w:sz w:val="20"/>
-          <w:szCs w:val="20"/>
-        </w:rPr>
-        <w:t>Cors</w:t>
-      </w:r>
-      <w:proofErr w:type="spellEnd"/>
-      <w:r>
-        <w:rPr>
-          <w:rFonts w:ascii="Arial" w:hAnsi="Arial" w:cs="Arial"/>
-          <w:sz w:val="20"/>
-          <w:szCs w:val="20"/>
-        </w:rPr>
-        <w:t xml:space="preserve">, </w:t>
-      </w:r>
-      <w:proofErr w:type="spellStart"/>
-      <w:r>
-        <w:rPr>
-          <w:rFonts w:ascii="Arial" w:hAnsi="Arial" w:cs="Arial"/>
-          <w:sz w:val="20"/>
-          <w:szCs w:val="20"/>
-        </w:rPr>
-        <w:t>ThreadPool</w:t>
-      </w:r>
-      <w:proofErr w:type="spellEnd"/>
+      <w:r>
+        <w:rPr>
+          <w:rFonts w:ascii="Arial" w:hAnsi="Arial" w:cs="Arial"/>
+          <w:sz w:val="20"/>
+          <w:szCs w:val="20"/>
+        </w:rPr>
+        <w:t>Websocket, Cors, ThreadPool</w:t>
+      </w:r>
     </w:p>
     <w:p>
       <w:pPr>
@@ -1869,7 +1699,6 @@
           <w:szCs w:val="20"/>
         </w:rPr>
       </w:pPr>
-      <w:proofErr w:type="spellStart"/>
       <w:r>
         <w:rPr>
           <w:rFonts w:ascii="Arial" w:hAnsi="Arial" w:cs="Arial"/>
@@ -1878,7 +1707,6 @@
         </w:rPr>
         <w:t>ShouldSerializeconnectionString</w:t>
       </w:r>
-      <w:proofErr w:type="spellEnd"/>
       <w:r>
         <w:rPr>
           <w:rFonts w:ascii="Arial" w:hAnsi="Arial" w:cs="Arial"/>
@@ -1890,7 +1718,7 @@
     </w:p>
     <w:p>
       <w:pPr>
-        <w:pStyle w:val="berschrift1"/>
+        <w:pStyle w:val="Heading1"/>
         <w:rPr>
           <w:rFonts w:ascii="Arial" w:hAnsi="Arial" w:cs="Arial"/>
           <w:sz w:val="20"/>
@@ -1898,7 +1726,7 @@
           <w:u w:val="single"/>
         </w:rPr>
       </w:pPr>
-      <w:bookmarkStart w:id="1" w:name="_Toc26864341"/>
+      <w:bookmarkStart w:id="2" w:name="_Toc26864341"/>
       <w:r>
         <w:rPr>
           <w:rFonts w:ascii="Arial" w:hAnsi="Arial" w:cs="Arial"/>
@@ -1909,88 +1737,24 @@
         <w:lastRenderedPageBreak/>
         <w:t>Voraussetzungen</w:t>
       </w:r>
-      <w:bookmarkEnd w:id="1"/>
-    </w:p>
-    <w:p>
-      <w:pPr>
-        <w:spacing w:after="0"/>
-        <w:rPr>
-          <w:rFonts w:ascii="Arial" w:hAnsi="Arial" w:cs="Arial"/>
-          <w:sz w:val="20"/>
-          <w:szCs w:val="20"/>
-        </w:rPr>
-      </w:pPr>
-      <w:r>
-        <w:rPr>
-          <w:rFonts w:ascii="Arial" w:hAnsi="Arial" w:cs="Arial"/>
-          <w:sz w:val="20"/>
-          <w:szCs w:val="20"/>
-        </w:rPr>
-        <w:t>(</w:t>
-      </w:r>
-      <w:proofErr w:type="spellStart"/>
-      <w:r>
-        <w:rPr>
-          <w:rFonts w:ascii="Arial" w:hAnsi="Arial" w:cs="Arial"/>
-          <w:sz w:val="20"/>
-          <w:szCs w:val="20"/>
-        </w:rPr>
-        <w:t>netzwerkarchitektur</w:t>
-      </w:r>
-      <w:proofErr w:type="spellEnd"/>
-      <w:r>
-        <w:rPr>
-          <w:rFonts w:ascii="Arial" w:hAnsi="Arial" w:cs="Arial"/>
-          <w:sz w:val="20"/>
-          <w:szCs w:val="20"/>
-        </w:rPr>
-        <w:t xml:space="preserve"> und grafisch </w:t>
-      </w:r>
-      <w:proofErr w:type="spellStart"/>
-      <w:r>
-        <w:rPr>
-          <w:rFonts w:ascii="Arial" w:hAnsi="Arial" w:cs="Arial"/>
-          <w:sz w:val="20"/>
-          <w:szCs w:val="20"/>
-        </w:rPr>
-        <w:t>darstellen</w:t>
-      </w:r>
-      <w:proofErr w:type="gramStart"/>
-      <w:r>
-        <w:rPr>
-          <w:rFonts w:ascii="Arial" w:hAnsi="Arial" w:cs="Arial"/>
-          <w:sz w:val="20"/>
-          <w:szCs w:val="20"/>
-        </w:rPr>
-        <w:t>,Browser</w:t>
-      </w:r>
-      <w:proofErr w:type="spellEnd"/>
-      <w:proofErr w:type="gramEnd"/>
-      <w:r>
-        <w:rPr>
-          <w:rFonts w:ascii="Arial" w:hAnsi="Arial" w:cs="Arial"/>
-          <w:sz w:val="20"/>
-          <w:szCs w:val="20"/>
-        </w:rPr>
-        <w:t xml:space="preserve"> </w:t>
-      </w:r>
-      <w:proofErr w:type="spellStart"/>
-      <w:r>
-        <w:rPr>
-          <w:rFonts w:ascii="Arial" w:hAnsi="Arial" w:cs="Arial"/>
-          <w:sz w:val="20"/>
-          <w:szCs w:val="20"/>
-        </w:rPr>
-        <w:t>ect</w:t>
-      </w:r>
-      <w:proofErr w:type="spellEnd"/>
-      <w:r>
-        <w:rPr>
-          <w:rFonts w:ascii="Arial" w:hAnsi="Arial" w:cs="Arial"/>
-          <w:sz w:val="20"/>
-          <w:szCs w:val="20"/>
-        </w:rPr>
-        <w:t xml:space="preserve"> pp)</w:t>
+      <w:bookmarkEnd w:id="2"/>
+    </w:p>
+    <w:p>
+      <w:pPr>
+        <w:spacing w:after="0"/>
+        <w:rPr>
+          <w:rFonts w:ascii="Arial" w:hAnsi="Arial" w:cs="Arial"/>
+          <w:sz w:val="20"/>
+          <w:szCs w:val="20"/>
+        </w:rPr>
+      </w:pPr>
+      <w:r>
+        <w:rPr>
+          <w:rFonts w:ascii="Arial" w:hAnsi="Arial" w:cs="Arial"/>
+          <w:sz w:val="20"/>
+          <w:szCs w:val="20"/>
+        </w:rPr>
+        <w:t>(netzwerkarchitektur und grafisch darstellen,Browser ect pp)</w:t>
       </w:r>
     </w:p>
     <w:p>
@@ -2035,6 +1799,24 @@
           <w:szCs w:val="20"/>
         </w:rPr>
         <w:t>mit:</w:t>
+      </w:r>
+    </w:p>
+    <w:p>
+      <w:pPr>
+        <w:spacing w:after="0"/>
+        <w:rPr>
+          <w:rFonts w:ascii="Arial" w:hAnsi="Arial" w:cs="Arial"/>
+          <w:sz w:val="20"/>
+          <w:szCs w:val="20"/>
+        </w:rPr>
+      </w:pPr>
+      <w:r>
+        <w:rPr>
+          <w:rFonts w:ascii="Arial" w:hAnsi="Arial" w:cs="Arial"/>
+          <w:sz w:val="20"/>
+          <w:szCs w:val="20"/>
+        </w:rPr>
+        <w:t>Betriebssystem deiner Wahl</w:t>
       </w:r>
     </w:p>
     <w:p>
@@ -2125,7 +1907,7 @@
     </w:p>
     <w:p>
       <w:pPr>
-        <w:pStyle w:val="berschrift1"/>
+        <w:pStyle w:val="Heading1"/>
         <w:rPr>
           <w:rFonts w:ascii="Arial" w:hAnsi="Arial" w:cs="Arial"/>
           <w:sz w:val="20"/>
@@ -2133,7 +1915,7 @@
           <w:u w:val="single"/>
         </w:rPr>
       </w:pPr>
-      <w:bookmarkStart w:id="2" w:name="_Toc26864342"/>
+      <w:bookmarkStart w:id="3" w:name="_Toc26864342"/>
       <w:r>
         <w:rPr>
           <w:rFonts w:ascii="Arial" w:hAnsi="Arial" w:cs="Arial"/>
@@ -2144,7 +1926,7 @@
         <w:lastRenderedPageBreak/>
         <w:t>Architektur des Spiels</w:t>
       </w:r>
-      <w:bookmarkEnd w:id="2"/>
+      <w:bookmarkEnd w:id="3"/>
       <w:r>
         <w:rPr>
           <w:rFonts w:ascii="Arial" w:hAnsi="Arial" w:cs="Arial"/>
@@ -2198,7 +1980,7 @@
     </w:p>
     <w:p>
       <w:pPr>
-        <w:pStyle w:val="berschrift1"/>
+        <w:pStyle w:val="Heading1"/>
         <w:rPr>
           <w:rFonts w:ascii="Arial" w:hAnsi="Arial" w:cs="Arial"/>
           <w:sz w:val="20"/>
@@ -2206,8 +1988,7 @@
           <w:u w:val="single"/>
         </w:rPr>
       </w:pPr>
-      <w:bookmarkStart w:id="3" w:name="_Toc26864343"/>
-      <w:proofErr w:type="spellStart"/>
+      <w:bookmarkStart w:id="4" w:name="_Toc26864343"/>
       <w:r>
         <w:rPr>
           <w:rFonts w:ascii="Arial" w:hAnsi="Arial" w:cs="Arial"/>
@@ -2216,19 +1997,9 @@
           <w:u w:val="single"/>
         </w:rPr>
         <w:lastRenderedPageBreak/>
-        <w:t>Use</w:t>
-      </w:r>
-      <w:proofErr w:type="spellEnd"/>
-      <w:r>
-        <w:rPr>
-          <w:rFonts w:ascii="Arial" w:hAnsi="Arial" w:cs="Arial"/>
-          <w:sz w:val="20"/>
-          <w:szCs w:val="20"/>
-          <w:u w:val="single"/>
-        </w:rPr>
-        <w:t xml:space="preserve"> Case Diagramm</w:t>
-      </w:r>
-      <w:bookmarkEnd w:id="3"/>
+        <w:t>Use Case Diagramm</w:t>
+      </w:r>
+      <w:bookmarkEnd w:id="4"/>
     </w:p>
     <w:p>
       <w:pPr>
@@ -2246,16 +2017,67 @@
       <w:r>
         <w:rPr>
           <w:rFonts w:ascii="Arial" w:hAnsi="Arial" w:cs="Arial"/>
+          <w:noProof/>
           <w:sz w:val="20"/>
           <w:szCs w:val="20"/>
           <w:u w:val="single"/>
+          <w:lang w:eastAsia="de-DE"/>
+        </w:rPr>
+        <w:drawing>
+          <wp:inline distT="0" distB="0" distL="0" distR="0">
+            <wp:extent cx="5711483" cy="3805311"/>
+            <wp:effectExtent l="0" t="0" r="3810" b="5080"/>
+            <wp:docPr id="2" name="Grafik 2"/>
+            <wp:cNvGraphicFramePr>
+              <a:graphicFrameLocks xmlns:a="http://schemas.openxmlformats.org/drawingml/2006/main" noChangeAspect="1"/>
+            </wp:cNvGraphicFramePr>
+            <a:graphic xmlns:a="http://schemas.openxmlformats.org/drawingml/2006/main">
+              <a:graphicData uri="http://schemas.openxmlformats.org/drawingml/2006/picture">
+                <pic:pic xmlns:pic="http://schemas.openxmlformats.org/drawingml/2006/picture">
+                  <pic:nvPicPr>
+                    <pic:cNvPr id="0" name="UseCaseDiagramm.jpg"/>
+                    <pic:cNvPicPr/>
+                  </pic:nvPicPr>
+                  <pic:blipFill>
+                    <a:blip r:embed="rId8">
+                      <a:extLst>
+                        <a:ext uri="{28A0092B-C50C-407E-A947-70E740481C1C}">
+                          <a14:useLocalDpi xmlns:a14="http://schemas.microsoft.com/office/drawing/2010/main" val="0"/>
+                        </a:ext>
+                      </a:extLst>
+                    </a:blip>
+                    <a:stretch>
+                      <a:fillRect/>
+                    </a:stretch>
+                  </pic:blipFill>
+                  <pic:spPr>
+                    <a:xfrm>
+                      <a:off x="0" y="0"/>
+                      <a:ext cx="5711915" cy="3805599"/>
+                    </a:xfrm>
+                    <a:prstGeom prst="rect">
+                      <a:avLst/>
+                    </a:prstGeom>
+                  </pic:spPr>
+                </pic:pic>
+              </a:graphicData>
+            </a:graphic>
+          </wp:inline>
+        </w:drawing>
+      </w:r>
+      <w:r>
+        <w:rPr>
+          <w:rFonts w:ascii="Arial" w:hAnsi="Arial" w:cs="Arial"/>
+          <w:sz w:val="20"/>
+          <w:szCs w:val="20"/>
+          <w:u w:val="single"/>
         </w:rPr>
         <w:br w:type="page"/>
       </w:r>
     </w:p>
     <w:p>
       <w:pPr>
-        <w:pStyle w:val="berschrift1"/>
+        <w:pStyle w:val="Heading1"/>
         <w:rPr>
           <w:rFonts w:ascii="Arial" w:hAnsi="Arial" w:cs="Arial"/>
           <w:sz w:val="20"/>
@@ -2263,7 +2085,7 @@
           <w:u w:val="single"/>
         </w:rPr>
       </w:pPr>
-      <w:bookmarkStart w:id="4" w:name="_Toc26864344"/>
+      <w:bookmarkStart w:id="5" w:name="_Toc26864344"/>
       <w:r>
         <w:rPr>
           <w:rFonts w:ascii="Arial" w:hAnsi="Arial" w:cs="Arial"/>
@@ -2272,29 +2094,9 @@
           <w:u w:val="single"/>
         </w:rPr>
         <w:lastRenderedPageBreak/>
-        <w:t xml:space="preserve">Sequenzdiagramm exemplarisch nicht für alles(für sinnvolle </w:t>
-      </w:r>
-      <w:proofErr w:type="spellStart"/>
-      <w:r>
-        <w:rPr>
-          <w:rFonts w:ascii="Arial" w:hAnsi="Arial" w:cs="Arial"/>
-          <w:sz w:val="20"/>
-          <w:szCs w:val="20"/>
-          <w:u w:val="single"/>
-        </w:rPr>
-        <w:t>sachen</w:t>
-      </w:r>
-      <w:proofErr w:type="spellEnd"/>
-      <w:r>
-        <w:rPr>
-          <w:rFonts w:ascii="Arial" w:hAnsi="Arial" w:cs="Arial"/>
-          <w:sz w:val="20"/>
-          <w:szCs w:val="20"/>
-          <w:u w:val="single"/>
-        </w:rPr>
-        <w:t>)</w:t>
-      </w:r>
-      <w:bookmarkEnd w:id="4"/>
+        <w:t>Sequenzdiagramm exemplarisch nicht für alles(für sinnvolle sachen)</w:t>
+      </w:r>
+      <w:bookmarkEnd w:id="5"/>
     </w:p>
     <w:p>
       <w:pPr>
@@ -2334,15 +2136,14 @@
     </w:p>
     <w:p>
       <w:pPr>
-        <w:pStyle w:val="berschrift1"/>
-        <w:rPr>
-          <w:rFonts w:ascii="Arial" w:hAnsi="Arial" w:cs="Arial"/>
-          <w:sz w:val="20"/>
-          <w:szCs w:val="20"/>
-        </w:rPr>
-      </w:pPr>
-      <w:bookmarkStart w:id="5" w:name="_Toc26864345"/>
-      <w:proofErr w:type="spellStart"/>
+        <w:pStyle w:val="Heading1"/>
+        <w:rPr>
+          <w:rFonts w:ascii="Arial" w:hAnsi="Arial" w:cs="Arial"/>
+          <w:sz w:val="20"/>
+          <w:szCs w:val="20"/>
+        </w:rPr>
+      </w:pPr>
+      <w:bookmarkStart w:id="6" w:name="_Toc26864345"/>
       <w:r>
         <w:rPr>
           <w:rFonts w:ascii="Arial" w:hAnsi="Arial" w:cs="Arial"/>
@@ -2350,99 +2151,44 @@
           <w:szCs w:val="20"/>
         </w:rPr>
         <w:lastRenderedPageBreak/>
-        <w:t>Testkonzept+test</w:t>
-      </w:r>
-      <w:proofErr w:type="spellEnd"/>
-      <w:r>
-        <w:rPr>
-          <w:rFonts w:ascii="Arial" w:hAnsi="Arial" w:cs="Arial"/>
-          <w:sz w:val="20"/>
-          <w:szCs w:val="20"/>
-        </w:rPr>
-        <w:t xml:space="preserve"> dokumentieren</w:t>
-      </w:r>
-      <w:bookmarkEnd w:id="5"/>
-    </w:p>
-    <w:p>
-      <w:pPr>
-        <w:spacing w:after="0"/>
-        <w:rPr>
-          <w:rFonts w:ascii="Arial" w:hAnsi="Arial" w:cs="Arial"/>
-          <w:sz w:val="20"/>
-          <w:szCs w:val="20"/>
-        </w:rPr>
-      </w:pPr>
-      <w:r>
-        <w:rPr>
-          <w:rFonts w:ascii="Arial" w:hAnsi="Arial" w:cs="Arial"/>
-          <w:sz w:val="20"/>
-          <w:szCs w:val="20"/>
-        </w:rPr>
-        <w:t xml:space="preserve">(wie haben wir es </w:t>
-      </w:r>
-      <w:proofErr w:type="spellStart"/>
-      <w:r>
-        <w:rPr>
-          <w:rFonts w:ascii="Arial" w:hAnsi="Arial" w:cs="Arial"/>
-          <w:sz w:val="20"/>
-          <w:szCs w:val="20"/>
-        </w:rPr>
-        <w:t>getestet</w:t>
-      </w:r>
-      <w:proofErr w:type="gramStart"/>
-      <w:r>
-        <w:rPr>
-          <w:rFonts w:ascii="Arial" w:hAnsi="Arial" w:cs="Arial"/>
-          <w:sz w:val="20"/>
-          <w:szCs w:val="20"/>
-        </w:rPr>
-        <w:t>,Ergebnisse</w:t>
-      </w:r>
-      <w:proofErr w:type="spellEnd"/>
-      <w:proofErr w:type="gramEnd"/>
-      <w:r>
-        <w:rPr>
-          <w:rFonts w:ascii="Arial" w:hAnsi="Arial" w:cs="Arial"/>
-          <w:sz w:val="20"/>
-          <w:szCs w:val="20"/>
-        </w:rPr>
-        <w:t xml:space="preserve"> </w:t>
-      </w:r>
-      <w:proofErr w:type="spellStart"/>
-      <w:r>
-        <w:rPr>
-          <w:rFonts w:ascii="Arial" w:hAnsi="Arial" w:cs="Arial"/>
-          <w:sz w:val="20"/>
-          <w:szCs w:val="20"/>
-        </w:rPr>
-        <w:t>dokumentiernen</w:t>
-      </w:r>
-      <w:proofErr w:type="spellEnd"/>
-      <w:r>
-        <w:rPr>
-          <w:rFonts w:ascii="Arial" w:hAnsi="Arial" w:cs="Arial"/>
-          <w:sz w:val="20"/>
-          <w:szCs w:val="20"/>
-        </w:rPr>
-        <w:t>)</w:t>
+        <w:t>Testkonzept+test dokumentieren</w:t>
+      </w:r>
+      <w:bookmarkEnd w:id="6"/>
+    </w:p>
+    <w:p>
+      <w:pPr>
+        <w:spacing w:after="0"/>
+        <w:rPr>
+          <w:rFonts w:ascii="Arial" w:hAnsi="Arial" w:cs="Arial"/>
+          <w:sz w:val="20"/>
+          <w:szCs w:val="20"/>
+        </w:rPr>
+      </w:pPr>
+      <w:r>
+        <w:rPr>
+          <w:rFonts w:ascii="Arial" w:hAnsi="Arial" w:cs="Arial"/>
+          <w:sz w:val="20"/>
+          <w:szCs w:val="20"/>
+        </w:rPr>
+        <w:t>(wie haben wir es getestet,Ergebnisse dokumentiernen)</w:t>
       </w:r>
     </w:p>
     <w:tbl>
       <w:tblPr>
-        <w:tblStyle w:val="Tabellenraster"/>
+        <w:tblStyle w:val="TableGrid"/>
         <w:tblW w:w="0" w:type="auto"/>
         <w:tblLook w:val="04A0" w:firstRow="1" w:lastRow="0" w:firstColumn="1" w:lastColumn="0" w:noHBand="0" w:noVBand="1"/>
       </w:tblPr>
       <w:tblGrid>
-        <w:gridCol w:w="2303"/>
-        <w:gridCol w:w="2303"/>
-        <w:gridCol w:w="2303"/>
-        <w:gridCol w:w="2303"/>
+        <w:gridCol w:w="983"/>
+        <w:gridCol w:w="2953"/>
+        <w:gridCol w:w="2551"/>
+        <w:gridCol w:w="2725"/>
       </w:tblGrid>
       <w:tr>
         <w:tc>
           <w:tcPr>
-            <w:tcW w:w="2303" w:type="dxa"/>
+            <w:tcW w:w="983" w:type="dxa"/>
           </w:tcPr>
           <w:p>
             <w:pPr>
@@ -2464,7 +2210,7 @@
         </w:tc>
         <w:tc>
           <w:tcPr>
-            <w:tcW w:w="2303" w:type="dxa"/>
+            <w:tcW w:w="2953" w:type="dxa"/>
           </w:tcPr>
           <w:p>
             <w:pPr>
@@ -2486,7 +2232,7 @@
         </w:tc>
         <w:tc>
           <w:tcPr>
-            <w:tcW w:w="2303" w:type="dxa"/>
+            <w:tcW w:w="2551" w:type="dxa"/>
           </w:tcPr>
           <w:p>
             <w:pPr>
@@ -2508,7 +2254,7 @@
         </w:tc>
         <w:tc>
           <w:tcPr>
-            <w:tcW w:w="2303" w:type="dxa"/>
+            <w:tcW w:w="2725" w:type="dxa"/>
           </w:tcPr>
           <w:p>
             <w:pPr>
@@ -2525,6 +2271,14 @@
                 <w:szCs w:val="20"/>
               </w:rPr>
               <w:t>Nachbedingung</w:t>
+            </w:r>
+            <w:r>
+              <w:rPr>
+                <w:rFonts w:ascii="Arial" w:hAnsi="Arial" w:cs="Arial"/>
+                <w:sz w:val="20"/>
+                <w:szCs w:val="20"/>
+              </w:rPr>
+              <w:t xml:space="preserve"> ( Ergebnis)</w:t>
             </w:r>
           </w:p>
         </w:tc>
@@ -2532,23 +2286,30 @@
       <w:tr>
         <w:tc>
           <w:tcPr>
-            <w:tcW w:w="2303" w:type="dxa"/>
+            <w:tcW w:w="983" w:type="dxa"/>
           </w:tcPr>
           <w:p>
             <w:pPr>
+              <w:jc w:val="center"/>
               <w:rPr>
                 <w:rFonts w:ascii="Arial" w:hAnsi="Arial" w:cs="Arial"/>
                 <w:sz w:val="20"/>
                 <w:szCs w:val="20"/>
               </w:rPr>
             </w:pPr>
-            <w:bookmarkStart w:id="6" w:name="_GoBack"/>
-            <w:bookmarkEnd w:id="6"/>
+            <w:r>
+              <w:rPr>
+                <w:rFonts w:ascii="Arial" w:hAnsi="Arial" w:cs="Arial"/>
+                <w:sz w:val="20"/>
+                <w:szCs w:val="20"/>
+              </w:rPr>
+              <w:t>1</w:t>
+            </w:r>
           </w:p>
         </w:tc>
         <w:tc>
           <w:tcPr>
-            <w:tcW w:w="2303" w:type="dxa"/>
+            <w:tcW w:w="2953" w:type="dxa"/>
           </w:tcPr>
           <w:p>
             <w:pPr>
@@ -2558,11 +2319,19 @@
                 <w:szCs w:val="20"/>
               </w:rPr>
             </w:pPr>
+            <w:r>
+              <w:rPr>
+                <w:rFonts w:ascii="Arial" w:hAnsi="Arial" w:cs="Arial"/>
+                <w:sz w:val="20"/>
+                <w:szCs w:val="20"/>
+              </w:rPr>
+              <w:t>3 Mitspieler mit je 3 bis 4 Browserfenstern</w:t>
+            </w:r>
           </w:p>
         </w:tc>
         <w:tc>
           <w:tcPr>
-            <w:tcW w:w="2303" w:type="dxa"/>
+            <w:tcW w:w="2551" w:type="dxa"/>
           </w:tcPr>
           <w:p>
             <w:pPr>
@@ -2572,11 +2341,75 @@
                 <w:szCs w:val="20"/>
               </w:rPr>
             </w:pPr>
+            <w:r>
+              <w:rPr>
+                <w:rFonts w:ascii="Arial" w:hAnsi="Arial" w:cs="Arial"/>
+                <w:sz w:val="20"/>
+                <w:szCs w:val="20"/>
+              </w:rPr>
+              <w:t xml:space="preserve">Spiel mit 10 </w:t>
+            </w:r>
+            <w:r>
+              <w:rPr>
+                <w:rFonts w:ascii="Arial" w:hAnsi="Arial" w:cs="Arial"/>
+                <w:sz w:val="20"/>
+                <w:szCs w:val="20"/>
+              </w:rPr>
+              <w:t xml:space="preserve">Mitspielern </w:t>
+            </w:r>
+            <w:r>
+              <w:rPr>
+                <w:rFonts w:ascii="Arial" w:hAnsi="Arial" w:cs="Arial"/>
+                <w:sz w:val="20"/>
+                <w:szCs w:val="20"/>
+              </w:rPr>
+              <w:t xml:space="preserve">mit </w:t>
+            </w:r>
+            <w:r>
+              <w:rPr>
+                <w:rFonts w:ascii="Arial" w:hAnsi="Arial" w:cs="Arial"/>
+                <w:sz w:val="20"/>
+                <w:szCs w:val="20"/>
+              </w:rPr>
+              <w:t>einer</w:t>
+            </w:r>
+            <w:r>
+              <w:rPr>
+                <w:rFonts w:ascii="Arial" w:hAnsi="Arial" w:cs="Arial"/>
+                <w:sz w:val="20"/>
+                <w:szCs w:val="20"/>
+              </w:rPr>
+              <w:t xml:space="preserve"> Minute </w:t>
+            </w:r>
+            <w:r>
+              <w:rPr>
+                <w:rFonts w:ascii="Arial" w:hAnsi="Arial" w:cs="Arial"/>
+                <w:sz w:val="20"/>
+                <w:szCs w:val="20"/>
+              </w:rPr>
+              <w:t xml:space="preserve">Spielzeit </w:t>
+            </w:r>
+            <w:r>
+              <w:rPr>
+                <w:rFonts w:ascii="Arial" w:hAnsi="Arial" w:cs="Arial"/>
+                <w:sz w:val="20"/>
+                <w:szCs w:val="20"/>
+              </w:rPr>
+              <w:t>durchführen</w:t>
+            </w:r>
+            <w:r>
+              <w:rPr>
+                <w:rFonts w:ascii="Arial" w:hAnsi="Arial" w:cs="Arial"/>
+                <w:sz w:val="20"/>
+                <w:szCs w:val="20"/>
+              </w:rPr>
+              <w:t xml:space="preserve"> </w:t>
+            </w:r>
           </w:p>
         </w:tc>
         <w:tc>
           <w:tcPr>
-            <w:tcW w:w="2303" w:type="dxa"/>
+            <w:tcW w:w="2725" w:type="dxa"/>
           </w:tcPr>
           <w:p>
             <w:pPr>
@@ -2586,27 +2419,44 @@
                 <w:szCs w:val="20"/>
               </w:rPr>
             </w:pPr>
+            <w:r>
+              <w:rPr>
+                <w:rFonts w:ascii="Arial" w:hAnsi="Arial" w:cs="Arial"/>
+                <w:sz w:val="20"/>
+                <w:szCs w:val="20"/>
+              </w:rPr>
+              <w:t>Eine absteigende Ergebnisliste mit allen Mitspielern</w:t>
+            </w:r>
           </w:p>
         </w:tc>
       </w:tr>
       <w:tr>
         <w:tc>
           <w:tcPr>
-            <w:tcW w:w="2303" w:type="dxa"/>
+            <w:tcW w:w="983" w:type="dxa"/>
           </w:tcPr>
           <w:p>
             <w:pPr>
+              <w:jc w:val="center"/>
               <w:rPr>
                 <w:rFonts w:ascii="Arial" w:hAnsi="Arial" w:cs="Arial"/>
                 <w:sz w:val="20"/>
                 <w:szCs w:val="20"/>
               </w:rPr>
             </w:pPr>
+            <w:r>
+              <w:rPr>
+                <w:rFonts w:ascii="Arial" w:hAnsi="Arial" w:cs="Arial"/>
+                <w:sz w:val="20"/>
+                <w:szCs w:val="20"/>
+              </w:rPr>
+              <w:t>2</w:t>
+            </w:r>
           </w:p>
         </w:tc>
         <w:tc>
           <w:tcPr>
-            <w:tcW w:w="2303" w:type="dxa"/>
+            <w:tcW w:w="2953" w:type="dxa"/>
           </w:tcPr>
           <w:p>
             <w:pPr>
@@ -2616,11 +2466,35 @@
                 <w:szCs w:val="20"/>
               </w:rPr>
             </w:pPr>
+            <w:r>
+              <w:rPr>
+                <w:rFonts w:ascii="Arial" w:hAnsi="Arial" w:cs="Arial"/>
+                <w:sz w:val="20"/>
+                <w:szCs w:val="20"/>
+              </w:rPr>
+              <w:t>3 Browserfenster im</w:t>
+            </w:r>
+            <w:r>
+              <w:rPr>
+                <w:rFonts w:ascii="Arial" w:hAnsi="Arial" w:cs="Arial"/>
+                <w:sz w:val="20"/>
+                <w:szCs w:val="20"/>
+              </w:rPr>
+              <w:t xml:space="preserve"> dem </w:t>
+            </w:r>
+            <w:r>
+              <w:rPr>
+                <w:rFonts w:ascii="Arial" w:hAnsi="Arial" w:cs="Arial"/>
+                <w:sz w:val="20"/>
+                <w:szCs w:val="20"/>
+              </w:rPr>
+              <w:t xml:space="preserve"> Opera Browser</w:t>
+            </w:r>
           </w:p>
         </w:tc>
         <w:tc>
           <w:tcPr>
-            <w:tcW w:w="2303" w:type="dxa"/>
+            <w:tcW w:w="2551" w:type="dxa"/>
           </w:tcPr>
           <w:p>
             <w:pPr>
@@ -2630,11 +2504,233 @@
                 <w:szCs w:val="20"/>
               </w:rPr>
             </w:pPr>
+            <w:r>
+              <w:rPr>
+                <w:rFonts w:ascii="Arial" w:hAnsi="Arial" w:cs="Arial"/>
+                <w:sz w:val="20"/>
+                <w:szCs w:val="20"/>
+              </w:rPr>
+              <w:t>Spiel mit 3 Browserfenstern mit zwei Minute Spielzeit durchführen</w:t>
+            </w:r>
           </w:p>
         </w:tc>
         <w:tc>
           <w:tcPr>
-            <w:tcW w:w="2303" w:type="dxa"/>
+            <w:tcW w:w="2725" w:type="dxa"/>
+          </w:tcPr>
+          <w:p>
+            <w:pPr>
+              <w:rPr>
+                <w:rFonts w:ascii="Arial" w:hAnsi="Arial" w:cs="Arial"/>
+                <w:sz w:val="20"/>
+                <w:szCs w:val="20"/>
+              </w:rPr>
+            </w:pPr>
+            <w:r>
+              <w:rPr>
+                <w:rFonts w:ascii="Arial" w:hAnsi="Arial" w:cs="Arial"/>
+                <w:sz w:val="20"/>
+                <w:szCs w:val="20"/>
+              </w:rPr>
+              <w:t>Eine absteigende Ergebnisliste mit allen Mitspielern</w:t>
+            </w:r>
+          </w:p>
+        </w:tc>
+      </w:tr>
+      <w:tr>
+        <w:tc>
+          <w:tcPr>
+            <w:tcW w:w="983" w:type="dxa"/>
+          </w:tcPr>
+          <w:p>
+            <w:pPr>
+              <w:jc w:val="center"/>
+              <w:rPr>
+                <w:rFonts w:ascii="Arial" w:hAnsi="Arial" w:cs="Arial"/>
+                <w:sz w:val="20"/>
+                <w:szCs w:val="20"/>
+              </w:rPr>
+            </w:pPr>
+            <w:r>
+              <w:rPr>
+                <w:rFonts w:ascii="Arial" w:hAnsi="Arial" w:cs="Arial"/>
+                <w:sz w:val="20"/>
+                <w:szCs w:val="20"/>
+              </w:rPr>
+              <w:t>3</w:t>
+            </w:r>
+          </w:p>
+        </w:tc>
+        <w:tc>
+          <w:tcPr>
+            <w:tcW w:w="2953" w:type="dxa"/>
+          </w:tcPr>
+          <w:p>
+            <w:pPr>
+              <w:rPr>
+                <w:rFonts w:ascii="Arial" w:hAnsi="Arial" w:cs="Arial"/>
+                <w:sz w:val="20"/>
+                <w:szCs w:val="20"/>
+              </w:rPr>
+            </w:pPr>
+            <w:r>
+              <w:rPr>
+                <w:rFonts w:ascii="Arial" w:hAnsi="Arial" w:cs="Arial"/>
+                <w:sz w:val="20"/>
+                <w:szCs w:val="20"/>
+              </w:rPr>
+              <w:t>3 Browserfenster im dem Microsoft Edge Browser</w:t>
+            </w:r>
+          </w:p>
+        </w:tc>
+        <w:tc>
+          <w:tcPr>
+            <w:tcW w:w="2551" w:type="dxa"/>
+          </w:tcPr>
+          <w:p>
+            <w:pPr>
+              <w:rPr>
+                <w:rFonts w:ascii="Arial" w:hAnsi="Arial" w:cs="Arial"/>
+                <w:sz w:val="20"/>
+                <w:szCs w:val="20"/>
+              </w:rPr>
+            </w:pPr>
+            <w:r>
+              <w:rPr>
+                <w:rFonts w:ascii="Arial" w:hAnsi="Arial" w:cs="Arial"/>
+                <w:sz w:val="20"/>
+                <w:szCs w:val="20"/>
+              </w:rPr>
+              <w:t>Spiel mit 3 Browserfenstern mit zwei Minute Spielzeit durchführen</w:t>
+            </w:r>
+          </w:p>
+        </w:tc>
+        <w:tc>
+          <w:tcPr>
+            <w:tcW w:w="2725" w:type="dxa"/>
+          </w:tcPr>
+          <w:p>
+            <w:pPr>
+              <w:rPr>
+                <w:rFonts w:ascii="Arial" w:hAnsi="Arial" w:cs="Arial"/>
+                <w:sz w:val="20"/>
+                <w:szCs w:val="20"/>
+              </w:rPr>
+            </w:pPr>
+            <w:r>
+              <w:rPr>
+                <w:rFonts w:ascii="Arial" w:hAnsi="Arial" w:cs="Arial"/>
+                <w:sz w:val="20"/>
+                <w:szCs w:val="20"/>
+              </w:rPr>
+              <w:t>Eine absteigende Ergebnisliste mit allen Mitspielern</w:t>
+            </w:r>
+          </w:p>
+        </w:tc>
+      </w:tr>
+      <w:tr>
+        <w:tc>
+          <w:tcPr>
+            <w:tcW w:w="983" w:type="dxa"/>
+          </w:tcPr>
+          <w:p>
+            <w:pPr>
+              <w:jc w:val="center"/>
+              <w:rPr>
+                <w:rFonts w:ascii="Arial" w:hAnsi="Arial" w:cs="Arial"/>
+                <w:sz w:val="20"/>
+                <w:szCs w:val="20"/>
+              </w:rPr>
+            </w:pPr>
+            <w:r>
+              <w:rPr>
+                <w:rFonts w:ascii="Arial" w:hAnsi="Arial" w:cs="Arial"/>
+                <w:sz w:val="20"/>
+                <w:szCs w:val="20"/>
+              </w:rPr>
+              <w:t>X</w:t>
+            </w:r>
+          </w:p>
+        </w:tc>
+        <w:tc>
+          <w:tcPr>
+            <w:tcW w:w="2953" w:type="dxa"/>
+          </w:tcPr>
+          <w:p>
+            <w:pPr>
+              <w:rPr>
+                <w:rFonts w:ascii="Arial" w:hAnsi="Arial" w:cs="Arial"/>
+                <w:sz w:val="20"/>
+                <w:szCs w:val="20"/>
+              </w:rPr>
+            </w:pPr>
+            <w:r>
+              <w:rPr>
+                <w:rFonts w:ascii="Arial" w:hAnsi="Arial" w:cs="Arial"/>
+                <w:sz w:val="20"/>
+                <w:szCs w:val="20"/>
+              </w:rPr>
+              <w:t>24 Mitspieler mit je einem Browserfenster</w:t>
+            </w:r>
+          </w:p>
+        </w:tc>
+        <w:tc>
+          <w:tcPr>
+            <w:tcW w:w="2551" w:type="dxa"/>
+          </w:tcPr>
+          <w:p>
+            <w:pPr>
+              <w:rPr>
+                <w:rFonts w:ascii="Arial" w:hAnsi="Arial" w:cs="Arial"/>
+                <w:sz w:val="20"/>
+                <w:szCs w:val="20"/>
+              </w:rPr>
+            </w:pPr>
+            <w:r>
+              <w:rPr>
+                <w:rFonts w:ascii="Arial" w:hAnsi="Arial" w:cs="Arial"/>
+                <w:sz w:val="20"/>
+                <w:szCs w:val="20"/>
+              </w:rPr>
+              <w:t xml:space="preserve">Spiel mit 24 Mitspielern </w:t>
+            </w:r>
+            <w:r>
+              <w:rPr>
+                <w:rFonts w:ascii="Arial" w:hAnsi="Arial" w:cs="Arial"/>
+                <w:sz w:val="20"/>
+                <w:szCs w:val="20"/>
+              </w:rPr>
+              <w:t xml:space="preserve">mit </w:t>
+            </w:r>
+            <w:r>
+              <w:rPr>
+                <w:rFonts w:ascii="Arial" w:hAnsi="Arial" w:cs="Arial"/>
+                <w:sz w:val="20"/>
+                <w:szCs w:val="20"/>
+              </w:rPr>
+              <w:t xml:space="preserve">zwei Minuten </w:t>
+            </w:r>
+            <w:r>
+              <w:rPr>
+                <w:rFonts w:ascii="Arial" w:hAnsi="Arial" w:cs="Arial"/>
+                <w:sz w:val="20"/>
+                <w:szCs w:val="20"/>
+              </w:rPr>
+              <w:t xml:space="preserve">Spielzeit </w:t>
+            </w:r>
+            <w:r>
+              <w:rPr>
+                <w:rFonts w:ascii="Arial" w:hAnsi="Arial" w:cs="Arial"/>
+                <w:sz w:val="20"/>
+                <w:szCs w:val="20"/>
+              </w:rPr>
+              <w:t>durchführen</w:t>
+            </w:r>
+          </w:p>
+        </w:tc>
+        <w:tc>
+          <w:tcPr>
+            <w:tcW w:w="2725" w:type="dxa"/>
           </w:tcPr>
           <w:p>
             <w:pPr>
@@ -2677,7 +2773,7 @@
     </w:p>
     <w:p>
       <w:pPr>
-        <w:pStyle w:val="berschrift1"/>
+        <w:pStyle w:val="Heading1"/>
         <w:rPr>
           <w:rFonts w:ascii="Arial" w:hAnsi="Arial" w:cs="Arial"/>
           <w:sz w:val="20"/>
@@ -2716,7 +2812,7 @@
     </w:p>
     <w:p>
       <w:pPr>
-        <w:pStyle w:val="berschrift1"/>
+        <w:pStyle w:val="Heading1"/>
         <w:rPr>
           <w:rFonts w:ascii="Arial" w:hAnsi="Arial" w:cs="Arial"/>
           <w:sz w:val="20"/>
@@ -2735,7 +2831,7 @@
     </w:p>
     <w:p>
       <w:pPr>
-        <w:pStyle w:val="Abbildungsverzeichnis"/>
+        <w:pStyle w:val="TableofFigures"/>
         <w:tabs>
           <w:tab w:val="right" w:leader="dot" w:pos="9062"/>
         </w:tabs>
@@ -2938,7 +3034,7 @@
     </w:p>
     <w:p>
       <w:pPr>
-        <w:pStyle w:val="Beschriftung"/>
+        <w:pStyle w:val="Caption"/>
         <w:spacing w:after="0"/>
         <w:rPr>
           <w:rFonts w:ascii="Arial" w:hAnsi="Arial" w:cs="Arial"/>
@@ -3030,7 +3126,7 @@
 </file>
 
 <file path=word/endnotes.xml><?xml version="1.0" encoding="utf-8"?>
-<w:endnotes xmlns:wpc="http://schemas.microsoft.com/office/word/2010/wordprocessingCanvas" xmlns:mc="http://schemas.openxmlformats.org/markup-compatibility/2006" xmlns:o="urn:schemas-microsoft-com:office:office" xmlns:r="http://schemas.openxmlformats.org/officeDocument/2006/relationships" xmlns:m="http://schemas.openxmlformats.org/officeDocument/2006/math" xmlns:v="urn:schemas-microsoft-com:vml" xmlns:wp14="http://schemas.microsoft.com/office/word/2010/wordprocessingDrawing" xmlns:wp="http://schemas.openxmlformats.org/drawingml/2006/wordprocessingDrawing" xmlns:w10="urn:schemas-microsoft-com:office:word" xmlns:w="http://schemas.openxmlformats.org/wordprocessingml/2006/main" xmlns:w14="http://schemas.microsoft.com/office/word/2010/wordml" xmlns:wpg="http://schemas.microsoft.com/office/word/2010/wordprocessingGroup" xmlns:wpi="http://schemas.microsoft.com/office/word/2010/wordprocessingInk" xmlns:wne="http://schemas.microsoft.com/office/word/2006/wordml" xmlns:wps="http://schemas.microsoft.com/office/word/2010/wordprocessingShape" mc:Ignorable="w14 wp14">
+<w:endnotes xmlns:wpc="http://schemas.microsoft.com/office/word/2010/wordprocessingCanvas" xmlns:cx="http://schemas.microsoft.com/office/drawing/2014/chartex" xmlns:cx1="http://schemas.microsoft.com/office/drawing/2015/9/8/chartex" xmlns:mc="http://schemas.openxmlformats.org/markup-compatibility/2006" xmlns:o="urn:schemas-microsoft-com:office:office" xmlns:r="http://schemas.openxmlformats.org/officeDocument/2006/relationships" xmlns:m="http://schemas.openxmlformats.org/officeDocument/2006/math" xmlns:v="urn:schemas-microsoft-com:vml" xmlns:wp14="http://schemas.microsoft.com/office/word/2010/wordprocessingDrawing" xmlns:wp="http://schemas.openxmlformats.org/drawingml/2006/wordprocessingDrawing" xmlns:w10="urn:schemas-microsoft-com:office:word" xmlns:w="http://schemas.openxmlformats.org/wordprocessingml/2006/main" xmlns:w14="http://schemas.microsoft.com/office/word/2010/wordml" xmlns:w15="http://schemas.microsoft.com/office/word/2012/wordml" xmlns:w16se="http://schemas.microsoft.com/office/word/2015/wordml/symex" xmlns:wpg="http://schemas.microsoft.com/office/word/2010/wordprocessingGroup" xmlns:wpi="http://schemas.microsoft.com/office/word/2010/wordprocessingInk" xmlns:wne="http://schemas.microsoft.com/office/word/2006/wordml" xmlns:wps="http://schemas.microsoft.com/office/word/2010/wordprocessingShape" mc:Ignorable="w14 w15 w16se wp14">
   <w:endnote w:type="separator" w:id="-1">
     <w:p>
       <w:pPr>
@@ -3055,7 +3151,7 @@
 </file>
 
 <file path=word/footer1.xml><?xml version="1.0" encoding="utf-8"?>
-<w:ftr xmlns:wpc="http://schemas.microsoft.com/office/word/2010/wordprocessingCanvas" xmlns:mc="http://schemas.openxmlformats.org/markup-compatibility/2006" xmlns:o="urn:schemas-microsoft-com:office:office" xmlns:r="http://schemas.openxmlformats.org/officeDocument/2006/relationships" xmlns:m="http://schemas.openxmlformats.org/officeDocument/2006/math" xmlns:v="urn:schemas-microsoft-com:vml" xmlns:wp14="http://schemas.microsoft.com/office/word/2010/wordprocessingDrawing" xmlns:wp="http://schemas.openxmlformats.org/drawingml/2006/wordprocessingDrawing" xmlns:w10="urn:schemas-microsoft-com:office:word" xmlns:w="http://schemas.openxmlformats.org/wordprocessingml/2006/main" xmlns:w14="http://schemas.microsoft.com/office/word/2010/wordml" xmlns:wpg="http://schemas.microsoft.com/office/word/2010/wordprocessingGroup" xmlns:wpi="http://schemas.microsoft.com/office/word/2010/wordprocessingInk" xmlns:wne="http://schemas.microsoft.com/office/word/2006/wordml" xmlns:wps="http://schemas.microsoft.com/office/word/2010/wordprocessingShape" mc:Ignorable="w14 wp14">
+<w:ftr xmlns:wpc="http://schemas.microsoft.com/office/word/2010/wordprocessingCanvas" xmlns:cx="http://schemas.microsoft.com/office/drawing/2014/chartex" xmlns:cx1="http://schemas.microsoft.com/office/drawing/2015/9/8/chartex" xmlns:mc="http://schemas.openxmlformats.org/markup-compatibility/2006" xmlns:o="urn:schemas-microsoft-com:office:office" xmlns:r="http://schemas.openxmlformats.org/officeDocument/2006/relationships" xmlns:m="http://schemas.openxmlformats.org/officeDocument/2006/math" xmlns:v="urn:schemas-microsoft-com:vml" xmlns:wp14="http://schemas.microsoft.com/office/word/2010/wordprocessingDrawing" xmlns:wp="http://schemas.openxmlformats.org/drawingml/2006/wordprocessingDrawing" xmlns:w10="urn:schemas-microsoft-com:office:word" xmlns:w="http://schemas.openxmlformats.org/wordprocessingml/2006/main" xmlns:w14="http://schemas.microsoft.com/office/word/2010/wordml" xmlns:w15="http://schemas.microsoft.com/office/word/2012/wordml" xmlns:w16se="http://schemas.microsoft.com/office/word/2015/wordml/symex" xmlns:wpg="http://schemas.microsoft.com/office/word/2010/wordprocessingGroup" xmlns:wpi="http://schemas.microsoft.com/office/word/2010/wordprocessingInk" xmlns:wne="http://schemas.microsoft.com/office/word/2006/wordml" xmlns:wps="http://schemas.microsoft.com/office/word/2010/wordprocessingShape" mc:Ignorable="w14 w15 w16se wp14">
   <w:sdt>
     <w:sdtPr>
       <w:id w:val="617572273"/>
@@ -3068,7 +3164,7 @@
     <w:sdtContent>
       <w:p>
         <w:pPr>
-          <w:pStyle w:val="Fuzeile"/>
+          <w:pStyle w:val="Footer"/>
           <w:jc w:val="right"/>
         </w:pPr>
         <w:r>
@@ -3084,7 +3180,7 @@
           <w:rPr>
             <w:noProof/>
           </w:rPr>
-          <w:t>8</w:t>
+          <w:t>2</w:t>
         </w:r>
         <w:r>
           <w:fldChar w:fldCharType="end"/>
@@ -3094,14 +3190,14 @@
   </w:sdt>
   <w:p>
     <w:pPr>
-      <w:pStyle w:val="Fuzeile"/>
+      <w:pStyle w:val="Footer"/>
     </w:pPr>
   </w:p>
 </w:ftr>
 </file>
 
 <file path=word/footnotes.xml><?xml version="1.0" encoding="utf-8"?>
-<w:footnotes xmlns:wpc="http://schemas.microsoft.com/office/word/2010/wordprocessingCanvas" xmlns:mc="http://schemas.openxmlformats.org/markup-compatibility/2006" xmlns:o="urn:schemas-microsoft-com:office:office" xmlns:r="http://schemas.openxmlformats.org/officeDocument/2006/relationships" xmlns:m="http://schemas.openxmlformats.org/officeDocument/2006/math" xmlns:v="urn:schemas-microsoft-com:vml" xmlns:wp14="http://schemas.microsoft.com/office/word/2010/wordprocessingDrawing" xmlns:wp="http://schemas.openxmlformats.org/drawingml/2006/wordprocessingDrawing" xmlns:w10="urn:schemas-microsoft-com:office:word" xmlns:w="http://schemas.openxmlformats.org/wordprocessingml/2006/main" xmlns:w14="http://schemas.microsoft.com/office/word/2010/wordml" xmlns:wpg="http://schemas.microsoft.com/office/word/2010/wordprocessingGroup" xmlns:wpi="http://schemas.microsoft.com/office/word/2010/wordprocessingInk" xmlns:wne="http://schemas.microsoft.com/office/word/2006/wordml" xmlns:wps="http://schemas.microsoft.com/office/word/2010/wordprocessingShape" mc:Ignorable="w14 wp14">
+<w:footnotes xmlns:wpc="http://schemas.microsoft.com/office/word/2010/wordprocessingCanvas" xmlns:cx="http://schemas.microsoft.com/office/drawing/2014/chartex" xmlns:cx1="http://schemas.microsoft.com/office/drawing/2015/9/8/chartex" xmlns:mc="http://schemas.openxmlformats.org/markup-compatibility/2006" xmlns:o="urn:schemas-microsoft-com:office:office" xmlns:r="http://schemas.openxmlformats.org/officeDocument/2006/relationships" xmlns:m="http://schemas.openxmlformats.org/officeDocument/2006/math" xmlns:v="urn:schemas-microsoft-com:vml" xmlns:wp14="http://schemas.microsoft.com/office/word/2010/wordprocessingDrawing" xmlns:wp="http://schemas.openxmlformats.org/drawingml/2006/wordprocessingDrawing" xmlns:w10="urn:schemas-microsoft-com:office:word" xmlns:w="http://schemas.openxmlformats.org/wordprocessingml/2006/main" xmlns:w14="http://schemas.microsoft.com/office/word/2010/wordml" xmlns:w15="http://schemas.microsoft.com/office/word/2012/wordml" xmlns:w16se="http://schemas.microsoft.com/office/word/2015/wordml/symex" xmlns:wpg="http://schemas.microsoft.com/office/word/2010/wordprocessingGroup" xmlns:wpi="http://schemas.microsoft.com/office/word/2010/wordprocessingInk" xmlns:wne="http://schemas.microsoft.com/office/word/2006/wordml" xmlns:wps="http://schemas.microsoft.com/office/word/2010/wordprocessingShape" mc:Ignorable="w14 w15 w16se wp14">
   <w:footnote w:type="separator" w:id="-1">
     <w:p>
       <w:pPr>
@@ -3126,8 +3222,8 @@
 </file>
 
 <file path=word/numbering.xml><?xml version="1.0" encoding="utf-8"?>
-<w:numbering xmlns:wpc="http://schemas.microsoft.com/office/word/2010/wordprocessingCanvas" xmlns:mc="http://schemas.openxmlformats.org/markup-compatibility/2006" xmlns:o="urn:schemas-microsoft-com:office:office" xmlns:r="http://schemas.openxmlformats.org/officeDocument/2006/relationships" xmlns:m="http://schemas.openxmlformats.org/officeDocument/2006/math" xmlns:v="urn:schemas-microsoft-com:vml" xmlns:wp14="http://schemas.microsoft.com/office/word/2010/wordprocessingDrawing" xmlns:wp="http://schemas.openxmlformats.org/drawingml/2006/wordprocessingDrawing" xmlns:w10="urn:schemas-microsoft-com:office:word" xmlns:w="http://schemas.openxmlformats.org/wordprocessingml/2006/main" xmlns:w14="http://schemas.microsoft.com/office/word/2010/wordml" xmlns:wpg="http://schemas.microsoft.com/office/word/2010/wordprocessingGroup" xmlns:wpi="http://schemas.microsoft.com/office/word/2010/wordprocessingInk" xmlns:wne="http://schemas.microsoft.com/office/word/2006/wordml" xmlns:wps="http://schemas.microsoft.com/office/word/2010/wordprocessingShape" mc:Ignorable="w14 wp14">
-  <w:abstractNum w:abstractNumId="0">
+<w:numbering xmlns:wpc="http://schemas.microsoft.com/office/word/2010/wordprocessingCanvas" xmlns:cx="http://schemas.microsoft.com/office/drawing/2014/chartex" xmlns:cx1="http://schemas.microsoft.com/office/drawing/2015/9/8/chartex" xmlns:mc="http://schemas.openxmlformats.org/markup-compatibility/2006" xmlns:o="urn:schemas-microsoft-com:office:office" xmlns:r="http://schemas.openxmlformats.org/officeDocument/2006/relationships" xmlns:m="http://schemas.openxmlformats.org/officeDocument/2006/math" xmlns:v="urn:schemas-microsoft-com:vml" xmlns:wp14="http://schemas.microsoft.com/office/word/2010/wordprocessingDrawing" xmlns:wp="http://schemas.openxmlformats.org/drawingml/2006/wordprocessingDrawing" xmlns:w10="urn:schemas-microsoft-com:office:word" xmlns:w="http://schemas.openxmlformats.org/wordprocessingml/2006/main" xmlns:w14="http://schemas.microsoft.com/office/word/2010/wordml" xmlns:w15="http://schemas.microsoft.com/office/word/2012/wordml" xmlns:w16se="http://schemas.microsoft.com/office/word/2015/wordml/symex" xmlns:wpg="http://schemas.microsoft.com/office/word/2010/wordprocessingGroup" xmlns:wpi="http://schemas.microsoft.com/office/word/2010/wordprocessingInk" xmlns:wne="http://schemas.microsoft.com/office/word/2006/wordml" xmlns:wps="http://schemas.microsoft.com/office/word/2010/wordprocessingShape" mc:Ignorable="w14 w15 w16se wp14">
+  <w:abstractNum w:abstractNumId="0" w15:restartNumberingAfterBreak="0">
     <w:nsid w:val="1FB22AE6"/>
     <w:multiLevelType w:val="hybridMultilevel"/>
     <w:tmpl w:val="E1F06064"/>
@@ -3247,7 +3343,7 @@
 </file>
 
 <file path=word/styles.xml><?xml version="1.0" encoding="utf-8"?>
-<w:styles xmlns:mc="http://schemas.openxmlformats.org/markup-compatibility/2006" xmlns:r="http://schemas.openxmlformats.org/officeDocument/2006/relationships" xmlns:w="http://schemas.openxmlformats.org/wordprocessingml/2006/main" xmlns:w14="http://schemas.microsoft.com/office/word/2010/wordml" mc:Ignorable="w14">
+<w:styles xmlns:mc="http://schemas.openxmlformats.org/markup-compatibility/2006" xmlns:r="http://schemas.openxmlformats.org/officeDocument/2006/relationships" xmlns:w="http://schemas.openxmlformats.org/wordprocessingml/2006/main" xmlns:w14="http://schemas.microsoft.com/office/word/2010/wordml" xmlns:w15="http://schemas.microsoft.com/office/word/2012/wordml" xmlns:w16se="http://schemas.microsoft.com/office/word/2015/wordml/symex" mc:Ignorable="w14 w15 w16se">
   <w:docDefaults>
     <w:rPrDefault>
       <w:rPr>
@@ -3263,154 +3359,388 @@
       </w:pPr>
     </w:pPrDefault>
   </w:docDefaults>
-  <w:latentStyles w:defLockedState="0" w:defUIPriority="99" w:defSemiHidden="1" w:defUnhideWhenUsed="1" w:defQFormat="0" w:count="267">
-    <w:lsdException w:name="Normal" w:semiHidden="0" w:uiPriority="0" w:unhideWhenUsed="0" w:qFormat="1"/>
-    <w:lsdException w:name="heading 1" w:semiHidden="0" w:uiPriority="9" w:unhideWhenUsed="0" w:qFormat="1"/>
-    <w:lsdException w:name="heading 2" w:uiPriority="9" w:qFormat="1"/>
-    <w:lsdException w:name="heading 3" w:uiPriority="9" w:qFormat="1"/>
-    <w:lsdException w:name="heading 4" w:uiPriority="9" w:qFormat="1"/>
-    <w:lsdException w:name="heading 5" w:uiPriority="9" w:qFormat="1"/>
-    <w:lsdException w:name="heading 6" w:uiPriority="9" w:qFormat="1"/>
-    <w:lsdException w:name="heading 7" w:uiPriority="9" w:qFormat="1"/>
-    <w:lsdException w:name="heading 8" w:uiPriority="9" w:qFormat="1"/>
-    <w:lsdException w:name="heading 9" w:uiPriority="9" w:qFormat="1"/>
-    <w:lsdException w:name="toc 1" w:uiPriority="39"/>
-    <w:lsdException w:name="toc 2" w:uiPriority="39"/>
-    <w:lsdException w:name="toc 3" w:uiPriority="39"/>
-    <w:lsdException w:name="toc 4" w:uiPriority="39"/>
-    <w:lsdException w:name="toc 5" w:uiPriority="39"/>
-    <w:lsdException w:name="toc 6" w:uiPriority="39"/>
-    <w:lsdException w:name="toc 7" w:uiPriority="39"/>
-    <w:lsdException w:name="toc 8" w:uiPriority="39"/>
-    <w:lsdException w:name="toc 9" w:uiPriority="39"/>
-    <w:lsdException w:name="caption" w:uiPriority="35" w:qFormat="1"/>
-    <w:lsdException w:name="Title" w:semiHidden="0" w:uiPriority="10" w:unhideWhenUsed="0" w:qFormat="1"/>
-    <w:lsdException w:name="Default Paragraph Font" w:uiPriority="1"/>
-    <w:lsdException w:name="Subtitle" w:semiHidden="0" w:uiPriority="11" w:unhideWhenUsed="0" w:qFormat="1"/>
-    <w:lsdException w:name="Strong" w:semiHidden="0" w:uiPriority="22" w:unhideWhenUsed="0" w:qFormat="1"/>
-    <w:lsdException w:name="Emphasis" w:semiHidden="0" w:uiPriority="20" w:unhideWhenUsed="0" w:qFormat="1"/>
-    <w:lsdException w:name="Table Grid" w:semiHidden="0" w:uiPriority="59" w:unhideWhenUsed="0"/>
-    <w:lsdException w:name="Placeholder Text" w:unhideWhenUsed="0"/>
-    <w:lsdException w:name="No Spacing" w:semiHidden="0" w:uiPriority="1" w:unhideWhenUsed="0" w:qFormat="1"/>
-    <w:lsdException w:name="Light Shading" w:semiHidden="0" w:uiPriority="60" w:unhideWhenUsed="0"/>
-    <w:lsdException w:name="Light List" w:semiHidden="0" w:uiPriority="61" w:unhideWhenUsed="0"/>
-    <w:lsdException w:name="Light Grid" w:semiHidden="0" w:uiPriority="62" w:unhideWhenUsed="0"/>
-    <w:lsdException w:name="Medium Shading 1" w:semiHidden="0" w:uiPriority="63" w:unhideWhenUsed="0"/>
-    <w:lsdException w:name="Medium Shading 2" w:semiHidden="0" w:uiPriority="64" w:unhideWhenUsed="0"/>
-    <w:lsdException w:name="Medium List 1" w:semiHidden="0" w:uiPriority="65" w:unhideWhenUsed="0"/>
-    <w:lsdException w:name="Medium List 2" w:semiHidden="0" w:uiPriority="66" w:unhideWhenUsed="0"/>
-    <w:lsdException w:name="Medium Grid 1" w:semiHidden="0" w:uiPriority="67" w:unhideWhenUsed="0"/>
-    <w:lsdException w:name="Medium Grid 2" w:semiHidden="0" w:uiPriority="68" w:unhideWhenUsed="0"/>
-    <w:lsdException w:name="Medium Grid 3" w:semiHidden="0" w:uiPriority="69" w:unhideWhenUsed="0"/>
-    <w:lsdException w:name="Dark List" w:semiHidden="0" w:uiPriority="70" w:unhideWhenUsed="0"/>
-    <w:lsdException w:name="Colorful Shading" w:semiHidden="0" w:uiPriority="71" w:unhideWhenUsed="0"/>
-    <w:lsdException w:name="Colorful List" w:semiHidden="0" w:uiPriority="72" w:unhideWhenUsed="0"/>
-    <w:lsdException w:name="Colorful Grid" w:semiHidden="0" w:uiPriority="73" w:unhideWhenUsed="0"/>
-    <w:lsdException w:name="Light Shading Accent 1" w:semiHidden="0" w:uiPriority="60" w:unhideWhenUsed="0"/>
-    <w:lsdException w:name="Light List Accent 1" w:semiHidden="0" w:uiPriority="61" w:unhideWhenUsed="0"/>
-    <w:lsdException w:name="Light Grid Accent 1" w:semiHidden="0" w:uiPriority="62" w:unhideWhenUsed="0"/>
-    <w:lsdException w:name="Medium Shading 1 Accent 1" w:semiHidden="0" w:uiPriority="63" w:unhideWhenUsed="0"/>
-    <w:lsdException w:name="Medium Shading 2 Accent 1" w:semiHidden="0" w:uiPriority="64" w:unhideWhenUsed="0"/>
-    <w:lsdException w:name="Medium List 1 Accent 1" w:semiHidden="0" w:uiPriority="65" w:unhideWhenUsed="0"/>
-    <w:lsdException w:name="Revision" w:unhideWhenUsed="0"/>
-    <w:lsdException w:name="List Paragraph" w:semiHidden="0" w:uiPriority="34" w:unhideWhenUsed="0" w:qFormat="1"/>
-    <w:lsdException w:name="Quote" w:semiHidden="0" w:uiPriority="29" w:unhideWhenUsed="0" w:qFormat="1"/>
-    <w:lsdException w:name="Intense Quote" w:semiHidden="0" w:uiPriority="30" w:unhideWhenUsed="0" w:qFormat="1"/>
-    <w:lsdException w:name="Medium List 2 Accent 1" w:semiHidden="0" w:uiPriority="66" w:unhideWhenUsed="0"/>
-    <w:lsdException w:name="Medium Grid 1 Accent 1" w:semiHidden="0" w:uiPriority="67" w:unhideWhenUsed="0"/>
-    <w:lsdException w:name="Medium Grid 2 Accent 1" w:semiHidden="0" w:uiPriority="68" w:unhideWhenUsed="0"/>
-    <w:lsdException w:name="Medium Grid 3 Accent 1" w:semiHidden="0" w:uiPriority="69" w:unhideWhenUsed="0"/>
-    <w:lsdException w:name="Dark List Accent 1" w:semiHidden="0" w:uiPriority="70" w:unhideWhenUsed="0"/>
-    <w:lsdException w:name="Colorful Shading Accent 1" w:semiHidden="0" w:uiPriority="71" w:unhideWhenUsed="0"/>
-    <w:lsdException w:name="Colorful List Accent 1" w:semiHidden="0" w:uiPriority="72" w:unhideWhenUsed="0"/>
-    <w:lsdException w:name="Colorful Grid Accent 1" w:semiHidden="0" w:uiPriority="73" w:unhideWhenUsed="0"/>
-    <w:lsdException w:name="Light Shading Accent 2" w:semiHidden="0" w:uiPriority="60" w:unhideWhenUsed="0"/>
-    <w:lsdException w:name="Light List Accent 2" w:semiHidden="0" w:uiPriority="61" w:unhideWhenUsed="0"/>
-    <w:lsdException w:name="Light Grid Accent 2" w:semiHidden="0" w:uiPriority="62" w:unhideWhenUsed="0"/>
-    <w:lsdException w:name="Medium Shading 1 Accent 2" w:semiHidden="0" w:uiPriority="63" w:unhideWhenUsed="0"/>
-    <w:lsdException w:name="Medium Shading 2 Accent 2" w:semiHidden="0" w:uiPriority="64" w:unhideWhenUsed="0"/>
-    <w:lsdException w:name="Medium List 1 Accent 2" w:semiHidden="0" w:uiPriority="65" w:unhideWhenUsed="0"/>
-    <w:lsdException w:name="Medium List 2 Accent 2" w:semiHidden="0" w:uiPriority="66" w:unhideWhenUsed="0"/>
-    <w:lsdException w:name="Medium Grid 1 Accent 2" w:semiHidden="0" w:uiPriority="67" w:unhideWhenUsed="0"/>
-    <w:lsdException w:name="Medium Grid 2 Accent 2" w:semiHidden="0" w:uiPriority="68" w:unhideWhenUsed="0"/>
-    <w:lsdException w:name="Medium Grid 3 Accent 2" w:semiHidden="0" w:uiPriority="69" w:unhideWhenUsed="0"/>
-    <w:lsdException w:name="Dark List Accent 2" w:semiHidden="0" w:uiPriority="70" w:unhideWhenUsed="0"/>
-    <w:lsdException w:name="Colorful Shading Accent 2" w:semiHidden="0" w:uiPriority="71" w:unhideWhenUsed="0"/>
-    <w:lsdException w:name="Colorful List Accent 2" w:semiHidden="0" w:uiPriority="72" w:unhideWhenUsed="0"/>
-    <w:lsdException w:name="Colorful Grid Accent 2" w:semiHidden="0" w:uiPriority="73" w:unhideWhenUsed="0"/>
-    <w:lsdException w:name="Light Shading Accent 3" w:semiHidden="0" w:uiPriority="60" w:unhideWhenUsed="0"/>
-    <w:lsdException w:name="Light List Accent 3" w:semiHidden="0" w:uiPriority="61" w:unhideWhenUsed="0"/>
-    <w:lsdException w:name="Light Grid Accent 3" w:semiHidden="0" w:uiPriority="62" w:unhideWhenUsed="0"/>
-    <w:lsdException w:name="Medium Shading 1 Accent 3" w:semiHidden="0" w:uiPriority="63" w:unhideWhenUsed="0"/>
-    <w:lsdException w:name="Medium Shading 2 Accent 3" w:semiHidden="0" w:uiPriority="64" w:unhideWhenUsed="0"/>
-    <w:lsdException w:name="Medium List 1 Accent 3" w:semiHidden="0" w:uiPriority="65" w:unhideWhenUsed="0"/>
-    <w:lsdException w:name="Medium List 2 Accent 3" w:semiHidden="0" w:uiPriority="66" w:unhideWhenUsed="0"/>
-    <w:lsdException w:name="Medium Grid 1 Accent 3" w:semiHidden="0" w:uiPriority="67" w:unhideWhenUsed="0"/>
-    <w:lsdException w:name="Medium Grid 2 Accent 3" w:semiHidden="0" w:uiPriority="68" w:unhideWhenUsed="0"/>
-    <w:lsdException w:name="Medium Grid 3 Accent 3" w:semiHidden="0" w:uiPriority="69" w:unhideWhenUsed="0"/>
-    <w:lsdException w:name="Dark List Accent 3" w:semiHidden="0" w:uiPriority="70" w:unhideWhenUsed="0"/>
-    <w:lsdException w:name="Colorful Shading Accent 3" w:semiHidden="0" w:uiPriority="71" w:unhideWhenUsed="0"/>
-    <w:lsdException w:name="Colorful List Accent 3" w:semiHidden="0" w:uiPriority="72" w:unhideWhenUsed="0"/>
-    <w:lsdException w:name="Colorful Grid Accent 3" w:semiHidden="0" w:uiPriority="73" w:unhideWhenUsed="0"/>
-    <w:lsdException w:name="Light Shading Accent 4" w:semiHidden="0" w:uiPriority="60" w:unhideWhenUsed="0"/>
-    <w:lsdException w:name="Light List Accent 4" w:semiHidden="0" w:uiPriority="61" w:unhideWhenUsed="0"/>
-    <w:lsdException w:name="Light Grid Accent 4" w:semiHidden="0" w:uiPriority="62" w:unhideWhenUsed="0"/>
-    <w:lsdException w:name="Medium Shading 1 Accent 4" w:semiHidden="0" w:uiPriority="63" w:unhideWhenUsed="0"/>
-    <w:lsdException w:name="Medium Shading 2 Accent 4" w:semiHidden="0" w:uiPriority="64" w:unhideWhenUsed="0"/>
-    <w:lsdException w:name="Medium List 1 Accent 4" w:semiHidden="0" w:uiPriority="65" w:unhideWhenUsed="0"/>
-    <w:lsdException w:name="Medium List 2 Accent 4" w:semiHidden="0" w:uiPriority="66" w:unhideWhenUsed="0"/>
-    <w:lsdException w:name="Medium Grid 1 Accent 4" w:semiHidden="0" w:uiPriority="67" w:unhideWhenUsed="0"/>
-    <w:lsdException w:name="Medium Grid 2 Accent 4" w:semiHidden="0" w:uiPriority="68" w:unhideWhenUsed="0"/>
-    <w:lsdException w:name="Medium Grid 3 Accent 4" w:semiHidden="0" w:uiPriority="69" w:unhideWhenUsed="0"/>
-    <w:lsdException w:name="Dark List Accent 4" w:semiHidden="0" w:uiPriority="70" w:unhideWhenUsed="0"/>
-    <w:lsdException w:name="Colorful Shading Accent 4" w:semiHidden="0" w:uiPriority="71" w:unhideWhenUsed="0"/>
-    <w:lsdException w:name="Colorful List Accent 4" w:semiHidden="0" w:uiPriority="72" w:unhideWhenUsed="0"/>
-    <w:lsdException w:name="Colorful Grid Accent 4" w:semiHidden="0" w:uiPriority="73" w:unhideWhenUsed="0"/>
-    <w:lsdException w:name="Light Shading Accent 5" w:semiHidden="0" w:uiPriority="60" w:unhideWhenUsed="0"/>
-    <w:lsdException w:name="Light List Accent 5" w:semiHidden="0" w:uiPriority="61" w:unhideWhenUsed="0"/>
-    <w:lsdException w:name="Light Grid Accent 5" w:semiHidden="0" w:uiPriority="62" w:unhideWhenUsed="0"/>
-    <w:lsdException w:name="Medium Shading 1 Accent 5" w:semiHidden="0" w:uiPriority="63" w:unhideWhenUsed="0"/>
-    <w:lsdException w:name="Medium Shading 2 Accent 5" w:semiHidden="0" w:uiPriority="64" w:unhideWhenUsed="0"/>
-    <w:lsdException w:name="Medium List 1 Accent 5" w:semiHidden="0" w:uiPriority="65" w:unhideWhenUsed="0"/>
-    <w:lsdException w:name="Medium List 2 Accent 5" w:semiHidden="0" w:uiPriority="66" w:unhideWhenUsed="0"/>
-    <w:lsdException w:name="Medium Grid 1 Accent 5" w:semiHidden="0" w:uiPriority="67" w:unhideWhenUsed="0"/>
-    <w:lsdException w:name="Medium Grid 2 Accent 5" w:semiHidden="0" w:uiPriority="68" w:unhideWhenUsed="0"/>
-    <w:lsdException w:name="Medium Grid 3 Accent 5" w:semiHidden="0" w:uiPriority="69" w:unhideWhenUsed="0"/>
-    <w:lsdException w:name="Dark List Accent 5" w:semiHidden="0" w:uiPriority="70" w:unhideWhenUsed="0"/>
-    <w:lsdException w:name="Colorful Shading Accent 5" w:semiHidden="0" w:uiPriority="71" w:unhideWhenUsed="0"/>
-    <w:lsdException w:name="Colorful List Accent 5" w:semiHidden="0" w:uiPriority="72" w:unhideWhenUsed="0"/>
-    <w:lsdException w:name="Colorful Grid Accent 5" w:semiHidden="0" w:uiPriority="73" w:unhideWhenUsed="0"/>
-    <w:lsdException w:name="Light Shading Accent 6" w:semiHidden="0" w:uiPriority="60" w:unhideWhenUsed="0"/>
-    <w:lsdException w:name="Light List Accent 6" w:semiHidden="0" w:uiPriority="61" w:unhideWhenUsed="0"/>
-    <w:lsdException w:name="Light Grid Accent 6" w:semiHidden="0" w:uiPriority="62" w:unhideWhenUsed="0"/>
-    <w:lsdException w:name="Medium Shading 1 Accent 6" w:semiHidden="0" w:uiPriority="63" w:unhideWhenUsed="0"/>
-    <w:lsdException w:name="Medium Shading 2 Accent 6" w:semiHidden="0" w:uiPriority="64" w:unhideWhenUsed="0"/>
-    <w:lsdException w:name="Medium List 1 Accent 6" w:semiHidden="0" w:uiPriority="65" w:unhideWhenUsed="0"/>
-    <w:lsdException w:name="Medium List 2 Accent 6" w:semiHidden="0" w:uiPriority="66" w:unhideWhenUsed="0"/>
-    <w:lsdException w:name="Medium Grid 1 Accent 6" w:semiHidden="0" w:uiPriority="67" w:unhideWhenUsed="0"/>
-    <w:lsdException w:name="Medium Grid 2 Accent 6" w:semiHidden="0" w:uiPriority="68" w:unhideWhenUsed="0"/>
-    <w:lsdException w:name="Medium Grid 3 Accent 6" w:semiHidden="0" w:uiPriority="69" w:unhideWhenUsed="0"/>
-    <w:lsdException w:name="Dark List Accent 6" w:semiHidden="0" w:uiPriority="70" w:unhideWhenUsed="0"/>
-    <w:lsdException w:name="Colorful Shading Accent 6" w:semiHidden="0" w:uiPriority="71" w:unhideWhenUsed="0"/>
-    <w:lsdException w:name="Colorful List Accent 6" w:semiHidden="0" w:uiPriority="72" w:unhideWhenUsed="0"/>
-    <w:lsdException w:name="Colorful Grid Accent 6" w:semiHidden="0" w:uiPriority="73" w:unhideWhenUsed="0"/>
-    <w:lsdException w:name="Subtle Emphasis" w:semiHidden="0" w:uiPriority="19" w:unhideWhenUsed="0" w:qFormat="1"/>
-    <w:lsdException w:name="Intense Emphasis" w:semiHidden="0" w:uiPriority="21" w:unhideWhenUsed="0" w:qFormat="1"/>
-    <w:lsdException w:name="Subtle Reference" w:semiHidden="0" w:uiPriority="31" w:unhideWhenUsed="0" w:qFormat="1"/>
-    <w:lsdException w:name="Intense Reference" w:semiHidden="0" w:uiPriority="32" w:unhideWhenUsed="0" w:qFormat="1"/>
-    <w:lsdException w:name="Book Title" w:semiHidden="0" w:uiPriority="33" w:unhideWhenUsed="0" w:qFormat="1"/>
-    <w:lsdException w:name="Bibliography" w:uiPriority="37"/>
-    <w:lsdException w:name="TOC Heading" w:uiPriority="39" w:qFormat="1"/>
+  <w:latentStyles w:defLockedState="0" w:defUIPriority="99" w:defSemiHidden="0" w:defUnhideWhenUsed="0" w:defQFormat="0" w:count="371">
+    <w:lsdException w:name="Normal" w:uiPriority="0" w:qFormat="1"/>
+    <w:lsdException w:name="heading 1" w:uiPriority="9" w:qFormat="1"/>
+    <w:lsdException w:name="heading 2" w:semiHidden="1" w:uiPriority="9" w:unhideWhenUsed="1" w:qFormat="1"/>
+    <w:lsdException w:name="heading 3" w:semiHidden="1" w:uiPriority="9" w:unhideWhenUsed="1" w:qFormat="1"/>
+    <w:lsdException w:name="heading 4" w:semiHidden="1" w:uiPriority="9" w:unhideWhenUsed="1" w:qFormat="1"/>
+    <w:lsdException w:name="heading 5" w:semiHidden="1" w:uiPriority="9" w:unhideWhenUsed="1" w:qFormat="1"/>
+    <w:lsdException w:name="heading 6" w:semiHidden="1" w:uiPriority="9" w:unhideWhenUsed="1" w:qFormat="1"/>
+    <w:lsdException w:name="heading 7" w:semiHidden="1" w:uiPriority="9" w:unhideWhenUsed="1" w:qFormat="1"/>
+    <w:lsdException w:name="heading 8" w:semiHidden="1" w:uiPriority="9" w:unhideWhenUsed="1" w:qFormat="1"/>
+    <w:lsdException w:name="heading 9" w:semiHidden="1" w:uiPriority="9" w:unhideWhenUsed="1" w:qFormat="1"/>
+    <w:lsdException w:name="index 1" w:semiHidden="1" w:unhideWhenUsed="1"/>
+    <w:lsdException w:name="index 2" w:semiHidden="1" w:unhideWhenUsed="1"/>
+    <w:lsdException w:name="index 3" w:semiHidden="1" w:unhideWhenUsed="1"/>
+    <w:lsdException w:name="index 4" w:semiHidden="1" w:unhideWhenUsed="1"/>
+    <w:lsdException w:name="index 5" w:semiHidden="1" w:unhideWhenUsed="1"/>
+    <w:lsdException w:name="index 6" w:semiHidden="1" w:unhideWhenUsed="1"/>
+    <w:lsdException w:name="index 7" w:semiHidden="1" w:unhideWhenUsed="1"/>
+    <w:lsdException w:name="index 8" w:semiHidden="1" w:unhideWhenUsed="1"/>
+    <w:lsdException w:name="index 9" w:semiHidden="1" w:unhideWhenUsed="1"/>
+    <w:lsdException w:name="toc 1" w:semiHidden="1" w:uiPriority="39" w:unhideWhenUsed="1"/>
+    <w:lsdException w:name="toc 2" w:semiHidden="1" w:uiPriority="39" w:unhideWhenUsed="1"/>
+    <w:lsdException w:name="toc 3" w:semiHidden="1" w:uiPriority="39" w:unhideWhenUsed="1"/>
+    <w:lsdException w:name="toc 4" w:semiHidden="1" w:uiPriority="39" w:unhideWhenUsed="1"/>
+    <w:lsdException w:name="toc 5" w:semiHidden="1" w:uiPriority="39" w:unhideWhenUsed="1"/>
+    <w:lsdException w:name="toc 6" w:semiHidden="1" w:uiPriority="39" w:unhideWhenUsed="1"/>
+    <w:lsdException w:name="toc 7" w:semiHidden="1" w:uiPriority="39" w:unhideWhenUsed="1"/>
+    <w:lsdException w:name="toc 8" w:semiHidden="1" w:uiPriority="39" w:unhideWhenUsed="1"/>
+    <w:lsdException w:name="toc 9" w:semiHidden="1" w:uiPriority="39" w:unhideWhenUsed="1"/>
+    <w:lsdException w:name="Normal Indent" w:semiHidden="1" w:unhideWhenUsed="1"/>
+    <w:lsdException w:name="footnote text" w:semiHidden="1" w:unhideWhenUsed="1"/>
+    <w:lsdException w:name="annotation text" w:semiHidden="1" w:unhideWhenUsed="1"/>
+    <w:lsdException w:name="header" w:semiHidden="1" w:unhideWhenUsed="1"/>
+    <w:lsdException w:name="footer" w:semiHidden="1" w:unhideWhenUsed="1"/>
+    <w:lsdException w:name="index heading" w:semiHidden="1" w:unhideWhenUsed="1"/>
+    <w:lsdException w:name="caption" w:semiHidden="1" w:uiPriority="35" w:unhideWhenUsed="1" w:qFormat="1"/>
+    <w:lsdException w:name="table of figures" w:semiHidden="1" w:unhideWhenUsed="1"/>
+    <w:lsdException w:name="envelope address" w:semiHidden="1" w:unhideWhenUsed="1"/>
+    <w:lsdException w:name="envelope return" w:semiHidden="1" w:unhideWhenUsed="1"/>
+    <w:lsdException w:name="footnote reference" w:semiHidden="1" w:unhideWhenUsed="1"/>
+    <w:lsdException w:name="annotation reference" w:semiHidden="1" w:unhideWhenUsed="1"/>
+    <w:lsdException w:name="line number" w:semiHidden="1" w:unhideWhenUsed="1"/>
+    <w:lsdException w:name="page number" w:semiHidden="1" w:unhideWhenUsed="1"/>
+    <w:lsdException w:name="endnote reference" w:semiHidden="1" w:unhideWhenUsed="1"/>
+    <w:lsdException w:name="endnote text" w:semiHidden="1" w:unhideWhenUsed="1"/>
+    <w:lsdException w:name="table of authorities" w:semiHidden="1" w:unhideWhenUsed="1"/>
+    <w:lsdException w:name="macro" w:semiHidden="1" w:unhideWhenUsed="1"/>
+    <w:lsdException w:name="toa heading" w:semiHidden="1" w:unhideWhenUsed="1"/>
+    <w:lsdException w:name="List" w:semiHidden="1" w:unhideWhenUsed="1"/>
+    <w:lsdException w:name="List Bullet" w:semiHidden="1" w:unhideWhenUsed="1"/>
+    <w:lsdException w:name="List Number" w:semiHidden="1" w:unhideWhenUsed="1"/>
+    <w:lsdException w:name="List 2" w:semiHidden="1" w:unhideWhenUsed="1"/>
+    <w:lsdException w:name="List 3" w:semiHidden="1" w:unhideWhenUsed="1"/>
+    <w:lsdException w:name="List 4" w:semiHidden="1" w:unhideWhenUsed="1"/>
+    <w:lsdException w:name="List 5" w:semiHidden="1" w:unhideWhenUsed="1"/>
+    <w:lsdException w:name="List Bullet 2" w:semiHidden="1" w:unhideWhenUsed="1"/>
+    <w:lsdException w:name="List Bullet 3" w:semiHidden="1" w:unhideWhenUsed="1"/>
+    <w:lsdException w:name="List Bullet 4" w:semiHidden="1" w:unhideWhenUsed="1"/>
+    <w:lsdException w:name="List Bullet 5" w:semiHidden="1" w:unhideWhenUsed="1"/>
+    <w:lsdException w:name="List Number 2" w:semiHidden="1" w:unhideWhenUsed="1"/>
+    <w:lsdException w:name="List Number 3" w:semiHidden="1" w:unhideWhenUsed="1"/>
+    <w:lsdException w:name="List Number 4" w:semiHidden="1" w:unhideWhenUsed="1"/>
+    <w:lsdException w:name="List Number 5" w:semiHidden="1" w:unhideWhenUsed="1"/>
+    <w:lsdException w:name="Title" w:uiPriority="10" w:qFormat="1"/>
+    <w:lsdException w:name="Closing" w:semiHidden="1" w:unhideWhenUsed="1"/>
+    <w:lsdException w:name="Signature" w:semiHidden="1" w:unhideWhenUsed="1"/>
+    <w:lsdException w:name="Default Paragraph Font" w:semiHidden="1" w:uiPriority="1" w:unhideWhenUsed="1"/>
+    <w:lsdException w:name="Body Text" w:semiHidden="1" w:unhideWhenUsed="1"/>
+    <w:lsdException w:name="Body Text Indent" w:semiHidden="1" w:unhideWhenUsed="1"/>
+    <w:lsdException w:name="List Continue" w:semiHidden="1" w:unhideWhenUsed="1"/>
+    <w:lsdException w:name="List Continue 2" w:semiHidden="1" w:unhideWhenUsed="1"/>
+    <w:lsdException w:name="List Continue 3" w:semiHidden="1" w:unhideWhenUsed="1"/>
+    <w:lsdException w:name="List Continue 4" w:semiHidden="1" w:unhideWhenUsed="1"/>
+    <w:lsdException w:name="List Continue 5" w:semiHidden="1" w:unhideWhenUsed="1"/>
+    <w:lsdException w:name="Message Header" w:semiHidden="1" w:unhideWhenUsed="1"/>
+    <w:lsdException w:name="Subtitle" w:uiPriority="11" w:qFormat="1"/>
+    <w:lsdException w:name="Salutation" w:semiHidden="1" w:unhideWhenUsed="1"/>
+    <w:lsdException w:name="Date" w:semiHidden="1" w:unhideWhenUsed="1"/>
+    <w:lsdException w:name="Body Text First Indent" w:semiHidden="1" w:unhideWhenUsed="1"/>
+    <w:lsdException w:name="Body Text First Indent 2" w:semiHidden="1" w:unhideWhenUsed="1"/>
+    <w:lsdException w:name="Note Heading" w:semiHidden="1" w:unhideWhenUsed="1"/>
+    <w:lsdException w:name="Body Text 2" w:semiHidden="1" w:unhideWhenUsed="1"/>
+    <w:lsdException w:name="Body Text 3" w:semiHidden="1" w:unhideWhenUsed="1"/>
+    <w:lsdException w:name="Body Text Indent 2" w:semiHidden="1" w:unhideWhenUsed="1"/>
+    <w:lsdException w:name="Body Text Indent 3" w:semiHidden="1" w:unhideWhenUsed="1"/>
+    <w:lsdException w:name="Block Text" w:semiHidden="1" w:unhideWhenUsed="1"/>
+    <w:lsdException w:name="Hyperlink" w:semiHidden="1" w:unhideWhenUsed="1"/>
+    <w:lsdException w:name="FollowedHyperlink" w:semiHidden="1" w:unhideWhenUsed="1"/>
+    <w:lsdException w:name="Strong" w:uiPriority="22" w:qFormat="1"/>
+    <w:lsdException w:name="Emphasis" w:uiPriority="20" w:qFormat="1"/>
+    <w:lsdException w:name="Document Map" w:semiHidden="1" w:unhideWhenUsed="1"/>
+    <w:lsdException w:name="Plain Text" w:semiHidden="1" w:unhideWhenUsed="1"/>
+    <w:lsdException w:name="E-mail Signature" w:semiHidden="1" w:unhideWhenUsed="1"/>
+    <w:lsdException w:name="HTML Top of Form" w:semiHidden="1" w:unhideWhenUsed="1"/>
+    <w:lsdException w:name="HTML Bottom of Form" w:semiHidden="1" w:unhideWhenUsed="1"/>
+    <w:lsdException w:name="Normal (Web)" w:semiHidden="1" w:unhideWhenUsed="1"/>
+    <w:lsdException w:name="HTML Acronym" w:semiHidden="1" w:unhideWhenUsed="1"/>
+    <w:lsdException w:name="HTML Address" w:semiHidden="1" w:unhideWhenUsed="1"/>
+    <w:lsdException w:name="HTML Cite" w:semiHidden="1" w:unhideWhenUsed="1"/>
+    <w:lsdException w:name="HTML Code" w:semiHidden="1" w:unhideWhenUsed="1"/>
+    <w:lsdException w:name="HTML Definition" w:semiHidden="1" w:unhideWhenUsed="1"/>
+    <w:lsdException w:name="HTML Keyboard" w:semiHidden="1" w:unhideWhenUsed="1"/>
+    <w:lsdException w:name="HTML Preformatted" w:semiHidden="1" w:unhideWhenUsed="1"/>
+    <w:lsdException w:name="HTML Sample" w:semiHidden="1" w:unhideWhenUsed="1"/>
+    <w:lsdException w:name="HTML Typewriter" w:semiHidden="1" w:unhideWhenUsed="1"/>
+    <w:lsdException w:name="HTML Variable" w:semiHidden="1" w:unhideWhenUsed="1"/>
+    <w:lsdException w:name="Normal Table" w:semiHidden="1" w:unhideWhenUsed="1"/>
+    <w:lsdException w:name="annotation subject" w:semiHidden="1" w:unhideWhenUsed="1"/>
+    <w:lsdException w:name="No List" w:semiHidden="1" w:unhideWhenUsed="1"/>
+    <w:lsdException w:name="Outline List 1" w:semiHidden="1" w:unhideWhenUsed="1"/>
+    <w:lsdException w:name="Outline List 2" w:semiHidden="1" w:unhideWhenUsed="1"/>
+    <w:lsdException w:name="Outline List 3" w:semiHidden="1" w:unhideWhenUsed="1"/>
+    <w:lsdException w:name="Table Simple 1" w:semiHidden="1" w:unhideWhenUsed="1"/>
+    <w:lsdException w:name="Table Simple 2" w:semiHidden="1" w:unhideWhenUsed="1"/>
+    <w:lsdException w:name="Table Simple 3" w:semiHidden="1" w:unhideWhenUsed="1"/>
+    <w:lsdException w:name="Table Classic 1" w:semiHidden="1" w:unhideWhenUsed="1"/>
+    <w:lsdException w:name="Table Classic 2" w:semiHidden="1" w:unhideWhenUsed="1"/>
+    <w:lsdException w:name="Table Classic 3" w:semiHidden="1" w:unhideWhenUsed="1"/>
+    <w:lsdException w:name="Table Classic 4" w:semiHidden="1" w:unhideWhenUsed="1"/>
+    <w:lsdException w:name="Table Colorful 1" w:semiHidden="1" w:unhideWhenUsed="1"/>
+    <w:lsdException w:name="Table Colorful 2" w:semiHidden="1" w:unhideWhenUsed="1"/>
+    <w:lsdException w:name="Table Colorful 3" w:semiHidden="1" w:unhideWhenUsed="1"/>
+    <w:lsdException w:name="Table Columns 1" w:semiHidden="1" w:unhideWhenUsed="1"/>
+    <w:lsdException w:name="Table Columns 2" w:semiHidden="1" w:unhideWhenUsed="1"/>
+    <w:lsdException w:name="Table Columns 3" w:semiHidden="1" w:unhideWhenUsed="1"/>
+    <w:lsdException w:name="Table Columns 4" w:semiHidden="1" w:unhideWhenUsed="1"/>
+    <w:lsdException w:name="Table Columns 5" w:semiHidden="1" w:unhideWhenUsed="1"/>
+    <w:lsdException w:name="Table Grid 1" w:semiHidden="1" w:unhideWhenUsed="1"/>
+    <w:lsdException w:name="Table Grid 2" w:semiHidden="1" w:unhideWhenUsed="1"/>
+    <w:lsdException w:name="Table Grid 3" w:semiHidden="1" w:unhideWhenUsed="1"/>
+    <w:lsdException w:name="Table Grid 4" w:semiHidden="1" w:unhideWhenUsed="1"/>
+    <w:lsdException w:name="Table Grid 5" w:semiHidden="1" w:unhideWhenUsed="1"/>
+    <w:lsdException w:name="Table Grid 6" w:semiHidden="1" w:unhideWhenUsed="1"/>
+    <w:lsdException w:name="Table Grid 7" w:semiHidden="1" w:unhideWhenUsed="1"/>
+    <w:lsdException w:name="Table Grid 8" w:semiHidden="1" w:unhideWhenUsed="1"/>
+    <w:lsdException w:name="Table List 1" w:semiHidden="1" w:unhideWhenUsed="1"/>
+    <w:lsdException w:name="Table List 2" w:semiHidden="1" w:unhideWhenUsed="1"/>
+    <w:lsdException w:name="Table List 3" w:semiHidden="1" w:unhideWhenUsed="1"/>
+    <w:lsdException w:name="Table List 4" w:semiHidden="1" w:unhideWhenUsed="1"/>
+    <w:lsdException w:name="Table List 5" w:semiHidden="1" w:unhideWhenUsed="1"/>
+    <w:lsdException w:name="Table List 6" w:semiHidden="1" w:unhideWhenUsed="1"/>
+    <w:lsdException w:name="Table List 7" w:semiHidden="1" w:unhideWhenUsed="1"/>
+    <w:lsdException w:name="Table List 8" w:semiHidden="1" w:unhideWhenUsed="1"/>
+    <w:lsdException w:name="Table 3D effects 1" w:semiHidden="1" w:unhideWhenUsed="1"/>
+    <w:lsdException w:name="Table 3D effects 2" w:semiHidden="1" w:unhideWhenUsed="1"/>
+    <w:lsdException w:name="Table 3D effects 3" w:semiHidden="1" w:unhideWhenUsed="1"/>
+    <w:lsdException w:name="Table Contemporary" w:semiHidden="1" w:unhideWhenUsed="1"/>
+    <w:lsdException w:name="Table Elegant" w:semiHidden="1" w:unhideWhenUsed="1"/>
+    <w:lsdException w:name="Table Professional" w:semiHidden="1" w:unhideWhenUsed="1"/>
+    <w:lsdException w:name="Table Subtle 1" w:semiHidden="1" w:unhideWhenUsed="1"/>
+    <w:lsdException w:name="Table Subtle 2" w:semiHidden="1" w:unhideWhenUsed="1"/>
+    <w:lsdException w:name="Table Web 1" w:semiHidden="1" w:unhideWhenUsed="1"/>
+    <w:lsdException w:name="Table Web 2" w:semiHidden="1" w:unhideWhenUsed="1"/>
+    <w:lsdException w:name="Table Web 3" w:semiHidden="1" w:unhideWhenUsed="1"/>
+    <w:lsdException w:name="Balloon Text" w:semiHidden="1" w:unhideWhenUsed="1"/>
+    <w:lsdException w:name="Table Grid" w:uiPriority="59"/>
+    <w:lsdException w:name="Table Theme" w:semiHidden="1" w:unhideWhenUsed="1"/>
+    <w:lsdException w:name="Placeholder Text" w:semiHidden="1"/>
+    <w:lsdException w:name="No Spacing" w:uiPriority="1" w:qFormat="1"/>
+    <w:lsdException w:name="Light Shading" w:uiPriority="60"/>
+    <w:lsdException w:name="Light List" w:uiPriority="61"/>
+    <w:lsdException w:name="Light Grid" w:uiPriority="62"/>
+    <w:lsdException w:name="Medium Shading 1" w:uiPriority="63"/>
+    <w:lsdException w:name="Medium Shading 2" w:uiPriority="64"/>
+    <w:lsdException w:name="Medium List 1" w:uiPriority="65"/>
+    <w:lsdException w:name="Medium List 2" w:uiPriority="66"/>
+    <w:lsdException w:name="Medium Grid 1" w:uiPriority="67"/>
+    <w:lsdException w:name="Medium Grid 2" w:uiPriority="68"/>
+    <w:lsdException w:name="Medium Grid 3" w:uiPriority="69"/>
+    <w:lsdException w:name="Dark List" w:uiPriority="70"/>
+    <w:lsdException w:name="Colorful Shading" w:uiPriority="71"/>
+    <w:lsdException w:name="Colorful List" w:uiPriority="72"/>
+    <w:lsdException w:name="Colorful Grid" w:uiPriority="73"/>
+    <w:lsdException w:name="Light Shading Accent 1" w:uiPriority="60"/>
+    <w:lsdException w:name="Light List Accent 1" w:uiPriority="61"/>
+    <w:lsdException w:name="Light Grid Accent 1" w:uiPriority="62"/>
+    <w:lsdException w:name="Medium Shading 1 Accent 1" w:uiPriority="63"/>
+    <w:lsdException w:name="Medium Shading 2 Accent 1" w:uiPriority="64"/>
+    <w:lsdException w:name="Medium List 1 Accent 1" w:uiPriority="65"/>
+    <w:lsdException w:name="Revision" w:semiHidden="1"/>
+    <w:lsdException w:name="List Paragraph" w:uiPriority="34" w:qFormat="1"/>
+    <w:lsdException w:name="Quote" w:uiPriority="29" w:qFormat="1"/>
+    <w:lsdException w:name="Intense Quote" w:uiPriority="30" w:qFormat="1"/>
+    <w:lsdException w:name="Medium List 2 Accent 1" w:uiPriority="66"/>
+    <w:lsdException w:name="Medium Grid 1 Accent 1" w:uiPriority="67"/>
+    <w:lsdException w:name="Medium Grid 2 Accent 1" w:uiPriority="68"/>
+    <w:lsdException w:name="Medium Grid 3 Accent 1" w:uiPriority="69"/>
+    <w:lsdException w:name="Dark List Accent 1" w:uiPriority="70"/>
+    <w:lsdException w:name="Colorful Shading Accent 1" w:uiPriority="71"/>
+    <w:lsdException w:name="Colorful List Accent 1" w:uiPriority="72"/>
+    <w:lsdException w:name="Colorful Grid Accent 1" w:uiPriority="73"/>
+    <w:lsdException w:name="Light Shading Accent 2" w:uiPriority="60"/>
+    <w:lsdException w:name="Light List Accent 2" w:uiPriority="61"/>
+    <w:lsdException w:name="Light Grid Accent 2" w:uiPriority="62"/>
+    <w:lsdException w:name="Medium Shading 1 Accent 2" w:uiPriority="63"/>
+    <w:lsdException w:name="Medium Shading 2 Accent 2" w:uiPriority="64"/>
+    <w:lsdException w:name="Medium List 1 Accent 2" w:uiPriority="65"/>
+    <w:lsdException w:name="Medium List 2 Accent 2" w:uiPriority="66"/>
+    <w:lsdException w:name="Medium Grid 1 Accent 2" w:uiPriority="67"/>
+    <w:lsdException w:name="Medium Grid 2 Accent 2" w:uiPriority="68"/>
+    <w:lsdException w:name="Medium Grid 3 Accent 2" w:uiPriority="69"/>
+    <w:lsdException w:name="Dark List Accent 2" w:uiPriority="70"/>
+    <w:lsdException w:name="Colorful Shading Accent 2" w:uiPriority="71"/>
+    <w:lsdException w:name="Colorful List Accent 2" w:uiPriority="72"/>
+    <w:lsdException w:name="Colorful Grid Accent 2" w:uiPriority="73"/>
+    <w:lsdException w:name="Light Shading Accent 3" w:uiPriority="60"/>
+    <w:lsdException w:name="Light List Accent 3" w:uiPriority="61"/>
+    <w:lsdException w:name="Light Grid Accent 3" w:uiPriority="62"/>
+    <w:lsdException w:name="Medium Shading 1 Accent 3" w:uiPriority="63"/>
+    <w:lsdException w:name="Medium Shading 2 Accent 3" w:uiPriority="64"/>
+    <w:lsdException w:name="Medium List 1 Accent 3" w:uiPriority="65"/>
+    <w:lsdException w:name="Medium List 2 Accent 3" w:uiPriority="66"/>
+    <w:lsdException w:name="Medium Grid 1 Accent 3" w:uiPriority="67"/>
+    <w:lsdException w:name="Medium Grid 2 Accent 3" w:uiPriority="68"/>
+    <w:lsdException w:name="Medium Grid 3 Accent 3" w:uiPriority="69"/>
+    <w:lsdException w:name="Dark List Accent 3" w:uiPriority="70"/>
+    <w:lsdException w:name="Colorful Shading Accent 3" w:uiPriority="71"/>
+    <w:lsdException w:name="Colorful List Accent 3" w:uiPriority="72"/>
+    <w:lsdException w:name="Colorful Grid Accent 3" w:uiPriority="73"/>
+    <w:lsdException w:name="Light Shading Accent 4" w:uiPriority="60"/>
+    <w:lsdException w:name="Light List Accent 4" w:uiPriority="61"/>
+    <w:lsdException w:name="Light Grid Accent 4" w:uiPriority="62"/>
+    <w:lsdException w:name="Medium Shading 1 Accent 4" w:uiPriority="63"/>
+    <w:lsdException w:name="Medium Shading 2 Accent 4" w:uiPriority="64"/>
+    <w:lsdException w:name="Medium List 1 Accent 4" w:uiPriority="65"/>
+    <w:lsdException w:name="Medium List 2 Accent 4" w:uiPriority="66"/>
+    <w:lsdException w:name="Medium Grid 1 Accent 4" w:uiPriority="67"/>
+    <w:lsdException w:name="Medium Grid 2 Accent 4" w:uiPriority="68"/>
+    <w:lsdException w:name="Medium Grid 3 Accent 4" w:uiPriority="69"/>
+    <w:lsdException w:name="Dark List Accent 4" w:uiPriority="70"/>
+    <w:lsdException w:name="Colorful Shading Accent 4" w:uiPriority="71"/>
+    <w:lsdException w:name="Colorful List Accent 4" w:uiPriority="72"/>
+    <w:lsdException w:name="Colorful Grid Accent 4" w:uiPriority="73"/>
+    <w:lsdException w:name="Light Shading Accent 5" w:uiPriority="60"/>
+    <w:lsdException w:name="Light List Accent 5" w:uiPriority="61"/>
+    <w:lsdException w:name="Light Grid Accent 5" w:uiPriority="62"/>
+    <w:lsdException w:name="Medium Shading 1 Accent 5" w:uiPriority="63"/>
+    <w:lsdException w:name="Medium Shading 2 Accent 5" w:uiPriority="64"/>
+    <w:lsdException w:name="Medium List 1 Accent 5" w:uiPriority="65"/>
+    <w:lsdException w:name="Medium List 2 Accent 5" w:uiPriority="66"/>
+    <w:lsdException w:name="Medium Grid 1 Accent 5" w:uiPriority="67"/>
+    <w:lsdException w:name="Medium Grid 2 Accent 5" w:uiPriority="68"/>
+    <w:lsdException w:name="Medium Grid 3 Accent 5" w:uiPriority="69"/>
+    <w:lsdException w:name="Dark List Accent 5" w:uiPriority="70"/>
+    <w:lsdException w:name="Colorful Shading Accent 5" w:uiPriority="71"/>
+    <w:lsdException w:name="Colorful List Accent 5" w:uiPriority="72"/>
+    <w:lsdException w:name="Colorful Grid Accent 5" w:uiPriority="73"/>
+    <w:lsdException w:name="Light Shading Accent 6" w:uiPriority="60"/>
+    <w:lsdException w:name="Light List Accent 6" w:uiPriority="61"/>
+    <w:lsdException w:name="Light Grid Accent 6" w:uiPriority="62"/>
+    <w:lsdException w:name="Medium Shading 1 Accent 6" w:uiPriority="63"/>
+    <w:lsdException w:name="Medium Shading 2 Accent 6" w:uiPriority="64"/>
+    <w:lsdException w:name="Medium List 1 Accent 6" w:uiPriority="65"/>
+    <w:lsdException w:name="Medium List 2 Accent 6" w:uiPriority="66"/>
+    <w:lsdException w:name="Medium Grid 1 Accent 6" w:uiPriority="67"/>
+    <w:lsdException w:name="Medium Grid 2 Accent 6" w:uiPriority="68"/>
+    <w:lsdException w:name="Medium Grid 3 Accent 6" w:uiPriority="69"/>
+    <w:lsdException w:name="Dark List Accent 6" w:uiPriority="70"/>
+    <w:lsdException w:name="Colorful Shading Accent 6" w:uiPriority="71"/>
+    <w:lsdException w:name="Colorful List Accent 6" w:uiPriority="72"/>
+    <w:lsdException w:name="Colorful Grid Accent 6" w:uiPriority="73"/>
+    <w:lsdException w:name="Subtle Emphasis" w:uiPriority="19" w:qFormat="1"/>
+    <w:lsdException w:name="Intense Emphasis" w:uiPriority="21" w:qFormat="1"/>
+    <w:lsdException w:name="Subtle Reference" w:uiPriority="31" w:qFormat="1"/>
+    <w:lsdException w:name="Intense Reference" w:uiPriority="32" w:qFormat="1"/>
+    <w:lsdException w:name="Book Title" w:uiPriority="33" w:qFormat="1"/>
+    <w:lsdException w:name="Bibliography" w:semiHidden="1" w:uiPriority="37" w:unhideWhenUsed="1"/>
+    <w:lsdException w:name="TOC Heading" w:semiHidden="1" w:uiPriority="39" w:unhideWhenUsed="1" w:qFormat="1"/>
+    <w:lsdException w:name="Plain Table 1" w:uiPriority="41"/>
+    <w:lsdException w:name="Plain Table 2" w:uiPriority="42"/>
+    <w:lsdException w:name="Plain Table 3" w:uiPriority="43"/>
+    <w:lsdException w:name="Plain Table 4" w:uiPriority="44"/>
+    <w:lsdException w:name="Plain Table 5" w:uiPriority="45"/>
+    <w:lsdException w:name="Grid Table Light" w:uiPriority="40"/>
+    <w:lsdException w:name="Grid Table 1 Light" w:uiPriority="46"/>
+    <w:lsdException w:name="Grid Table 2" w:uiPriority="47"/>
+    <w:lsdException w:name="Grid Table 3" w:uiPriority="48"/>
+    <w:lsdException w:name="Grid Table 4" w:uiPriority="49"/>
+    <w:lsdException w:name="Grid Table 5 Dark" w:uiPriority="50"/>
+    <w:lsdException w:name="Grid Table 6 Colorful" w:uiPriority="51"/>
+    <w:lsdException w:name="Grid Table 7 Colorful" w:uiPriority="52"/>
+    <w:lsdException w:name="Grid Table 1 Light Accent 1" w:uiPriority="46"/>
+    <w:lsdException w:name="Grid Table 2 Accent 1" w:uiPriority="47"/>
+    <w:lsdException w:name="Grid Table 3 Accent 1" w:uiPriority="48"/>
+    <w:lsdException w:name="Grid Table 4 Accent 1" w:uiPriority="49"/>
+    <w:lsdException w:name="Grid Table 5 Dark Accent 1" w:uiPriority="50"/>
+    <w:lsdException w:name="Grid Table 6 Colorful Accent 1" w:uiPriority="51"/>
+    <w:lsdException w:name="Grid Table 7 Colorful Accent 1" w:uiPriority="52"/>
+    <w:lsdException w:name="Grid Table 1 Light Accent 2" w:uiPriority="46"/>
+    <w:lsdException w:name="Grid Table 2 Accent 2" w:uiPriority="47"/>
+    <w:lsdException w:name="Grid Table 3 Accent 2" w:uiPriority="48"/>
+    <w:lsdException w:name="Grid Table 4 Accent 2" w:uiPriority="49"/>
+    <w:lsdException w:name="Grid Table 5 Dark Accent 2" w:uiPriority="50"/>
+    <w:lsdException w:name="Grid Table 6 Colorful Accent 2" w:uiPriority="51"/>
+    <w:lsdException w:name="Grid Table 7 Colorful Accent 2" w:uiPriority="52"/>
+    <w:lsdException w:name="Grid Table 1 Light Accent 3" w:uiPriority="46"/>
+    <w:lsdException w:name="Grid Table 2 Accent 3" w:uiPriority="47"/>
+    <w:lsdException w:name="Grid Table 3 Accent 3" w:uiPriority="48"/>
+    <w:lsdException w:name="Grid Table 4 Accent 3" w:uiPriority="49"/>
+    <w:lsdException w:name="Grid Table 5 Dark Accent 3" w:uiPriority="50"/>
+    <w:lsdException w:name="Grid Table 6 Colorful Accent 3" w:uiPriority="51"/>
+    <w:lsdException w:name="Grid Table 7 Colorful Accent 3" w:uiPriority="52"/>
+    <w:lsdException w:name="Grid Table 1 Light Accent 4" w:uiPriority="46"/>
+    <w:lsdException w:name="Grid Table 2 Accent 4" w:uiPriority="47"/>
+    <w:lsdException w:name="Grid Table 3 Accent 4" w:uiPriority="48"/>
+    <w:lsdException w:name="Grid Table 4 Accent 4" w:uiPriority="49"/>
+    <w:lsdException w:name="Grid Table 5 Dark Accent 4" w:uiPriority="50"/>
+    <w:lsdException w:name="Grid Table 6 Colorful Accent 4" w:uiPriority="51"/>
+    <w:lsdException w:name="Grid Table 7 Colorful Accent 4" w:uiPriority="52"/>
+    <w:lsdException w:name="Grid Table 1 Light Accent 5" w:uiPriority="46"/>
+    <w:lsdException w:name="Grid Table 2 Accent 5" w:uiPriority="47"/>
+    <w:lsdException w:name="Grid Table 3 Accent 5" w:uiPriority="48"/>
+    <w:lsdException w:name="Grid Table 4 Accent 5" w:uiPriority="49"/>
+    <w:lsdException w:name="Grid Table 5 Dark Accent 5" w:uiPriority="50"/>
+    <w:lsdException w:name="Grid Table 6 Colorful Accent 5" w:uiPriority="51"/>
+    <w:lsdException w:name="Grid Table 7 Colorful Accent 5" w:uiPriority="52"/>
+    <w:lsdException w:name="Grid Table 1 Light Accent 6" w:uiPriority="46"/>
+    <w:lsdException w:name="Grid Table 2 Accent 6" w:uiPriority="47"/>
+    <w:lsdException w:name="Grid Table 3 Accent 6" w:uiPriority="48"/>
+    <w:lsdException w:name="Grid Table 4 Accent 6" w:uiPriority="49"/>
+    <w:lsdException w:name="Grid Table 5 Dark Accent 6" w:uiPriority="50"/>
+    <w:lsdException w:name="Grid Table 6 Colorful Accent 6" w:uiPriority="51"/>
+    <w:lsdException w:name="Grid Table 7 Colorful Accent 6" w:uiPriority="52"/>
+    <w:lsdException w:name="List Table 1 Light" w:uiPriority="46"/>
+    <w:lsdException w:name="List Table 2" w:uiPriority="47"/>
+    <w:lsdException w:name="List Table 3" w:uiPriority="48"/>
+    <w:lsdException w:name="List Table 4" w:uiPriority="49"/>
+    <w:lsdException w:name="List Table 5 Dark" w:uiPriority="50"/>
+    <w:lsdException w:name="List Table 6 Colorful" w:uiPriority="51"/>
+    <w:lsdException w:name="List Table 7 Colorful" w:uiPriority="52"/>
+    <w:lsdException w:name="List Table 1 Light Accent 1" w:uiPriority="46"/>
+    <w:lsdException w:name="List Table 2 Accent 1" w:uiPriority="47"/>
+    <w:lsdException w:name="List Table 3 Accent 1" w:uiPriority="48"/>
+    <w:lsdException w:name="List Table 4 Accent 1" w:uiPriority="49"/>
+    <w:lsdException w:name="List Table 5 Dark Accent 1" w:uiPriority="50"/>
+    <w:lsdException w:name="List Table 6 Colorful Accent 1" w:uiPriority="51"/>
+    <w:lsdException w:name="List Table 7 Colorful Accent 1" w:uiPriority="52"/>
+    <w:lsdException w:name="List Table 1 Light Accent 2" w:uiPriority="46"/>
+    <w:lsdException w:name="List Table 2 Accent 2" w:uiPriority="47"/>
+    <w:lsdException w:name="List Table 3 Accent 2" w:uiPriority="48"/>
+    <w:lsdException w:name="List Table 4 Accent 2" w:uiPriority="49"/>
+    <w:lsdException w:name="List Table 5 Dark Accent 2" w:uiPriority="50"/>
+    <w:lsdException w:name="List Table 6 Colorful Accent 2" w:uiPriority="51"/>
+    <w:lsdException w:name="List Table 7 Colorful Accent 2" w:uiPriority="52"/>
+    <w:lsdException w:name="List Table 1 Light Accent 3" w:uiPriority="46"/>
+    <w:lsdException w:name="List Table 2 Accent 3" w:uiPriority="47"/>
+    <w:lsdException w:name="List Table 3 Accent 3" w:uiPriority="48"/>
+    <w:lsdException w:name="List Table 4 Accent 3" w:uiPriority="49"/>
+    <w:lsdException w:name="List Table 5 Dark Accent 3" w:uiPriority="50"/>
+    <w:lsdException w:name="List Table 6 Colorful Accent 3" w:uiPriority="51"/>
+    <w:lsdException w:name="List Table 7 Colorful Accent 3" w:uiPriority="52"/>
+    <w:lsdException w:name="List Table 1 Light Accent 4" w:uiPriority="46"/>
+    <w:lsdException w:name="List Table 2 Accent 4" w:uiPriority="47"/>
+    <w:lsdException w:name="List Table 3 Accent 4" w:uiPriority="48"/>
+    <w:lsdException w:name="List Table 4 Accent 4" w:uiPriority="49"/>
+    <w:lsdException w:name="List Table 5 Dark Accent 4" w:uiPriority="50"/>
+    <w:lsdException w:name="List Table 6 Colorful Accent 4" w:uiPriority="51"/>
+    <w:lsdException w:name="List Table 7 Colorful Accent 4" w:uiPriority="52"/>
+    <w:lsdException w:name="List Table 1 Light Accent 5" w:uiPriority="46"/>
+    <w:lsdException w:name="List Table 2 Accent 5" w:uiPriority="47"/>
+    <w:lsdException w:name="List Table 3 Accent 5" w:uiPriority="48"/>
+    <w:lsdException w:name="List Table 4 Accent 5" w:uiPriority="49"/>
+    <w:lsdException w:name="List Table 5 Dark Accent 5" w:uiPriority="50"/>
+    <w:lsdException w:name="List Table 6 Colorful Accent 5" w:uiPriority="51"/>
+    <w:lsdException w:name="List Table 7 Colorful Accent 5" w:uiPriority="52"/>
+    <w:lsdException w:name="List Table 1 Light Accent 6" w:uiPriority="46"/>
+    <w:lsdException w:name="List Table 2 Accent 6" w:uiPriority="47"/>
+    <w:lsdException w:name="List Table 3 Accent 6" w:uiPriority="48"/>
+    <w:lsdException w:name="List Table 4 Accent 6" w:uiPriority="49"/>
+    <w:lsdException w:name="List Table 5 Dark Accent 6" w:uiPriority="50"/>
+    <w:lsdException w:name="List Table 6 Colorful Accent 6" w:uiPriority="51"/>
+    <w:lsdException w:name="List Table 7 Colorful Accent 6" w:uiPriority="52"/>
   </w:latentStyles>
-  <w:style w:type="paragraph" w:default="1" w:styleId="Standard">
+  <w:style w:type="paragraph" w:default="1" w:styleId="Normal">
     <w:name w:val="Normal"/>
     <w:qFormat/>
   </w:style>
-  <w:style w:type="paragraph" w:styleId="berschrift1">
+  <w:style w:type="paragraph" w:styleId="Heading1">
     <w:name w:val="heading 1"/>
-    <w:basedOn w:val="Standard"/>
-    <w:next w:val="Standard"/>
-    <w:link w:val="berschrift1Zchn"/>
+    <w:basedOn w:val="Normal"/>
+    <w:next w:val="Normal"/>
+    <w:link w:val="Heading1Char"/>
     <w:uiPriority w:val="9"/>
     <w:qFormat/>
     <w:rsid w:val="00CF647B"/>
@@ -3429,13 +3759,13 @@
       <w:szCs w:val="28"/>
     </w:rPr>
   </w:style>
-  <w:style w:type="character" w:default="1" w:styleId="Absatz-Standardschriftart">
+  <w:style w:type="character" w:default="1" w:styleId="DefaultParagraphFont">
     <w:name w:val="Default Paragraph Font"/>
     <w:uiPriority w:val="1"/>
     <w:semiHidden/>
     <w:unhideWhenUsed/>
   </w:style>
-  <w:style w:type="table" w:default="1" w:styleId="NormaleTabelle">
+  <w:style w:type="table" w:default="1" w:styleId="TableNormal">
     <w:name w:val="Normal Table"/>
     <w:uiPriority w:val="99"/>
     <w:semiHidden/>
@@ -3450,16 +3780,16 @@
       </w:tblCellMar>
     </w:tblPr>
   </w:style>
-  <w:style w:type="numbering" w:default="1" w:styleId="KeineListe">
+  <w:style w:type="numbering" w:default="1" w:styleId="NoList">
     <w:name w:val="No List"/>
     <w:uiPriority w:val="99"/>
     <w:semiHidden/>
     <w:unhideWhenUsed/>
   </w:style>
-  <w:style w:type="paragraph" w:styleId="Kopfzeile">
+  <w:style w:type="paragraph" w:styleId="Header">
     <w:name w:val="header"/>
-    <w:basedOn w:val="Standard"/>
-    <w:link w:val="KopfzeileZchn"/>
+    <w:basedOn w:val="Normal"/>
+    <w:link w:val="HeaderChar"/>
     <w:uiPriority w:val="99"/>
     <w:unhideWhenUsed/>
     <w:rsid w:val="00CF647B"/>
@@ -3471,17 +3801,17 @@
       <w:spacing w:after="0" w:line="240" w:lineRule="auto"/>
     </w:pPr>
   </w:style>
-  <w:style w:type="character" w:customStyle="1" w:styleId="KopfzeileZchn">
-    <w:name w:val="Kopfzeile Zchn"/>
-    <w:basedOn w:val="Absatz-Standardschriftart"/>
-    <w:link w:val="Kopfzeile"/>
+  <w:style w:type="character" w:customStyle="1" w:styleId="HeaderChar">
+    <w:name w:val="Header Char"/>
+    <w:basedOn w:val="DefaultParagraphFont"/>
+    <w:link w:val="Header"/>
     <w:uiPriority w:val="99"/>
     <w:rsid w:val="00CF647B"/>
   </w:style>
-  <w:style w:type="paragraph" w:styleId="Fuzeile">
+  <w:style w:type="paragraph" w:styleId="Footer">
     <w:name w:val="footer"/>
-    <w:basedOn w:val="Standard"/>
-    <w:link w:val="FuzeileZchn"/>
+    <w:basedOn w:val="Normal"/>
+    <w:link w:val="FooterChar"/>
     <w:uiPriority w:val="99"/>
     <w:unhideWhenUsed/>
     <w:rsid w:val="00CF647B"/>
@@ -3493,17 +3823,17 @@
       <w:spacing w:after="0" w:line="240" w:lineRule="auto"/>
     </w:pPr>
   </w:style>
-  <w:style w:type="character" w:customStyle="1" w:styleId="FuzeileZchn">
-    <w:name w:val="Fußzeile Zchn"/>
-    <w:basedOn w:val="Absatz-Standardschriftart"/>
-    <w:link w:val="Fuzeile"/>
+  <w:style w:type="character" w:customStyle="1" w:styleId="FooterChar">
+    <w:name w:val="Footer Char"/>
+    <w:basedOn w:val="DefaultParagraphFont"/>
+    <w:link w:val="Footer"/>
     <w:uiPriority w:val="99"/>
     <w:rsid w:val="00CF647B"/>
   </w:style>
-  <w:style w:type="paragraph" w:styleId="Sprechblasentext">
+  <w:style w:type="paragraph" w:styleId="BalloonText">
     <w:name w:val="Balloon Text"/>
-    <w:basedOn w:val="Standard"/>
-    <w:link w:val="SprechblasentextZchn"/>
+    <w:basedOn w:val="Normal"/>
+    <w:link w:val="BalloonTextChar"/>
     <w:uiPriority w:val="99"/>
     <w:semiHidden/>
     <w:unhideWhenUsed/>
@@ -3517,10 +3847,10 @@
       <w:szCs w:val="16"/>
     </w:rPr>
   </w:style>
-  <w:style w:type="character" w:customStyle="1" w:styleId="SprechblasentextZchn">
-    <w:name w:val="Sprechblasentext Zchn"/>
-    <w:basedOn w:val="Absatz-Standardschriftart"/>
-    <w:link w:val="Sprechblasentext"/>
+  <w:style w:type="character" w:customStyle="1" w:styleId="BalloonTextChar">
+    <w:name w:val="Balloon Text Char"/>
+    <w:basedOn w:val="DefaultParagraphFont"/>
+    <w:link w:val="BalloonText"/>
     <w:uiPriority w:val="99"/>
     <w:semiHidden/>
     <w:rsid w:val="00CF647B"/>
@@ -3530,10 +3860,10 @@
       <w:szCs w:val="16"/>
     </w:rPr>
   </w:style>
-  <w:style w:type="character" w:customStyle="1" w:styleId="berschrift1Zchn">
-    <w:name w:val="Überschrift 1 Zchn"/>
-    <w:basedOn w:val="Absatz-Standardschriftart"/>
-    <w:link w:val="berschrift1"/>
+  <w:style w:type="character" w:customStyle="1" w:styleId="Heading1Char">
+    <w:name w:val="Heading 1 Char"/>
+    <w:basedOn w:val="DefaultParagraphFont"/>
+    <w:link w:val="Heading1"/>
     <w:uiPriority w:val="9"/>
     <w:rsid w:val="00CF647B"/>
     <w:rPr>
@@ -3545,10 +3875,10 @@
       <w:szCs w:val="28"/>
     </w:rPr>
   </w:style>
-  <w:style w:type="paragraph" w:styleId="Inhaltsverzeichnisberschrift">
+  <w:style w:type="paragraph" w:styleId="TOCHeading">
     <w:name w:val="TOC Heading"/>
-    <w:basedOn w:val="berschrift1"/>
-    <w:next w:val="Standard"/>
+    <w:basedOn w:val="Heading1"/>
+    <w:next w:val="Normal"/>
     <w:uiPriority w:val="39"/>
     <w:semiHidden/>
     <w:unhideWhenUsed/>
@@ -3561,10 +3891,10 @@
       <w:lang w:eastAsia="de-DE"/>
     </w:rPr>
   </w:style>
-  <w:style w:type="paragraph" w:styleId="Verzeichnis1">
+  <w:style w:type="paragraph" w:styleId="TOC1">
     <w:name w:val="toc 1"/>
-    <w:basedOn w:val="Standard"/>
-    <w:next w:val="Standard"/>
+    <w:basedOn w:val="Normal"/>
+    <w:next w:val="Normal"/>
     <w:autoRedefine/>
     <w:uiPriority w:val="39"/>
     <w:unhideWhenUsed/>
@@ -3575,7 +3905,7 @@
   </w:style>
   <w:style w:type="character" w:styleId="Hyperlink">
     <w:name w:val="Hyperlink"/>
-    <w:basedOn w:val="Absatz-Standardschriftart"/>
+    <w:basedOn w:val="DefaultParagraphFont"/>
     <w:uiPriority w:val="99"/>
     <w:unhideWhenUsed/>
     <w:rsid w:val="00CF647B"/>
@@ -3584,10 +3914,10 @@
       <w:u w:val="single"/>
     </w:rPr>
   </w:style>
-  <w:style w:type="paragraph" w:styleId="Abbildungsverzeichnis">
+  <w:style w:type="paragraph" w:styleId="TableofFigures">
     <w:name w:val="table of figures"/>
-    <w:basedOn w:val="Standard"/>
-    <w:next w:val="Standard"/>
+    <w:basedOn w:val="Normal"/>
+    <w:next w:val="Normal"/>
     <w:uiPriority w:val="99"/>
     <w:unhideWhenUsed/>
     <w:rsid w:val="0016454F"/>
@@ -3599,10 +3929,10 @@
       <w:sz w:val="20"/>
     </w:rPr>
   </w:style>
-  <w:style w:type="paragraph" w:styleId="Beschriftung">
+  <w:style w:type="paragraph" w:styleId="Caption">
     <w:name w:val="caption"/>
-    <w:basedOn w:val="Standard"/>
-    <w:next w:val="Standard"/>
+    <w:basedOn w:val="Normal"/>
+    <w:next w:val="Normal"/>
     <w:uiPriority w:val="35"/>
     <w:unhideWhenUsed/>
     <w:qFormat/>
@@ -3618,9 +3948,9 @@
       <w:szCs w:val="18"/>
     </w:rPr>
   </w:style>
-  <w:style w:type="table" w:styleId="Tabellenraster">
+  <w:style w:type="table" w:styleId="TableGrid">
     <w:name w:val="Table Grid"/>
-    <w:basedOn w:val="NormaleTabelle"/>
+    <w:basedOn w:val="TableNormal"/>
     <w:uiPriority w:val="59"/>
     <w:rsid w:val="0000753A"/>
     <w:pPr>
@@ -3637,9 +3967,9 @@
       </w:tblBorders>
     </w:tblPr>
   </w:style>
-  <w:style w:type="paragraph" w:styleId="Listenabsatz">
+  <w:style w:type="paragraph" w:styleId="ListParagraph">
     <w:name w:val="List Paragraph"/>
-    <w:basedOn w:val="Standard"/>
+    <w:basedOn w:val="Normal"/>
     <w:uiPriority w:val="34"/>
     <w:qFormat/>
     <w:rsid w:val="00C7210B"/>
@@ -3648,426 +3978,9 @@
       <w:contextualSpacing/>
     </w:pPr>
   </w:style>
-  <w:style w:type="character" w:styleId="BesuchterHyperlink">
+  <w:style w:type="character" w:styleId="FollowedHyperlink">
     <w:name w:val="FollowedHyperlink"/>
-    <w:basedOn w:val="Absatz-Standardschriftart"/>
-    <w:uiPriority w:val="99"/>
-    <w:semiHidden/>
-    <w:unhideWhenUsed/>
-    <w:rsid w:val="00314DEA"/>
-    <w:rPr>
-      <w:color w:val="800080" w:themeColor="followedHyperlink"/>
-      <w:u w:val="single"/>
-    </w:rPr>
-  </w:style>
-</w:styles>
-</file>
-
-<file path=word/stylesWithEffects.xml><?xml version="1.0" encoding="utf-8"?>
-<w:styles xmlns:wpc="http://schemas.microsoft.com/office/word/2010/wordprocessingCanvas" xmlns:mc="http://schemas.openxmlformats.org/markup-compatibility/2006" xmlns:o="urn:schemas-microsoft-com:office:office" xmlns:r="http://schemas.openxmlformats.org/officeDocument/2006/relationships" xmlns:m="http://schemas.openxmlformats.org/officeDocument/2006/math" xmlns:v="urn:schemas-microsoft-com:vml" xmlns:wp14="http://schemas.microsoft.com/office/word/2010/wordprocessingDrawing" xmlns:wp="http://schemas.openxmlformats.org/drawingml/2006/wordprocessingDrawing" xmlns:w10="urn:schemas-microsoft-com:office:word" xmlns:w="http://schemas.openxmlformats.org/wordprocessingml/2006/main" xmlns:w14="http://schemas.microsoft.com/office/word/2010/wordml" xmlns:wpg="http://schemas.microsoft.com/office/word/2010/wordprocessingGroup" xmlns:wpi="http://schemas.microsoft.com/office/word/2010/wordprocessingInk" xmlns:wne="http://schemas.microsoft.com/office/word/2006/wordml" xmlns:wps="http://schemas.microsoft.com/office/word/2010/wordprocessingShape" mc:Ignorable="w14 wp14">
-  <w:docDefaults>
-    <w:rPrDefault>
-      <w:rPr>
-        <w:rFonts w:asciiTheme="minorHAnsi" w:eastAsiaTheme="minorHAnsi" w:hAnsiTheme="minorHAnsi" w:cstheme="minorBidi"/>
-        <w:sz w:val="22"/>
-        <w:szCs w:val="22"/>
-        <w:lang w:val="de-DE" w:eastAsia="en-US" w:bidi="ar-SA"/>
-      </w:rPr>
-    </w:rPrDefault>
-    <w:pPrDefault>
-      <w:pPr>
-        <w:spacing w:after="200" w:line="276" w:lineRule="auto"/>
-      </w:pPr>
-    </w:pPrDefault>
-  </w:docDefaults>
-  <w:latentStyles w:defLockedState="0" w:defUIPriority="99" w:defSemiHidden="1" w:defUnhideWhenUsed="1" w:defQFormat="0" w:count="267">
-    <w:lsdException w:name="Normal" w:semiHidden="0" w:uiPriority="0" w:unhideWhenUsed="0" w:qFormat="1"/>
-    <w:lsdException w:name="heading 1" w:semiHidden="0" w:uiPriority="9" w:unhideWhenUsed="0" w:qFormat="1"/>
-    <w:lsdException w:name="heading 2" w:uiPriority="9" w:qFormat="1"/>
-    <w:lsdException w:name="heading 3" w:uiPriority="9" w:qFormat="1"/>
-    <w:lsdException w:name="heading 4" w:uiPriority="9" w:qFormat="1"/>
-    <w:lsdException w:name="heading 5" w:uiPriority="9" w:qFormat="1"/>
-    <w:lsdException w:name="heading 6" w:uiPriority="9" w:qFormat="1"/>
-    <w:lsdException w:name="heading 7" w:uiPriority="9" w:qFormat="1"/>
-    <w:lsdException w:name="heading 8" w:uiPriority="9" w:qFormat="1"/>
-    <w:lsdException w:name="heading 9" w:uiPriority="9" w:qFormat="1"/>
-    <w:lsdException w:name="toc 1" w:uiPriority="39"/>
-    <w:lsdException w:name="toc 2" w:uiPriority="39"/>
-    <w:lsdException w:name="toc 3" w:uiPriority="39"/>
-    <w:lsdException w:name="toc 4" w:uiPriority="39"/>
-    <w:lsdException w:name="toc 5" w:uiPriority="39"/>
-    <w:lsdException w:name="toc 6" w:uiPriority="39"/>
-    <w:lsdException w:name="toc 7" w:uiPriority="39"/>
-    <w:lsdException w:name="toc 8" w:uiPriority="39"/>
-    <w:lsdException w:name="toc 9" w:uiPriority="39"/>
-    <w:lsdException w:name="caption" w:uiPriority="35" w:qFormat="1"/>
-    <w:lsdException w:name="Title" w:semiHidden="0" w:uiPriority="10" w:unhideWhenUsed="0" w:qFormat="1"/>
-    <w:lsdException w:name="Default Paragraph Font" w:uiPriority="1"/>
-    <w:lsdException w:name="Subtitle" w:semiHidden="0" w:uiPriority="11" w:unhideWhenUsed="0" w:qFormat="1"/>
-    <w:lsdException w:name="Strong" w:semiHidden="0" w:uiPriority="22" w:unhideWhenUsed="0" w:qFormat="1"/>
-    <w:lsdException w:name="Emphasis" w:semiHidden="0" w:uiPriority="20" w:unhideWhenUsed="0" w:qFormat="1"/>
-    <w:lsdException w:name="Table Grid" w:semiHidden="0" w:uiPriority="59" w:unhideWhenUsed="0"/>
-    <w:lsdException w:name="Placeholder Text" w:unhideWhenUsed="0"/>
-    <w:lsdException w:name="No Spacing" w:semiHidden="0" w:uiPriority="1" w:unhideWhenUsed="0" w:qFormat="1"/>
-    <w:lsdException w:name="Light Shading" w:semiHidden="0" w:uiPriority="60" w:unhideWhenUsed="0"/>
-    <w:lsdException w:name="Light List" w:semiHidden="0" w:uiPriority="61" w:unhideWhenUsed="0"/>
-    <w:lsdException w:name="Light Grid" w:semiHidden="0" w:uiPriority="62" w:unhideWhenUsed="0"/>
-    <w:lsdException w:name="Medium Shading 1" w:semiHidden="0" w:uiPriority="63" w:unhideWhenUsed="0"/>
-    <w:lsdException w:name="Medium Shading 2" w:semiHidden="0" w:uiPriority="64" w:unhideWhenUsed="0"/>
-    <w:lsdException w:name="Medium List 1" w:semiHidden="0" w:uiPriority="65" w:unhideWhenUsed="0"/>
-    <w:lsdException w:name="Medium List 2" w:semiHidden="0" w:uiPriority="66" w:unhideWhenUsed="0"/>
-    <w:lsdException w:name="Medium Grid 1" w:semiHidden="0" w:uiPriority="67" w:unhideWhenUsed="0"/>
-    <w:lsdException w:name="Medium Grid 2" w:semiHidden="0" w:uiPriority="68" w:unhideWhenUsed="0"/>
-    <w:lsdException w:name="Medium Grid 3" w:semiHidden="0" w:uiPriority="69" w:unhideWhenUsed="0"/>
-    <w:lsdException w:name="Dark List" w:semiHidden="0" w:uiPriority="70" w:unhideWhenUsed="0"/>
-    <w:lsdException w:name="Colorful Shading" w:semiHidden="0" w:uiPriority="71" w:unhideWhenUsed="0"/>
-    <w:lsdException w:name="Colorful List" w:semiHidden="0" w:uiPriority="72" w:unhideWhenUsed="0"/>
-    <w:lsdException w:name="Colorful Grid" w:semiHidden="0" w:uiPriority="73" w:unhideWhenUsed="0"/>
-    <w:lsdException w:name="Light Shading Accent 1" w:semiHidden="0" w:uiPriority="60" w:unhideWhenUsed="0"/>
-    <w:lsdException w:name="Light List Accent 1" w:semiHidden="0" w:uiPriority="61" w:unhideWhenUsed="0"/>
-    <w:lsdException w:name="Light Grid Accent 1" w:semiHidden="0" w:uiPriority="62" w:unhideWhenUsed="0"/>
-    <w:lsdException w:name="Medium Shading 1 Accent 1" w:semiHidden="0" w:uiPriority="63" w:unhideWhenUsed="0"/>
-    <w:lsdException w:name="Medium Shading 2 Accent 1" w:semiHidden="0" w:uiPriority="64" w:unhideWhenUsed="0"/>
-    <w:lsdException w:name="Medium List 1 Accent 1" w:semiHidden="0" w:uiPriority="65" w:unhideWhenUsed="0"/>
-    <w:lsdException w:name="Revision" w:unhideWhenUsed="0"/>
-    <w:lsdException w:name="List Paragraph" w:semiHidden="0" w:uiPriority="34" w:unhideWhenUsed="0" w:qFormat="1"/>
-    <w:lsdException w:name="Quote" w:semiHidden="0" w:uiPriority="29" w:unhideWhenUsed="0" w:qFormat="1"/>
-    <w:lsdException w:name="Intense Quote" w:semiHidden="0" w:uiPriority="30" w:unhideWhenUsed="0" w:qFormat="1"/>
-    <w:lsdException w:name="Medium List 2 Accent 1" w:semiHidden="0" w:uiPriority="66" w:unhideWhenUsed="0"/>
-    <w:lsdException w:name="Medium Grid 1 Accent 1" w:semiHidden="0" w:uiPriority="67" w:unhideWhenUsed="0"/>
-    <w:lsdException w:name="Medium Grid 2 Accent 1" w:semiHidden="0" w:uiPriority="68" w:unhideWhenUsed="0"/>
-    <w:lsdException w:name="Medium Grid 3 Accent 1" w:semiHidden="0" w:uiPriority="69" w:unhideWhenUsed="0"/>
-    <w:lsdException w:name="Dark List Accent 1" w:semiHidden="0" w:uiPriority="70" w:unhideWhenUsed="0"/>
-    <w:lsdException w:name="Colorful Shading Accent 1" w:semiHidden="0" w:uiPriority="71" w:unhideWhenUsed="0"/>
-    <w:lsdException w:name="Colorful List Accent 1" w:semiHidden="0" w:uiPriority="72" w:unhideWhenUsed="0"/>
-    <w:lsdException w:name="Colorful Grid Accent 1" w:semiHidden="0" w:uiPriority="73" w:unhideWhenUsed="0"/>
-    <w:lsdException w:name="Light Shading Accent 2" w:semiHidden="0" w:uiPriority="60" w:unhideWhenUsed="0"/>
-    <w:lsdException w:name="Light List Accent 2" w:semiHidden="0" w:uiPriority="61" w:unhideWhenUsed="0"/>
-    <w:lsdException w:name="Light Grid Accent 2" w:semiHidden="0" w:uiPriority="62" w:unhideWhenUsed="0"/>
-    <w:lsdException w:name="Medium Shading 1 Accent 2" w:semiHidden="0" w:uiPriority="63" w:unhideWhenUsed="0"/>
-    <w:lsdException w:name="Medium Shading 2 Accent 2" w:semiHidden="0" w:uiPriority="64" w:unhideWhenUsed="0"/>
-    <w:lsdException w:name="Medium List 1 Accent 2" w:semiHidden="0" w:uiPriority="65" w:unhideWhenUsed="0"/>
-    <w:lsdException w:name="Medium List 2 Accent 2" w:semiHidden="0" w:uiPriority="66" w:unhideWhenUsed="0"/>
-    <w:lsdException w:name="Medium Grid 1 Accent 2" w:semiHidden="0" w:uiPriority="67" w:unhideWhenUsed="0"/>
-    <w:lsdException w:name="Medium Grid 2 Accent 2" w:semiHidden="0" w:uiPriority="68" w:unhideWhenUsed="0"/>
-    <w:lsdException w:name="Medium Grid 3 Accent 2" w:semiHidden="0" w:uiPriority="69" w:unhideWhenUsed="0"/>
-    <w:lsdException w:name="Dark List Accent 2" w:semiHidden="0" w:uiPriority="70" w:unhideWhenUsed="0"/>
-    <w:lsdException w:name="Colorful Shading Accent 2" w:semiHidden="0" w:uiPriority="71" w:unhideWhenUsed="0"/>
-    <w:lsdException w:name="Colorful List Accent 2" w:semiHidden="0" w:uiPriority="72" w:unhideWhenUsed="0"/>
-    <w:lsdException w:name="Colorful Grid Accent 2" w:semiHidden="0" w:uiPriority="73" w:unhideWhenUsed="0"/>
-    <w:lsdException w:name="Light Shading Accent 3" w:semiHidden="0" w:uiPriority="60" w:unhideWhenUsed="0"/>
-    <w:lsdException w:name="Light List Accent 3" w:semiHidden="0" w:uiPriority="61" w:unhideWhenUsed="0"/>
-    <w:lsdException w:name="Light Grid Accent 3" w:semiHidden="0" w:uiPriority="62" w:unhideWhenUsed="0"/>
-    <w:lsdException w:name="Medium Shading 1 Accent 3" w:semiHidden="0" w:uiPriority="63" w:unhideWhenUsed="0"/>
-    <w:lsdException w:name="Medium Shading 2 Accent 3" w:semiHidden="0" w:uiPriority="64" w:unhideWhenUsed="0"/>
-    <w:lsdException w:name="Medium List 1 Accent 3" w:semiHidden="0" w:uiPriority="65" w:unhideWhenUsed="0"/>
-    <w:lsdException w:name="Medium List 2 Accent 3" w:semiHidden="0" w:uiPriority="66" w:unhideWhenUsed="0"/>
-    <w:lsdException w:name="Medium Grid 1 Accent 3" w:semiHidden="0" w:uiPriority="67" w:unhideWhenUsed="0"/>
-    <w:lsdException w:name="Medium Grid 2 Accent 3" w:semiHidden="0" w:uiPriority="68" w:unhideWhenUsed="0"/>
-    <w:lsdException w:name="Medium Grid 3 Accent 3" w:semiHidden="0" w:uiPriority="69" w:unhideWhenUsed="0"/>
-    <w:lsdException w:name="Dark List Accent 3" w:semiHidden="0" w:uiPriority="70" w:unhideWhenUsed="0"/>
-    <w:lsdException w:name="Colorful Shading Accent 3" w:semiHidden="0" w:uiPriority="71" w:unhideWhenUsed="0"/>
-    <w:lsdException w:name="Colorful List Accent 3" w:semiHidden="0" w:uiPriority="72" w:unhideWhenUsed="0"/>
-    <w:lsdException w:name="Colorful Grid Accent 3" w:semiHidden="0" w:uiPriority="73" w:unhideWhenUsed="0"/>
-    <w:lsdException w:name="Light Shading Accent 4" w:semiHidden="0" w:uiPriority="60" w:unhideWhenUsed="0"/>
-    <w:lsdException w:name="Light List Accent 4" w:semiHidden="0" w:uiPriority="61" w:unhideWhenUsed="0"/>
-    <w:lsdException w:name="Light Grid Accent 4" w:semiHidden="0" w:uiPriority="62" w:unhideWhenUsed="0"/>
-    <w:lsdException w:name="Medium Shading 1 Accent 4" w:semiHidden="0" w:uiPriority="63" w:unhideWhenUsed="0"/>
-    <w:lsdException w:name="Medium Shading 2 Accent 4" w:semiHidden="0" w:uiPriority="64" w:unhideWhenUsed="0"/>
-    <w:lsdException w:name="Medium List 1 Accent 4" w:semiHidden="0" w:uiPriority="65" w:unhideWhenUsed="0"/>
-    <w:lsdException w:name="Medium List 2 Accent 4" w:semiHidden="0" w:uiPriority="66" w:unhideWhenUsed="0"/>
-    <w:lsdException w:name="Medium Grid 1 Accent 4" w:semiHidden="0" w:uiPriority="67" w:unhideWhenUsed="0"/>
-    <w:lsdException w:name="Medium Grid 2 Accent 4" w:semiHidden="0" w:uiPriority="68" w:unhideWhenUsed="0"/>
-    <w:lsdException w:name="Medium Grid 3 Accent 4" w:semiHidden="0" w:uiPriority="69" w:unhideWhenUsed="0"/>
-    <w:lsdException w:name="Dark List Accent 4" w:semiHidden="0" w:uiPriority="70" w:unhideWhenUsed="0"/>
-    <w:lsdException w:name="Colorful Shading Accent 4" w:semiHidden="0" w:uiPriority="71" w:unhideWhenUsed="0"/>
-    <w:lsdException w:name="Colorful List Accent 4" w:semiHidden="0" w:uiPriority="72" w:unhideWhenUsed="0"/>
-    <w:lsdException w:name="Colorful Grid Accent 4" w:semiHidden="0" w:uiPriority="73" w:unhideWhenUsed="0"/>
-    <w:lsdException w:name="Light Shading Accent 5" w:semiHidden="0" w:uiPriority="60" w:unhideWhenUsed="0"/>
-    <w:lsdException w:name="Light List Accent 5" w:semiHidden="0" w:uiPriority="61" w:unhideWhenUsed="0"/>
-    <w:lsdException w:name="Light Grid Accent 5" w:semiHidden="0" w:uiPriority="62" w:unhideWhenUsed="0"/>
-    <w:lsdException w:name="Medium Shading 1 Accent 5" w:semiHidden="0" w:uiPriority="63" w:unhideWhenUsed="0"/>
-    <w:lsdException w:name="Medium Shading 2 Accent 5" w:semiHidden="0" w:uiPriority="64" w:unhideWhenUsed="0"/>
-    <w:lsdException w:name="Medium List 1 Accent 5" w:semiHidden="0" w:uiPriority="65" w:unhideWhenUsed="0"/>
-    <w:lsdException w:name="Medium List 2 Accent 5" w:semiHidden="0" w:uiPriority="66" w:unhideWhenUsed="0"/>
-    <w:lsdException w:name="Medium Grid 1 Accent 5" w:semiHidden="0" w:uiPriority="67" w:unhideWhenUsed="0"/>
-    <w:lsdException w:name="Medium Grid 2 Accent 5" w:semiHidden="0" w:uiPriority="68" w:unhideWhenUsed="0"/>
-    <w:lsdException w:name="Medium Grid 3 Accent 5" w:semiHidden="0" w:uiPriority="69" w:unhideWhenUsed="0"/>
-    <w:lsdException w:name="Dark List Accent 5" w:semiHidden="0" w:uiPriority="70" w:unhideWhenUsed="0"/>
-    <w:lsdException w:name="Colorful Shading Accent 5" w:semiHidden="0" w:uiPriority="71" w:unhideWhenUsed="0"/>
-    <w:lsdException w:name="Colorful List Accent 5" w:semiHidden="0" w:uiPriority="72" w:unhideWhenUsed="0"/>
-    <w:lsdException w:name="Colorful Grid Accent 5" w:semiHidden="0" w:uiPriority="73" w:unhideWhenUsed="0"/>
-    <w:lsdException w:name="Light Shading Accent 6" w:semiHidden="0" w:uiPriority="60" w:unhideWhenUsed="0"/>
-    <w:lsdException w:name="Light List Accent 6" w:semiHidden="0" w:uiPriority="61" w:unhideWhenUsed="0"/>
-    <w:lsdException w:name="Light Grid Accent 6" w:semiHidden="0" w:uiPriority="62" w:unhideWhenUsed="0"/>
-    <w:lsdException w:name="Medium Shading 1 Accent 6" w:semiHidden="0" w:uiPriority="63" w:unhideWhenUsed="0"/>
-    <w:lsdException w:name="Medium Shading 2 Accent 6" w:semiHidden="0" w:uiPriority="64" w:unhideWhenUsed="0"/>
-    <w:lsdException w:name="Medium List 1 Accent 6" w:semiHidden="0" w:uiPriority="65" w:unhideWhenUsed="0"/>
-    <w:lsdException w:name="Medium List 2 Accent 6" w:semiHidden="0" w:uiPriority="66" w:unhideWhenUsed="0"/>
-    <w:lsdException w:name="Medium Grid 1 Accent 6" w:semiHidden="0" w:uiPriority="67" w:unhideWhenUsed="0"/>
-    <w:lsdException w:name="Medium Grid 2 Accent 6" w:semiHidden="0" w:uiPriority="68" w:unhideWhenUsed="0"/>
-    <w:lsdException w:name="Medium Grid 3 Accent 6" w:semiHidden="0" w:uiPriority="69" w:unhideWhenUsed="0"/>
-    <w:lsdException w:name="Dark List Accent 6" w:semiHidden="0" w:uiPriority="70" w:unhideWhenUsed="0"/>
-    <w:lsdException w:name="Colorful Shading Accent 6" w:semiHidden="0" w:uiPriority="71" w:unhideWhenUsed="0"/>
-    <w:lsdException w:name="Colorful List Accent 6" w:semiHidden="0" w:uiPriority="72" w:unhideWhenUsed="0"/>
-    <w:lsdException w:name="Colorful Grid Accent 6" w:semiHidden="0" w:uiPriority="73" w:unhideWhenUsed="0"/>
-    <w:lsdException w:name="Subtle Emphasis" w:semiHidden="0" w:uiPriority="19" w:unhideWhenUsed="0" w:qFormat="1"/>
-    <w:lsdException w:name="Intense Emphasis" w:semiHidden="0" w:uiPriority="21" w:unhideWhenUsed="0" w:qFormat="1"/>
-    <w:lsdException w:name="Subtle Reference" w:semiHidden="0" w:uiPriority="31" w:unhideWhenUsed="0" w:qFormat="1"/>
-    <w:lsdException w:name="Intense Reference" w:semiHidden="0" w:uiPriority="32" w:unhideWhenUsed="0" w:qFormat="1"/>
-    <w:lsdException w:name="Book Title" w:semiHidden="0" w:uiPriority="33" w:unhideWhenUsed="0" w:qFormat="1"/>
-    <w:lsdException w:name="Bibliography" w:uiPriority="37"/>
-    <w:lsdException w:name="TOC Heading" w:uiPriority="39" w:qFormat="1"/>
-  </w:latentStyles>
-  <w:style w:type="paragraph" w:default="1" w:styleId="Standard">
-    <w:name w:val="Normal"/>
-    <w:qFormat/>
-  </w:style>
-  <w:style w:type="paragraph" w:styleId="berschrift1">
-    <w:name w:val="heading 1"/>
-    <w:basedOn w:val="Standard"/>
-    <w:next w:val="Standard"/>
-    <w:link w:val="berschrift1Zchn"/>
-    <w:uiPriority w:val="9"/>
-    <w:qFormat/>
-    <w:rsid w:val="00CF647B"/>
-    <w:pPr>
-      <w:keepNext/>
-      <w:keepLines/>
-      <w:spacing w:before="480" w:after="0"/>
-      <w:outlineLvl w:val="0"/>
-    </w:pPr>
-    <w:rPr>
-      <w:rFonts w:asciiTheme="majorHAnsi" w:eastAsiaTheme="majorEastAsia" w:hAnsiTheme="majorHAnsi" w:cstheme="majorBidi"/>
-      <w:b/>
-      <w:bCs/>
-      <w:color w:val="365F91" w:themeColor="accent1" w:themeShade="BF"/>
-      <w:sz w:val="28"/>
-      <w:szCs w:val="28"/>
-    </w:rPr>
-  </w:style>
-  <w:style w:type="character" w:default="1" w:styleId="Absatz-Standardschriftart">
-    <w:name w:val="Default Paragraph Font"/>
-    <w:uiPriority w:val="1"/>
-    <w:semiHidden/>
-    <w:unhideWhenUsed/>
-  </w:style>
-  <w:style w:type="table" w:default="1" w:styleId="NormaleTabelle">
-    <w:name w:val="Normal Table"/>
-    <w:uiPriority w:val="99"/>
-    <w:semiHidden/>
-    <w:unhideWhenUsed/>
-    <w:tblPr>
-      <w:tblInd w:w="0" w:type="dxa"/>
-      <w:tblCellMar>
-        <w:top w:w="0" w:type="dxa"/>
-        <w:left w:w="108" w:type="dxa"/>
-        <w:bottom w:w="0" w:type="dxa"/>
-        <w:right w:w="108" w:type="dxa"/>
-      </w:tblCellMar>
-    </w:tblPr>
-  </w:style>
-  <w:style w:type="numbering" w:default="1" w:styleId="KeineListe">
-    <w:name w:val="No List"/>
-    <w:uiPriority w:val="99"/>
-    <w:semiHidden/>
-    <w:unhideWhenUsed/>
-  </w:style>
-  <w:style w:type="paragraph" w:styleId="Kopfzeile">
-    <w:name w:val="header"/>
-    <w:basedOn w:val="Standard"/>
-    <w:link w:val="KopfzeileZchn"/>
-    <w:uiPriority w:val="99"/>
-    <w:unhideWhenUsed/>
-    <w:rsid w:val="00CF647B"/>
-    <w:pPr>
-      <w:tabs>
-        <w:tab w:val="center" w:pos="4536"/>
-        <w:tab w:val="right" w:pos="9072"/>
-      </w:tabs>
-      <w:spacing w:after="0" w:line="240" w:lineRule="auto"/>
-    </w:pPr>
-  </w:style>
-  <w:style w:type="character" w:customStyle="1" w:styleId="KopfzeileZchn">
-    <w:name w:val="Kopfzeile Zchn"/>
-    <w:basedOn w:val="Absatz-Standardschriftart"/>
-    <w:link w:val="Kopfzeile"/>
-    <w:uiPriority w:val="99"/>
-    <w:rsid w:val="00CF647B"/>
-  </w:style>
-  <w:style w:type="paragraph" w:styleId="Fuzeile">
-    <w:name w:val="footer"/>
-    <w:basedOn w:val="Standard"/>
-    <w:link w:val="FuzeileZchn"/>
-    <w:uiPriority w:val="99"/>
-    <w:unhideWhenUsed/>
-    <w:rsid w:val="00CF647B"/>
-    <w:pPr>
-      <w:tabs>
-        <w:tab w:val="center" w:pos="4536"/>
-        <w:tab w:val="right" w:pos="9072"/>
-      </w:tabs>
-      <w:spacing w:after="0" w:line="240" w:lineRule="auto"/>
-    </w:pPr>
-  </w:style>
-  <w:style w:type="character" w:customStyle="1" w:styleId="FuzeileZchn">
-    <w:name w:val="Fußzeile Zchn"/>
-    <w:basedOn w:val="Absatz-Standardschriftart"/>
-    <w:link w:val="Fuzeile"/>
-    <w:uiPriority w:val="99"/>
-    <w:rsid w:val="00CF647B"/>
-  </w:style>
-  <w:style w:type="paragraph" w:styleId="Sprechblasentext">
-    <w:name w:val="Balloon Text"/>
-    <w:basedOn w:val="Standard"/>
-    <w:link w:val="SprechblasentextZchn"/>
-    <w:uiPriority w:val="99"/>
-    <w:semiHidden/>
-    <w:unhideWhenUsed/>
-    <w:rsid w:val="00CF647B"/>
-    <w:pPr>
-      <w:spacing w:after="0" w:line="240" w:lineRule="auto"/>
-    </w:pPr>
-    <w:rPr>
-      <w:rFonts w:ascii="Tahoma" w:hAnsi="Tahoma" w:cs="Tahoma"/>
-      <w:sz w:val="16"/>
-      <w:szCs w:val="16"/>
-    </w:rPr>
-  </w:style>
-  <w:style w:type="character" w:customStyle="1" w:styleId="SprechblasentextZchn">
-    <w:name w:val="Sprechblasentext Zchn"/>
-    <w:basedOn w:val="Absatz-Standardschriftart"/>
-    <w:link w:val="Sprechblasentext"/>
-    <w:uiPriority w:val="99"/>
-    <w:semiHidden/>
-    <w:rsid w:val="00CF647B"/>
-    <w:rPr>
-      <w:rFonts w:ascii="Tahoma" w:hAnsi="Tahoma" w:cs="Tahoma"/>
-      <w:sz w:val="16"/>
-      <w:szCs w:val="16"/>
-    </w:rPr>
-  </w:style>
-  <w:style w:type="character" w:customStyle="1" w:styleId="berschrift1Zchn">
-    <w:name w:val="Überschrift 1 Zchn"/>
-    <w:basedOn w:val="Absatz-Standardschriftart"/>
-    <w:link w:val="berschrift1"/>
-    <w:uiPriority w:val="9"/>
-    <w:rsid w:val="00CF647B"/>
-    <w:rPr>
-      <w:rFonts w:asciiTheme="majorHAnsi" w:eastAsiaTheme="majorEastAsia" w:hAnsiTheme="majorHAnsi" w:cstheme="majorBidi"/>
-      <w:b/>
-      <w:bCs/>
-      <w:color w:val="365F91" w:themeColor="accent1" w:themeShade="BF"/>
-      <w:sz w:val="28"/>
-      <w:szCs w:val="28"/>
-    </w:rPr>
-  </w:style>
-  <w:style w:type="paragraph" w:styleId="Inhaltsverzeichnisberschrift">
-    <w:name w:val="TOC Heading"/>
-    <w:basedOn w:val="berschrift1"/>
-    <w:next w:val="Standard"/>
-    <w:uiPriority w:val="39"/>
-    <w:semiHidden/>
-    <w:unhideWhenUsed/>
-    <w:qFormat/>
-    <w:rsid w:val="00CF647B"/>
-    <w:pPr>
-      <w:outlineLvl w:val="9"/>
-    </w:pPr>
-    <w:rPr>
-      <w:lang w:eastAsia="de-DE"/>
-    </w:rPr>
-  </w:style>
-  <w:style w:type="paragraph" w:styleId="Verzeichnis1">
-    <w:name w:val="toc 1"/>
-    <w:basedOn w:val="Standard"/>
-    <w:next w:val="Standard"/>
-    <w:autoRedefine/>
-    <w:uiPriority w:val="39"/>
-    <w:unhideWhenUsed/>
-    <w:rsid w:val="00CF647B"/>
-    <w:pPr>
-      <w:spacing w:after="100"/>
-    </w:pPr>
-  </w:style>
-  <w:style w:type="character" w:styleId="Hyperlink">
-    <w:name w:val="Hyperlink"/>
-    <w:basedOn w:val="Absatz-Standardschriftart"/>
-    <w:uiPriority w:val="99"/>
-    <w:unhideWhenUsed/>
-    <w:rsid w:val="00CF647B"/>
-    <w:rPr>
-      <w:color w:val="0000FF" w:themeColor="hyperlink"/>
-      <w:u w:val="single"/>
-    </w:rPr>
-  </w:style>
-  <w:style w:type="paragraph" w:styleId="Abbildungsverzeichnis">
-    <w:name w:val="table of figures"/>
-    <w:basedOn w:val="Standard"/>
-    <w:next w:val="Standard"/>
-    <w:uiPriority w:val="99"/>
-    <w:unhideWhenUsed/>
-    <w:rsid w:val="0016454F"/>
-    <w:pPr>
-      <w:spacing w:after="0" w:line="259" w:lineRule="auto"/>
-    </w:pPr>
-    <w:rPr>
-      <w:rFonts w:ascii="Arial" w:hAnsi="Arial"/>
-      <w:sz w:val="20"/>
-    </w:rPr>
-  </w:style>
-  <w:style w:type="paragraph" w:styleId="Beschriftung">
-    <w:name w:val="caption"/>
-    <w:basedOn w:val="Standard"/>
-    <w:next w:val="Standard"/>
-    <w:uiPriority w:val="35"/>
-    <w:unhideWhenUsed/>
-    <w:qFormat/>
-    <w:rsid w:val="0016454F"/>
-    <w:pPr>
-      <w:spacing w:line="240" w:lineRule="auto"/>
-    </w:pPr>
-    <w:rPr>
-      <w:b/>
-      <w:bCs/>
-      <w:color w:val="4F81BD" w:themeColor="accent1"/>
-      <w:sz w:val="18"/>
-      <w:szCs w:val="18"/>
-    </w:rPr>
-  </w:style>
-  <w:style w:type="table" w:styleId="Tabellenraster">
-    <w:name w:val="Table Grid"/>
-    <w:basedOn w:val="NormaleTabelle"/>
-    <w:uiPriority w:val="59"/>
-    <w:rsid w:val="0000753A"/>
-    <w:pPr>
-      <w:spacing w:after="0" w:line="240" w:lineRule="auto"/>
-    </w:pPr>
-    <w:tblPr>
-      <w:tblBorders>
-        <w:top w:val="single" w:sz="4" w:space="0" w:color="auto"/>
-        <w:left w:val="single" w:sz="4" w:space="0" w:color="auto"/>
-        <w:bottom w:val="single" w:sz="4" w:space="0" w:color="auto"/>
-        <w:right w:val="single" w:sz="4" w:space="0" w:color="auto"/>
-        <w:insideH w:val="single" w:sz="4" w:space="0" w:color="auto"/>
-        <w:insideV w:val="single" w:sz="4" w:space="0" w:color="auto"/>
-      </w:tblBorders>
-    </w:tblPr>
-  </w:style>
-  <w:style w:type="paragraph" w:styleId="Listenabsatz">
-    <w:name w:val="List Paragraph"/>
-    <w:basedOn w:val="Standard"/>
-    <w:uiPriority w:val="34"/>
-    <w:qFormat/>
-    <w:rsid w:val="00C7210B"/>
-    <w:pPr>
-      <w:ind w:left="720"/>
-      <w:contextualSpacing/>
-    </w:pPr>
-  </w:style>
-  <w:style w:type="character" w:styleId="BesuchterHyperlink">
-    <w:name w:val="FollowedHyperlink"/>
-    <w:basedOn w:val="Absatz-Standardschriftart"/>
+    <w:basedOn w:val="DefaultParagraphFont"/>
     <w:uiPriority w:val="99"/>
     <w:semiHidden/>
     <w:unhideWhenUsed/>
@@ -4370,7 +4283,7 @@
 </file>
 
 <file path=customXml/itemProps1.xml><?xml version="1.0" encoding="utf-8"?>
-<ds:datastoreItem xmlns:ds="http://schemas.openxmlformats.org/officeDocument/2006/customXml" ds:itemID="{44A71441-E9BF-4720-B0D6-3A095D1F3762}">
+<ds:datastoreItem xmlns:ds="http://schemas.openxmlformats.org/officeDocument/2006/customXml" ds:itemID="{DE0DF6B1-05B2-4302-83CE-3D9EBCB11D66}">
   <ds:schemaRefs>
     <ds:schemaRef ds:uri="http://schemas.openxmlformats.org/officeDocument/2006/bibliography"/>
   </ds:schemaRefs>

</xml_diff>

<commit_message>
Doku: added information to MVC chapter
</commit_message>
<xml_diff>
--- a/notes/Doku/2048 MultiplayerDoku.docx
+++ b/notes/Doku/2048 MultiplayerDoku.docx
@@ -1,6 +1,6 @@
 
 <file path=word/document.xml><?xml version="1.0" encoding="utf-8"?>
-<w:document xmlns:wpc="http://schemas.microsoft.com/office/word/2010/wordprocessingCanvas" xmlns:mc="http://schemas.openxmlformats.org/markup-compatibility/2006" xmlns:o="urn:schemas-microsoft-com:office:office" xmlns:r="http://schemas.openxmlformats.org/officeDocument/2006/relationships" xmlns:m="http://schemas.openxmlformats.org/officeDocument/2006/math" xmlns:v="urn:schemas-microsoft-com:vml" xmlns:wp14="http://schemas.microsoft.com/office/word/2010/wordprocessingDrawing" xmlns:wp="http://schemas.openxmlformats.org/drawingml/2006/wordprocessingDrawing" xmlns:w10="urn:schemas-microsoft-com:office:word" xmlns:w="http://schemas.openxmlformats.org/wordprocessingml/2006/main" xmlns:w14="http://schemas.microsoft.com/office/word/2010/wordml" xmlns:wpg="http://schemas.microsoft.com/office/word/2010/wordprocessingGroup" xmlns:wpi="http://schemas.microsoft.com/office/word/2010/wordprocessingInk" xmlns:wne="http://schemas.microsoft.com/office/word/2006/wordml" xmlns:wps="http://schemas.microsoft.com/office/word/2010/wordprocessingShape" mc:Ignorable="w14 wp14">
+<w:document xmlns:wpc="http://schemas.microsoft.com/office/word/2010/wordprocessingCanvas" xmlns:cx="http://schemas.microsoft.com/office/drawing/2014/chartex" xmlns:cx1="http://schemas.microsoft.com/office/drawing/2015/9/8/chartex" xmlns:mc="http://schemas.openxmlformats.org/markup-compatibility/2006" xmlns:o="urn:schemas-microsoft-com:office:office" xmlns:r="http://schemas.openxmlformats.org/officeDocument/2006/relationships" xmlns:m="http://schemas.openxmlformats.org/officeDocument/2006/math" xmlns:v="urn:schemas-microsoft-com:vml" xmlns:wp14="http://schemas.microsoft.com/office/word/2010/wordprocessingDrawing" xmlns:wp="http://schemas.openxmlformats.org/drawingml/2006/wordprocessingDrawing" xmlns:w10="urn:schemas-microsoft-com:office:word" xmlns:w="http://schemas.openxmlformats.org/wordprocessingml/2006/main" xmlns:w14="http://schemas.microsoft.com/office/word/2010/wordml" xmlns:w15="http://schemas.microsoft.com/office/word/2012/wordml" xmlns:w16se="http://schemas.microsoft.com/office/word/2015/wordml/symex" xmlns:wpg="http://schemas.microsoft.com/office/word/2010/wordprocessingGroup" xmlns:wpi="http://schemas.microsoft.com/office/word/2010/wordprocessingInk" xmlns:wne="http://schemas.microsoft.com/office/word/2006/wordml" xmlns:wps="http://schemas.microsoft.com/office/word/2010/wordprocessingShape" mc:Ignorable="w14 w15 w16se wp14">
   <w:body>
     <w:p>
       <w:pPr>
@@ -633,8 +633,12 @@
     <w:sdt>
       <w:sdtPr>
         <w:rPr>
-          <w:rFonts w:eastAsiaTheme="minorHAnsi"/>
+          <w:rFonts w:asciiTheme="minorHAnsi" w:eastAsiaTheme="minorHAnsi" w:hAnsiTheme="minorHAnsi" w:cstheme="minorBidi"/>
+          <w:b w:val="0"/>
+          <w:bCs w:val="0"/>
           <w:color w:val="auto"/>
+          <w:sz w:val="22"/>
+          <w:szCs w:val="22"/>
         </w:rPr>
         <w:id w:val="640695403"/>
         <w:docPartObj>
@@ -645,8 +649,6 @@
       <w:sdtEndPr>
         <w:rPr>
           <w:rFonts w:ascii="Arial" w:hAnsi="Arial" w:cs="Arial"/>
-          <w:b w:val="0"/>
-          <w:bCs w:val="0"/>
           <w:sz w:val="20"/>
           <w:szCs w:val="20"/>
         </w:rPr>
@@ -654,7 +656,7 @@
       <w:sdtContent>
         <w:p>
           <w:pPr>
-            <w:pStyle w:val="berschrift1"/>
+            <w:pStyle w:val="Heading1"/>
           </w:pPr>
           <w:r>
             <w:t>Inhalt</w:t>
@@ -663,7 +665,7 @@
         </w:p>
         <w:p>
           <w:pPr>
-            <w:pStyle w:val="Verzeichnis1"/>
+            <w:pStyle w:val="TOC1"/>
             <w:tabs>
               <w:tab w:val="left" w:pos="440"/>
               <w:tab w:val="right" w:leader="dot" w:pos="9062"/>
@@ -773,7 +775,7 @@
         </w:p>
         <w:p>
           <w:pPr>
-            <w:pStyle w:val="Verzeichnis1"/>
+            <w:pStyle w:val="TOC1"/>
             <w:tabs>
               <w:tab w:val="left" w:pos="440"/>
               <w:tab w:val="right" w:leader="dot" w:pos="9062"/>
@@ -859,7 +861,7 @@
         </w:p>
         <w:p>
           <w:pPr>
-            <w:pStyle w:val="Verzeichnis2"/>
+            <w:pStyle w:val="TOC2"/>
             <w:tabs>
               <w:tab w:val="left" w:pos="880"/>
               <w:tab w:val="right" w:leader="dot" w:pos="9062"/>
@@ -945,7 +947,7 @@
         </w:p>
         <w:p>
           <w:pPr>
-            <w:pStyle w:val="Verzeichnis2"/>
+            <w:pStyle w:val="TOC2"/>
             <w:tabs>
               <w:tab w:val="left" w:pos="880"/>
               <w:tab w:val="right" w:leader="dot" w:pos="9062"/>
@@ -1031,7 +1033,7 @@
         </w:p>
         <w:p>
           <w:pPr>
-            <w:pStyle w:val="Verzeichnis1"/>
+            <w:pStyle w:val="TOC1"/>
             <w:tabs>
               <w:tab w:val="left" w:pos="440"/>
               <w:tab w:val="right" w:leader="dot" w:pos="9062"/>
@@ -1117,7 +1119,7 @@
         </w:p>
         <w:p>
           <w:pPr>
-            <w:pStyle w:val="Verzeichnis1"/>
+            <w:pStyle w:val="TOC1"/>
             <w:tabs>
               <w:tab w:val="left" w:pos="440"/>
               <w:tab w:val="right" w:leader="dot" w:pos="9062"/>
@@ -1203,7 +1205,7 @@
         </w:p>
         <w:p>
           <w:pPr>
-            <w:pStyle w:val="Verzeichnis1"/>
+            <w:pStyle w:val="TOC1"/>
             <w:tabs>
               <w:tab w:val="left" w:pos="440"/>
               <w:tab w:val="right" w:leader="dot" w:pos="9062"/>
@@ -1289,7 +1291,7 @@
         </w:p>
         <w:p>
           <w:pPr>
-            <w:pStyle w:val="Verzeichnis1"/>
+            <w:pStyle w:val="TOC1"/>
             <w:tabs>
               <w:tab w:val="left" w:pos="440"/>
               <w:tab w:val="right" w:leader="dot" w:pos="9062"/>
@@ -1375,7 +1377,7 @@
         </w:p>
         <w:p>
           <w:pPr>
-            <w:pStyle w:val="Verzeichnis1"/>
+            <w:pStyle w:val="TOC1"/>
             <w:tabs>
               <w:tab w:val="left" w:pos="440"/>
               <w:tab w:val="right" w:leader="dot" w:pos="9062"/>
@@ -1461,7 +1463,7 @@
         </w:p>
         <w:p>
           <w:pPr>
-            <w:pStyle w:val="Verzeichnis1"/>
+            <w:pStyle w:val="TOC1"/>
             <w:tabs>
               <w:tab w:val="left" w:pos="440"/>
               <w:tab w:val="right" w:leader="dot" w:pos="9062"/>
@@ -1549,7 +1551,7 @@
         </w:p>
         <w:p>
           <w:pPr>
-            <w:pStyle w:val="Verzeichnis1"/>
+            <w:pStyle w:val="TOC1"/>
             <w:tabs>
               <w:tab w:val="left" w:pos="440"/>
               <w:tab w:val="right" w:leader="dot" w:pos="9062"/>
@@ -1637,7 +1639,7 @@
         </w:p>
         <w:p>
           <w:pPr>
-            <w:pStyle w:val="Verzeichnis1"/>
+            <w:pStyle w:val="TOC1"/>
             <w:tabs>
               <w:tab w:val="left" w:pos="660"/>
               <w:tab w:val="right" w:leader="dot" w:pos="9062"/>
@@ -1747,7 +1749,7 @@
     </w:sdt>
     <w:p>
       <w:pPr>
-        <w:pStyle w:val="berschrift1"/>
+        <w:pStyle w:val="Heading1"/>
         <w:rPr>
           <w:rFonts w:ascii="Arial" w:hAnsi="Arial" w:cs="Arial"/>
           <w:sz w:val="20"/>
@@ -1767,7 +1769,7 @@
     </w:p>
     <w:p>
       <w:pPr>
-        <w:pStyle w:val="Abbildungsverzeichnis"/>
+        <w:pStyle w:val="TableofFigures"/>
         <w:tabs>
           <w:tab w:val="right" w:leader="dot" w:pos="9062"/>
         </w:tabs>
@@ -1849,7 +1851,7 @@
     </w:p>
     <w:p>
       <w:pPr>
-        <w:pStyle w:val="Abbildungsverzeichnis"/>
+        <w:pStyle w:val="TableofFigures"/>
         <w:tabs>
           <w:tab w:val="right" w:leader="dot" w:pos="9062"/>
         </w:tabs>
@@ -1910,7 +1912,7 @@
     </w:p>
     <w:p>
       <w:pPr>
-        <w:pStyle w:val="Abbildungsverzeichnis"/>
+        <w:pStyle w:val="TableofFigures"/>
         <w:tabs>
           <w:tab w:val="right" w:leader="dot" w:pos="9062"/>
         </w:tabs>
@@ -1971,7 +1973,7 @@
     </w:p>
     <w:p>
       <w:pPr>
-        <w:pStyle w:val="berschrift1"/>
+        <w:pStyle w:val="Heading1"/>
         <w:rPr>
           <w:rFonts w:ascii="Arial" w:hAnsi="Arial" w:cs="Arial"/>
           <w:sz w:val="20"/>
@@ -1986,12 +1988,10 @@
         </w:rPr>
         <w:fldChar w:fldCharType="end"/>
       </w:r>
-      <w:bookmarkStart w:id="2" w:name="_GoBack"/>
-      <w:bookmarkEnd w:id="2"/>
-    </w:p>
-    <w:p>
-      <w:pPr>
-        <w:pStyle w:val="berschrift1"/>
+    </w:p>
+    <w:p>
+      <w:pPr>
+        <w:pStyle w:val="Heading1"/>
         <w:rPr>
           <w:rFonts w:ascii="Arial" w:hAnsi="Arial" w:cs="Arial"/>
           <w:sz w:val="20"/>
@@ -2040,12 +2040,70 @@
     </w:p>
     <w:p>
       <w:pPr>
-        <w:pStyle w:val="berschrift1"/>
-      </w:pPr>
-      <w:bookmarkStart w:id="3" w:name="_Toc27567396"/>
+        <w:pStyle w:val="Heading1"/>
+      </w:pPr>
+      <w:bookmarkStart w:id="2" w:name="_Toc27567396"/>
       <w:r>
         <w:t>Einleitung</w:t>
       </w:r>
+      <w:bookmarkEnd w:id="2"/>
+    </w:p>
+    <w:p>
+      <w:pPr>
+        <w:spacing w:after="0"/>
+        <w:rPr>
+          <w:rFonts w:ascii="Arial" w:hAnsi="Arial" w:cs="Arial"/>
+          <w:color w:val="FF0000"/>
+          <w:sz w:val="20"/>
+          <w:szCs w:val="20"/>
+        </w:rPr>
+      </w:pPr>
+      <w:r>
+        <w:rPr>
+          <w:rFonts w:ascii="Arial" w:hAnsi="Arial" w:cs="Arial"/>
+          <w:color w:val="FF0000"/>
+          <w:sz w:val="20"/>
+          <w:szCs w:val="20"/>
+        </w:rPr>
+        <w:t>Kurze Beschreibung des Spiels (Regelwerk ect)</w:t>
+      </w:r>
+    </w:p>
+    <w:p>
+      <w:pPr>
+        <w:spacing w:after="0"/>
+        <w:rPr>
+          <w:rFonts w:ascii="Arial" w:hAnsi="Arial" w:cs="Arial"/>
+          <w:sz w:val="20"/>
+          <w:szCs w:val="20"/>
+        </w:rPr>
+      </w:pPr>
+      <w:r>
+        <w:rPr>
+          <w:rFonts w:ascii="Arial" w:hAnsi="Arial" w:cs="Arial"/>
+          <w:sz w:val="20"/>
+          <w:szCs w:val="20"/>
+        </w:rPr>
+        <w:t>Bei 2048 - Multiplayer handelt es sich um die Anwendung 2048 als Multiplayer. Ein Spielfeld besteht aus 4x4 Feldern. Sind mindestens zwei Spieler aktiv in einer Session, werden die Spielzüge zwischen den Spielern übertragen. Ist ein Spiel zu Ende erscheint eine nach den Ergebnissen geordnete Liste mit den Spielernamen und deren Ergebnissen. Es gibt einen Admin und normale User.</w:t>
+      </w:r>
+    </w:p>
+    <w:p>
+      <w:pPr>
+        <w:spacing w:after="0"/>
+        <w:rPr>
+          <w:rFonts w:ascii="Arial" w:hAnsi="Arial" w:cs="Arial"/>
+          <w:sz w:val="20"/>
+          <w:szCs w:val="20"/>
+        </w:rPr>
+      </w:pPr>
+    </w:p>
+    <w:p>
+      <w:pPr>
+        <w:pStyle w:val="Heading2"/>
+      </w:pPr>
+      <w:bookmarkStart w:id="3" w:name="_Toc27567397"/>
+      <w:r>
+        <w:t>Regelwerk</w:t>
+      </w:r>
       <w:bookmarkEnd w:id="3"/>
     </w:p>
     <w:p>
@@ -2053,76 +2111,52 @@
         <w:spacing w:after="0"/>
         <w:rPr>
           <w:rFonts w:ascii="Arial" w:hAnsi="Arial" w:cs="Arial"/>
-          <w:color w:val="FF0000"/>
-          <w:sz w:val="20"/>
-          <w:szCs w:val="20"/>
-        </w:rPr>
-      </w:pPr>
-      <w:r>
-        <w:rPr>
-          <w:rFonts w:ascii="Arial" w:hAnsi="Arial" w:cs="Arial"/>
-          <w:color w:val="FF0000"/>
-          <w:sz w:val="20"/>
-          <w:szCs w:val="20"/>
-        </w:rPr>
-        <w:t xml:space="preserve">Kurze Beschreibung des Spiels (Regelwerk </w:t>
-      </w:r>
-      <w:proofErr w:type="spellStart"/>
-      <w:r>
-        <w:rPr>
-          <w:rFonts w:ascii="Arial" w:hAnsi="Arial" w:cs="Arial"/>
-          <w:color w:val="FF0000"/>
-          <w:sz w:val="20"/>
-          <w:szCs w:val="20"/>
-        </w:rPr>
-        <w:t>ect</w:t>
-      </w:r>
-      <w:proofErr w:type="spellEnd"/>
-      <w:r>
-        <w:rPr>
-          <w:rFonts w:ascii="Arial" w:hAnsi="Arial" w:cs="Arial"/>
-          <w:color w:val="FF0000"/>
-          <w:sz w:val="20"/>
-          <w:szCs w:val="20"/>
-        </w:rPr>
-        <w:t>)</w:t>
-      </w:r>
-    </w:p>
-    <w:p>
-      <w:pPr>
-        <w:spacing w:after="0"/>
-        <w:rPr>
-          <w:rFonts w:ascii="Arial" w:hAnsi="Arial" w:cs="Arial"/>
-          <w:sz w:val="20"/>
-          <w:szCs w:val="20"/>
-        </w:rPr>
-      </w:pPr>
-      <w:r>
-        <w:rPr>
-          <w:rFonts w:ascii="Arial" w:hAnsi="Arial" w:cs="Arial"/>
-          <w:sz w:val="20"/>
-          <w:szCs w:val="20"/>
-        </w:rPr>
-        <w:t>Bei 2048 - Multiplayer handelt es sich um die Anwendung 2048 als Multiplayer. Ein Spielfeld besteht aus 4x4 Feldern. Sind mindestens zwei Spieler aktiv in einer Session, werden die Spielzüge zwischen den Spielern übertragen. Ist ein Spiel zu Ende erscheint eine nach den Ergebnissen geordnete Liste mit den Spielernamen und deren Ergebnissen. Es gibt einen Admin und normale User.</w:t>
-      </w:r>
-    </w:p>
-    <w:p>
-      <w:pPr>
-        <w:spacing w:after="0"/>
-        <w:rPr>
-          <w:rFonts w:ascii="Arial" w:hAnsi="Arial" w:cs="Arial"/>
-          <w:sz w:val="20"/>
-          <w:szCs w:val="20"/>
-        </w:rPr>
-      </w:pPr>
-    </w:p>
-    <w:p>
-      <w:pPr>
-        <w:pStyle w:val="berschrift2"/>
-      </w:pPr>
-      <w:bookmarkStart w:id="4" w:name="_Toc27567397"/>
-      <w:r>
-        <w:t>Regelwerk</w:t>
+          <w:sz w:val="20"/>
+          <w:szCs w:val="20"/>
+        </w:rPr>
+      </w:pPr>
+      <w:r>
+        <w:rPr>
+          <w:rFonts w:ascii="Arial" w:hAnsi="Arial" w:cs="Arial"/>
+          <w:sz w:val="20"/>
+          <w:szCs w:val="20"/>
+        </w:rPr>
+        <w:t>Der erste Spieler, der sich mit dem Server verbindet wird der Admin. Dieser muss warten, bis sich jeder Spieler mit einem Namen registriert hat. Jeder Name darf nur einmal vorhanden sein. Spieler ohne Namen werden vom Server zu Beginn des Spiels ausgeschlossen. Anschließend wird das Spiel vom Administrator gestartet, indem er sich selbst mit einem Namen registriert. Nur er hat diese Möglichkeit. Den Admin erkennt man an einem roten Banner mit der Aufschrift „Admin“ oben rechts.</w:t>
+      </w:r>
+    </w:p>
+    <w:p>
+      <w:pPr>
+        <w:spacing w:after="0"/>
+        <w:rPr>
+          <w:rFonts w:ascii="Arial" w:hAnsi="Arial" w:cs="Arial"/>
+          <w:sz w:val="20"/>
+          <w:szCs w:val="20"/>
+        </w:rPr>
+      </w:pPr>
+    </w:p>
+    <w:p>
+      <w:pPr>
+        <w:spacing w:after="0"/>
+        <w:rPr>
+          <w:rFonts w:ascii="Arial" w:hAnsi="Arial" w:cs="Arial"/>
+          <w:sz w:val="20"/>
+          <w:szCs w:val="20"/>
+        </w:rPr>
+      </w:pPr>
+    </w:p>
+    <w:p>
+      <w:pPr>
+        <w:pStyle w:val="Heading2"/>
+      </w:pPr>
+      <w:bookmarkStart w:id="4" w:name="_Toc27567398"/>
+      <w:r>
+        <w:t>B</w:t>
+      </w:r>
+      <w:r>
+        <w:t>egriff</w:t>
+      </w:r>
+      <w:r>
+        <w:t>serklärungen</w:t>
       </w:r>
       <w:bookmarkEnd w:id="4"/>
     </w:p>
@@ -2141,60 +2175,6 @@
           <w:sz w:val="20"/>
           <w:szCs w:val="20"/>
         </w:rPr>
-        <w:t>Der erste Spieler, der sich mit dem Server verbindet wird der Admin. Dieser muss warten, bis sich jeder Spieler mit einem Namen registriert hat. Jeder Name darf nur einmal vorhanden sein. Spieler ohne Namen werden vom Server zu Beginn des Spiels ausgeschlossen. Anschließend wird das Spiel vom Administrator gestartet, indem er sich selbst mit einem Namen registriert. Nur er hat diese Möglichkeit. Den Admin erkennt man an einem roten Banner mit der Aufschrift „Admin“ oben rechts.</w:t>
-      </w:r>
-    </w:p>
-    <w:p>
-      <w:pPr>
-        <w:spacing w:after="0"/>
-        <w:rPr>
-          <w:rFonts w:ascii="Arial" w:hAnsi="Arial" w:cs="Arial"/>
-          <w:sz w:val="20"/>
-          <w:szCs w:val="20"/>
-        </w:rPr>
-      </w:pPr>
-    </w:p>
-    <w:p>
-      <w:pPr>
-        <w:spacing w:after="0"/>
-        <w:rPr>
-          <w:rFonts w:ascii="Arial" w:hAnsi="Arial" w:cs="Arial"/>
-          <w:sz w:val="20"/>
-          <w:szCs w:val="20"/>
-        </w:rPr>
-      </w:pPr>
-    </w:p>
-    <w:p>
-      <w:pPr>
-        <w:pStyle w:val="berschrift2"/>
-      </w:pPr>
-      <w:bookmarkStart w:id="5" w:name="_Toc27567398"/>
-      <w:r>
-        <w:t>B</w:t>
-      </w:r>
-      <w:r>
-        <w:t>egriff</w:t>
-      </w:r>
-      <w:r>
-        <w:t>serklärungen</w:t>
-      </w:r>
-      <w:bookmarkEnd w:id="5"/>
-    </w:p>
-    <w:p>
-      <w:pPr>
-        <w:spacing w:after="0"/>
-        <w:rPr>
-          <w:rFonts w:ascii="Arial" w:hAnsi="Arial" w:cs="Arial"/>
-          <w:sz w:val="20"/>
-          <w:szCs w:val="20"/>
-        </w:rPr>
-      </w:pPr>
-      <w:r>
-        <w:rPr>
-          <w:rFonts w:ascii="Arial" w:hAnsi="Arial" w:cs="Arial"/>
-          <w:sz w:val="20"/>
-          <w:szCs w:val="20"/>
-        </w:rPr>
         <w:t xml:space="preserve"> </w:t>
       </w:r>
     </w:p>
@@ -2229,7 +2209,6 @@
         </w:rPr>
         <w:t xml:space="preserve">REST steht für </w:t>
       </w:r>
-      <w:proofErr w:type="spellStart"/>
       <w:r>
         <w:rPr>
           <w:b/>
@@ -2243,15 +2222,7 @@
           <w:sz w:val="20"/>
           <w:szCs w:val="20"/>
         </w:rPr>
-        <w:t>presentational</w:t>
-      </w:r>
-      <w:proofErr w:type="spellEnd"/>
-      <w:r>
-        <w:rPr>
-          <w:sz w:val="20"/>
-          <w:szCs w:val="20"/>
-        </w:rPr>
-        <w:t xml:space="preserve"> </w:t>
+        <w:t xml:space="preserve">presentational </w:t>
       </w:r>
       <w:r>
         <w:rPr>
@@ -2281,23 +2252,7 @@
           <w:sz w:val="20"/>
           <w:szCs w:val="20"/>
         </w:rPr>
-        <w:t xml:space="preserve">ransfer. Gemeint ist eine Programmierschnittstelle, die sich an den Paradigmen und Verhalten des World Wide Web (WWW) orientiert und einen Ansatz für die Kommunikation zwischen Client und Server in Netzwerken beschreibt wobei </w:t>
-      </w:r>
-      <w:proofErr w:type="spellStart"/>
-      <w:r>
-        <w:rPr>
-          <w:sz w:val="20"/>
-          <w:szCs w:val="20"/>
-        </w:rPr>
-        <w:t>Representational</w:t>
-      </w:r>
-      <w:proofErr w:type="spellEnd"/>
-      <w:r>
-        <w:rPr>
-          <w:sz w:val="20"/>
-          <w:szCs w:val="20"/>
-        </w:rPr>
-        <w:t xml:space="preserve"> State Transfer die Übertragung von Repräsentationen beschreibt. Eine Repräsentation einer Ressource wird genutzt um den serverseitigen Zustand und andere Ressourcen in den Zustand der Applikation auf der Client-Seite zu übergeben.</w:t>
+        <w:t>ransfer. Gemeint ist eine Programmierschnittstelle, die sich an den Paradigmen und Verhalten des World Wide Web (WWW) orientiert und einen Ansatz für die Kommunikation zwischen Client und Server in Netzwerken beschreibt wobei Representational State Transfer die Übertragung von Repräsentationen beschreibt. Eine Repräsentation einer Ressource wird genutzt um den serverseitigen Zustand und andere Ressourcen in den Zustand der Applikation auf der Client-Seite zu übergeben.</w:t>
       </w:r>
     </w:p>
     <w:p>
@@ -2317,7 +2272,6 @@
           <w:szCs w:val="20"/>
         </w:rPr>
       </w:pPr>
-      <w:proofErr w:type="spellStart"/>
       <w:r>
         <w:rPr>
           <w:b/>
@@ -2326,46 +2280,20 @@
         </w:rPr>
         <w:t>WebSocket</w:t>
       </w:r>
-      <w:proofErr w:type="spellEnd"/>
-    </w:p>
-    <w:p>
-      <w:pPr>
-        <w:rPr>
-          <w:sz w:val="20"/>
-          <w:szCs w:val="20"/>
-        </w:rPr>
-      </w:pPr>
-      <w:proofErr w:type="spellStart"/>
-      <w:r>
-        <w:rPr>
-          <w:sz w:val="20"/>
-          <w:szCs w:val="20"/>
-        </w:rPr>
-        <w:t>WebSocket</w:t>
-      </w:r>
-      <w:proofErr w:type="spellEnd"/>
-      <w:r>
-        <w:rPr>
-          <w:sz w:val="20"/>
-          <w:szCs w:val="20"/>
-        </w:rPr>
-        <w:t xml:space="preserve"> (</w:t>
-      </w:r>
-      <w:proofErr w:type="spellStart"/>
-      <w:r>
-        <w:rPr>
-          <w:sz w:val="20"/>
-          <w:szCs w:val="20"/>
-        </w:rPr>
-        <w:t>ws</w:t>
-      </w:r>
-      <w:proofErr w:type="spellEnd"/>
-      <w:r>
-        <w:rPr>
-          <w:sz w:val="20"/>
-          <w:szCs w:val="20"/>
-        </w:rPr>
-        <w:t>) ist ein auf TCP basierendes Protokoll welches es möglich macht eine interaktive Kommunikations-Session zwischen dem Browser des Benutzers (Client) und dem Server herzustellen. Mit dieser API können Nachrichten zum Server gesendet werden und ereignisorientierte Antworten erhalten werden ohne beim Server die Antwort abzufragen.</w:t>
+    </w:p>
+    <w:p>
+      <w:pPr>
+        <w:rPr>
+          <w:sz w:val="20"/>
+          <w:szCs w:val="20"/>
+        </w:rPr>
+      </w:pPr>
+      <w:r>
+        <w:rPr>
+          <w:sz w:val="20"/>
+          <w:szCs w:val="20"/>
+        </w:rPr>
+        <w:t>WebSocket (ws) ist ein auf TCP basierendes Protokoll welches es möglich macht eine interaktive Kommunikations-Session zwischen dem Browser des Benutzers (Client) und dem Server herzustellen. Mit dieser API können Nachrichten zum Server gesendet werden und ereignisorientierte Antworten erhalten werden ohne beim Server die Antwort abzufragen.</w:t>
       </w:r>
     </w:p>
     <w:p>
@@ -2396,28 +2324,28 @@
     </w:p>
     <w:p>
       <w:pPr>
-        <w:pStyle w:val="berschrift1"/>
-      </w:pPr>
-      <w:bookmarkStart w:id="6" w:name="_Toc27567399"/>
+        <w:pStyle w:val="Heading1"/>
+      </w:pPr>
+      <w:bookmarkStart w:id="5" w:name="_Toc27567399"/>
       <w:r>
         <w:lastRenderedPageBreak/>
         <w:t>Voraussetzungen</w:t>
       </w:r>
-      <w:bookmarkEnd w:id="6"/>
-    </w:p>
-    <w:p>
-      <w:pPr>
-        <w:spacing w:after="0"/>
-        <w:rPr>
-          <w:rFonts w:ascii="Arial" w:hAnsi="Arial" w:cs="Arial"/>
-          <w:sz w:val="20"/>
-          <w:szCs w:val="20"/>
-        </w:rPr>
-      </w:pPr>
-    </w:p>
-    <w:p>
-      <w:pPr>
-        <w:pStyle w:val="Listenabsatz"/>
+      <w:bookmarkEnd w:id="5"/>
+    </w:p>
+    <w:p>
+      <w:pPr>
+        <w:spacing w:after="0"/>
+        <w:rPr>
+          <w:rFonts w:ascii="Arial" w:hAnsi="Arial" w:cs="Arial"/>
+          <w:sz w:val="20"/>
+          <w:szCs w:val="20"/>
+        </w:rPr>
+      </w:pPr>
+    </w:p>
+    <w:p>
+      <w:pPr>
+        <w:pStyle w:val="ListParagraph"/>
         <w:numPr>
           <w:ilvl w:val="0"/>
           <w:numId w:val="3"/>
@@ -2456,7 +2384,7 @@
     </w:p>
     <w:p>
       <w:pPr>
-        <w:pStyle w:val="Listenabsatz"/>
+        <w:pStyle w:val="ListParagraph"/>
         <w:numPr>
           <w:ilvl w:val="1"/>
           <w:numId w:val="3"/>
@@ -2479,7 +2407,7 @@
     </w:p>
     <w:p>
       <w:pPr>
-        <w:pStyle w:val="Listenabsatz"/>
+        <w:pStyle w:val="ListParagraph"/>
         <w:numPr>
           <w:ilvl w:val="1"/>
           <w:numId w:val="3"/>
@@ -2497,15 +2425,7 @@
           <w:sz w:val="20"/>
           <w:szCs w:val="20"/>
         </w:rPr>
-        <w:t>ECMAScript2013</w:t>
-      </w:r>
-      <w:r>
-        <w:rPr>
-          <w:rFonts w:ascii="Arial" w:hAnsi="Arial" w:cs="Arial"/>
-          <w:sz w:val="20"/>
-          <w:szCs w:val="20"/>
-        </w:rPr>
-        <w:t xml:space="preserve"> kompatibler </w:t>
+        <w:t xml:space="preserve">ECMAScript2013 kompatibler </w:t>
       </w:r>
       <w:r>
         <w:rPr>
@@ -2526,7 +2446,7 @@
     </w:p>
     <w:p>
       <w:pPr>
-        <w:pStyle w:val="Listenabsatz"/>
+        <w:pStyle w:val="ListParagraph"/>
         <w:numPr>
           <w:ilvl w:val="0"/>
           <w:numId w:val="3"/>
@@ -2549,6 +2469,29 @@
     </w:p>
     <w:p>
       <w:pPr>
+        <w:pStyle w:val="ListParagraph"/>
+        <w:numPr>
+          <w:ilvl w:val="0"/>
+          <w:numId w:val="3"/>
+        </w:numPr>
+        <w:spacing w:after="0"/>
+        <w:rPr>
+          <w:rFonts w:ascii="Arial" w:hAnsi="Arial" w:cs="Arial"/>
+          <w:sz w:val="20"/>
+          <w:szCs w:val="20"/>
+        </w:rPr>
+      </w:pPr>
+      <w:r>
+        <w:rPr>
+          <w:rFonts w:ascii="Arial" w:hAnsi="Arial" w:cs="Arial"/>
+          <w:sz w:val="20"/>
+          <w:szCs w:val="20"/>
+        </w:rPr>
+        <w:t>Mysql Datenbank</w:t>
+      </w:r>
+    </w:p>
+    <w:p>
+      <w:pPr>
         <w:spacing w:after="0"/>
         <w:rPr>
           <w:rFonts w:ascii="Arial" w:eastAsiaTheme="majorEastAsia" w:hAnsi="Arial" w:cs="Arial"/>
@@ -2563,43 +2506,93 @@
     </w:p>
     <w:p>
       <w:pPr>
-        <w:pStyle w:val="berschrift1"/>
-      </w:pPr>
-      <w:bookmarkStart w:id="7" w:name="_Toc27567400"/>
+        <w:pStyle w:val="Heading1"/>
+      </w:pPr>
+      <w:bookmarkStart w:id="6" w:name="_Toc27567400"/>
       <w:r>
         <w:t xml:space="preserve">Architektur des Spiels </w:t>
       </w:r>
       <w:r>
         <w:t>- Design Pattern (MVC)</w:t>
       </w:r>
+      <w:bookmarkEnd w:id="6"/>
+    </w:p>
+    <w:p>
+      <w:pPr>
+        <w:spacing w:after="0"/>
+        <w:rPr>
+          <w:rFonts w:ascii="Arial" w:hAnsi="Arial" w:cs="Arial"/>
+          <w:sz w:val="20"/>
+          <w:szCs w:val="20"/>
+        </w:rPr>
+      </w:pPr>
+    </w:p>
+    <w:p>
+      <w:pPr>
+        <w:spacing w:after="0"/>
+        <w:rPr>
+          <w:rFonts w:ascii="Arial" w:hAnsi="Arial" w:cs="Arial"/>
+          <w:sz w:val="20"/>
+          <w:szCs w:val="20"/>
+        </w:rPr>
+      </w:pPr>
+      <w:r>
+        <w:rPr>
+          <w:rFonts w:ascii="Arial" w:hAnsi="Arial" w:cs="Arial"/>
+          <w:sz w:val="20"/>
+          <w:szCs w:val="20"/>
+        </w:rPr>
+        <w:t>Das Programm wurde anhand des Model-V</w:t>
+      </w:r>
+      <w:r>
+        <w:rPr>
+          <w:rFonts w:ascii="Arial" w:hAnsi="Arial" w:cs="Arial"/>
+          <w:sz w:val="20"/>
+          <w:szCs w:val="20"/>
+        </w:rPr>
+        <w:t>iew</w:t>
+      </w:r>
+      <w:r>
+        <w:rPr>
+          <w:rFonts w:ascii="Arial" w:hAnsi="Arial" w:cs="Arial"/>
+          <w:sz w:val="20"/>
+          <w:szCs w:val="20"/>
+        </w:rPr>
+        <w:t>-Controller aufgebaut. Die Daten werden am Ende einer Runde in einer MySQL gespeichtert</w:t>
+      </w:r>
+      <w:r>
+        <w:rPr>
+          <w:rFonts w:ascii="Arial" w:hAnsi="Arial" w:cs="Arial"/>
+          <w:sz w:val="20"/>
+          <w:szCs w:val="20"/>
+        </w:rPr>
+        <w:t xml:space="preserve"> </w:t>
+      </w:r>
+      <w:r>
+        <w:rPr>
+          <w:rFonts w:ascii="Arial" w:hAnsi="Arial" w:cs="Arial"/>
+          <w:sz w:val="20"/>
+          <w:szCs w:val="20"/>
+        </w:rPr>
+        <w:t>(M</w:t>
+      </w:r>
+      <w:bookmarkStart w:id="7" w:name="_GoBack"/>
       <w:bookmarkEnd w:id="7"/>
-    </w:p>
-    <w:p>
-      <w:pPr>
-        <w:spacing w:after="0"/>
-        <w:rPr>
-          <w:rFonts w:ascii="Arial" w:hAnsi="Arial" w:cs="Arial"/>
-          <w:sz w:val="20"/>
-          <w:szCs w:val="20"/>
-        </w:rPr>
-      </w:pPr>
-    </w:p>
-    <w:p>
-      <w:pPr>
-        <w:spacing w:after="0"/>
-        <w:rPr>
-          <w:rFonts w:ascii="Arial" w:hAnsi="Arial" w:cs="Arial"/>
-          <w:sz w:val="20"/>
-          <w:szCs w:val="20"/>
-        </w:rPr>
-      </w:pPr>
-      <w:r>
-        <w:rPr>
-          <w:rFonts w:ascii="Arial" w:hAnsi="Arial" w:cs="Arial"/>
-          <w:sz w:val="20"/>
-          <w:szCs w:val="20"/>
-        </w:rPr>
-        <w:t>Hier kommt eine kurze Einleitung hin.</w:t>
+      <w:r>
+        <w:rPr>
+          <w:rFonts w:ascii="Arial" w:hAnsi="Arial" w:cs="Arial"/>
+          <w:sz w:val="20"/>
+          <w:szCs w:val="20"/>
+        </w:rPr>
+        <w:t>odel). Die Kommunikation übernimmt ein in C# .Net Core geschriebener Service (Controller)</w:t>
+      </w:r>
+      <w:r>
+        <w:rPr>
+          <w:rFonts w:ascii="Arial" w:hAnsi="Arial" w:cs="Arial"/>
+          <w:sz w:val="20"/>
+          <w:szCs w:val="20"/>
+        </w:rPr>
+        <w:t>. Eine kleine Übersicht, über die wichtigsten Klassen der Spiellogik, können dem Klassendiagramm in Abbildung 2 entnommen werden. Die View ist eine Webseite, welche mit TypeScript und SCSS erstellt wurde, und die Eingaben der User an den Controller kommuniziert.</w:t>
       </w:r>
     </w:p>
     <w:p>
@@ -2643,7 +2636,7 @@
                     <pic:cNvPicPr/>
                   </pic:nvPicPr>
                   <pic:blipFill>
-                    <a:blip r:embed="rId9">
+                    <a:blip r:embed="rId8">
                       <a:extLst>
                         <a:ext uri="{28A0092B-C50C-407E-A947-70E740481C1C}">
                           <a14:useLocalDpi xmlns:a14="http://schemas.microsoft.com/office/drawing/2010/main" val="0"/>
@@ -2672,30 +2665,20 @@
     </w:p>
     <w:p>
       <w:pPr>
-        <w:pStyle w:val="Beschriftung"/>
+        <w:pStyle w:val="Caption"/>
       </w:pPr>
       <w:bookmarkStart w:id="8" w:name="_Toc27566414"/>
       <w:r>
         <w:t xml:space="preserve">Abbildung </w:t>
       </w:r>
-      <w:r>
-        <w:fldChar w:fldCharType="begin"/>
-      </w:r>
-      <w:r>
-        <w:instrText xml:space="preserve"> SEQ Abbildung \* ARABIC </w:instrText>
-      </w:r>
-      <w:r>
-        <w:fldChar w:fldCharType="separate"/>
-      </w:r>
-      <w:r>
-        <w:rPr>
-          <w:noProof/>
-        </w:rPr>
-        <w:t>1</w:t>
-      </w:r>
-      <w:r>
-        <w:fldChar w:fldCharType="end"/>
-      </w:r>
+      <w:fldSimple w:instr=" SEQ Abbildung \* ARABIC ">
+        <w:r>
+          <w:rPr>
+            <w:noProof/>
+          </w:rPr>
+          <w:t>1</w:t>
+        </w:r>
+      </w:fldSimple>
       <w:r>
         <w:t xml:space="preserve"> Design Pattern (MVC)</w:t>
       </w:r>
@@ -2723,7 +2706,7 @@
     </w:p>
     <w:p>
       <w:pPr>
-        <w:pStyle w:val="berschrift1"/>
+        <w:pStyle w:val="Heading1"/>
       </w:pPr>
       <w:bookmarkStart w:id="9" w:name="_Toc27567401"/>
       <w:r>
@@ -2747,12 +2730,12 @@
           <w:sz w:val="20"/>
           <w:szCs w:val="20"/>
         </w:rPr>
-        <w:t>Hier kommt eine kurze Einleitung hin.</w:t>
-      </w:r>
-    </w:p>
-    <w:p>
-      <w:pPr>
-        <w:pStyle w:val="Beschriftung"/>
+        <w:t>In Abbildung 2 ist exemplarisch das Klassendiagramm der Klassen zu sehen, welche maßgeblich für die Funktion des Spiels und der Kommunikation zu einem Client verantwortlich sind.</w:t>
+      </w:r>
+    </w:p>
+    <w:p>
+      <w:pPr>
+        <w:pStyle w:val="Caption"/>
         <w:keepNext/>
       </w:pPr>
       <w:r>
@@ -2783,7 +2766,7 @@
                     <pic:cNvPicPr/>
                   </pic:nvPicPr>
                   <pic:blipFill>
-                    <a:blip r:embed="rId10">
+                    <a:blip r:embed="rId9">
                       <a:extLst>
                         <a:ext uri="{28A0092B-C50C-407E-A947-70E740481C1C}">
                           <a14:useLocalDpi xmlns:a14="http://schemas.microsoft.com/office/drawing/2010/main" val="0"/>
@@ -2812,7 +2795,7 @@
     </w:p>
     <w:p>
       <w:pPr>
-        <w:pStyle w:val="Beschriftung"/>
+        <w:pStyle w:val="Caption"/>
         <w:rPr>
           <w:rFonts w:ascii="Arial" w:eastAsiaTheme="majorEastAsia" w:hAnsi="Arial" w:cs="Arial"/>
           <w:b w:val="0"/>
@@ -2826,40 +2809,25 @@
       <w:r>
         <w:t xml:space="preserve">Abbildung </w:t>
       </w:r>
-      <w:r>
-        <w:fldChar w:fldCharType="begin"/>
-      </w:r>
-      <w:r>
-        <w:instrText xml:space="preserve"> SEQ Abbildung \* ARABIC </w:instrText>
-      </w:r>
-      <w:r>
-        <w:fldChar w:fldCharType="separate"/>
-      </w:r>
-      <w:r>
-        <w:rPr>
-          <w:noProof/>
-        </w:rPr>
-        <w:t>2</w:t>
-      </w:r>
-      <w:r>
-        <w:fldChar w:fldCharType="end"/>
-      </w:r>
+      <w:fldSimple w:instr=" SEQ Abbildung \* ARABIC ">
+        <w:r>
+          <w:rPr>
+            <w:noProof/>
+          </w:rPr>
+          <w:t>2</w:t>
+        </w:r>
+      </w:fldSimple>
       <w:r>
         <w:t xml:space="preserve"> Klassendiagramm</w:t>
       </w:r>
     </w:p>
     <w:p>
       <w:pPr>
-        <w:pStyle w:val="berschrift1"/>
+        <w:pStyle w:val="Heading1"/>
       </w:pPr>
       <w:bookmarkStart w:id="10" w:name="_Toc27567402"/>
-      <w:proofErr w:type="spellStart"/>
-      <w:r>
-        <w:t>Use</w:t>
-      </w:r>
-      <w:proofErr w:type="spellEnd"/>
-      <w:r>
-        <w:t xml:space="preserve"> Case Diagramm</w:t>
+      <w:r>
+        <w:t>Use Case Diagramm</w:t>
       </w:r>
       <w:bookmarkEnd w:id="10"/>
     </w:p>
@@ -2893,6 +2861,7 @@
           <w:szCs w:val="20"/>
           <w:u w:val="single"/>
         </w:rPr>
+        <w:lastRenderedPageBreak/>
         <w:pict>
           <v:shapetype id="_x0000_t75" coordsize="21600,21600" o:spt="75" o:preferrelative="t" path="m@4@5l@4@11@9@11@9@5xe" filled="f" stroked="f">
             <v:stroke joinstyle="miter"/>
@@ -2913,47 +2882,29 @@
             <v:path o:extrusionok="f" gradientshapeok="t" o:connecttype="rect"/>
             <o:lock v:ext="edit" aspectratio="t"/>
           </v:shapetype>
-          <v:shape id="_x0000_i1026" type="#_x0000_t75" style="width:453pt;height:302pt">
-            <v:imagedata r:id="rId11" o:title="UseCaseDiagramm"/>
+          <v:shape id="_x0000_i1025" type="#_x0000_t75" style="width:453pt;height:301.8pt">
+            <v:imagedata r:id="rId10" o:title="UseCaseDiagramm"/>
           </v:shape>
         </w:pict>
       </w:r>
     </w:p>
     <w:p>
       <w:pPr>
-        <w:pStyle w:val="Beschriftung"/>
+        <w:pStyle w:val="Caption"/>
       </w:pPr>
       <w:r>
         <w:t xml:space="preserve">Abbildung </w:t>
       </w:r>
-      <w:r>
-        <w:fldChar w:fldCharType="begin"/>
-      </w:r>
-      <w:r>
-        <w:instrText xml:space="preserve"> SEQ Abbildung \* ARABIC </w:instrText>
-      </w:r>
-      <w:r>
-        <w:fldChar w:fldCharType="separate"/>
-      </w:r>
-      <w:r>
-        <w:rPr>
-          <w:noProof/>
-        </w:rPr>
-        <w:t>3</w:t>
-      </w:r>
-      <w:r>
-        <w:fldChar w:fldCharType="end"/>
-      </w:r>
-      <w:r>
-        <w:t xml:space="preserve"> </w:t>
-      </w:r>
-      <w:proofErr w:type="spellStart"/>
-      <w:r>
-        <w:t>Use</w:t>
-      </w:r>
-      <w:proofErr w:type="spellEnd"/>
-      <w:r>
-        <w:t xml:space="preserve"> Case Diagramm</w:t>
+      <w:fldSimple w:instr=" SEQ Abbildung \* ARABIC ">
+        <w:r>
+          <w:rPr>
+            <w:noProof/>
+          </w:rPr>
+          <w:t>3</w:t>
+        </w:r>
+      </w:fldSimple>
+      <w:r>
+        <w:t xml:space="preserve"> Use Case Diagramm</w:t>
       </w:r>
     </w:p>
     <w:p>
@@ -2976,13 +2927,12 @@
           <w:szCs w:val="20"/>
           <w:u w:val="single"/>
         </w:rPr>
-        <w:lastRenderedPageBreak/>
         <w:br w:type="page"/>
       </w:r>
     </w:p>
     <w:p>
       <w:pPr>
-        <w:pStyle w:val="berschrift1"/>
+        <w:pStyle w:val="Heading1"/>
       </w:pPr>
       <w:bookmarkStart w:id="11" w:name="_Toc27567403"/>
       <w:r>
@@ -3029,7 +2979,7 @@
                     <pic:cNvPicPr/>
                   </pic:nvPicPr>
                   <pic:blipFill>
-                    <a:blip r:embed="rId12">
+                    <a:blip r:embed="rId11">
                       <a:extLst>
                         <a:ext uri="{28A0092B-C50C-407E-A947-70E740481C1C}">
                           <a14:useLocalDpi xmlns:a14="http://schemas.microsoft.com/office/drawing/2010/main" val="0"/>
@@ -3058,30 +3008,20 @@
     </w:p>
     <w:p>
       <w:pPr>
-        <w:pStyle w:val="Beschriftung"/>
+        <w:pStyle w:val="Caption"/>
       </w:pPr>
       <w:bookmarkStart w:id="12" w:name="_Toc27566416"/>
       <w:r>
         <w:t xml:space="preserve">Abbildung </w:t>
       </w:r>
-      <w:r>
-        <w:fldChar w:fldCharType="begin"/>
-      </w:r>
-      <w:r>
-        <w:instrText xml:space="preserve"> SEQ Abbildung \* ARABIC </w:instrText>
-      </w:r>
-      <w:r>
-        <w:fldChar w:fldCharType="separate"/>
-      </w:r>
-      <w:r>
-        <w:rPr>
-          <w:noProof/>
-        </w:rPr>
-        <w:t>4</w:t>
-      </w:r>
-      <w:r>
-        <w:fldChar w:fldCharType="end"/>
-      </w:r>
+      <w:fldSimple w:instr=" SEQ Abbildung \* ARABIC ">
+        <w:r>
+          <w:rPr>
+            <w:noProof/>
+          </w:rPr>
+          <w:t>4</w:t>
+        </w:r>
+      </w:fldSimple>
       <w:r>
         <w:t xml:space="preserve"> ERD Diagramm</w:t>
       </w:r>
@@ -3100,7 +3040,7 @@
     <w:p/>
     <w:p>
       <w:pPr>
-        <w:pStyle w:val="berschrift1"/>
+        <w:pStyle w:val="Heading1"/>
         <w:rPr>
           <w:rFonts w:ascii="Arial" w:hAnsi="Arial" w:cs="Arial"/>
           <w:sz w:val="20"/>
@@ -3121,7 +3061,7 @@
     </w:p>
     <w:tbl>
       <w:tblPr>
-        <w:tblStyle w:val="Tabellenraster"/>
+        <w:tblStyle w:val="TableGrid"/>
         <w:tblW w:w="0" w:type="auto"/>
         <w:jc w:val="center"/>
         <w:tblLook w:val="04A0" w:firstRow="1" w:lastRow="0" w:firstColumn="1" w:lastColumn="0" w:noHBand="0" w:noVBand="1"/>
@@ -4490,7 +4430,7 @@
     </w:p>
     <w:p>
       <w:pPr>
-        <w:pStyle w:val="berschrift1"/>
+        <w:pStyle w:val="Heading1"/>
         <w:spacing w:before="0"/>
         <w:rPr>
           <w:rFonts w:ascii="Arial" w:hAnsi="Arial" w:cs="Arial"/>
@@ -4586,7 +4526,7 @@
                     <pic:cNvPicPr/>
                   </pic:nvPicPr>
                   <pic:blipFill>
-                    <a:blip r:embed="rId13" cstate="print">
+                    <a:blip r:embed="rId12" cstate="print">
                       <a:extLst>
                         <a:ext uri="{28A0092B-C50C-407E-A947-70E740481C1C}">
                           <a14:useLocalDpi xmlns:a14="http://schemas.microsoft.com/office/drawing/2010/main" val="0"/>
@@ -4649,8 +4589,8 @@
           <w:szCs w:val="20"/>
         </w:rPr>
         <w:pict>
-          <v:shape id="_x0000_i1025" type="#_x0000_t75" style="width:453pt;height:212pt">
-            <v:imagedata r:id="rId14" o:title="Game_Start"/>
+          <v:shape id="_x0000_i1026" type="#_x0000_t75" style="width:453pt;height:212.4pt">
+            <v:imagedata r:id="rId13" o:title="Game_Start"/>
           </v:shape>
         </w:pict>
       </w:r>
@@ -4698,7 +4638,7 @@
                     <pic:cNvPicPr/>
                   </pic:nvPicPr>
                   <pic:blipFill>
-                    <a:blip r:embed="rId15" cstate="print">
+                    <a:blip r:embed="rId14" cstate="print">
                       <a:extLst>
                         <a:ext uri="{28A0092B-C50C-407E-A947-70E740481C1C}">
                           <a14:useLocalDpi xmlns:a14="http://schemas.microsoft.com/office/drawing/2010/main" val="0"/>
@@ -4769,7 +4709,7 @@
                     <pic:cNvPicPr/>
                   </pic:nvPicPr>
                   <pic:blipFill>
-                    <a:blip r:embed="rId16" cstate="print">
+                    <a:blip r:embed="rId15" cstate="print">
                       <a:extLst>
                         <a:ext uri="{28A0092B-C50C-407E-A947-70E740481C1C}">
                           <a14:useLocalDpi xmlns:a14="http://schemas.microsoft.com/office/drawing/2010/main" val="0"/>
@@ -4797,7 +4737,7 @@
       </w:r>
     </w:p>
     <w:sectPr>
-      <w:footerReference w:type="default" r:id="rId17"/>
+      <w:footerReference w:type="default" r:id="rId16"/>
       <w:pgSz w:w="11906" w:h="16838"/>
       <w:pgMar w:top="1417" w:right="1417" w:bottom="1134" w:left="1417" w:header="708" w:footer="708" w:gutter="0"/>
       <w:cols w:space="708"/>
@@ -4808,7 +4748,7 @@
 </file>
 
 <file path=word/endnotes.xml><?xml version="1.0" encoding="utf-8"?>
-<w:endnotes xmlns:wpc="http://schemas.microsoft.com/office/word/2010/wordprocessingCanvas" xmlns:mc="http://schemas.openxmlformats.org/markup-compatibility/2006" xmlns:o="urn:schemas-microsoft-com:office:office" xmlns:r="http://schemas.openxmlformats.org/officeDocument/2006/relationships" xmlns:m="http://schemas.openxmlformats.org/officeDocument/2006/math" xmlns:v="urn:schemas-microsoft-com:vml" xmlns:wp14="http://schemas.microsoft.com/office/word/2010/wordprocessingDrawing" xmlns:wp="http://schemas.openxmlformats.org/drawingml/2006/wordprocessingDrawing" xmlns:w10="urn:schemas-microsoft-com:office:word" xmlns:w="http://schemas.openxmlformats.org/wordprocessingml/2006/main" xmlns:w14="http://schemas.microsoft.com/office/word/2010/wordml" xmlns:wpg="http://schemas.microsoft.com/office/word/2010/wordprocessingGroup" xmlns:wpi="http://schemas.microsoft.com/office/word/2010/wordprocessingInk" xmlns:wne="http://schemas.microsoft.com/office/word/2006/wordml" xmlns:wps="http://schemas.microsoft.com/office/word/2010/wordprocessingShape" mc:Ignorable="w14 wp14">
+<w:endnotes xmlns:wpc="http://schemas.microsoft.com/office/word/2010/wordprocessingCanvas" xmlns:cx="http://schemas.microsoft.com/office/drawing/2014/chartex" xmlns:cx1="http://schemas.microsoft.com/office/drawing/2015/9/8/chartex" xmlns:mc="http://schemas.openxmlformats.org/markup-compatibility/2006" xmlns:o="urn:schemas-microsoft-com:office:office" xmlns:r="http://schemas.openxmlformats.org/officeDocument/2006/relationships" xmlns:m="http://schemas.openxmlformats.org/officeDocument/2006/math" xmlns:v="urn:schemas-microsoft-com:vml" xmlns:wp14="http://schemas.microsoft.com/office/word/2010/wordprocessingDrawing" xmlns:wp="http://schemas.openxmlformats.org/drawingml/2006/wordprocessingDrawing" xmlns:w10="urn:schemas-microsoft-com:office:word" xmlns:w="http://schemas.openxmlformats.org/wordprocessingml/2006/main" xmlns:w14="http://schemas.microsoft.com/office/word/2010/wordml" xmlns:w15="http://schemas.microsoft.com/office/word/2012/wordml" xmlns:w16se="http://schemas.microsoft.com/office/word/2015/wordml/symex" xmlns:wpg="http://schemas.microsoft.com/office/word/2010/wordprocessingGroup" xmlns:wpi="http://schemas.microsoft.com/office/word/2010/wordprocessingInk" xmlns:wne="http://schemas.microsoft.com/office/word/2006/wordml" xmlns:wps="http://schemas.microsoft.com/office/word/2010/wordprocessingShape" mc:Ignorable="w14 w15 w16se wp14">
   <w:endnote w:type="separator" w:id="-1">
     <w:p>
       <w:pPr>
@@ -4833,7 +4773,7 @@
 </file>
 
 <file path=word/footer1.xml><?xml version="1.0" encoding="utf-8"?>
-<w:ftr xmlns:wpc="http://schemas.microsoft.com/office/word/2010/wordprocessingCanvas" xmlns:mc="http://schemas.openxmlformats.org/markup-compatibility/2006" xmlns:o="urn:schemas-microsoft-com:office:office" xmlns:r="http://schemas.openxmlformats.org/officeDocument/2006/relationships" xmlns:m="http://schemas.openxmlformats.org/officeDocument/2006/math" xmlns:v="urn:schemas-microsoft-com:vml" xmlns:wp14="http://schemas.microsoft.com/office/word/2010/wordprocessingDrawing" xmlns:wp="http://schemas.openxmlformats.org/drawingml/2006/wordprocessingDrawing" xmlns:w10="urn:schemas-microsoft-com:office:word" xmlns:w="http://schemas.openxmlformats.org/wordprocessingml/2006/main" xmlns:w14="http://schemas.microsoft.com/office/word/2010/wordml" xmlns:wpg="http://schemas.microsoft.com/office/word/2010/wordprocessingGroup" xmlns:wpi="http://schemas.microsoft.com/office/word/2010/wordprocessingInk" xmlns:wne="http://schemas.microsoft.com/office/word/2006/wordml" xmlns:wps="http://schemas.microsoft.com/office/word/2010/wordprocessingShape" mc:Ignorable="w14 wp14">
+<w:ftr xmlns:wpc="http://schemas.microsoft.com/office/word/2010/wordprocessingCanvas" xmlns:cx="http://schemas.microsoft.com/office/drawing/2014/chartex" xmlns:cx1="http://schemas.microsoft.com/office/drawing/2015/9/8/chartex" xmlns:mc="http://schemas.openxmlformats.org/markup-compatibility/2006" xmlns:o="urn:schemas-microsoft-com:office:office" xmlns:r="http://schemas.openxmlformats.org/officeDocument/2006/relationships" xmlns:m="http://schemas.openxmlformats.org/officeDocument/2006/math" xmlns:v="urn:schemas-microsoft-com:vml" xmlns:wp14="http://schemas.microsoft.com/office/word/2010/wordprocessingDrawing" xmlns:wp="http://schemas.openxmlformats.org/drawingml/2006/wordprocessingDrawing" xmlns:w10="urn:schemas-microsoft-com:office:word" xmlns:w="http://schemas.openxmlformats.org/wordprocessingml/2006/main" xmlns:w14="http://schemas.microsoft.com/office/word/2010/wordml" xmlns:w15="http://schemas.microsoft.com/office/word/2012/wordml" xmlns:w16se="http://schemas.microsoft.com/office/word/2015/wordml/symex" xmlns:wpg="http://schemas.microsoft.com/office/word/2010/wordprocessingGroup" xmlns:wpi="http://schemas.microsoft.com/office/word/2010/wordprocessingInk" xmlns:wne="http://schemas.microsoft.com/office/word/2006/wordml" xmlns:wps="http://schemas.microsoft.com/office/word/2010/wordprocessingShape" mc:Ignorable="w14 w15 w16se wp14">
   <w:sdt>
     <w:sdtPr>
       <w:id w:val="617572273"/>
@@ -4846,7 +4786,7 @@
     <w:sdtContent>
       <w:p>
         <w:pPr>
-          <w:pStyle w:val="Fuzeile"/>
+          <w:pStyle w:val="Footer"/>
           <w:jc w:val="right"/>
         </w:pPr>
         <w:r>
@@ -4862,7 +4802,7 @@
           <w:rPr>
             <w:noProof/>
           </w:rPr>
-          <w:t>3</w:t>
+          <w:t>5</w:t>
         </w:r>
         <w:r>
           <w:fldChar w:fldCharType="end"/>
@@ -4872,14 +4812,14 @@
   </w:sdt>
   <w:p>
     <w:pPr>
-      <w:pStyle w:val="Fuzeile"/>
+      <w:pStyle w:val="Footer"/>
     </w:pPr>
   </w:p>
 </w:ftr>
 </file>
 
 <file path=word/footnotes.xml><?xml version="1.0" encoding="utf-8"?>
-<w:footnotes xmlns:wpc="http://schemas.microsoft.com/office/word/2010/wordprocessingCanvas" xmlns:mc="http://schemas.openxmlformats.org/markup-compatibility/2006" xmlns:o="urn:schemas-microsoft-com:office:office" xmlns:r="http://schemas.openxmlformats.org/officeDocument/2006/relationships" xmlns:m="http://schemas.openxmlformats.org/officeDocument/2006/math" xmlns:v="urn:schemas-microsoft-com:vml" xmlns:wp14="http://schemas.microsoft.com/office/word/2010/wordprocessingDrawing" xmlns:wp="http://schemas.openxmlformats.org/drawingml/2006/wordprocessingDrawing" xmlns:w10="urn:schemas-microsoft-com:office:word" xmlns:w="http://schemas.openxmlformats.org/wordprocessingml/2006/main" xmlns:w14="http://schemas.microsoft.com/office/word/2010/wordml" xmlns:wpg="http://schemas.microsoft.com/office/word/2010/wordprocessingGroup" xmlns:wpi="http://schemas.microsoft.com/office/word/2010/wordprocessingInk" xmlns:wne="http://schemas.microsoft.com/office/word/2006/wordml" xmlns:wps="http://schemas.microsoft.com/office/word/2010/wordprocessingShape" mc:Ignorable="w14 wp14">
+<w:footnotes xmlns:wpc="http://schemas.microsoft.com/office/word/2010/wordprocessingCanvas" xmlns:cx="http://schemas.microsoft.com/office/drawing/2014/chartex" xmlns:cx1="http://schemas.microsoft.com/office/drawing/2015/9/8/chartex" xmlns:mc="http://schemas.openxmlformats.org/markup-compatibility/2006" xmlns:o="urn:schemas-microsoft-com:office:office" xmlns:r="http://schemas.openxmlformats.org/officeDocument/2006/relationships" xmlns:m="http://schemas.openxmlformats.org/officeDocument/2006/math" xmlns:v="urn:schemas-microsoft-com:vml" xmlns:wp14="http://schemas.microsoft.com/office/word/2010/wordprocessingDrawing" xmlns:wp="http://schemas.openxmlformats.org/drawingml/2006/wordprocessingDrawing" xmlns:w10="urn:schemas-microsoft-com:office:word" xmlns:w="http://schemas.openxmlformats.org/wordprocessingml/2006/main" xmlns:w14="http://schemas.microsoft.com/office/word/2010/wordml" xmlns:w15="http://schemas.microsoft.com/office/word/2012/wordml" xmlns:w16se="http://schemas.microsoft.com/office/word/2015/wordml/symex" xmlns:wpg="http://schemas.microsoft.com/office/word/2010/wordprocessingGroup" xmlns:wpi="http://schemas.microsoft.com/office/word/2010/wordprocessingInk" xmlns:wne="http://schemas.microsoft.com/office/word/2006/wordml" xmlns:wps="http://schemas.microsoft.com/office/word/2010/wordprocessingShape" mc:Ignorable="w14 w15 w16se wp14">
   <w:footnote w:type="separator" w:id="-1">
     <w:p>
       <w:pPr>
@@ -4904,15 +4844,15 @@
 </file>
 
 <file path=word/numbering.xml><?xml version="1.0" encoding="utf-8"?>
-<w:numbering xmlns:wpc="http://schemas.microsoft.com/office/word/2010/wordprocessingCanvas" xmlns:mc="http://schemas.openxmlformats.org/markup-compatibility/2006" xmlns:o="urn:schemas-microsoft-com:office:office" xmlns:r="http://schemas.openxmlformats.org/officeDocument/2006/relationships" xmlns:m="http://schemas.openxmlformats.org/officeDocument/2006/math" xmlns:v="urn:schemas-microsoft-com:vml" xmlns:wp14="http://schemas.microsoft.com/office/word/2010/wordprocessingDrawing" xmlns:wp="http://schemas.openxmlformats.org/drawingml/2006/wordprocessingDrawing" xmlns:w10="urn:schemas-microsoft-com:office:word" xmlns:w="http://schemas.openxmlformats.org/wordprocessingml/2006/main" xmlns:w14="http://schemas.microsoft.com/office/word/2010/wordml" xmlns:wpg="http://schemas.microsoft.com/office/word/2010/wordprocessingGroup" xmlns:wpi="http://schemas.microsoft.com/office/word/2010/wordprocessingInk" xmlns:wne="http://schemas.microsoft.com/office/word/2006/wordml" xmlns:wps="http://schemas.microsoft.com/office/word/2010/wordprocessingShape" mc:Ignorable="w14 wp14">
-  <w:abstractNum w:abstractNumId="0">
+<w:numbering xmlns:wpc="http://schemas.microsoft.com/office/word/2010/wordprocessingCanvas" xmlns:cx="http://schemas.microsoft.com/office/drawing/2014/chartex" xmlns:cx1="http://schemas.microsoft.com/office/drawing/2015/9/8/chartex" xmlns:mc="http://schemas.openxmlformats.org/markup-compatibility/2006" xmlns:o="urn:schemas-microsoft-com:office:office" xmlns:r="http://schemas.openxmlformats.org/officeDocument/2006/relationships" xmlns:m="http://schemas.openxmlformats.org/officeDocument/2006/math" xmlns:v="urn:schemas-microsoft-com:vml" xmlns:wp14="http://schemas.microsoft.com/office/word/2010/wordprocessingDrawing" xmlns:wp="http://schemas.openxmlformats.org/drawingml/2006/wordprocessingDrawing" xmlns:w10="urn:schemas-microsoft-com:office:word" xmlns:w="http://schemas.openxmlformats.org/wordprocessingml/2006/main" xmlns:w14="http://schemas.microsoft.com/office/word/2010/wordml" xmlns:w15="http://schemas.microsoft.com/office/word/2012/wordml" xmlns:w16se="http://schemas.microsoft.com/office/word/2015/wordml/symex" xmlns:wpg="http://schemas.microsoft.com/office/word/2010/wordprocessingGroup" xmlns:wpi="http://schemas.microsoft.com/office/word/2010/wordprocessingInk" xmlns:wne="http://schemas.microsoft.com/office/word/2006/wordml" xmlns:wps="http://schemas.microsoft.com/office/word/2010/wordprocessingShape" mc:Ignorable="w14 w15 w16se wp14">
+  <w:abstractNum w:abstractNumId="0" w15:restartNumberingAfterBreak="0">
     <w:nsid w:val="14BE0265"/>
     <w:multiLevelType w:val="multilevel"/>
     <w:tmpl w:val="5F5E33E8"/>
     <w:lvl w:ilvl="0">
       <w:start w:val="1"/>
       <w:numFmt w:val="decimal"/>
-      <w:pStyle w:val="berschrift1"/>
+      <w:pStyle w:val="Heading1"/>
       <w:lvlText w:val="%1"/>
       <w:lvlJc w:val="left"/>
       <w:pPr>
@@ -4925,7 +4865,7 @@
     <w:lvl w:ilvl="1">
       <w:start w:val="1"/>
       <w:numFmt w:val="decimal"/>
-      <w:pStyle w:val="berschrift2"/>
+      <w:pStyle w:val="Heading2"/>
       <w:lvlText w:val="%1.%2"/>
       <w:lvlJc w:val="left"/>
       <w:pPr>
@@ -4938,7 +4878,7 @@
     <w:lvl w:ilvl="2">
       <w:start w:val="1"/>
       <w:numFmt w:val="decimal"/>
-      <w:pStyle w:val="berschrift3"/>
+      <w:pStyle w:val="Heading3"/>
       <w:lvlText w:val="%1.%2.%3"/>
       <w:lvlJc w:val="left"/>
       <w:pPr>
@@ -4951,7 +4891,7 @@
     <w:lvl w:ilvl="3">
       <w:start w:val="1"/>
       <w:numFmt w:val="decimal"/>
-      <w:pStyle w:val="berschrift4"/>
+      <w:pStyle w:val="Heading4"/>
       <w:lvlText w:val="%1.%2.%3.%4"/>
       <w:lvlJc w:val="left"/>
       <w:pPr>
@@ -4964,7 +4904,7 @@
     <w:lvl w:ilvl="4">
       <w:start w:val="1"/>
       <w:numFmt w:val="decimal"/>
-      <w:pStyle w:val="berschrift5"/>
+      <w:pStyle w:val="Heading5"/>
       <w:lvlText w:val="%1.%2.%3.%4.%5"/>
       <w:lvlJc w:val="left"/>
       <w:pPr>
@@ -4977,7 +4917,7 @@
     <w:lvl w:ilvl="5">
       <w:start w:val="1"/>
       <w:numFmt w:val="decimal"/>
-      <w:pStyle w:val="berschrift6"/>
+      <w:pStyle w:val="Heading6"/>
       <w:lvlText w:val="%1.%2.%3.%4.%5.%6"/>
       <w:lvlJc w:val="left"/>
       <w:pPr>
@@ -4990,7 +4930,7 @@
     <w:lvl w:ilvl="6">
       <w:start w:val="1"/>
       <w:numFmt w:val="decimal"/>
-      <w:pStyle w:val="berschrift7"/>
+      <w:pStyle w:val="Heading7"/>
       <w:lvlText w:val="%1.%2.%3.%4.%5.%6.%7"/>
       <w:lvlJc w:val="left"/>
       <w:pPr>
@@ -5003,7 +4943,7 @@
     <w:lvl w:ilvl="7">
       <w:start w:val="1"/>
       <w:numFmt w:val="decimal"/>
-      <w:pStyle w:val="berschrift8"/>
+      <w:pStyle w:val="Heading8"/>
       <w:lvlText w:val="%1.%2.%3.%4.%5.%6.%7.%8"/>
       <w:lvlJc w:val="left"/>
       <w:pPr>
@@ -5016,7 +4956,7 @@
     <w:lvl w:ilvl="8">
       <w:start w:val="1"/>
       <w:numFmt w:val="decimal"/>
-      <w:pStyle w:val="berschrift9"/>
+      <w:pStyle w:val="Heading9"/>
       <w:lvlText w:val="%1.%2.%3.%4.%5.%6.%7.%8.%9"/>
       <w:lvlJc w:val="left"/>
       <w:pPr>
@@ -5027,7 +4967,7 @@
       </w:rPr>
     </w:lvl>
   </w:abstractNum>
-  <w:abstractNum w:abstractNumId="1">
+  <w:abstractNum w:abstractNumId="1" w15:restartNumberingAfterBreak="0">
     <w:nsid w:val="1FB22AE6"/>
     <w:multiLevelType w:val="hybridMultilevel"/>
     <w:tmpl w:val="E1F06064"/>
@@ -5140,7 +5080,7 @@
       </w:rPr>
     </w:lvl>
   </w:abstractNum>
-  <w:abstractNum w:abstractNumId="2">
+  <w:abstractNum w:abstractNumId="2" w15:restartNumberingAfterBreak="0">
     <w:nsid w:val="57CF5DED"/>
     <w:multiLevelType w:val="hybridMultilevel"/>
     <w:tmpl w:val="5A1E93A4"/>
@@ -5266,7 +5206,7 @@
 </file>
 
 <file path=word/styles.xml><?xml version="1.0" encoding="utf-8"?>
-<w:styles xmlns:mc="http://schemas.openxmlformats.org/markup-compatibility/2006" xmlns:r="http://schemas.openxmlformats.org/officeDocument/2006/relationships" xmlns:w="http://schemas.openxmlformats.org/wordprocessingml/2006/main" xmlns:w14="http://schemas.microsoft.com/office/word/2010/wordml" mc:Ignorable="w14">
+<w:styles xmlns:mc="http://schemas.openxmlformats.org/markup-compatibility/2006" xmlns:r="http://schemas.openxmlformats.org/officeDocument/2006/relationships" xmlns:w="http://schemas.openxmlformats.org/wordprocessingml/2006/main" xmlns:w14="http://schemas.microsoft.com/office/word/2010/wordml" xmlns:w15="http://schemas.microsoft.com/office/word/2012/wordml" xmlns:w16se="http://schemas.microsoft.com/office/word/2015/wordml/symex" mc:Ignorable="w14 w15 w16se">
   <w:docDefaults>
     <w:rPrDefault>
       <w:rPr>
@@ -5282,154 +5222,388 @@
       </w:pPr>
     </w:pPrDefault>
   </w:docDefaults>
-  <w:latentStyles w:defLockedState="0" w:defUIPriority="99" w:defSemiHidden="1" w:defUnhideWhenUsed="1" w:defQFormat="0" w:count="267">
-    <w:lsdException w:name="Normal" w:semiHidden="0" w:uiPriority="0" w:unhideWhenUsed="0" w:qFormat="1"/>
-    <w:lsdException w:name="heading 1" w:semiHidden="0" w:uiPriority="9" w:unhideWhenUsed="0" w:qFormat="1"/>
-    <w:lsdException w:name="heading 2" w:uiPriority="9" w:qFormat="1"/>
-    <w:lsdException w:name="heading 3" w:uiPriority="9" w:qFormat="1"/>
-    <w:lsdException w:name="heading 4" w:uiPriority="9" w:qFormat="1"/>
-    <w:lsdException w:name="heading 5" w:uiPriority="9" w:qFormat="1"/>
-    <w:lsdException w:name="heading 6" w:uiPriority="9" w:qFormat="1"/>
-    <w:lsdException w:name="heading 7" w:uiPriority="9" w:qFormat="1"/>
-    <w:lsdException w:name="heading 8" w:uiPriority="9" w:qFormat="1"/>
-    <w:lsdException w:name="heading 9" w:uiPriority="9" w:qFormat="1"/>
-    <w:lsdException w:name="toc 1" w:uiPriority="39"/>
-    <w:lsdException w:name="toc 2" w:uiPriority="39"/>
-    <w:lsdException w:name="toc 3" w:uiPriority="39"/>
-    <w:lsdException w:name="toc 4" w:uiPriority="39"/>
-    <w:lsdException w:name="toc 5" w:uiPriority="39"/>
-    <w:lsdException w:name="toc 6" w:uiPriority="39"/>
-    <w:lsdException w:name="toc 7" w:uiPriority="39"/>
-    <w:lsdException w:name="toc 8" w:uiPriority="39"/>
-    <w:lsdException w:name="toc 9" w:uiPriority="39"/>
-    <w:lsdException w:name="caption" w:uiPriority="35" w:qFormat="1"/>
-    <w:lsdException w:name="Title" w:semiHidden="0" w:uiPriority="10" w:unhideWhenUsed="0" w:qFormat="1"/>
-    <w:lsdException w:name="Default Paragraph Font" w:uiPriority="1"/>
-    <w:lsdException w:name="Subtitle" w:semiHidden="0" w:uiPriority="11" w:unhideWhenUsed="0" w:qFormat="1"/>
-    <w:lsdException w:name="Strong" w:semiHidden="0" w:uiPriority="22" w:unhideWhenUsed="0" w:qFormat="1"/>
-    <w:lsdException w:name="Emphasis" w:semiHidden="0" w:uiPriority="20" w:unhideWhenUsed="0" w:qFormat="1"/>
-    <w:lsdException w:name="Table Grid" w:semiHidden="0" w:uiPriority="59" w:unhideWhenUsed="0"/>
-    <w:lsdException w:name="Placeholder Text" w:unhideWhenUsed="0"/>
-    <w:lsdException w:name="No Spacing" w:semiHidden="0" w:uiPriority="1" w:unhideWhenUsed="0" w:qFormat="1"/>
-    <w:lsdException w:name="Light Shading" w:semiHidden="0" w:uiPriority="60" w:unhideWhenUsed="0"/>
-    <w:lsdException w:name="Light List" w:semiHidden="0" w:uiPriority="61" w:unhideWhenUsed="0"/>
-    <w:lsdException w:name="Light Grid" w:semiHidden="0" w:uiPriority="62" w:unhideWhenUsed="0"/>
-    <w:lsdException w:name="Medium Shading 1" w:semiHidden="0" w:uiPriority="63" w:unhideWhenUsed="0"/>
-    <w:lsdException w:name="Medium Shading 2" w:semiHidden="0" w:uiPriority="64" w:unhideWhenUsed="0"/>
-    <w:lsdException w:name="Medium List 1" w:semiHidden="0" w:uiPriority="65" w:unhideWhenUsed="0"/>
-    <w:lsdException w:name="Medium List 2" w:semiHidden="0" w:uiPriority="66" w:unhideWhenUsed="0"/>
-    <w:lsdException w:name="Medium Grid 1" w:semiHidden="0" w:uiPriority="67" w:unhideWhenUsed="0"/>
-    <w:lsdException w:name="Medium Grid 2" w:semiHidden="0" w:uiPriority="68" w:unhideWhenUsed="0"/>
-    <w:lsdException w:name="Medium Grid 3" w:semiHidden="0" w:uiPriority="69" w:unhideWhenUsed="0"/>
-    <w:lsdException w:name="Dark List" w:semiHidden="0" w:uiPriority="70" w:unhideWhenUsed="0"/>
-    <w:lsdException w:name="Colorful Shading" w:semiHidden="0" w:uiPriority="71" w:unhideWhenUsed="0"/>
-    <w:lsdException w:name="Colorful List" w:semiHidden="0" w:uiPriority="72" w:unhideWhenUsed="0"/>
-    <w:lsdException w:name="Colorful Grid" w:semiHidden="0" w:uiPriority="73" w:unhideWhenUsed="0"/>
-    <w:lsdException w:name="Light Shading Accent 1" w:semiHidden="0" w:uiPriority="60" w:unhideWhenUsed="0"/>
-    <w:lsdException w:name="Light List Accent 1" w:semiHidden="0" w:uiPriority="61" w:unhideWhenUsed="0"/>
-    <w:lsdException w:name="Light Grid Accent 1" w:semiHidden="0" w:uiPriority="62" w:unhideWhenUsed="0"/>
-    <w:lsdException w:name="Medium Shading 1 Accent 1" w:semiHidden="0" w:uiPriority="63" w:unhideWhenUsed="0"/>
-    <w:lsdException w:name="Medium Shading 2 Accent 1" w:semiHidden="0" w:uiPriority="64" w:unhideWhenUsed="0"/>
-    <w:lsdException w:name="Medium List 1 Accent 1" w:semiHidden="0" w:uiPriority="65" w:unhideWhenUsed="0"/>
-    <w:lsdException w:name="Revision" w:unhideWhenUsed="0"/>
-    <w:lsdException w:name="List Paragraph" w:semiHidden="0" w:uiPriority="34" w:unhideWhenUsed="0" w:qFormat="1"/>
-    <w:lsdException w:name="Quote" w:semiHidden="0" w:uiPriority="29" w:unhideWhenUsed="0" w:qFormat="1"/>
-    <w:lsdException w:name="Intense Quote" w:semiHidden="0" w:uiPriority="30" w:unhideWhenUsed="0" w:qFormat="1"/>
-    <w:lsdException w:name="Medium List 2 Accent 1" w:semiHidden="0" w:uiPriority="66" w:unhideWhenUsed="0"/>
-    <w:lsdException w:name="Medium Grid 1 Accent 1" w:semiHidden="0" w:uiPriority="67" w:unhideWhenUsed="0"/>
-    <w:lsdException w:name="Medium Grid 2 Accent 1" w:semiHidden="0" w:uiPriority="68" w:unhideWhenUsed="0"/>
-    <w:lsdException w:name="Medium Grid 3 Accent 1" w:semiHidden="0" w:uiPriority="69" w:unhideWhenUsed="0"/>
-    <w:lsdException w:name="Dark List Accent 1" w:semiHidden="0" w:uiPriority="70" w:unhideWhenUsed="0"/>
-    <w:lsdException w:name="Colorful Shading Accent 1" w:semiHidden="0" w:uiPriority="71" w:unhideWhenUsed="0"/>
-    <w:lsdException w:name="Colorful List Accent 1" w:semiHidden="0" w:uiPriority="72" w:unhideWhenUsed="0"/>
-    <w:lsdException w:name="Colorful Grid Accent 1" w:semiHidden="0" w:uiPriority="73" w:unhideWhenUsed="0"/>
-    <w:lsdException w:name="Light Shading Accent 2" w:semiHidden="0" w:uiPriority="60" w:unhideWhenUsed="0"/>
-    <w:lsdException w:name="Light List Accent 2" w:semiHidden="0" w:uiPriority="61" w:unhideWhenUsed="0"/>
-    <w:lsdException w:name="Light Grid Accent 2" w:semiHidden="0" w:uiPriority="62" w:unhideWhenUsed="0"/>
-    <w:lsdException w:name="Medium Shading 1 Accent 2" w:semiHidden="0" w:uiPriority="63" w:unhideWhenUsed="0"/>
-    <w:lsdException w:name="Medium Shading 2 Accent 2" w:semiHidden="0" w:uiPriority="64" w:unhideWhenUsed="0"/>
-    <w:lsdException w:name="Medium List 1 Accent 2" w:semiHidden="0" w:uiPriority="65" w:unhideWhenUsed="0"/>
-    <w:lsdException w:name="Medium List 2 Accent 2" w:semiHidden="0" w:uiPriority="66" w:unhideWhenUsed="0"/>
-    <w:lsdException w:name="Medium Grid 1 Accent 2" w:semiHidden="0" w:uiPriority="67" w:unhideWhenUsed="0"/>
-    <w:lsdException w:name="Medium Grid 2 Accent 2" w:semiHidden="0" w:uiPriority="68" w:unhideWhenUsed="0"/>
-    <w:lsdException w:name="Medium Grid 3 Accent 2" w:semiHidden="0" w:uiPriority="69" w:unhideWhenUsed="0"/>
-    <w:lsdException w:name="Dark List Accent 2" w:semiHidden="0" w:uiPriority="70" w:unhideWhenUsed="0"/>
-    <w:lsdException w:name="Colorful Shading Accent 2" w:semiHidden="0" w:uiPriority="71" w:unhideWhenUsed="0"/>
-    <w:lsdException w:name="Colorful List Accent 2" w:semiHidden="0" w:uiPriority="72" w:unhideWhenUsed="0"/>
-    <w:lsdException w:name="Colorful Grid Accent 2" w:semiHidden="0" w:uiPriority="73" w:unhideWhenUsed="0"/>
-    <w:lsdException w:name="Light Shading Accent 3" w:semiHidden="0" w:uiPriority="60" w:unhideWhenUsed="0"/>
-    <w:lsdException w:name="Light List Accent 3" w:semiHidden="0" w:uiPriority="61" w:unhideWhenUsed="0"/>
-    <w:lsdException w:name="Light Grid Accent 3" w:semiHidden="0" w:uiPriority="62" w:unhideWhenUsed="0"/>
-    <w:lsdException w:name="Medium Shading 1 Accent 3" w:semiHidden="0" w:uiPriority="63" w:unhideWhenUsed="0"/>
-    <w:lsdException w:name="Medium Shading 2 Accent 3" w:semiHidden="0" w:uiPriority="64" w:unhideWhenUsed="0"/>
-    <w:lsdException w:name="Medium List 1 Accent 3" w:semiHidden="0" w:uiPriority="65" w:unhideWhenUsed="0"/>
-    <w:lsdException w:name="Medium List 2 Accent 3" w:semiHidden="0" w:uiPriority="66" w:unhideWhenUsed="0"/>
-    <w:lsdException w:name="Medium Grid 1 Accent 3" w:semiHidden="0" w:uiPriority="67" w:unhideWhenUsed="0"/>
-    <w:lsdException w:name="Medium Grid 2 Accent 3" w:semiHidden="0" w:uiPriority="68" w:unhideWhenUsed="0"/>
-    <w:lsdException w:name="Medium Grid 3 Accent 3" w:semiHidden="0" w:uiPriority="69" w:unhideWhenUsed="0"/>
-    <w:lsdException w:name="Dark List Accent 3" w:semiHidden="0" w:uiPriority="70" w:unhideWhenUsed="0"/>
-    <w:lsdException w:name="Colorful Shading Accent 3" w:semiHidden="0" w:uiPriority="71" w:unhideWhenUsed="0"/>
-    <w:lsdException w:name="Colorful List Accent 3" w:semiHidden="0" w:uiPriority="72" w:unhideWhenUsed="0"/>
-    <w:lsdException w:name="Colorful Grid Accent 3" w:semiHidden="0" w:uiPriority="73" w:unhideWhenUsed="0"/>
-    <w:lsdException w:name="Light Shading Accent 4" w:semiHidden="0" w:uiPriority="60" w:unhideWhenUsed="0"/>
-    <w:lsdException w:name="Light List Accent 4" w:semiHidden="0" w:uiPriority="61" w:unhideWhenUsed="0"/>
-    <w:lsdException w:name="Light Grid Accent 4" w:semiHidden="0" w:uiPriority="62" w:unhideWhenUsed="0"/>
-    <w:lsdException w:name="Medium Shading 1 Accent 4" w:semiHidden="0" w:uiPriority="63" w:unhideWhenUsed="0"/>
-    <w:lsdException w:name="Medium Shading 2 Accent 4" w:semiHidden="0" w:uiPriority="64" w:unhideWhenUsed="0"/>
-    <w:lsdException w:name="Medium List 1 Accent 4" w:semiHidden="0" w:uiPriority="65" w:unhideWhenUsed="0"/>
-    <w:lsdException w:name="Medium List 2 Accent 4" w:semiHidden="0" w:uiPriority="66" w:unhideWhenUsed="0"/>
-    <w:lsdException w:name="Medium Grid 1 Accent 4" w:semiHidden="0" w:uiPriority="67" w:unhideWhenUsed="0"/>
-    <w:lsdException w:name="Medium Grid 2 Accent 4" w:semiHidden="0" w:uiPriority="68" w:unhideWhenUsed="0"/>
-    <w:lsdException w:name="Medium Grid 3 Accent 4" w:semiHidden="0" w:uiPriority="69" w:unhideWhenUsed="0"/>
-    <w:lsdException w:name="Dark List Accent 4" w:semiHidden="0" w:uiPriority="70" w:unhideWhenUsed="0"/>
-    <w:lsdException w:name="Colorful Shading Accent 4" w:semiHidden="0" w:uiPriority="71" w:unhideWhenUsed="0"/>
-    <w:lsdException w:name="Colorful List Accent 4" w:semiHidden="0" w:uiPriority="72" w:unhideWhenUsed="0"/>
-    <w:lsdException w:name="Colorful Grid Accent 4" w:semiHidden="0" w:uiPriority="73" w:unhideWhenUsed="0"/>
-    <w:lsdException w:name="Light Shading Accent 5" w:semiHidden="0" w:uiPriority="60" w:unhideWhenUsed="0"/>
-    <w:lsdException w:name="Light List Accent 5" w:semiHidden="0" w:uiPriority="61" w:unhideWhenUsed="0"/>
-    <w:lsdException w:name="Light Grid Accent 5" w:semiHidden="0" w:uiPriority="62" w:unhideWhenUsed="0"/>
-    <w:lsdException w:name="Medium Shading 1 Accent 5" w:semiHidden="0" w:uiPriority="63" w:unhideWhenUsed="0"/>
-    <w:lsdException w:name="Medium Shading 2 Accent 5" w:semiHidden="0" w:uiPriority="64" w:unhideWhenUsed="0"/>
-    <w:lsdException w:name="Medium List 1 Accent 5" w:semiHidden="0" w:uiPriority="65" w:unhideWhenUsed="0"/>
-    <w:lsdException w:name="Medium List 2 Accent 5" w:semiHidden="0" w:uiPriority="66" w:unhideWhenUsed="0"/>
-    <w:lsdException w:name="Medium Grid 1 Accent 5" w:semiHidden="0" w:uiPriority="67" w:unhideWhenUsed="0"/>
-    <w:lsdException w:name="Medium Grid 2 Accent 5" w:semiHidden="0" w:uiPriority="68" w:unhideWhenUsed="0"/>
-    <w:lsdException w:name="Medium Grid 3 Accent 5" w:semiHidden="0" w:uiPriority="69" w:unhideWhenUsed="0"/>
-    <w:lsdException w:name="Dark List Accent 5" w:semiHidden="0" w:uiPriority="70" w:unhideWhenUsed="0"/>
-    <w:lsdException w:name="Colorful Shading Accent 5" w:semiHidden="0" w:uiPriority="71" w:unhideWhenUsed="0"/>
-    <w:lsdException w:name="Colorful List Accent 5" w:semiHidden="0" w:uiPriority="72" w:unhideWhenUsed="0"/>
-    <w:lsdException w:name="Colorful Grid Accent 5" w:semiHidden="0" w:uiPriority="73" w:unhideWhenUsed="0"/>
-    <w:lsdException w:name="Light Shading Accent 6" w:semiHidden="0" w:uiPriority="60" w:unhideWhenUsed="0"/>
-    <w:lsdException w:name="Light List Accent 6" w:semiHidden="0" w:uiPriority="61" w:unhideWhenUsed="0"/>
-    <w:lsdException w:name="Light Grid Accent 6" w:semiHidden="0" w:uiPriority="62" w:unhideWhenUsed="0"/>
-    <w:lsdException w:name="Medium Shading 1 Accent 6" w:semiHidden="0" w:uiPriority="63" w:unhideWhenUsed="0"/>
-    <w:lsdException w:name="Medium Shading 2 Accent 6" w:semiHidden="0" w:uiPriority="64" w:unhideWhenUsed="0"/>
-    <w:lsdException w:name="Medium List 1 Accent 6" w:semiHidden="0" w:uiPriority="65" w:unhideWhenUsed="0"/>
-    <w:lsdException w:name="Medium List 2 Accent 6" w:semiHidden="0" w:uiPriority="66" w:unhideWhenUsed="0"/>
-    <w:lsdException w:name="Medium Grid 1 Accent 6" w:semiHidden="0" w:uiPriority="67" w:unhideWhenUsed="0"/>
-    <w:lsdException w:name="Medium Grid 2 Accent 6" w:semiHidden="0" w:uiPriority="68" w:unhideWhenUsed="0"/>
-    <w:lsdException w:name="Medium Grid 3 Accent 6" w:semiHidden="0" w:uiPriority="69" w:unhideWhenUsed="0"/>
-    <w:lsdException w:name="Dark List Accent 6" w:semiHidden="0" w:uiPriority="70" w:unhideWhenUsed="0"/>
-    <w:lsdException w:name="Colorful Shading Accent 6" w:semiHidden="0" w:uiPriority="71" w:unhideWhenUsed="0"/>
-    <w:lsdException w:name="Colorful List Accent 6" w:semiHidden="0" w:uiPriority="72" w:unhideWhenUsed="0"/>
-    <w:lsdException w:name="Colorful Grid Accent 6" w:semiHidden="0" w:uiPriority="73" w:unhideWhenUsed="0"/>
-    <w:lsdException w:name="Subtle Emphasis" w:semiHidden="0" w:uiPriority="19" w:unhideWhenUsed="0" w:qFormat="1"/>
-    <w:lsdException w:name="Intense Emphasis" w:semiHidden="0" w:uiPriority="21" w:unhideWhenUsed="0" w:qFormat="1"/>
-    <w:lsdException w:name="Subtle Reference" w:semiHidden="0" w:uiPriority="31" w:unhideWhenUsed="0" w:qFormat="1"/>
-    <w:lsdException w:name="Intense Reference" w:semiHidden="0" w:uiPriority="32" w:unhideWhenUsed="0" w:qFormat="1"/>
-    <w:lsdException w:name="Book Title" w:semiHidden="0" w:uiPriority="33" w:unhideWhenUsed="0" w:qFormat="1"/>
-    <w:lsdException w:name="Bibliography" w:uiPriority="37"/>
-    <w:lsdException w:name="TOC Heading" w:uiPriority="39" w:qFormat="1"/>
+  <w:latentStyles w:defLockedState="0" w:defUIPriority="99" w:defSemiHidden="0" w:defUnhideWhenUsed="0" w:defQFormat="0" w:count="371">
+    <w:lsdException w:name="Normal" w:uiPriority="0" w:qFormat="1"/>
+    <w:lsdException w:name="heading 1" w:uiPriority="9" w:qFormat="1"/>
+    <w:lsdException w:name="heading 2" w:semiHidden="1" w:uiPriority="9" w:unhideWhenUsed="1" w:qFormat="1"/>
+    <w:lsdException w:name="heading 3" w:semiHidden="1" w:uiPriority="9" w:unhideWhenUsed="1" w:qFormat="1"/>
+    <w:lsdException w:name="heading 4" w:semiHidden="1" w:uiPriority="9" w:unhideWhenUsed="1" w:qFormat="1"/>
+    <w:lsdException w:name="heading 5" w:semiHidden="1" w:uiPriority="9" w:unhideWhenUsed="1" w:qFormat="1"/>
+    <w:lsdException w:name="heading 6" w:semiHidden="1" w:uiPriority="9" w:unhideWhenUsed="1" w:qFormat="1"/>
+    <w:lsdException w:name="heading 7" w:semiHidden="1" w:uiPriority="9" w:unhideWhenUsed="1" w:qFormat="1"/>
+    <w:lsdException w:name="heading 8" w:semiHidden="1" w:uiPriority="9" w:unhideWhenUsed="1" w:qFormat="1"/>
+    <w:lsdException w:name="heading 9" w:semiHidden="1" w:uiPriority="9" w:unhideWhenUsed="1" w:qFormat="1"/>
+    <w:lsdException w:name="index 1" w:semiHidden="1" w:unhideWhenUsed="1"/>
+    <w:lsdException w:name="index 2" w:semiHidden="1" w:unhideWhenUsed="1"/>
+    <w:lsdException w:name="index 3" w:semiHidden="1" w:unhideWhenUsed="1"/>
+    <w:lsdException w:name="index 4" w:semiHidden="1" w:unhideWhenUsed="1"/>
+    <w:lsdException w:name="index 5" w:semiHidden="1" w:unhideWhenUsed="1"/>
+    <w:lsdException w:name="index 6" w:semiHidden="1" w:unhideWhenUsed="1"/>
+    <w:lsdException w:name="index 7" w:semiHidden="1" w:unhideWhenUsed="1"/>
+    <w:lsdException w:name="index 8" w:semiHidden="1" w:unhideWhenUsed="1"/>
+    <w:lsdException w:name="index 9" w:semiHidden="1" w:unhideWhenUsed="1"/>
+    <w:lsdException w:name="toc 1" w:semiHidden="1" w:uiPriority="39" w:unhideWhenUsed="1"/>
+    <w:lsdException w:name="toc 2" w:semiHidden="1" w:uiPriority="39" w:unhideWhenUsed="1"/>
+    <w:lsdException w:name="toc 3" w:semiHidden="1" w:uiPriority="39" w:unhideWhenUsed="1"/>
+    <w:lsdException w:name="toc 4" w:semiHidden="1" w:uiPriority="39" w:unhideWhenUsed="1"/>
+    <w:lsdException w:name="toc 5" w:semiHidden="1" w:uiPriority="39" w:unhideWhenUsed="1"/>
+    <w:lsdException w:name="toc 6" w:semiHidden="1" w:uiPriority="39" w:unhideWhenUsed="1"/>
+    <w:lsdException w:name="toc 7" w:semiHidden="1" w:uiPriority="39" w:unhideWhenUsed="1"/>
+    <w:lsdException w:name="toc 8" w:semiHidden="1" w:uiPriority="39" w:unhideWhenUsed="1"/>
+    <w:lsdException w:name="toc 9" w:semiHidden="1" w:uiPriority="39" w:unhideWhenUsed="1"/>
+    <w:lsdException w:name="Normal Indent" w:semiHidden="1" w:unhideWhenUsed="1"/>
+    <w:lsdException w:name="footnote text" w:semiHidden="1" w:unhideWhenUsed="1"/>
+    <w:lsdException w:name="annotation text" w:semiHidden="1" w:unhideWhenUsed="1"/>
+    <w:lsdException w:name="header" w:semiHidden="1" w:unhideWhenUsed="1"/>
+    <w:lsdException w:name="footer" w:semiHidden="1" w:unhideWhenUsed="1"/>
+    <w:lsdException w:name="index heading" w:semiHidden="1" w:unhideWhenUsed="1"/>
+    <w:lsdException w:name="caption" w:semiHidden="1" w:uiPriority="35" w:unhideWhenUsed="1" w:qFormat="1"/>
+    <w:lsdException w:name="table of figures" w:semiHidden="1" w:unhideWhenUsed="1"/>
+    <w:lsdException w:name="envelope address" w:semiHidden="1" w:unhideWhenUsed="1"/>
+    <w:lsdException w:name="envelope return" w:semiHidden="1" w:unhideWhenUsed="1"/>
+    <w:lsdException w:name="footnote reference" w:semiHidden="1" w:unhideWhenUsed="1"/>
+    <w:lsdException w:name="annotation reference" w:semiHidden="1" w:unhideWhenUsed="1"/>
+    <w:lsdException w:name="line number" w:semiHidden="1" w:unhideWhenUsed="1"/>
+    <w:lsdException w:name="page number" w:semiHidden="1" w:unhideWhenUsed="1"/>
+    <w:lsdException w:name="endnote reference" w:semiHidden="1" w:unhideWhenUsed="1"/>
+    <w:lsdException w:name="endnote text" w:semiHidden="1" w:unhideWhenUsed="1"/>
+    <w:lsdException w:name="table of authorities" w:semiHidden="1" w:unhideWhenUsed="1"/>
+    <w:lsdException w:name="macro" w:semiHidden="1" w:unhideWhenUsed="1"/>
+    <w:lsdException w:name="toa heading" w:semiHidden="1" w:unhideWhenUsed="1"/>
+    <w:lsdException w:name="List" w:semiHidden="1" w:unhideWhenUsed="1"/>
+    <w:lsdException w:name="List Bullet" w:semiHidden="1" w:unhideWhenUsed="1"/>
+    <w:lsdException w:name="List Number" w:semiHidden="1" w:unhideWhenUsed="1"/>
+    <w:lsdException w:name="List 2" w:semiHidden="1" w:unhideWhenUsed="1"/>
+    <w:lsdException w:name="List 3" w:semiHidden="1" w:unhideWhenUsed="1"/>
+    <w:lsdException w:name="List 4" w:semiHidden="1" w:unhideWhenUsed="1"/>
+    <w:lsdException w:name="List 5" w:semiHidden="1" w:unhideWhenUsed="1"/>
+    <w:lsdException w:name="List Bullet 2" w:semiHidden="1" w:unhideWhenUsed="1"/>
+    <w:lsdException w:name="List Bullet 3" w:semiHidden="1" w:unhideWhenUsed="1"/>
+    <w:lsdException w:name="List Bullet 4" w:semiHidden="1" w:unhideWhenUsed="1"/>
+    <w:lsdException w:name="List Bullet 5" w:semiHidden="1" w:unhideWhenUsed="1"/>
+    <w:lsdException w:name="List Number 2" w:semiHidden="1" w:unhideWhenUsed="1"/>
+    <w:lsdException w:name="List Number 3" w:semiHidden="1" w:unhideWhenUsed="1"/>
+    <w:lsdException w:name="List Number 4" w:semiHidden="1" w:unhideWhenUsed="1"/>
+    <w:lsdException w:name="List Number 5" w:semiHidden="1" w:unhideWhenUsed="1"/>
+    <w:lsdException w:name="Title" w:uiPriority="10" w:qFormat="1"/>
+    <w:lsdException w:name="Closing" w:semiHidden="1" w:unhideWhenUsed="1"/>
+    <w:lsdException w:name="Signature" w:semiHidden="1" w:unhideWhenUsed="1"/>
+    <w:lsdException w:name="Default Paragraph Font" w:semiHidden="1" w:uiPriority="1" w:unhideWhenUsed="1"/>
+    <w:lsdException w:name="Body Text" w:semiHidden="1" w:unhideWhenUsed="1"/>
+    <w:lsdException w:name="Body Text Indent" w:semiHidden="1" w:unhideWhenUsed="1"/>
+    <w:lsdException w:name="List Continue" w:semiHidden="1" w:unhideWhenUsed="1"/>
+    <w:lsdException w:name="List Continue 2" w:semiHidden="1" w:unhideWhenUsed="1"/>
+    <w:lsdException w:name="List Continue 3" w:semiHidden="1" w:unhideWhenUsed="1"/>
+    <w:lsdException w:name="List Continue 4" w:semiHidden="1" w:unhideWhenUsed="1"/>
+    <w:lsdException w:name="List Continue 5" w:semiHidden="1" w:unhideWhenUsed="1"/>
+    <w:lsdException w:name="Message Header" w:semiHidden="1" w:unhideWhenUsed="1"/>
+    <w:lsdException w:name="Subtitle" w:uiPriority="11" w:qFormat="1"/>
+    <w:lsdException w:name="Salutation" w:semiHidden="1" w:unhideWhenUsed="1"/>
+    <w:lsdException w:name="Date" w:semiHidden="1" w:unhideWhenUsed="1"/>
+    <w:lsdException w:name="Body Text First Indent" w:semiHidden="1" w:unhideWhenUsed="1"/>
+    <w:lsdException w:name="Body Text First Indent 2" w:semiHidden="1" w:unhideWhenUsed="1"/>
+    <w:lsdException w:name="Note Heading" w:semiHidden="1" w:unhideWhenUsed="1"/>
+    <w:lsdException w:name="Body Text 2" w:semiHidden="1" w:unhideWhenUsed="1"/>
+    <w:lsdException w:name="Body Text 3" w:semiHidden="1" w:unhideWhenUsed="1"/>
+    <w:lsdException w:name="Body Text Indent 2" w:semiHidden="1" w:unhideWhenUsed="1"/>
+    <w:lsdException w:name="Body Text Indent 3" w:semiHidden="1" w:unhideWhenUsed="1"/>
+    <w:lsdException w:name="Block Text" w:semiHidden="1" w:unhideWhenUsed="1"/>
+    <w:lsdException w:name="Hyperlink" w:semiHidden="1" w:unhideWhenUsed="1"/>
+    <w:lsdException w:name="FollowedHyperlink" w:semiHidden="1" w:unhideWhenUsed="1"/>
+    <w:lsdException w:name="Strong" w:uiPriority="22" w:qFormat="1"/>
+    <w:lsdException w:name="Emphasis" w:uiPriority="20" w:qFormat="1"/>
+    <w:lsdException w:name="Document Map" w:semiHidden="1" w:unhideWhenUsed="1"/>
+    <w:lsdException w:name="Plain Text" w:semiHidden="1" w:unhideWhenUsed="1"/>
+    <w:lsdException w:name="E-mail Signature" w:semiHidden="1" w:unhideWhenUsed="1"/>
+    <w:lsdException w:name="HTML Top of Form" w:semiHidden="1" w:unhideWhenUsed="1"/>
+    <w:lsdException w:name="HTML Bottom of Form" w:semiHidden="1" w:unhideWhenUsed="1"/>
+    <w:lsdException w:name="Normal (Web)" w:semiHidden="1" w:unhideWhenUsed="1"/>
+    <w:lsdException w:name="HTML Acronym" w:semiHidden="1" w:unhideWhenUsed="1"/>
+    <w:lsdException w:name="HTML Address" w:semiHidden="1" w:unhideWhenUsed="1"/>
+    <w:lsdException w:name="HTML Cite" w:semiHidden="1" w:unhideWhenUsed="1"/>
+    <w:lsdException w:name="HTML Code" w:semiHidden="1" w:unhideWhenUsed="1"/>
+    <w:lsdException w:name="HTML Definition" w:semiHidden="1" w:unhideWhenUsed="1"/>
+    <w:lsdException w:name="HTML Keyboard" w:semiHidden="1" w:unhideWhenUsed="1"/>
+    <w:lsdException w:name="HTML Preformatted" w:semiHidden="1" w:unhideWhenUsed="1"/>
+    <w:lsdException w:name="HTML Sample" w:semiHidden="1" w:unhideWhenUsed="1"/>
+    <w:lsdException w:name="HTML Typewriter" w:semiHidden="1" w:unhideWhenUsed="1"/>
+    <w:lsdException w:name="HTML Variable" w:semiHidden="1" w:unhideWhenUsed="1"/>
+    <w:lsdException w:name="Normal Table" w:semiHidden="1" w:unhideWhenUsed="1"/>
+    <w:lsdException w:name="annotation subject" w:semiHidden="1" w:unhideWhenUsed="1"/>
+    <w:lsdException w:name="No List" w:semiHidden="1" w:unhideWhenUsed="1"/>
+    <w:lsdException w:name="Outline List 1" w:semiHidden="1" w:unhideWhenUsed="1"/>
+    <w:lsdException w:name="Outline List 2" w:semiHidden="1" w:unhideWhenUsed="1"/>
+    <w:lsdException w:name="Outline List 3" w:semiHidden="1" w:unhideWhenUsed="1"/>
+    <w:lsdException w:name="Table Simple 1" w:semiHidden="1" w:unhideWhenUsed="1"/>
+    <w:lsdException w:name="Table Simple 2" w:semiHidden="1" w:unhideWhenUsed="1"/>
+    <w:lsdException w:name="Table Simple 3" w:semiHidden="1" w:unhideWhenUsed="1"/>
+    <w:lsdException w:name="Table Classic 1" w:semiHidden="1" w:unhideWhenUsed="1"/>
+    <w:lsdException w:name="Table Classic 2" w:semiHidden="1" w:unhideWhenUsed="1"/>
+    <w:lsdException w:name="Table Classic 3" w:semiHidden="1" w:unhideWhenUsed="1"/>
+    <w:lsdException w:name="Table Classic 4" w:semiHidden="1" w:unhideWhenUsed="1"/>
+    <w:lsdException w:name="Table Colorful 1" w:semiHidden="1" w:unhideWhenUsed="1"/>
+    <w:lsdException w:name="Table Colorful 2" w:semiHidden="1" w:unhideWhenUsed="1"/>
+    <w:lsdException w:name="Table Colorful 3" w:semiHidden="1" w:unhideWhenUsed="1"/>
+    <w:lsdException w:name="Table Columns 1" w:semiHidden="1" w:unhideWhenUsed="1"/>
+    <w:lsdException w:name="Table Columns 2" w:semiHidden="1" w:unhideWhenUsed="1"/>
+    <w:lsdException w:name="Table Columns 3" w:semiHidden="1" w:unhideWhenUsed="1"/>
+    <w:lsdException w:name="Table Columns 4" w:semiHidden="1" w:unhideWhenUsed="1"/>
+    <w:lsdException w:name="Table Columns 5" w:semiHidden="1" w:unhideWhenUsed="1"/>
+    <w:lsdException w:name="Table Grid 1" w:semiHidden="1" w:unhideWhenUsed="1"/>
+    <w:lsdException w:name="Table Grid 2" w:semiHidden="1" w:unhideWhenUsed="1"/>
+    <w:lsdException w:name="Table Grid 3" w:semiHidden="1" w:unhideWhenUsed="1"/>
+    <w:lsdException w:name="Table Grid 4" w:semiHidden="1" w:unhideWhenUsed="1"/>
+    <w:lsdException w:name="Table Grid 5" w:semiHidden="1" w:unhideWhenUsed="1"/>
+    <w:lsdException w:name="Table Grid 6" w:semiHidden="1" w:unhideWhenUsed="1"/>
+    <w:lsdException w:name="Table Grid 7" w:semiHidden="1" w:unhideWhenUsed="1"/>
+    <w:lsdException w:name="Table Grid 8" w:semiHidden="1" w:unhideWhenUsed="1"/>
+    <w:lsdException w:name="Table List 1" w:semiHidden="1" w:unhideWhenUsed="1"/>
+    <w:lsdException w:name="Table List 2" w:semiHidden="1" w:unhideWhenUsed="1"/>
+    <w:lsdException w:name="Table List 3" w:semiHidden="1" w:unhideWhenUsed="1"/>
+    <w:lsdException w:name="Table List 4" w:semiHidden="1" w:unhideWhenUsed="1"/>
+    <w:lsdException w:name="Table List 5" w:semiHidden="1" w:unhideWhenUsed="1"/>
+    <w:lsdException w:name="Table List 6" w:semiHidden="1" w:unhideWhenUsed="1"/>
+    <w:lsdException w:name="Table List 7" w:semiHidden="1" w:unhideWhenUsed="1"/>
+    <w:lsdException w:name="Table List 8" w:semiHidden="1" w:unhideWhenUsed="1"/>
+    <w:lsdException w:name="Table 3D effects 1" w:semiHidden="1" w:unhideWhenUsed="1"/>
+    <w:lsdException w:name="Table 3D effects 2" w:semiHidden="1" w:unhideWhenUsed="1"/>
+    <w:lsdException w:name="Table 3D effects 3" w:semiHidden="1" w:unhideWhenUsed="1"/>
+    <w:lsdException w:name="Table Contemporary" w:semiHidden="1" w:unhideWhenUsed="1"/>
+    <w:lsdException w:name="Table Elegant" w:semiHidden="1" w:unhideWhenUsed="1"/>
+    <w:lsdException w:name="Table Professional" w:semiHidden="1" w:unhideWhenUsed="1"/>
+    <w:lsdException w:name="Table Subtle 1" w:semiHidden="1" w:unhideWhenUsed="1"/>
+    <w:lsdException w:name="Table Subtle 2" w:semiHidden="1" w:unhideWhenUsed="1"/>
+    <w:lsdException w:name="Table Web 1" w:semiHidden="1" w:unhideWhenUsed="1"/>
+    <w:lsdException w:name="Table Web 2" w:semiHidden="1" w:unhideWhenUsed="1"/>
+    <w:lsdException w:name="Table Web 3" w:semiHidden="1" w:unhideWhenUsed="1"/>
+    <w:lsdException w:name="Balloon Text" w:semiHidden="1" w:unhideWhenUsed="1"/>
+    <w:lsdException w:name="Table Grid" w:uiPriority="59"/>
+    <w:lsdException w:name="Table Theme" w:semiHidden="1" w:unhideWhenUsed="1"/>
+    <w:lsdException w:name="Placeholder Text" w:semiHidden="1"/>
+    <w:lsdException w:name="No Spacing" w:uiPriority="1" w:qFormat="1"/>
+    <w:lsdException w:name="Light Shading" w:uiPriority="60"/>
+    <w:lsdException w:name="Light List" w:uiPriority="61"/>
+    <w:lsdException w:name="Light Grid" w:uiPriority="62"/>
+    <w:lsdException w:name="Medium Shading 1" w:uiPriority="63"/>
+    <w:lsdException w:name="Medium Shading 2" w:uiPriority="64"/>
+    <w:lsdException w:name="Medium List 1" w:uiPriority="65"/>
+    <w:lsdException w:name="Medium List 2" w:uiPriority="66"/>
+    <w:lsdException w:name="Medium Grid 1" w:uiPriority="67"/>
+    <w:lsdException w:name="Medium Grid 2" w:uiPriority="68"/>
+    <w:lsdException w:name="Medium Grid 3" w:uiPriority="69"/>
+    <w:lsdException w:name="Dark List" w:uiPriority="70"/>
+    <w:lsdException w:name="Colorful Shading" w:uiPriority="71"/>
+    <w:lsdException w:name="Colorful List" w:uiPriority="72"/>
+    <w:lsdException w:name="Colorful Grid" w:uiPriority="73"/>
+    <w:lsdException w:name="Light Shading Accent 1" w:uiPriority="60"/>
+    <w:lsdException w:name="Light List Accent 1" w:uiPriority="61"/>
+    <w:lsdException w:name="Light Grid Accent 1" w:uiPriority="62"/>
+    <w:lsdException w:name="Medium Shading 1 Accent 1" w:uiPriority="63"/>
+    <w:lsdException w:name="Medium Shading 2 Accent 1" w:uiPriority="64"/>
+    <w:lsdException w:name="Medium List 1 Accent 1" w:uiPriority="65"/>
+    <w:lsdException w:name="Revision" w:semiHidden="1"/>
+    <w:lsdException w:name="List Paragraph" w:uiPriority="34" w:qFormat="1"/>
+    <w:lsdException w:name="Quote" w:uiPriority="29" w:qFormat="1"/>
+    <w:lsdException w:name="Intense Quote" w:uiPriority="30" w:qFormat="1"/>
+    <w:lsdException w:name="Medium List 2 Accent 1" w:uiPriority="66"/>
+    <w:lsdException w:name="Medium Grid 1 Accent 1" w:uiPriority="67"/>
+    <w:lsdException w:name="Medium Grid 2 Accent 1" w:uiPriority="68"/>
+    <w:lsdException w:name="Medium Grid 3 Accent 1" w:uiPriority="69"/>
+    <w:lsdException w:name="Dark List Accent 1" w:uiPriority="70"/>
+    <w:lsdException w:name="Colorful Shading Accent 1" w:uiPriority="71"/>
+    <w:lsdException w:name="Colorful List Accent 1" w:uiPriority="72"/>
+    <w:lsdException w:name="Colorful Grid Accent 1" w:uiPriority="73"/>
+    <w:lsdException w:name="Light Shading Accent 2" w:uiPriority="60"/>
+    <w:lsdException w:name="Light List Accent 2" w:uiPriority="61"/>
+    <w:lsdException w:name="Light Grid Accent 2" w:uiPriority="62"/>
+    <w:lsdException w:name="Medium Shading 1 Accent 2" w:uiPriority="63"/>
+    <w:lsdException w:name="Medium Shading 2 Accent 2" w:uiPriority="64"/>
+    <w:lsdException w:name="Medium List 1 Accent 2" w:uiPriority="65"/>
+    <w:lsdException w:name="Medium List 2 Accent 2" w:uiPriority="66"/>
+    <w:lsdException w:name="Medium Grid 1 Accent 2" w:uiPriority="67"/>
+    <w:lsdException w:name="Medium Grid 2 Accent 2" w:uiPriority="68"/>
+    <w:lsdException w:name="Medium Grid 3 Accent 2" w:uiPriority="69"/>
+    <w:lsdException w:name="Dark List Accent 2" w:uiPriority="70"/>
+    <w:lsdException w:name="Colorful Shading Accent 2" w:uiPriority="71"/>
+    <w:lsdException w:name="Colorful List Accent 2" w:uiPriority="72"/>
+    <w:lsdException w:name="Colorful Grid Accent 2" w:uiPriority="73"/>
+    <w:lsdException w:name="Light Shading Accent 3" w:uiPriority="60"/>
+    <w:lsdException w:name="Light List Accent 3" w:uiPriority="61"/>
+    <w:lsdException w:name="Light Grid Accent 3" w:uiPriority="62"/>
+    <w:lsdException w:name="Medium Shading 1 Accent 3" w:uiPriority="63"/>
+    <w:lsdException w:name="Medium Shading 2 Accent 3" w:uiPriority="64"/>
+    <w:lsdException w:name="Medium List 1 Accent 3" w:uiPriority="65"/>
+    <w:lsdException w:name="Medium List 2 Accent 3" w:uiPriority="66"/>
+    <w:lsdException w:name="Medium Grid 1 Accent 3" w:uiPriority="67"/>
+    <w:lsdException w:name="Medium Grid 2 Accent 3" w:uiPriority="68"/>
+    <w:lsdException w:name="Medium Grid 3 Accent 3" w:uiPriority="69"/>
+    <w:lsdException w:name="Dark List Accent 3" w:uiPriority="70"/>
+    <w:lsdException w:name="Colorful Shading Accent 3" w:uiPriority="71"/>
+    <w:lsdException w:name="Colorful List Accent 3" w:uiPriority="72"/>
+    <w:lsdException w:name="Colorful Grid Accent 3" w:uiPriority="73"/>
+    <w:lsdException w:name="Light Shading Accent 4" w:uiPriority="60"/>
+    <w:lsdException w:name="Light List Accent 4" w:uiPriority="61"/>
+    <w:lsdException w:name="Light Grid Accent 4" w:uiPriority="62"/>
+    <w:lsdException w:name="Medium Shading 1 Accent 4" w:uiPriority="63"/>
+    <w:lsdException w:name="Medium Shading 2 Accent 4" w:uiPriority="64"/>
+    <w:lsdException w:name="Medium List 1 Accent 4" w:uiPriority="65"/>
+    <w:lsdException w:name="Medium List 2 Accent 4" w:uiPriority="66"/>
+    <w:lsdException w:name="Medium Grid 1 Accent 4" w:uiPriority="67"/>
+    <w:lsdException w:name="Medium Grid 2 Accent 4" w:uiPriority="68"/>
+    <w:lsdException w:name="Medium Grid 3 Accent 4" w:uiPriority="69"/>
+    <w:lsdException w:name="Dark List Accent 4" w:uiPriority="70"/>
+    <w:lsdException w:name="Colorful Shading Accent 4" w:uiPriority="71"/>
+    <w:lsdException w:name="Colorful List Accent 4" w:uiPriority="72"/>
+    <w:lsdException w:name="Colorful Grid Accent 4" w:uiPriority="73"/>
+    <w:lsdException w:name="Light Shading Accent 5" w:uiPriority="60"/>
+    <w:lsdException w:name="Light List Accent 5" w:uiPriority="61"/>
+    <w:lsdException w:name="Light Grid Accent 5" w:uiPriority="62"/>
+    <w:lsdException w:name="Medium Shading 1 Accent 5" w:uiPriority="63"/>
+    <w:lsdException w:name="Medium Shading 2 Accent 5" w:uiPriority="64"/>
+    <w:lsdException w:name="Medium List 1 Accent 5" w:uiPriority="65"/>
+    <w:lsdException w:name="Medium List 2 Accent 5" w:uiPriority="66"/>
+    <w:lsdException w:name="Medium Grid 1 Accent 5" w:uiPriority="67"/>
+    <w:lsdException w:name="Medium Grid 2 Accent 5" w:uiPriority="68"/>
+    <w:lsdException w:name="Medium Grid 3 Accent 5" w:uiPriority="69"/>
+    <w:lsdException w:name="Dark List Accent 5" w:uiPriority="70"/>
+    <w:lsdException w:name="Colorful Shading Accent 5" w:uiPriority="71"/>
+    <w:lsdException w:name="Colorful List Accent 5" w:uiPriority="72"/>
+    <w:lsdException w:name="Colorful Grid Accent 5" w:uiPriority="73"/>
+    <w:lsdException w:name="Light Shading Accent 6" w:uiPriority="60"/>
+    <w:lsdException w:name="Light List Accent 6" w:uiPriority="61"/>
+    <w:lsdException w:name="Light Grid Accent 6" w:uiPriority="62"/>
+    <w:lsdException w:name="Medium Shading 1 Accent 6" w:uiPriority="63"/>
+    <w:lsdException w:name="Medium Shading 2 Accent 6" w:uiPriority="64"/>
+    <w:lsdException w:name="Medium List 1 Accent 6" w:uiPriority="65"/>
+    <w:lsdException w:name="Medium List 2 Accent 6" w:uiPriority="66"/>
+    <w:lsdException w:name="Medium Grid 1 Accent 6" w:uiPriority="67"/>
+    <w:lsdException w:name="Medium Grid 2 Accent 6" w:uiPriority="68"/>
+    <w:lsdException w:name="Medium Grid 3 Accent 6" w:uiPriority="69"/>
+    <w:lsdException w:name="Dark List Accent 6" w:uiPriority="70"/>
+    <w:lsdException w:name="Colorful Shading Accent 6" w:uiPriority="71"/>
+    <w:lsdException w:name="Colorful List Accent 6" w:uiPriority="72"/>
+    <w:lsdException w:name="Colorful Grid Accent 6" w:uiPriority="73"/>
+    <w:lsdException w:name="Subtle Emphasis" w:uiPriority="19" w:qFormat="1"/>
+    <w:lsdException w:name="Intense Emphasis" w:uiPriority="21" w:qFormat="1"/>
+    <w:lsdException w:name="Subtle Reference" w:uiPriority="31" w:qFormat="1"/>
+    <w:lsdException w:name="Intense Reference" w:uiPriority="32" w:qFormat="1"/>
+    <w:lsdException w:name="Book Title" w:uiPriority="33" w:qFormat="1"/>
+    <w:lsdException w:name="Bibliography" w:semiHidden="1" w:uiPriority="37" w:unhideWhenUsed="1"/>
+    <w:lsdException w:name="TOC Heading" w:semiHidden="1" w:uiPriority="39" w:unhideWhenUsed="1" w:qFormat="1"/>
+    <w:lsdException w:name="Plain Table 1" w:uiPriority="41"/>
+    <w:lsdException w:name="Plain Table 2" w:uiPriority="42"/>
+    <w:lsdException w:name="Plain Table 3" w:uiPriority="43"/>
+    <w:lsdException w:name="Plain Table 4" w:uiPriority="44"/>
+    <w:lsdException w:name="Plain Table 5" w:uiPriority="45"/>
+    <w:lsdException w:name="Grid Table Light" w:uiPriority="40"/>
+    <w:lsdException w:name="Grid Table 1 Light" w:uiPriority="46"/>
+    <w:lsdException w:name="Grid Table 2" w:uiPriority="47"/>
+    <w:lsdException w:name="Grid Table 3" w:uiPriority="48"/>
+    <w:lsdException w:name="Grid Table 4" w:uiPriority="49"/>
+    <w:lsdException w:name="Grid Table 5 Dark" w:uiPriority="50"/>
+    <w:lsdException w:name="Grid Table 6 Colorful" w:uiPriority="51"/>
+    <w:lsdException w:name="Grid Table 7 Colorful" w:uiPriority="52"/>
+    <w:lsdException w:name="Grid Table 1 Light Accent 1" w:uiPriority="46"/>
+    <w:lsdException w:name="Grid Table 2 Accent 1" w:uiPriority="47"/>
+    <w:lsdException w:name="Grid Table 3 Accent 1" w:uiPriority="48"/>
+    <w:lsdException w:name="Grid Table 4 Accent 1" w:uiPriority="49"/>
+    <w:lsdException w:name="Grid Table 5 Dark Accent 1" w:uiPriority="50"/>
+    <w:lsdException w:name="Grid Table 6 Colorful Accent 1" w:uiPriority="51"/>
+    <w:lsdException w:name="Grid Table 7 Colorful Accent 1" w:uiPriority="52"/>
+    <w:lsdException w:name="Grid Table 1 Light Accent 2" w:uiPriority="46"/>
+    <w:lsdException w:name="Grid Table 2 Accent 2" w:uiPriority="47"/>
+    <w:lsdException w:name="Grid Table 3 Accent 2" w:uiPriority="48"/>
+    <w:lsdException w:name="Grid Table 4 Accent 2" w:uiPriority="49"/>
+    <w:lsdException w:name="Grid Table 5 Dark Accent 2" w:uiPriority="50"/>
+    <w:lsdException w:name="Grid Table 6 Colorful Accent 2" w:uiPriority="51"/>
+    <w:lsdException w:name="Grid Table 7 Colorful Accent 2" w:uiPriority="52"/>
+    <w:lsdException w:name="Grid Table 1 Light Accent 3" w:uiPriority="46"/>
+    <w:lsdException w:name="Grid Table 2 Accent 3" w:uiPriority="47"/>
+    <w:lsdException w:name="Grid Table 3 Accent 3" w:uiPriority="48"/>
+    <w:lsdException w:name="Grid Table 4 Accent 3" w:uiPriority="49"/>
+    <w:lsdException w:name="Grid Table 5 Dark Accent 3" w:uiPriority="50"/>
+    <w:lsdException w:name="Grid Table 6 Colorful Accent 3" w:uiPriority="51"/>
+    <w:lsdException w:name="Grid Table 7 Colorful Accent 3" w:uiPriority="52"/>
+    <w:lsdException w:name="Grid Table 1 Light Accent 4" w:uiPriority="46"/>
+    <w:lsdException w:name="Grid Table 2 Accent 4" w:uiPriority="47"/>
+    <w:lsdException w:name="Grid Table 3 Accent 4" w:uiPriority="48"/>
+    <w:lsdException w:name="Grid Table 4 Accent 4" w:uiPriority="49"/>
+    <w:lsdException w:name="Grid Table 5 Dark Accent 4" w:uiPriority="50"/>
+    <w:lsdException w:name="Grid Table 6 Colorful Accent 4" w:uiPriority="51"/>
+    <w:lsdException w:name="Grid Table 7 Colorful Accent 4" w:uiPriority="52"/>
+    <w:lsdException w:name="Grid Table 1 Light Accent 5" w:uiPriority="46"/>
+    <w:lsdException w:name="Grid Table 2 Accent 5" w:uiPriority="47"/>
+    <w:lsdException w:name="Grid Table 3 Accent 5" w:uiPriority="48"/>
+    <w:lsdException w:name="Grid Table 4 Accent 5" w:uiPriority="49"/>
+    <w:lsdException w:name="Grid Table 5 Dark Accent 5" w:uiPriority="50"/>
+    <w:lsdException w:name="Grid Table 6 Colorful Accent 5" w:uiPriority="51"/>
+    <w:lsdException w:name="Grid Table 7 Colorful Accent 5" w:uiPriority="52"/>
+    <w:lsdException w:name="Grid Table 1 Light Accent 6" w:uiPriority="46"/>
+    <w:lsdException w:name="Grid Table 2 Accent 6" w:uiPriority="47"/>
+    <w:lsdException w:name="Grid Table 3 Accent 6" w:uiPriority="48"/>
+    <w:lsdException w:name="Grid Table 4 Accent 6" w:uiPriority="49"/>
+    <w:lsdException w:name="Grid Table 5 Dark Accent 6" w:uiPriority="50"/>
+    <w:lsdException w:name="Grid Table 6 Colorful Accent 6" w:uiPriority="51"/>
+    <w:lsdException w:name="Grid Table 7 Colorful Accent 6" w:uiPriority="52"/>
+    <w:lsdException w:name="List Table 1 Light" w:uiPriority="46"/>
+    <w:lsdException w:name="List Table 2" w:uiPriority="47"/>
+    <w:lsdException w:name="List Table 3" w:uiPriority="48"/>
+    <w:lsdException w:name="List Table 4" w:uiPriority="49"/>
+    <w:lsdException w:name="List Table 5 Dark" w:uiPriority="50"/>
+    <w:lsdException w:name="List Table 6 Colorful" w:uiPriority="51"/>
+    <w:lsdException w:name="List Table 7 Colorful" w:uiPriority="52"/>
+    <w:lsdException w:name="List Table 1 Light Accent 1" w:uiPriority="46"/>
+    <w:lsdException w:name="List Table 2 Accent 1" w:uiPriority="47"/>
+    <w:lsdException w:name="List Table 3 Accent 1" w:uiPriority="48"/>
+    <w:lsdException w:name="List Table 4 Accent 1" w:uiPriority="49"/>
+    <w:lsdException w:name="List Table 5 Dark Accent 1" w:uiPriority="50"/>
+    <w:lsdException w:name="List Table 6 Colorful Accent 1" w:uiPriority="51"/>
+    <w:lsdException w:name="List Table 7 Colorful Accent 1" w:uiPriority="52"/>
+    <w:lsdException w:name="List Table 1 Light Accent 2" w:uiPriority="46"/>
+    <w:lsdException w:name="List Table 2 Accent 2" w:uiPriority="47"/>
+    <w:lsdException w:name="List Table 3 Accent 2" w:uiPriority="48"/>
+    <w:lsdException w:name="List Table 4 Accent 2" w:uiPriority="49"/>
+    <w:lsdException w:name="List Table 5 Dark Accent 2" w:uiPriority="50"/>
+    <w:lsdException w:name="List Table 6 Colorful Accent 2" w:uiPriority="51"/>
+    <w:lsdException w:name="List Table 7 Colorful Accent 2" w:uiPriority="52"/>
+    <w:lsdException w:name="List Table 1 Light Accent 3" w:uiPriority="46"/>
+    <w:lsdException w:name="List Table 2 Accent 3" w:uiPriority="47"/>
+    <w:lsdException w:name="List Table 3 Accent 3" w:uiPriority="48"/>
+    <w:lsdException w:name="List Table 4 Accent 3" w:uiPriority="49"/>
+    <w:lsdException w:name="List Table 5 Dark Accent 3" w:uiPriority="50"/>
+    <w:lsdException w:name="List Table 6 Colorful Accent 3" w:uiPriority="51"/>
+    <w:lsdException w:name="List Table 7 Colorful Accent 3" w:uiPriority="52"/>
+    <w:lsdException w:name="List Table 1 Light Accent 4" w:uiPriority="46"/>
+    <w:lsdException w:name="List Table 2 Accent 4" w:uiPriority="47"/>
+    <w:lsdException w:name="List Table 3 Accent 4" w:uiPriority="48"/>
+    <w:lsdException w:name="List Table 4 Accent 4" w:uiPriority="49"/>
+    <w:lsdException w:name="List Table 5 Dark Accent 4" w:uiPriority="50"/>
+    <w:lsdException w:name="List Table 6 Colorful Accent 4" w:uiPriority="51"/>
+    <w:lsdException w:name="List Table 7 Colorful Accent 4" w:uiPriority="52"/>
+    <w:lsdException w:name="List Table 1 Light Accent 5" w:uiPriority="46"/>
+    <w:lsdException w:name="List Table 2 Accent 5" w:uiPriority="47"/>
+    <w:lsdException w:name="List Table 3 Accent 5" w:uiPriority="48"/>
+    <w:lsdException w:name="List Table 4 Accent 5" w:uiPriority="49"/>
+    <w:lsdException w:name="List Table 5 Dark Accent 5" w:uiPriority="50"/>
+    <w:lsdException w:name="List Table 6 Colorful Accent 5" w:uiPriority="51"/>
+    <w:lsdException w:name="List Table 7 Colorful Accent 5" w:uiPriority="52"/>
+    <w:lsdException w:name="List Table 1 Light Accent 6" w:uiPriority="46"/>
+    <w:lsdException w:name="List Table 2 Accent 6" w:uiPriority="47"/>
+    <w:lsdException w:name="List Table 3 Accent 6" w:uiPriority="48"/>
+    <w:lsdException w:name="List Table 4 Accent 6" w:uiPriority="49"/>
+    <w:lsdException w:name="List Table 5 Dark Accent 6" w:uiPriority="50"/>
+    <w:lsdException w:name="List Table 6 Colorful Accent 6" w:uiPriority="51"/>
+    <w:lsdException w:name="List Table 7 Colorful Accent 6" w:uiPriority="52"/>
   </w:latentStyles>
-  <w:style w:type="paragraph" w:default="1" w:styleId="Standard">
+  <w:style w:type="paragraph" w:default="1" w:styleId="Normal">
     <w:name w:val="Normal"/>
     <w:qFormat/>
   </w:style>
-  <w:style w:type="paragraph" w:styleId="berschrift1">
+  <w:style w:type="paragraph" w:styleId="Heading1">
     <w:name w:val="heading 1"/>
-    <w:basedOn w:val="Standard"/>
-    <w:next w:val="Standard"/>
-    <w:link w:val="berschrift1Zchn"/>
+    <w:basedOn w:val="Normal"/>
+    <w:next w:val="Normal"/>
+    <w:link w:val="Heading1Char"/>
     <w:uiPriority w:val="9"/>
     <w:qFormat/>
     <w:rsid w:val="00CF647B"/>
@@ -5451,11 +5625,11 @@
       <w:szCs w:val="28"/>
     </w:rPr>
   </w:style>
-  <w:style w:type="paragraph" w:styleId="berschrift2">
+  <w:style w:type="paragraph" w:styleId="Heading2">
     <w:name w:val="heading 2"/>
-    <w:basedOn w:val="Standard"/>
-    <w:next w:val="Standard"/>
-    <w:link w:val="berschrift2Zchn"/>
+    <w:basedOn w:val="Normal"/>
+    <w:next w:val="Normal"/>
+    <w:link w:val="Heading2Char"/>
     <w:uiPriority w:val="9"/>
     <w:unhideWhenUsed/>
     <w:qFormat/>
@@ -5479,11 +5653,11 @@
       <w:szCs w:val="26"/>
     </w:rPr>
   </w:style>
-  <w:style w:type="paragraph" w:styleId="berschrift3">
+  <w:style w:type="paragraph" w:styleId="Heading3">
     <w:name w:val="heading 3"/>
-    <w:basedOn w:val="Standard"/>
-    <w:next w:val="Standard"/>
-    <w:link w:val="berschrift3Zchn"/>
+    <w:basedOn w:val="Normal"/>
+    <w:next w:val="Normal"/>
+    <w:link w:val="Heading3Char"/>
     <w:uiPriority w:val="9"/>
     <w:semiHidden/>
     <w:unhideWhenUsed/>
@@ -5506,11 +5680,11 @@
       <w:color w:val="4F81BD" w:themeColor="accent1"/>
     </w:rPr>
   </w:style>
-  <w:style w:type="paragraph" w:styleId="berschrift4">
+  <w:style w:type="paragraph" w:styleId="Heading4">
     <w:name w:val="heading 4"/>
-    <w:basedOn w:val="Standard"/>
-    <w:next w:val="Standard"/>
-    <w:link w:val="berschrift4Zchn"/>
+    <w:basedOn w:val="Normal"/>
+    <w:next w:val="Normal"/>
+    <w:link w:val="Heading4Char"/>
     <w:uiPriority w:val="9"/>
     <w:semiHidden/>
     <w:unhideWhenUsed/>
@@ -5535,11 +5709,11 @@
       <w:color w:val="4F81BD" w:themeColor="accent1"/>
     </w:rPr>
   </w:style>
-  <w:style w:type="paragraph" w:styleId="berschrift5">
+  <w:style w:type="paragraph" w:styleId="Heading5">
     <w:name w:val="heading 5"/>
-    <w:basedOn w:val="Standard"/>
-    <w:next w:val="Standard"/>
-    <w:link w:val="berschrift5Zchn"/>
+    <w:basedOn w:val="Normal"/>
+    <w:next w:val="Normal"/>
+    <w:link w:val="Heading5Char"/>
     <w:uiPriority w:val="9"/>
     <w:semiHidden/>
     <w:unhideWhenUsed/>
@@ -5560,11 +5734,11 @@
       <w:color w:val="243F60" w:themeColor="accent1" w:themeShade="7F"/>
     </w:rPr>
   </w:style>
-  <w:style w:type="paragraph" w:styleId="berschrift6">
+  <w:style w:type="paragraph" w:styleId="Heading6">
     <w:name w:val="heading 6"/>
-    <w:basedOn w:val="Standard"/>
-    <w:next w:val="Standard"/>
-    <w:link w:val="berschrift6Zchn"/>
+    <w:basedOn w:val="Normal"/>
+    <w:next w:val="Normal"/>
+    <w:link w:val="Heading6Char"/>
     <w:uiPriority w:val="9"/>
     <w:semiHidden/>
     <w:unhideWhenUsed/>
@@ -5587,11 +5761,11 @@
       <w:color w:val="243F60" w:themeColor="accent1" w:themeShade="7F"/>
     </w:rPr>
   </w:style>
-  <w:style w:type="paragraph" w:styleId="berschrift7">
+  <w:style w:type="paragraph" w:styleId="Heading7">
     <w:name w:val="heading 7"/>
-    <w:basedOn w:val="Standard"/>
-    <w:next w:val="Standard"/>
-    <w:link w:val="berschrift7Zchn"/>
+    <w:basedOn w:val="Normal"/>
+    <w:next w:val="Normal"/>
+    <w:link w:val="Heading7Char"/>
     <w:uiPriority w:val="9"/>
     <w:semiHidden/>
     <w:unhideWhenUsed/>
@@ -5614,11 +5788,11 @@
       <w:color w:val="404040" w:themeColor="text1" w:themeTint="BF"/>
     </w:rPr>
   </w:style>
-  <w:style w:type="paragraph" w:styleId="berschrift8">
+  <w:style w:type="paragraph" w:styleId="Heading8">
     <w:name w:val="heading 8"/>
-    <w:basedOn w:val="Standard"/>
-    <w:next w:val="Standard"/>
-    <w:link w:val="berschrift8Zchn"/>
+    <w:basedOn w:val="Normal"/>
+    <w:next w:val="Normal"/>
+    <w:link w:val="Heading8Char"/>
     <w:uiPriority w:val="9"/>
     <w:semiHidden/>
     <w:unhideWhenUsed/>
@@ -5641,11 +5815,11 @@
       <w:szCs w:val="20"/>
     </w:rPr>
   </w:style>
-  <w:style w:type="paragraph" w:styleId="berschrift9">
+  <w:style w:type="paragraph" w:styleId="Heading9">
     <w:name w:val="heading 9"/>
-    <w:basedOn w:val="Standard"/>
-    <w:next w:val="Standard"/>
-    <w:link w:val="berschrift9Zchn"/>
+    <w:basedOn w:val="Normal"/>
+    <w:next w:val="Normal"/>
+    <w:link w:val="Heading9Char"/>
     <w:uiPriority w:val="9"/>
     <w:semiHidden/>
     <w:unhideWhenUsed/>
@@ -5670,13 +5844,13 @@
       <w:szCs w:val="20"/>
     </w:rPr>
   </w:style>
-  <w:style w:type="character" w:default="1" w:styleId="Absatz-Standardschriftart">
+  <w:style w:type="character" w:default="1" w:styleId="DefaultParagraphFont">
     <w:name w:val="Default Paragraph Font"/>
     <w:uiPriority w:val="1"/>
     <w:semiHidden/>
     <w:unhideWhenUsed/>
   </w:style>
-  <w:style w:type="table" w:default="1" w:styleId="NormaleTabelle">
+  <w:style w:type="table" w:default="1" w:styleId="TableNormal">
     <w:name w:val="Normal Table"/>
     <w:uiPriority w:val="99"/>
     <w:semiHidden/>
@@ -5691,16 +5865,16 @@
       </w:tblCellMar>
     </w:tblPr>
   </w:style>
-  <w:style w:type="numbering" w:default="1" w:styleId="KeineListe">
+  <w:style w:type="numbering" w:default="1" w:styleId="NoList">
     <w:name w:val="No List"/>
     <w:uiPriority w:val="99"/>
     <w:semiHidden/>
     <w:unhideWhenUsed/>
   </w:style>
-  <w:style w:type="paragraph" w:styleId="Kopfzeile">
+  <w:style w:type="paragraph" w:styleId="Header">
     <w:name w:val="header"/>
-    <w:basedOn w:val="Standard"/>
-    <w:link w:val="KopfzeileZchn"/>
+    <w:basedOn w:val="Normal"/>
+    <w:link w:val="HeaderChar"/>
     <w:uiPriority w:val="99"/>
     <w:unhideWhenUsed/>
     <w:rsid w:val="00CF647B"/>
@@ -5712,17 +5886,17 @@
       <w:spacing w:after="0" w:line="240" w:lineRule="auto"/>
     </w:pPr>
   </w:style>
-  <w:style w:type="character" w:customStyle="1" w:styleId="KopfzeileZchn">
-    <w:name w:val="Kopfzeile Zchn"/>
-    <w:basedOn w:val="Absatz-Standardschriftart"/>
-    <w:link w:val="Kopfzeile"/>
+  <w:style w:type="character" w:customStyle="1" w:styleId="HeaderChar">
+    <w:name w:val="Header Char"/>
+    <w:basedOn w:val="DefaultParagraphFont"/>
+    <w:link w:val="Header"/>
     <w:uiPriority w:val="99"/>
     <w:rsid w:val="00CF647B"/>
   </w:style>
-  <w:style w:type="paragraph" w:styleId="Fuzeile">
+  <w:style w:type="paragraph" w:styleId="Footer">
     <w:name w:val="footer"/>
-    <w:basedOn w:val="Standard"/>
-    <w:link w:val="FuzeileZchn"/>
+    <w:basedOn w:val="Normal"/>
+    <w:link w:val="FooterChar"/>
     <w:uiPriority w:val="99"/>
     <w:unhideWhenUsed/>
     <w:rsid w:val="00CF647B"/>
@@ -5734,17 +5908,17 @@
       <w:spacing w:after="0" w:line="240" w:lineRule="auto"/>
     </w:pPr>
   </w:style>
-  <w:style w:type="character" w:customStyle="1" w:styleId="FuzeileZchn">
-    <w:name w:val="Fußzeile Zchn"/>
-    <w:basedOn w:val="Absatz-Standardschriftart"/>
-    <w:link w:val="Fuzeile"/>
+  <w:style w:type="character" w:customStyle="1" w:styleId="FooterChar">
+    <w:name w:val="Footer Char"/>
+    <w:basedOn w:val="DefaultParagraphFont"/>
+    <w:link w:val="Footer"/>
     <w:uiPriority w:val="99"/>
     <w:rsid w:val="00CF647B"/>
   </w:style>
-  <w:style w:type="paragraph" w:styleId="Sprechblasentext">
+  <w:style w:type="paragraph" w:styleId="BalloonText">
     <w:name w:val="Balloon Text"/>
-    <w:basedOn w:val="Standard"/>
-    <w:link w:val="SprechblasentextZchn"/>
+    <w:basedOn w:val="Normal"/>
+    <w:link w:val="BalloonTextChar"/>
     <w:uiPriority w:val="99"/>
     <w:semiHidden/>
     <w:unhideWhenUsed/>
@@ -5758,10 +5932,10 @@
       <w:szCs w:val="16"/>
     </w:rPr>
   </w:style>
-  <w:style w:type="character" w:customStyle="1" w:styleId="SprechblasentextZchn">
-    <w:name w:val="Sprechblasentext Zchn"/>
-    <w:basedOn w:val="Absatz-Standardschriftart"/>
-    <w:link w:val="Sprechblasentext"/>
+  <w:style w:type="character" w:customStyle="1" w:styleId="BalloonTextChar">
+    <w:name w:val="Balloon Text Char"/>
+    <w:basedOn w:val="DefaultParagraphFont"/>
+    <w:link w:val="BalloonText"/>
     <w:uiPriority w:val="99"/>
     <w:semiHidden/>
     <w:rsid w:val="00CF647B"/>
@@ -5771,10 +5945,10 @@
       <w:szCs w:val="16"/>
     </w:rPr>
   </w:style>
-  <w:style w:type="character" w:customStyle="1" w:styleId="berschrift1Zchn">
-    <w:name w:val="Überschrift 1 Zchn"/>
-    <w:basedOn w:val="Absatz-Standardschriftart"/>
-    <w:link w:val="berschrift1"/>
+  <w:style w:type="character" w:customStyle="1" w:styleId="Heading1Char">
+    <w:name w:val="Heading 1 Char"/>
+    <w:basedOn w:val="DefaultParagraphFont"/>
+    <w:link w:val="Heading1"/>
     <w:uiPriority w:val="9"/>
     <w:rsid w:val="00CF647B"/>
     <w:rPr>
@@ -5786,10 +5960,10 @@
       <w:szCs w:val="28"/>
     </w:rPr>
   </w:style>
-  <w:style w:type="paragraph" w:styleId="Inhaltsverzeichnisberschrift">
+  <w:style w:type="paragraph" w:styleId="TOCHeading">
     <w:name w:val="TOC Heading"/>
-    <w:basedOn w:val="berschrift1"/>
-    <w:next w:val="Standard"/>
+    <w:basedOn w:val="Heading1"/>
+    <w:next w:val="Normal"/>
     <w:uiPriority w:val="39"/>
     <w:semiHidden/>
     <w:unhideWhenUsed/>
@@ -5802,10 +5976,10 @@
       <w:lang w:eastAsia="de-DE"/>
     </w:rPr>
   </w:style>
-  <w:style w:type="paragraph" w:styleId="Verzeichnis1">
+  <w:style w:type="paragraph" w:styleId="TOC1">
     <w:name w:val="toc 1"/>
-    <w:basedOn w:val="Standard"/>
-    <w:next w:val="Standard"/>
+    <w:basedOn w:val="Normal"/>
+    <w:next w:val="Normal"/>
     <w:autoRedefine/>
     <w:uiPriority w:val="39"/>
     <w:unhideWhenUsed/>
@@ -5816,7 +5990,7 @@
   </w:style>
   <w:style w:type="character" w:styleId="Hyperlink">
     <w:name w:val="Hyperlink"/>
-    <w:basedOn w:val="Absatz-Standardschriftart"/>
+    <w:basedOn w:val="DefaultParagraphFont"/>
     <w:uiPriority w:val="99"/>
     <w:unhideWhenUsed/>
     <w:rsid w:val="00CF647B"/>
@@ -5825,10 +5999,10 @@
       <w:u w:val="single"/>
     </w:rPr>
   </w:style>
-  <w:style w:type="paragraph" w:styleId="Abbildungsverzeichnis">
+  <w:style w:type="paragraph" w:styleId="TableofFigures">
     <w:name w:val="table of figures"/>
-    <w:basedOn w:val="Standard"/>
-    <w:next w:val="Standard"/>
+    <w:basedOn w:val="Normal"/>
+    <w:next w:val="Normal"/>
     <w:uiPriority w:val="99"/>
     <w:unhideWhenUsed/>
     <w:rsid w:val="0016454F"/>
@@ -5840,10 +6014,10 @@
       <w:sz w:val="20"/>
     </w:rPr>
   </w:style>
-  <w:style w:type="paragraph" w:styleId="Beschriftung">
+  <w:style w:type="paragraph" w:styleId="Caption">
     <w:name w:val="caption"/>
-    <w:basedOn w:val="Standard"/>
-    <w:next w:val="Standard"/>
+    <w:basedOn w:val="Normal"/>
+    <w:next w:val="Normal"/>
     <w:uiPriority w:val="35"/>
     <w:unhideWhenUsed/>
     <w:qFormat/>
@@ -5859,9 +6033,9 @@
       <w:szCs w:val="18"/>
     </w:rPr>
   </w:style>
-  <w:style w:type="table" w:styleId="Tabellenraster">
+  <w:style w:type="table" w:styleId="TableGrid">
     <w:name w:val="Table Grid"/>
-    <w:basedOn w:val="NormaleTabelle"/>
+    <w:basedOn w:val="TableNormal"/>
     <w:uiPriority w:val="59"/>
     <w:rsid w:val="0000753A"/>
     <w:pPr>
@@ -5878,9 +6052,9 @@
       </w:tblBorders>
     </w:tblPr>
   </w:style>
-  <w:style w:type="paragraph" w:styleId="Listenabsatz">
+  <w:style w:type="paragraph" w:styleId="ListParagraph">
     <w:name w:val="List Paragraph"/>
-    <w:basedOn w:val="Standard"/>
+    <w:basedOn w:val="Normal"/>
     <w:uiPriority w:val="34"/>
     <w:qFormat/>
     <w:rsid w:val="00C7210B"/>
@@ -5889,9 +6063,9 @@
       <w:contextualSpacing/>
     </w:pPr>
   </w:style>
-  <w:style w:type="character" w:styleId="BesuchterHyperlink">
+  <w:style w:type="character" w:styleId="FollowedHyperlink">
     <w:name w:val="FollowedHyperlink"/>
-    <w:basedOn w:val="Absatz-Standardschriftart"/>
+    <w:basedOn w:val="DefaultParagraphFont"/>
     <w:uiPriority w:val="99"/>
     <w:semiHidden/>
     <w:unhideWhenUsed/>
@@ -5901,10 +6075,10 @@
       <w:u w:val="single"/>
     </w:rPr>
   </w:style>
-  <w:style w:type="character" w:customStyle="1" w:styleId="berschrift2Zchn">
-    <w:name w:val="Überschrift 2 Zchn"/>
-    <w:basedOn w:val="Absatz-Standardschriftart"/>
-    <w:link w:val="berschrift2"/>
+  <w:style w:type="character" w:customStyle="1" w:styleId="Heading2Char">
+    <w:name w:val="Heading 2 Char"/>
+    <w:basedOn w:val="DefaultParagraphFont"/>
+    <w:link w:val="Heading2"/>
     <w:uiPriority w:val="9"/>
     <w:rsid w:val="006475E3"/>
     <w:rPr>
@@ -5916,10 +6090,10 @@
       <w:szCs w:val="26"/>
     </w:rPr>
   </w:style>
-  <w:style w:type="paragraph" w:styleId="Verzeichnis2">
+  <w:style w:type="paragraph" w:styleId="TOC2">
     <w:name w:val="toc 2"/>
-    <w:basedOn w:val="Standard"/>
-    <w:next w:val="Standard"/>
+    <w:basedOn w:val="Normal"/>
+    <w:next w:val="Normal"/>
     <w:autoRedefine/>
     <w:uiPriority w:val="39"/>
     <w:unhideWhenUsed/>
@@ -5929,10 +6103,10 @@
       <w:ind w:left="220"/>
     </w:pPr>
   </w:style>
-  <w:style w:type="character" w:customStyle="1" w:styleId="berschrift3Zchn">
-    <w:name w:val="Überschrift 3 Zchn"/>
-    <w:basedOn w:val="Absatz-Standardschriftart"/>
-    <w:link w:val="berschrift3"/>
+  <w:style w:type="character" w:customStyle="1" w:styleId="Heading3Char">
+    <w:name w:val="Heading 3 Char"/>
+    <w:basedOn w:val="DefaultParagraphFont"/>
+    <w:link w:val="Heading3"/>
     <w:uiPriority w:val="9"/>
     <w:semiHidden/>
     <w:rsid w:val="00307F56"/>
@@ -5943,10 +6117,10 @@
       <w:color w:val="4F81BD" w:themeColor="accent1"/>
     </w:rPr>
   </w:style>
-  <w:style w:type="character" w:customStyle="1" w:styleId="berschrift4Zchn">
-    <w:name w:val="Überschrift 4 Zchn"/>
-    <w:basedOn w:val="Absatz-Standardschriftart"/>
-    <w:link w:val="berschrift4"/>
+  <w:style w:type="character" w:customStyle="1" w:styleId="Heading4Char">
+    <w:name w:val="Heading 4 Char"/>
+    <w:basedOn w:val="DefaultParagraphFont"/>
+    <w:link w:val="Heading4"/>
     <w:uiPriority w:val="9"/>
     <w:semiHidden/>
     <w:rsid w:val="00307F56"/>
@@ -5959,10 +6133,10 @@
       <w:color w:val="4F81BD" w:themeColor="accent1"/>
     </w:rPr>
   </w:style>
-  <w:style w:type="character" w:customStyle="1" w:styleId="berschrift5Zchn">
-    <w:name w:val="Überschrift 5 Zchn"/>
-    <w:basedOn w:val="Absatz-Standardschriftart"/>
-    <w:link w:val="berschrift5"/>
+  <w:style w:type="character" w:customStyle="1" w:styleId="Heading5Char">
+    <w:name w:val="Heading 5 Char"/>
+    <w:basedOn w:val="DefaultParagraphFont"/>
+    <w:link w:val="Heading5"/>
     <w:uiPriority w:val="9"/>
     <w:semiHidden/>
     <w:rsid w:val="00307F56"/>
@@ -5971,10 +6145,10 @@
       <w:color w:val="243F60" w:themeColor="accent1" w:themeShade="7F"/>
     </w:rPr>
   </w:style>
-  <w:style w:type="character" w:customStyle="1" w:styleId="berschrift6Zchn">
-    <w:name w:val="Überschrift 6 Zchn"/>
-    <w:basedOn w:val="Absatz-Standardschriftart"/>
-    <w:link w:val="berschrift6"/>
+  <w:style w:type="character" w:customStyle="1" w:styleId="Heading6Char">
+    <w:name w:val="Heading 6 Char"/>
+    <w:basedOn w:val="DefaultParagraphFont"/>
+    <w:link w:val="Heading6"/>
     <w:uiPriority w:val="9"/>
     <w:semiHidden/>
     <w:rsid w:val="00307F56"/>
@@ -5985,10 +6159,10 @@
       <w:color w:val="243F60" w:themeColor="accent1" w:themeShade="7F"/>
     </w:rPr>
   </w:style>
-  <w:style w:type="character" w:customStyle="1" w:styleId="berschrift7Zchn">
-    <w:name w:val="Überschrift 7 Zchn"/>
-    <w:basedOn w:val="Absatz-Standardschriftart"/>
-    <w:link w:val="berschrift7"/>
+  <w:style w:type="character" w:customStyle="1" w:styleId="Heading7Char">
+    <w:name w:val="Heading 7 Char"/>
+    <w:basedOn w:val="DefaultParagraphFont"/>
+    <w:link w:val="Heading7"/>
     <w:uiPriority w:val="9"/>
     <w:semiHidden/>
     <w:rsid w:val="00307F56"/>
@@ -5999,10 +6173,10 @@
       <w:color w:val="404040" w:themeColor="text1" w:themeTint="BF"/>
     </w:rPr>
   </w:style>
-  <w:style w:type="character" w:customStyle="1" w:styleId="berschrift8Zchn">
-    <w:name w:val="Überschrift 8 Zchn"/>
-    <w:basedOn w:val="Absatz-Standardschriftart"/>
-    <w:link w:val="berschrift8"/>
+  <w:style w:type="character" w:customStyle="1" w:styleId="Heading8Char">
+    <w:name w:val="Heading 8 Char"/>
+    <w:basedOn w:val="DefaultParagraphFont"/>
+    <w:link w:val="Heading8"/>
     <w:uiPriority w:val="9"/>
     <w:semiHidden/>
     <w:rsid w:val="00307F56"/>
@@ -6013,777 +6187,10 @@
       <w:szCs w:val="20"/>
     </w:rPr>
   </w:style>
-  <w:style w:type="character" w:customStyle="1" w:styleId="berschrift9Zchn">
-    <w:name w:val="Überschrift 9 Zchn"/>
-    <w:basedOn w:val="Absatz-Standardschriftart"/>
-    <w:link w:val="berschrift9"/>
-    <w:uiPriority w:val="9"/>
-    <w:semiHidden/>
-    <w:rsid w:val="00307F56"/>
-    <w:rPr>
-      <w:rFonts w:asciiTheme="majorHAnsi" w:eastAsiaTheme="majorEastAsia" w:hAnsiTheme="majorHAnsi" w:cstheme="majorBidi"/>
-      <w:i/>
-      <w:iCs/>
-      <w:color w:val="404040" w:themeColor="text1" w:themeTint="BF"/>
-      <w:sz w:val="20"/>
-      <w:szCs w:val="20"/>
-    </w:rPr>
-  </w:style>
-</w:styles>
-</file>
-
-<file path=word/stylesWithEffects.xml><?xml version="1.0" encoding="utf-8"?>
-<w:styles xmlns:wpc="http://schemas.microsoft.com/office/word/2010/wordprocessingCanvas" xmlns:mc="http://schemas.openxmlformats.org/markup-compatibility/2006" xmlns:o="urn:schemas-microsoft-com:office:office" xmlns:r="http://schemas.openxmlformats.org/officeDocument/2006/relationships" xmlns:m="http://schemas.openxmlformats.org/officeDocument/2006/math" xmlns:v="urn:schemas-microsoft-com:vml" xmlns:wp14="http://schemas.microsoft.com/office/word/2010/wordprocessingDrawing" xmlns:wp="http://schemas.openxmlformats.org/drawingml/2006/wordprocessingDrawing" xmlns:w10="urn:schemas-microsoft-com:office:word" xmlns:w="http://schemas.openxmlformats.org/wordprocessingml/2006/main" xmlns:w14="http://schemas.microsoft.com/office/word/2010/wordml" xmlns:wpg="http://schemas.microsoft.com/office/word/2010/wordprocessingGroup" xmlns:wpi="http://schemas.microsoft.com/office/word/2010/wordprocessingInk" xmlns:wne="http://schemas.microsoft.com/office/word/2006/wordml" xmlns:wps="http://schemas.microsoft.com/office/word/2010/wordprocessingShape" mc:Ignorable="w14 wp14">
-  <w:docDefaults>
-    <w:rPrDefault>
-      <w:rPr>
-        <w:rFonts w:asciiTheme="minorHAnsi" w:eastAsiaTheme="minorHAnsi" w:hAnsiTheme="minorHAnsi" w:cstheme="minorBidi"/>
-        <w:sz w:val="22"/>
-        <w:szCs w:val="22"/>
-        <w:lang w:val="de-DE" w:eastAsia="en-US" w:bidi="ar-SA"/>
-      </w:rPr>
-    </w:rPrDefault>
-    <w:pPrDefault>
-      <w:pPr>
-        <w:spacing w:after="200" w:line="276" w:lineRule="auto"/>
-      </w:pPr>
-    </w:pPrDefault>
-  </w:docDefaults>
-  <w:latentStyles w:defLockedState="0" w:defUIPriority="99" w:defSemiHidden="1" w:defUnhideWhenUsed="1" w:defQFormat="0" w:count="267">
-    <w:lsdException w:name="Normal" w:semiHidden="0" w:uiPriority="0" w:unhideWhenUsed="0" w:qFormat="1"/>
-    <w:lsdException w:name="heading 1" w:semiHidden="0" w:uiPriority="9" w:unhideWhenUsed="0" w:qFormat="1"/>
-    <w:lsdException w:name="heading 2" w:uiPriority="9" w:qFormat="1"/>
-    <w:lsdException w:name="heading 3" w:uiPriority="9" w:qFormat="1"/>
-    <w:lsdException w:name="heading 4" w:uiPriority="9" w:qFormat="1"/>
-    <w:lsdException w:name="heading 5" w:uiPriority="9" w:qFormat="1"/>
-    <w:lsdException w:name="heading 6" w:uiPriority="9" w:qFormat="1"/>
-    <w:lsdException w:name="heading 7" w:uiPriority="9" w:qFormat="1"/>
-    <w:lsdException w:name="heading 8" w:uiPriority="9" w:qFormat="1"/>
-    <w:lsdException w:name="heading 9" w:uiPriority="9" w:qFormat="1"/>
-    <w:lsdException w:name="toc 1" w:uiPriority="39"/>
-    <w:lsdException w:name="toc 2" w:uiPriority="39"/>
-    <w:lsdException w:name="toc 3" w:uiPriority="39"/>
-    <w:lsdException w:name="toc 4" w:uiPriority="39"/>
-    <w:lsdException w:name="toc 5" w:uiPriority="39"/>
-    <w:lsdException w:name="toc 6" w:uiPriority="39"/>
-    <w:lsdException w:name="toc 7" w:uiPriority="39"/>
-    <w:lsdException w:name="toc 8" w:uiPriority="39"/>
-    <w:lsdException w:name="toc 9" w:uiPriority="39"/>
-    <w:lsdException w:name="caption" w:uiPriority="35" w:qFormat="1"/>
-    <w:lsdException w:name="Title" w:semiHidden="0" w:uiPriority="10" w:unhideWhenUsed="0" w:qFormat="1"/>
-    <w:lsdException w:name="Default Paragraph Font" w:uiPriority="1"/>
-    <w:lsdException w:name="Subtitle" w:semiHidden="0" w:uiPriority="11" w:unhideWhenUsed="0" w:qFormat="1"/>
-    <w:lsdException w:name="Strong" w:semiHidden="0" w:uiPriority="22" w:unhideWhenUsed="0" w:qFormat="1"/>
-    <w:lsdException w:name="Emphasis" w:semiHidden="0" w:uiPriority="20" w:unhideWhenUsed="0" w:qFormat="1"/>
-    <w:lsdException w:name="Table Grid" w:semiHidden="0" w:uiPriority="59" w:unhideWhenUsed="0"/>
-    <w:lsdException w:name="Placeholder Text" w:unhideWhenUsed="0"/>
-    <w:lsdException w:name="No Spacing" w:semiHidden="0" w:uiPriority="1" w:unhideWhenUsed="0" w:qFormat="1"/>
-    <w:lsdException w:name="Light Shading" w:semiHidden="0" w:uiPriority="60" w:unhideWhenUsed="0"/>
-    <w:lsdException w:name="Light List" w:semiHidden="0" w:uiPriority="61" w:unhideWhenUsed="0"/>
-    <w:lsdException w:name="Light Grid" w:semiHidden="0" w:uiPriority="62" w:unhideWhenUsed="0"/>
-    <w:lsdException w:name="Medium Shading 1" w:semiHidden="0" w:uiPriority="63" w:unhideWhenUsed="0"/>
-    <w:lsdException w:name="Medium Shading 2" w:semiHidden="0" w:uiPriority="64" w:unhideWhenUsed="0"/>
-    <w:lsdException w:name="Medium List 1" w:semiHidden="0" w:uiPriority="65" w:unhideWhenUsed="0"/>
-    <w:lsdException w:name="Medium List 2" w:semiHidden="0" w:uiPriority="66" w:unhideWhenUsed="0"/>
-    <w:lsdException w:name="Medium Grid 1" w:semiHidden="0" w:uiPriority="67" w:unhideWhenUsed="0"/>
-    <w:lsdException w:name="Medium Grid 2" w:semiHidden="0" w:uiPriority="68" w:unhideWhenUsed="0"/>
-    <w:lsdException w:name="Medium Grid 3" w:semiHidden="0" w:uiPriority="69" w:unhideWhenUsed="0"/>
-    <w:lsdException w:name="Dark List" w:semiHidden="0" w:uiPriority="70" w:unhideWhenUsed="0"/>
-    <w:lsdException w:name="Colorful Shading" w:semiHidden="0" w:uiPriority="71" w:unhideWhenUsed="0"/>
-    <w:lsdException w:name="Colorful List" w:semiHidden="0" w:uiPriority="72" w:unhideWhenUsed="0"/>
-    <w:lsdException w:name="Colorful Grid" w:semiHidden="0" w:uiPriority="73" w:unhideWhenUsed="0"/>
-    <w:lsdException w:name="Light Shading Accent 1" w:semiHidden="0" w:uiPriority="60" w:unhideWhenUsed="0"/>
-    <w:lsdException w:name="Light List Accent 1" w:semiHidden="0" w:uiPriority="61" w:unhideWhenUsed="0"/>
-    <w:lsdException w:name="Light Grid Accent 1" w:semiHidden="0" w:uiPriority="62" w:unhideWhenUsed="0"/>
-    <w:lsdException w:name="Medium Shading 1 Accent 1" w:semiHidden="0" w:uiPriority="63" w:unhideWhenUsed="0"/>
-    <w:lsdException w:name="Medium Shading 2 Accent 1" w:semiHidden="0" w:uiPriority="64" w:unhideWhenUsed="0"/>
-    <w:lsdException w:name="Medium List 1 Accent 1" w:semiHidden="0" w:uiPriority="65" w:unhideWhenUsed="0"/>
-    <w:lsdException w:name="Revision" w:unhideWhenUsed="0"/>
-    <w:lsdException w:name="List Paragraph" w:semiHidden="0" w:uiPriority="34" w:unhideWhenUsed="0" w:qFormat="1"/>
-    <w:lsdException w:name="Quote" w:semiHidden="0" w:uiPriority="29" w:unhideWhenUsed="0" w:qFormat="1"/>
-    <w:lsdException w:name="Intense Quote" w:semiHidden="0" w:uiPriority="30" w:unhideWhenUsed="0" w:qFormat="1"/>
-    <w:lsdException w:name="Medium List 2 Accent 1" w:semiHidden="0" w:uiPriority="66" w:unhideWhenUsed="0"/>
-    <w:lsdException w:name="Medium Grid 1 Accent 1" w:semiHidden="0" w:uiPriority="67" w:unhideWhenUsed="0"/>
-    <w:lsdException w:name="Medium Grid 2 Accent 1" w:semiHidden="0" w:uiPriority="68" w:unhideWhenUsed="0"/>
-    <w:lsdException w:name="Medium Grid 3 Accent 1" w:semiHidden="0" w:uiPriority="69" w:unhideWhenUsed="0"/>
-    <w:lsdException w:name="Dark List Accent 1" w:semiHidden="0" w:uiPriority="70" w:unhideWhenUsed="0"/>
-    <w:lsdException w:name="Colorful Shading Accent 1" w:semiHidden="0" w:uiPriority="71" w:unhideWhenUsed="0"/>
-    <w:lsdException w:name="Colorful List Accent 1" w:semiHidden="0" w:uiPriority="72" w:unhideWhenUsed="0"/>
-    <w:lsdException w:name="Colorful Grid Accent 1" w:semiHidden="0" w:uiPriority="73" w:unhideWhenUsed="0"/>
-    <w:lsdException w:name="Light Shading Accent 2" w:semiHidden="0" w:uiPriority="60" w:unhideWhenUsed="0"/>
-    <w:lsdException w:name="Light List Accent 2" w:semiHidden="0" w:uiPriority="61" w:unhideWhenUsed="0"/>
-    <w:lsdException w:name="Light Grid Accent 2" w:semiHidden="0" w:uiPriority="62" w:unhideWhenUsed="0"/>
-    <w:lsdException w:name="Medium Shading 1 Accent 2" w:semiHidden="0" w:uiPriority="63" w:unhideWhenUsed="0"/>
-    <w:lsdException w:name="Medium Shading 2 Accent 2" w:semiHidden="0" w:uiPriority="64" w:unhideWhenUsed="0"/>
-    <w:lsdException w:name="Medium List 1 Accent 2" w:semiHidden="0" w:uiPriority="65" w:unhideWhenUsed="0"/>
-    <w:lsdException w:name="Medium List 2 Accent 2" w:semiHidden="0" w:uiPriority="66" w:unhideWhenUsed="0"/>
-    <w:lsdException w:name="Medium Grid 1 Accent 2" w:semiHidden="0" w:uiPriority="67" w:unhideWhenUsed="0"/>
-    <w:lsdException w:name="Medium Grid 2 Accent 2" w:semiHidden="0" w:uiPriority="68" w:unhideWhenUsed="0"/>
-    <w:lsdException w:name="Medium Grid 3 Accent 2" w:semiHidden="0" w:uiPriority="69" w:unhideWhenUsed="0"/>
-    <w:lsdException w:name="Dark List Accent 2" w:semiHidden="0" w:uiPriority="70" w:unhideWhenUsed="0"/>
-    <w:lsdException w:name="Colorful Shading Accent 2" w:semiHidden="0" w:uiPriority="71" w:unhideWhenUsed="0"/>
-    <w:lsdException w:name="Colorful List Accent 2" w:semiHidden="0" w:uiPriority="72" w:unhideWhenUsed="0"/>
-    <w:lsdException w:name="Colorful Grid Accent 2" w:semiHidden="0" w:uiPriority="73" w:unhideWhenUsed="0"/>
-    <w:lsdException w:name="Light Shading Accent 3" w:semiHidden="0" w:uiPriority="60" w:unhideWhenUsed="0"/>
-    <w:lsdException w:name="Light List Accent 3" w:semiHidden="0" w:uiPriority="61" w:unhideWhenUsed="0"/>
-    <w:lsdException w:name="Light Grid Accent 3" w:semiHidden="0" w:uiPriority="62" w:unhideWhenUsed="0"/>
-    <w:lsdException w:name="Medium Shading 1 Accent 3" w:semiHidden="0" w:uiPriority="63" w:unhideWhenUsed="0"/>
-    <w:lsdException w:name="Medium Shading 2 Accent 3" w:semiHidden="0" w:uiPriority="64" w:unhideWhenUsed="0"/>
-    <w:lsdException w:name="Medium List 1 Accent 3" w:semiHidden="0" w:uiPriority="65" w:unhideWhenUsed="0"/>
-    <w:lsdException w:name="Medium List 2 Accent 3" w:semiHidden="0" w:uiPriority="66" w:unhideWhenUsed="0"/>
-    <w:lsdException w:name="Medium Grid 1 Accent 3" w:semiHidden="0" w:uiPriority="67" w:unhideWhenUsed="0"/>
-    <w:lsdException w:name="Medium Grid 2 Accent 3" w:semiHidden="0" w:uiPriority="68" w:unhideWhenUsed="0"/>
-    <w:lsdException w:name="Medium Grid 3 Accent 3" w:semiHidden="0" w:uiPriority="69" w:unhideWhenUsed="0"/>
-    <w:lsdException w:name="Dark List Accent 3" w:semiHidden="0" w:uiPriority="70" w:unhideWhenUsed="0"/>
-    <w:lsdException w:name="Colorful Shading Accent 3" w:semiHidden="0" w:uiPriority="71" w:unhideWhenUsed="0"/>
-    <w:lsdException w:name="Colorful List Accent 3" w:semiHidden="0" w:uiPriority="72" w:unhideWhenUsed="0"/>
-    <w:lsdException w:name="Colorful Grid Accent 3" w:semiHidden="0" w:uiPriority="73" w:unhideWhenUsed="0"/>
-    <w:lsdException w:name="Light Shading Accent 4" w:semiHidden="0" w:uiPriority="60" w:unhideWhenUsed="0"/>
-    <w:lsdException w:name="Light List Accent 4" w:semiHidden="0" w:uiPriority="61" w:unhideWhenUsed="0"/>
-    <w:lsdException w:name="Light Grid Accent 4" w:semiHidden="0" w:uiPriority="62" w:unhideWhenUsed="0"/>
-    <w:lsdException w:name="Medium Shading 1 Accent 4" w:semiHidden="0" w:uiPriority="63" w:unhideWhenUsed="0"/>
-    <w:lsdException w:name="Medium Shading 2 Accent 4" w:semiHidden="0" w:uiPriority="64" w:unhideWhenUsed="0"/>
-    <w:lsdException w:name="Medium List 1 Accent 4" w:semiHidden="0" w:uiPriority="65" w:unhideWhenUsed="0"/>
-    <w:lsdException w:name="Medium List 2 Accent 4" w:semiHidden="0" w:uiPriority="66" w:unhideWhenUsed="0"/>
-    <w:lsdException w:name="Medium Grid 1 Accent 4" w:semiHidden="0" w:uiPriority="67" w:unhideWhenUsed="0"/>
-    <w:lsdException w:name="Medium Grid 2 Accent 4" w:semiHidden="0" w:uiPriority="68" w:unhideWhenUsed="0"/>
-    <w:lsdException w:name="Medium Grid 3 Accent 4" w:semiHidden="0" w:uiPriority="69" w:unhideWhenUsed="0"/>
-    <w:lsdException w:name="Dark List Accent 4" w:semiHidden="0" w:uiPriority="70" w:unhideWhenUsed="0"/>
-    <w:lsdException w:name="Colorful Shading Accent 4" w:semiHidden="0" w:uiPriority="71" w:unhideWhenUsed="0"/>
-    <w:lsdException w:name="Colorful List Accent 4" w:semiHidden="0" w:uiPriority="72" w:unhideWhenUsed="0"/>
-    <w:lsdException w:name="Colorful Grid Accent 4" w:semiHidden="0" w:uiPriority="73" w:unhideWhenUsed="0"/>
-    <w:lsdException w:name="Light Shading Accent 5" w:semiHidden="0" w:uiPriority="60" w:unhideWhenUsed="0"/>
-    <w:lsdException w:name="Light List Accent 5" w:semiHidden="0" w:uiPriority="61" w:unhideWhenUsed="0"/>
-    <w:lsdException w:name="Light Grid Accent 5" w:semiHidden="0" w:uiPriority="62" w:unhideWhenUsed="0"/>
-    <w:lsdException w:name="Medium Shading 1 Accent 5" w:semiHidden="0" w:uiPriority="63" w:unhideWhenUsed="0"/>
-    <w:lsdException w:name="Medium Shading 2 Accent 5" w:semiHidden="0" w:uiPriority="64" w:unhideWhenUsed="0"/>
-    <w:lsdException w:name="Medium List 1 Accent 5" w:semiHidden="0" w:uiPriority="65" w:unhideWhenUsed="0"/>
-    <w:lsdException w:name="Medium List 2 Accent 5" w:semiHidden="0" w:uiPriority="66" w:unhideWhenUsed="0"/>
-    <w:lsdException w:name="Medium Grid 1 Accent 5" w:semiHidden="0" w:uiPriority="67" w:unhideWhenUsed="0"/>
-    <w:lsdException w:name="Medium Grid 2 Accent 5" w:semiHidden="0" w:uiPriority="68" w:unhideWhenUsed="0"/>
-    <w:lsdException w:name="Medium Grid 3 Accent 5" w:semiHidden="0" w:uiPriority="69" w:unhideWhenUsed="0"/>
-    <w:lsdException w:name="Dark List Accent 5" w:semiHidden="0" w:uiPriority="70" w:unhideWhenUsed="0"/>
-    <w:lsdException w:name="Colorful Shading Accent 5" w:semiHidden="0" w:uiPriority="71" w:unhideWhenUsed="0"/>
-    <w:lsdException w:name="Colorful List Accent 5" w:semiHidden="0" w:uiPriority="72" w:unhideWhenUsed="0"/>
-    <w:lsdException w:name="Colorful Grid Accent 5" w:semiHidden="0" w:uiPriority="73" w:unhideWhenUsed="0"/>
-    <w:lsdException w:name="Light Shading Accent 6" w:semiHidden="0" w:uiPriority="60" w:unhideWhenUsed="0"/>
-    <w:lsdException w:name="Light List Accent 6" w:semiHidden="0" w:uiPriority="61" w:unhideWhenUsed="0"/>
-    <w:lsdException w:name="Light Grid Accent 6" w:semiHidden="0" w:uiPriority="62" w:unhideWhenUsed="0"/>
-    <w:lsdException w:name="Medium Shading 1 Accent 6" w:semiHidden="0" w:uiPriority="63" w:unhideWhenUsed="0"/>
-    <w:lsdException w:name="Medium Shading 2 Accent 6" w:semiHidden="0" w:uiPriority="64" w:unhideWhenUsed="0"/>
-    <w:lsdException w:name="Medium List 1 Accent 6" w:semiHidden="0" w:uiPriority="65" w:unhideWhenUsed="0"/>
-    <w:lsdException w:name="Medium List 2 Accent 6" w:semiHidden="0" w:uiPriority="66" w:unhideWhenUsed="0"/>
-    <w:lsdException w:name="Medium Grid 1 Accent 6" w:semiHidden="0" w:uiPriority="67" w:unhideWhenUsed="0"/>
-    <w:lsdException w:name="Medium Grid 2 Accent 6" w:semiHidden="0" w:uiPriority="68" w:unhideWhenUsed="0"/>
-    <w:lsdException w:name="Medium Grid 3 Accent 6" w:semiHidden="0" w:uiPriority="69" w:unhideWhenUsed="0"/>
-    <w:lsdException w:name="Dark List Accent 6" w:semiHidden="0" w:uiPriority="70" w:unhideWhenUsed="0"/>
-    <w:lsdException w:name="Colorful Shading Accent 6" w:semiHidden="0" w:uiPriority="71" w:unhideWhenUsed="0"/>
-    <w:lsdException w:name="Colorful List Accent 6" w:semiHidden="0" w:uiPriority="72" w:unhideWhenUsed="0"/>
-    <w:lsdException w:name="Colorful Grid Accent 6" w:semiHidden="0" w:uiPriority="73" w:unhideWhenUsed="0"/>
-    <w:lsdException w:name="Subtle Emphasis" w:semiHidden="0" w:uiPriority="19" w:unhideWhenUsed="0" w:qFormat="1"/>
-    <w:lsdException w:name="Intense Emphasis" w:semiHidden="0" w:uiPriority="21" w:unhideWhenUsed="0" w:qFormat="1"/>
-    <w:lsdException w:name="Subtle Reference" w:semiHidden="0" w:uiPriority="31" w:unhideWhenUsed="0" w:qFormat="1"/>
-    <w:lsdException w:name="Intense Reference" w:semiHidden="0" w:uiPriority="32" w:unhideWhenUsed="0" w:qFormat="1"/>
-    <w:lsdException w:name="Book Title" w:semiHidden="0" w:uiPriority="33" w:unhideWhenUsed="0" w:qFormat="1"/>
-    <w:lsdException w:name="Bibliography" w:uiPriority="37"/>
-    <w:lsdException w:name="TOC Heading" w:uiPriority="39" w:qFormat="1"/>
-  </w:latentStyles>
-  <w:style w:type="paragraph" w:default="1" w:styleId="Standard">
-    <w:name w:val="Normal"/>
-    <w:qFormat/>
-  </w:style>
-  <w:style w:type="paragraph" w:styleId="berschrift1">
-    <w:name w:val="heading 1"/>
-    <w:basedOn w:val="Standard"/>
-    <w:next w:val="Standard"/>
-    <w:link w:val="berschrift1Zchn"/>
-    <w:uiPriority w:val="9"/>
-    <w:qFormat/>
-    <w:rsid w:val="00CF647B"/>
-    <w:pPr>
-      <w:keepNext/>
-      <w:keepLines/>
-      <w:numPr>
-        <w:numId w:val="2"/>
-      </w:numPr>
-      <w:spacing w:before="480" w:after="0"/>
-      <w:outlineLvl w:val="0"/>
-    </w:pPr>
-    <w:rPr>
-      <w:rFonts w:asciiTheme="majorHAnsi" w:eastAsiaTheme="majorEastAsia" w:hAnsiTheme="majorHAnsi" w:cstheme="majorBidi"/>
-      <w:b/>
-      <w:bCs/>
-      <w:color w:val="365F91" w:themeColor="accent1" w:themeShade="BF"/>
-      <w:sz w:val="28"/>
-      <w:szCs w:val="28"/>
-    </w:rPr>
-  </w:style>
-  <w:style w:type="paragraph" w:styleId="berschrift2">
-    <w:name w:val="heading 2"/>
-    <w:basedOn w:val="Standard"/>
-    <w:next w:val="Standard"/>
-    <w:link w:val="berschrift2Zchn"/>
-    <w:uiPriority w:val="9"/>
-    <w:unhideWhenUsed/>
-    <w:qFormat/>
-    <w:rsid w:val="006475E3"/>
-    <w:pPr>
-      <w:keepNext/>
-      <w:keepLines/>
-      <w:numPr>
-        <w:ilvl w:val="1"/>
-        <w:numId w:val="2"/>
-      </w:numPr>
-      <w:spacing w:before="200" w:after="0"/>
-      <w:outlineLvl w:val="1"/>
-    </w:pPr>
-    <w:rPr>
-      <w:rFonts w:asciiTheme="majorHAnsi" w:eastAsiaTheme="majorEastAsia" w:hAnsiTheme="majorHAnsi" w:cstheme="majorBidi"/>
-      <w:b/>
-      <w:bCs/>
-      <w:color w:val="4F81BD" w:themeColor="accent1"/>
-      <w:sz w:val="26"/>
-      <w:szCs w:val="26"/>
-    </w:rPr>
-  </w:style>
-  <w:style w:type="paragraph" w:styleId="berschrift3">
-    <w:name w:val="heading 3"/>
-    <w:basedOn w:val="Standard"/>
-    <w:next w:val="Standard"/>
-    <w:link w:val="berschrift3Zchn"/>
-    <w:uiPriority w:val="9"/>
-    <w:semiHidden/>
-    <w:unhideWhenUsed/>
-    <w:qFormat/>
-    <w:rsid w:val="00307F56"/>
-    <w:pPr>
-      <w:keepNext/>
-      <w:keepLines/>
-      <w:numPr>
-        <w:ilvl w:val="2"/>
-        <w:numId w:val="2"/>
-      </w:numPr>
-      <w:spacing w:before="200" w:after="0"/>
-      <w:outlineLvl w:val="2"/>
-    </w:pPr>
-    <w:rPr>
-      <w:rFonts w:asciiTheme="majorHAnsi" w:eastAsiaTheme="majorEastAsia" w:hAnsiTheme="majorHAnsi" w:cstheme="majorBidi"/>
-      <w:b/>
-      <w:bCs/>
-      <w:color w:val="4F81BD" w:themeColor="accent1"/>
-    </w:rPr>
-  </w:style>
-  <w:style w:type="paragraph" w:styleId="berschrift4">
-    <w:name w:val="heading 4"/>
-    <w:basedOn w:val="Standard"/>
-    <w:next w:val="Standard"/>
-    <w:link w:val="berschrift4Zchn"/>
-    <w:uiPriority w:val="9"/>
-    <w:semiHidden/>
-    <w:unhideWhenUsed/>
-    <w:qFormat/>
-    <w:rsid w:val="00307F56"/>
-    <w:pPr>
-      <w:keepNext/>
-      <w:keepLines/>
-      <w:numPr>
-        <w:ilvl w:val="3"/>
-        <w:numId w:val="2"/>
-      </w:numPr>
-      <w:spacing w:before="200" w:after="0"/>
-      <w:outlineLvl w:val="3"/>
-    </w:pPr>
-    <w:rPr>
-      <w:rFonts w:asciiTheme="majorHAnsi" w:eastAsiaTheme="majorEastAsia" w:hAnsiTheme="majorHAnsi" w:cstheme="majorBidi"/>
-      <w:b/>
-      <w:bCs/>
-      <w:i/>
-      <w:iCs/>
-      <w:color w:val="4F81BD" w:themeColor="accent1"/>
-    </w:rPr>
-  </w:style>
-  <w:style w:type="paragraph" w:styleId="berschrift5">
-    <w:name w:val="heading 5"/>
-    <w:basedOn w:val="Standard"/>
-    <w:next w:val="Standard"/>
-    <w:link w:val="berschrift5Zchn"/>
-    <w:uiPriority w:val="9"/>
-    <w:semiHidden/>
-    <w:unhideWhenUsed/>
-    <w:qFormat/>
-    <w:rsid w:val="00307F56"/>
-    <w:pPr>
-      <w:keepNext/>
-      <w:keepLines/>
-      <w:numPr>
-        <w:ilvl w:val="4"/>
-        <w:numId w:val="2"/>
-      </w:numPr>
-      <w:spacing w:before="200" w:after="0"/>
-      <w:outlineLvl w:val="4"/>
-    </w:pPr>
-    <w:rPr>
-      <w:rFonts w:asciiTheme="majorHAnsi" w:eastAsiaTheme="majorEastAsia" w:hAnsiTheme="majorHAnsi" w:cstheme="majorBidi"/>
-      <w:color w:val="243F60" w:themeColor="accent1" w:themeShade="7F"/>
-    </w:rPr>
-  </w:style>
-  <w:style w:type="paragraph" w:styleId="berschrift6">
-    <w:name w:val="heading 6"/>
-    <w:basedOn w:val="Standard"/>
-    <w:next w:val="Standard"/>
-    <w:link w:val="berschrift6Zchn"/>
-    <w:uiPriority w:val="9"/>
-    <w:semiHidden/>
-    <w:unhideWhenUsed/>
-    <w:qFormat/>
-    <w:rsid w:val="00307F56"/>
-    <w:pPr>
-      <w:keepNext/>
-      <w:keepLines/>
-      <w:numPr>
-        <w:ilvl w:val="5"/>
-        <w:numId w:val="2"/>
-      </w:numPr>
-      <w:spacing w:before="200" w:after="0"/>
-      <w:outlineLvl w:val="5"/>
-    </w:pPr>
-    <w:rPr>
-      <w:rFonts w:asciiTheme="majorHAnsi" w:eastAsiaTheme="majorEastAsia" w:hAnsiTheme="majorHAnsi" w:cstheme="majorBidi"/>
-      <w:i/>
-      <w:iCs/>
-      <w:color w:val="243F60" w:themeColor="accent1" w:themeShade="7F"/>
-    </w:rPr>
-  </w:style>
-  <w:style w:type="paragraph" w:styleId="berschrift7">
-    <w:name w:val="heading 7"/>
-    <w:basedOn w:val="Standard"/>
-    <w:next w:val="Standard"/>
-    <w:link w:val="berschrift7Zchn"/>
-    <w:uiPriority w:val="9"/>
-    <w:semiHidden/>
-    <w:unhideWhenUsed/>
-    <w:qFormat/>
-    <w:rsid w:val="00307F56"/>
-    <w:pPr>
-      <w:keepNext/>
-      <w:keepLines/>
-      <w:numPr>
-        <w:ilvl w:val="6"/>
-        <w:numId w:val="2"/>
-      </w:numPr>
-      <w:spacing w:before="200" w:after="0"/>
-      <w:outlineLvl w:val="6"/>
-    </w:pPr>
-    <w:rPr>
-      <w:rFonts w:asciiTheme="majorHAnsi" w:eastAsiaTheme="majorEastAsia" w:hAnsiTheme="majorHAnsi" w:cstheme="majorBidi"/>
-      <w:i/>
-      <w:iCs/>
-      <w:color w:val="404040" w:themeColor="text1" w:themeTint="BF"/>
-    </w:rPr>
-  </w:style>
-  <w:style w:type="paragraph" w:styleId="berschrift8">
-    <w:name w:val="heading 8"/>
-    <w:basedOn w:val="Standard"/>
-    <w:next w:val="Standard"/>
-    <w:link w:val="berschrift8Zchn"/>
-    <w:uiPriority w:val="9"/>
-    <w:semiHidden/>
-    <w:unhideWhenUsed/>
-    <w:qFormat/>
-    <w:rsid w:val="00307F56"/>
-    <w:pPr>
-      <w:keepNext/>
-      <w:keepLines/>
-      <w:numPr>
-        <w:ilvl w:val="7"/>
-        <w:numId w:val="2"/>
-      </w:numPr>
-      <w:spacing w:before="200" w:after="0"/>
-      <w:outlineLvl w:val="7"/>
-    </w:pPr>
-    <w:rPr>
-      <w:rFonts w:asciiTheme="majorHAnsi" w:eastAsiaTheme="majorEastAsia" w:hAnsiTheme="majorHAnsi" w:cstheme="majorBidi"/>
-      <w:color w:val="404040" w:themeColor="text1" w:themeTint="BF"/>
-      <w:sz w:val="20"/>
-      <w:szCs w:val="20"/>
-    </w:rPr>
-  </w:style>
-  <w:style w:type="paragraph" w:styleId="berschrift9">
-    <w:name w:val="heading 9"/>
-    <w:basedOn w:val="Standard"/>
-    <w:next w:val="Standard"/>
-    <w:link w:val="berschrift9Zchn"/>
-    <w:uiPriority w:val="9"/>
-    <w:semiHidden/>
-    <w:unhideWhenUsed/>
-    <w:qFormat/>
-    <w:rsid w:val="00307F56"/>
-    <w:pPr>
-      <w:keepNext/>
-      <w:keepLines/>
-      <w:numPr>
-        <w:ilvl w:val="8"/>
-        <w:numId w:val="2"/>
-      </w:numPr>
-      <w:spacing w:before="200" w:after="0"/>
-      <w:outlineLvl w:val="8"/>
-    </w:pPr>
-    <w:rPr>
-      <w:rFonts w:asciiTheme="majorHAnsi" w:eastAsiaTheme="majorEastAsia" w:hAnsiTheme="majorHAnsi" w:cstheme="majorBidi"/>
-      <w:i/>
-      <w:iCs/>
-      <w:color w:val="404040" w:themeColor="text1" w:themeTint="BF"/>
-      <w:sz w:val="20"/>
-      <w:szCs w:val="20"/>
-    </w:rPr>
-  </w:style>
-  <w:style w:type="character" w:default="1" w:styleId="Absatz-Standardschriftart">
-    <w:name w:val="Default Paragraph Font"/>
-    <w:uiPriority w:val="1"/>
-    <w:semiHidden/>
-    <w:unhideWhenUsed/>
-  </w:style>
-  <w:style w:type="table" w:default="1" w:styleId="NormaleTabelle">
-    <w:name w:val="Normal Table"/>
-    <w:uiPriority w:val="99"/>
-    <w:semiHidden/>
-    <w:unhideWhenUsed/>
-    <w:tblPr>
-      <w:tblInd w:w="0" w:type="dxa"/>
-      <w:tblCellMar>
-        <w:top w:w="0" w:type="dxa"/>
-        <w:left w:w="108" w:type="dxa"/>
-        <w:bottom w:w="0" w:type="dxa"/>
-        <w:right w:w="108" w:type="dxa"/>
-      </w:tblCellMar>
-    </w:tblPr>
-  </w:style>
-  <w:style w:type="numbering" w:default="1" w:styleId="KeineListe">
-    <w:name w:val="No List"/>
-    <w:uiPriority w:val="99"/>
-    <w:semiHidden/>
-    <w:unhideWhenUsed/>
-  </w:style>
-  <w:style w:type="paragraph" w:styleId="Kopfzeile">
-    <w:name w:val="header"/>
-    <w:basedOn w:val="Standard"/>
-    <w:link w:val="KopfzeileZchn"/>
-    <w:uiPriority w:val="99"/>
-    <w:unhideWhenUsed/>
-    <w:rsid w:val="00CF647B"/>
-    <w:pPr>
-      <w:tabs>
-        <w:tab w:val="center" w:pos="4536"/>
-        <w:tab w:val="right" w:pos="9072"/>
-      </w:tabs>
-      <w:spacing w:after="0" w:line="240" w:lineRule="auto"/>
-    </w:pPr>
-  </w:style>
-  <w:style w:type="character" w:customStyle="1" w:styleId="KopfzeileZchn">
-    <w:name w:val="Kopfzeile Zchn"/>
-    <w:basedOn w:val="Absatz-Standardschriftart"/>
-    <w:link w:val="Kopfzeile"/>
-    <w:uiPriority w:val="99"/>
-    <w:rsid w:val="00CF647B"/>
-  </w:style>
-  <w:style w:type="paragraph" w:styleId="Fuzeile">
-    <w:name w:val="footer"/>
-    <w:basedOn w:val="Standard"/>
-    <w:link w:val="FuzeileZchn"/>
-    <w:uiPriority w:val="99"/>
-    <w:unhideWhenUsed/>
-    <w:rsid w:val="00CF647B"/>
-    <w:pPr>
-      <w:tabs>
-        <w:tab w:val="center" w:pos="4536"/>
-        <w:tab w:val="right" w:pos="9072"/>
-      </w:tabs>
-      <w:spacing w:after="0" w:line="240" w:lineRule="auto"/>
-    </w:pPr>
-  </w:style>
-  <w:style w:type="character" w:customStyle="1" w:styleId="FuzeileZchn">
-    <w:name w:val="Fußzeile Zchn"/>
-    <w:basedOn w:val="Absatz-Standardschriftart"/>
-    <w:link w:val="Fuzeile"/>
-    <w:uiPriority w:val="99"/>
-    <w:rsid w:val="00CF647B"/>
-  </w:style>
-  <w:style w:type="paragraph" w:styleId="Sprechblasentext">
-    <w:name w:val="Balloon Text"/>
-    <w:basedOn w:val="Standard"/>
-    <w:link w:val="SprechblasentextZchn"/>
-    <w:uiPriority w:val="99"/>
-    <w:semiHidden/>
-    <w:unhideWhenUsed/>
-    <w:rsid w:val="00CF647B"/>
-    <w:pPr>
-      <w:spacing w:after="0" w:line="240" w:lineRule="auto"/>
-    </w:pPr>
-    <w:rPr>
-      <w:rFonts w:ascii="Tahoma" w:hAnsi="Tahoma" w:cs="Tahoma"/>
-      <w:sz w:val="16"/>
-      <w:szCs w:val="16"/>
-    </w:rPr>
-  </w:style>
-  <w:style w:type="character" w:customStyle="1" w:styleId="SprechblasentextZchn">
-    <w:name w:val="Sprechblasentext Zchn"/>
-    <w:basedOn w:val="Absatz-Standardschriftart"/>
-    <w:link w:val="Sprechblasentext"/>
-    <w:uiPriority w:val="99"/>
-    <w:semiHidden/>
-    <w:rsid w:val="00CF647B"/>
-    <w:rPr>
-      <w:rFonts w:ascii="Tahoma" w:hAnsi="Tahoma" w:cs="Tahoma"/>
-      <w:sz w:val="16"/>
-      <w:szCs w:val="16"/>
-    </w:rPr>
-  </w:style>
-  <w:style w:type="character" w:customStyle="1" w:styleId="berschrift1Zchn">
-    <w:name w:val="Überschrift 1 Zchn"/>
-    <w:basedOn w:val="Absatz-Standardschriftart"/>
-    <w:link w:val="berschrift1"/>
-    <w:uiPriority w:val="9"/>
-    <w:rsid w:val="00CF647B"/>
-    <w:rPr>
-      <w:rFonts w:asciiTheme="majorHAnsi" w:eastAsiaTheme="majorEastAsia" w:hAnsiTheme="majorHAnsi" w:cstheme="majorBidi"/>
-      <w:b/>
-      <w:bCs/>
-      <w:color w:val="365F91" w:themeColor="accent1" w:themeShade="BF"/>
-      <w:sz w:val="28"/>
-      <w:szCs w:val="28"/>
-    </w:rPr>
-  </w:style>
-  <w:style w:type="paragraph" w:styleId="Inhaltsverzeichnisberschrift">
-    <w:name w:val="TOC Heading"/>
-    <w:basedOn w:val="berschrift1"/>
-    <w:next w:val="Standard"/>
-    <w:uiPriority w:val="39"/>
-    <w:semiHidden/>
-    <w:unhideWhenUsed/>
-    <w:qFormat/>
-    <w:rsid w:val="00CF647B"/>
-    <w:pPr>
-      <w:outlineLvl w:val="9"/>
-    </w:pPr>
-    <w:rPr>
-      <w:lang w:eastAsia="de-DE"/>
-    </w:rPr>
-  </w:style>
-  <w:style w:type="paragraph" w:styleId="Verzeichnis1">
-    <w:name w:val="toc 1"/>
-    <w:basedOn w:val="Standard"/>
-    <w:next w:val="Standard"/>
-    <w:autoRedefine/>
-    <w:uiPriority w:val="39"/>
-    <w:unhideWhenUsed/>
-    <w:rsid w:val="00CF647B"/>
-    <w:pPr>
-      <w:spacing w:after="100"/>
-    </w:pPr>
-  </w:style>
-  <w:style w:type="character" w:styleId="Hyperlink">
-    <w:name w:val="Hyperlink"/>
-    <w:basedOn w:val="Absatz-Standardschriftart"/>
-    <w:uiPriority w:val="99"/>
-    <w:unhideWhenUsed/>
-    <w:rsid w:val="00CF647B"/>
-    <w:rPr>
-      <w:color w:val="0000FF" w:themeColor="hyperlink"/>
-      <w:u w:val="single"/>
-    </w:rPr>
-  </w:style>
-  <w:style w:type="paragraph" w:styleId="Abbildungsverzeichnis">
-    <w:name w:val="table of figures"/>
-    <w:basedOn w:val="Standard"/>
-    <w:next w:val="Standard"/>
-    <w:uiPriority w:val="99"/>
-    <w:unhideWhenUsed/>
-    <w:rsid w:val="0016454F"/>
-    <w:pPr>
-      <w:spacing w:after="0" w:line="259" w:lineRule="auto"/>
-    </w:pPr>
-    <w:rPr>
-      <w:rFonts w:ascii="Arial" w:hAnsi="Arial"/>
-      <w:sz w:val="20"/>
-    </w:rPr>
-  </w:style>
-  <w:style w:type="paragraph" w:styleId="Beschriftung">
-    <w:name w:val="caption"/>
-    <w:basedOn w:val="Standard"/>
-    <w:next w:val="Standard"/>
-    <w:uiPriority w:val="35"/>
-    <w:unhideWhenUsed/>
-    <w:qFormat/>
-    <w:rsid w:val="0016454F"/>
-    <w:pPr>
-      <w:spacing w:line="240" w:lineRule="auto"/>
-    </w:pPr>
-    <w:rPr>
-      <w:b/>
-      <w:bCs/>
-      <w:color w:val="4F81BD" w:themeColor="accent1"/>
-      <w:sz w:val="18"/>
-      <w:szCs w:val="18"/>
-    </w:rPr>
-  </w:style>
-  <w:style w:type="table" w:styleId="Tabellenraster">
-    <w:name w:val="Table Grid"/>
-    <w:basedOn w:val="NormaleTabelle"/>
-    <w:uiPriority w:val="59"/>
-    <w:rsid w:val="0000753A"/>
-    <w:pPr>
-      <w:spacing w:after="0" w:line="240" w:lineRule="auto"/>
-    </w:pPr>
-    <w:tblPr>
-      <w:tblBorders>
-        <w:top w:val="single" w:sz="4" w:space="0" w:color="auto"/>
-        <w:left w:val="single" w:sz="4" w:space="0" w:color="auto"/>
-        <w:bottom w:val="single" w:sz="4" w:space="0" w:color="auto"/>
-        <w:right w:val="single" w:sz="4" w:space="0" w:color="auto"/>
-        <w:insideH w:val="single" w:sz="4" w:space="0" w:color="auto"/>
-        <w:insideV w:val="single" w:sz="4" w:space="0" w:color="auto"/>
-      </w:tblBorders>
-    </w:tblPr>
-  </w:style>
-  <w:style w:type="paragraph" w:styleId="Listenabsatz">
-    <w:name w:val="List Paragraph"/>
-    <w:basedOn w:val="Standard"/>
-    <w:uiPriority w:val="34"/>
-    <w:qFormat/>
-    <w:rsid w:val="00C7210B"/>
-    <w:pPr>
-      <w:ind w:left="720"/>
-      <w:contextualSpacing/>
-    </w:pPr>
-  </w:style>
-  <w:style w:type="character" w:styleId="BesuchterHyperlink">
-    <w:name w:val="FollowedHyperlink"/>
-    <w:basedOn w:val="Absatz-Standardschriftart"/>
-    <w:uiPriority w:val="99"/>
-    <w:semiHidden/>
-    <w:unhideWhenUsed/>
-    <w:rsid w:val="00314DEA"/>
-    <w:rPr>
-      <w:color w:val="800080" w:themeColor="followedHyperlink"/>
-      <w:u w:val="single"/>
-    </w:rPr>
-  </w:style>
-  <w:style w:type="character" w:customStyle="1" w:styleId="berschrift2Zchn">
-    <w:name w:val="Überschrift 2 Zchn"/>
-    <w:basedOn w:val="Absatz-Standardschriftart"/>
-    <w:link w:val="berschrift2"/>
-    <w:uiPriority w:val="9"/>
-    <w:rsid w:val="006475E3"/>
-    <w:rPr>
-      <w:rFonts w:asciiTheme="majorHAnsi" w:eastAsiaTheme="majorEastAsia" w:hAnsiTheme="majorHAnsi" w:cstheme="majorBidi"/>
-      <w:b/>
-      <w:bCs/>
-      <w:color w:val="4F81BD" w:themeColor="accent1"/>
-      <w:sz w:val="26"/>
-      <w:szCs w:val="26"/>
-    </w:rPr>
-  </w:style>
-  <w:style w:type="paragraph" w:styleId="Verzeichnis2">
-    <w:name w:val="toc 2"/>
-    <w:basedOn w:val="Standard"/>
-    <w:next w:val="Standard"/>
-    <w:autoRedefine/>
-    <w:uiPriority w:val="39"/>
-    <w:unhideWhenUsed/>
-    <w:rsid w:val="006475E3"/>
-    <w:pPr>
-      <w:spacing w:after="100"/>
-      <w:ind w:left="220"/>
-    </w:pPr>
-  </w:style>
-  <w:style w:type="character" w:customStyle="1" w:styleId="berschrift3Zchn">
-    <w:name w:val="Überschrift 3 Zchn"/>
-    <w:basedOn w:val="Absatz-Standardschriftart"/>
-    <w:link w:val="berschrift3"/>
-    <w:uiPriority w:val="9"/>
-    <w:semiHidden/>
-    <w:rsid w:val="00307F56"/>
-    <w:rPr>
-      <w:rFonts w:asciiTheme="majorHAnsi" w:eastAsiaTheme="majorEastAsia" w:hAnsiTheme="majorHAnsi" w:cstheme="majorBidi"/>
-      <w:b/>
-      <w:bCs/>
-      <w:color w:val="4F81BD" w:themeColor="accent1"/>
-    </w:rPr>
-  </w:style>
-  <w:style w:type="character" w:customStyle="1" w:styleId="berschrift4Zchn">
-    <w:name w:val="Überschrift 4 Zchn"/>
-    <w:basedOn w:val="Absatz-Standardschriftart"/>
-    <w:link w:val="berschrift4"/>
-    <w:uiPriority w:val="9"/>
-    <w:semiHidden/>
-    <w:rsid w:val="00307F56"/>
-    <w:rPr>
-      <w:rFonts w:asciiTheme="majorHAnsi" w:eastAsiaTheme="majorEastAsia" w:hAnsiTheme="majorHAnsi" w:cstheme="majorBidi"/>
-      <w:b/>
-      <w:bCs/>
-      <w:i/>
-      <w:iCs/>
-      <w:color w:val="4F81BD" w:themeColor="accent1"/>
-    </w:rPr>
-  </w:style>
-  <w:style w:type="character" w:customStyle="1" w:styleId="berschrift5Zchn">
-    <w:name w:val="Überschrift 5 Zchn"/>
-    <w:basedOn w:val="Absatz-Standardschriftart"/>
-    <w:link w:val="berschrift5"/>
-    <w:uiPriority w:val="9"/>
-    <w:semiHidden/>
-    <w:rsid w:val="00307F56"/>
-    <w:rPr>
-      <w:rFonts w:asciiTheme="majorHAnsi" w:eastAsiaTheme="majorEastAsia" w:hAnsiTheme="majorHAnsi" w:cstheme="majorBidi"/>
-      <w:color w:val="243F60" w:themeColor="accent1" w:themeShade="7F"/>
-    </w:rPr>
-  </w:style>
-  <w:style w:type="character" w:customStyle="1" w:styleId="berschrift6Zchn">
-    <w:name w:val="Überschrift 6 Zchn"/>
-    <w:basedOn w:val="Absatz-Standardschriftart"/>
-    <w:link w:val="berschrift6"/>
-    <w:uiPriority w:val="9"/>
-    <w:semiHidden/>
-    <w:rsid w:val="00307F56"/>
-    <w:rPr>
-      <w:rFonts w:asciiTheme="majorHAnsi" w:eastAsiaTheme="majorEastAsia" w:hAnsiTheme="majorHAnsi" w:cstheme="majorBidi"/>
-      <w:i/>
-      <w:iCs/>
-      <w:color w:val="243F60" w:themeColor="accent1" w:themeShade="7F"/>
-    </w:rPr>
-  </w:style>
-  <w:style w:type="character" w:customStyle="1" w:styleId="berschrift7Zchn">
-    <w:name w:val="Überschrift 7 Zchn"/>
-    <w:basedOn w:val="Absatz-Standardschriftart"/>
-    <w:link w:val="berschrift7"/>
-    <w:uiPriority w:val="9"/>
-    <w:semiHidden/>
-    <w:rsid w:val="00307F56"/>
-    <w:rPr>
-      <w:rFonts w:asciiTheme="majorHAnsi" w:eastAsiaTheme="majorEastAsia" w:hAnsiTheme="majorHAnsi" w:cstheme="majorBidi"/>
-      <w:i/>
-      <w:iCs/>
-      <w:color w:val="404040" w:themeColor="text1" w:themeTint="BF"/>
-    </w:rPr>
-  </w:style>
-  <w:style w:type="character" w:customStyle="1" w:styleId="berschrift8Zchn">
-    <w:name w:val="Überschrift 8 Zchn"/>
-    <w:basedOn w:val="Absatz-Standardschriftart"/>
-    <w:link w:val="berschrift8"/>
-    <w:uiPriority w:val="9"/>
-    <w:semiHidden/>
-    <w:rsid w:val="00307F56"/>
-    <w:rPr>
-      <w:rFonts w:asciiTheme="majorHAnsi" w:eastAsiaTheme="majorEastAsia" w:hAnsiTheme="majorHAnsi" w:cstheme="majorBidi"/>
-      <w:color w:val="404040" w:themeColor="text1" w:themeTint="BF"/>
-      <w:sz w:val="20"/>
-      <w:szCs w:val="20"/>
-    </w:rPr>
-  </w:style>
-  <w:style w:type="character" w:customStyle="1" w:styleId="berschrift9Zchn">
-    <w:name w:val="Überschrift 9 Zchn"/>
-    <w:basedOn w:val="Absatz-Standardschriftart"/>
-    <w:link w:val="berschrift9"/>
+  <w:style w:type="character" w:customStyle="1" w:styleId="Heading9Char">
+    <w:name w:val="Heading 9 Char"/>
+    <w:basedOn w:val="DefaultParagraphFont"/>
+    <w:link w:val="Heading9"/>
     <w:uiPriority w:val="9"/>
     <w:semiHidden/>
     <w:rsid w:val="00307F56"/>
@@ -7089,7 +6496,7 @@
 </file>
 
 <file path=customXml/itemProps1.xml><?xml version="1.0" encoding="utf-8"?>
-<ds:datastoreItem xmlns:ds="http://schemas.openxmlformats.org/officeDocument/2006/customXml" ds:itemID="{7CC7BE7C-2FB8-42D9-808E-FBC1C35D1012}">
+<ds:datastoreItem xmlns:ds="http://schemas.openxmlformats.org/officeDocument/2006/customXml" ds:itemID="{165FFE7E-329A-43FF-8AD3-0C8ABF83A696}">
   <ds:schemaRefs>
     <ds:schemaRef ds:uri="http://schemas.openxmlformats.org/officeDocument/2006/bibliography"/>
   </ds:schemaRefs>

</xml_diff>